<commit_message>
Modifications of resume while at work
</commit_message>
<xml_diff>
--- a/KennethMunk--Resume.docx
+++ b/KennethMunk--Resume.docx
@@ -106,6 +106,144 @@
         <w:pStyle w:val="Heading3"/>
       </w:pPr>
       <w:r>
+        <w:t xml:space="preserve">IT Field Operations </w:t>
+      </w:r>
+    </w:p>
+    <w:p>
+      <w:r>
+        <w:t>University of San Francisco – Sacramento Branch – Sacramento, California</w:t>
+      </w:r>
+    </w:p>
+    <w:p>
+      <w:r>
+        <w:t>June 2022 to Present</w:t>
+      </w:r>
+    </w:p>
+    <w:p/>
+    <w:p>
+      <w:pPr>
+        <w:pStyle w:val="Heading4"/>
+      </w:pPr>
+      <w:r>
+        <w:t>Customer Facing IT</w:t>
+      </w:r>
+    </w:p>
+    <w:p>
+      <w:pPr>
+        <w:pStyle w:val="ListParagraph"/>
+        <w:numPr>
+          <w:ilvl w:val="0"/>
+          <w:numId w:val="2"/>
+        </w:numPr>
+      </w:pPr>
+      <w:r>
+        <w:t>Serve students, faculty, and staff the following areas:</w:t>
+      </w:r>
+    </w:p>
+    <w:p>
+      <w:pPr>
+        <w:pStyle w:val="ListParagraph"/>
+        <w:numPr>
+          <w:ilvl w:val="1"/>
+          <w:numId w:val="2"/>
+        </w:numPr>
+      </w:pPr>
+      <w:r>
+        <w:t>Networking (wireless)</w:t>
+      </w:r>
+    </w:p>
+    <w:p>
+      <w:pPr>
+        <w:pStyle w:val="ListParagraph"/>
+        <w:numPr>
+          <w:ilvl w:val="1"/>
+          <w:numId w:val="2"/>
+        </w:numPr>
+      </w:pPr>
+      <w:r>
+        <w:t>Laptop hardware repair</w:t>
+      </w:r>
+    </w:p>
+    <w:p>
+      <w:pPr>
+        <w:pStyle w:val="ListParagraph"/>
+        <w:numPr>
+          <w:ilvl w:val="1"/>
+          <w:numId w:val="2"/>
+        </w:numPr>
+      </w:pPr>
+      <w:r>
+        <w:t>Troubleshooting and resolving software issues</w:t>
+      </w:r>
+    </w:p>
+    <w:p>
+      <w:pPr>
+        <w:pStyle w:val="ListParagraph"/>
+        <w:numPr>
+          <w:ilvl w:val="1"/>
+          <w:numId w:val="2"/>
+        </w:numPr>
+      </w:pPr>
+      <w:r>
+        <w:t>Finding/providing software solutions to enable people</w:t>
+      </w:r>
+    </w:p>
+    <w:p>
+      <w:pPr>
+        <w:pStyle w:val="ListParagraph"/>
+        <w:numPr>
+          <w:ilvl w:val="1"/>
+          <w:numId w:val="2"/>
+        </w:numPr>
+      </w:pPr>
+      <w:r>
+        <w:t>Education technology setup and usage</w:t>
+      </w:r>
+    </w:p>
+    <w:p>
+      <w:pPr>
+        <w:pStyle w:val="ListParagraph"/>
+        <w:numPr>
+          <w:ilvl w:val="1"/>
+          <w:numId w:val="2"/>
+        </w:numPr>
+      </w:pPr>
+      <w:r>
+        <w:t>Education in software features</w:t>
+      </w:r>
+    </w:p>
+    <w:p>
+      <w:pPr>
+        <w:pStyle w:val="Heading4"/>
+      </w:pPr>
+      <w:r>
+        <w:t>Departmental Liaison</w:t>
+      </w:r>
+    </w:p>
+    <w:p/>
+    <w:p>
+      <w:pPr>
+        <w:pStyle w:val="Heading4"/>
+      </w:pPr>
+      <w:r>
+        <w:t>Event Technology Provider</w:t>
+      </w:r>
+    </w:p>
+    <w:p/>
+    <w:p>
+      <w:pPr>
+        <w:pStyle w:val="Heading4"/>
+      </w:pPr>
+      <w:r>
+        <w:t>Equipment Manager</w:t>
+      </w:r>
+    </w:p>
+    <w:p/>
+    <w:p>
+      <w:pPr>
+        <w:pStyle w:val="Heading3"/>
+      </w:pPr>
+      <w:r>
         <w:t>SSIS ITC Shop Student Assistant</w:t>
       </w:r>
     </w:p>
@@ -125,7 +263,10 @@
     </w:p>
     <w:p>
       <w:r>
-        <w:t>November 2021 to Present</w:t>
+        <w:t xml:space="preserve">November 2021 to </w:t>
+      </w:r>
+      <w:r>
+        <w:t>June 2022</w:t>
       </w:r>
     </w:p>
     <w:p/>
@@ -257,6 +398,7 @@
         </w:numPr>
       </w:pPr>
       <w:r>
+        <w:lastRenderedPageBreak/>
         <w:t>Currently building a Teams-based tool that would hopefully automate the process of hardware tracking through an interview or conversation type system (</w:t>
       </w:r>
       <w:r>
@@ -374,187 +516,395 @@
         <w:pStyle w:val="Heading4"/>
       </w:pPr>
       <w:r>
+        <w:t>[Project 2b] Platform Replication Lead and Remote Coverage Lead</w:t>
+      </w:r>
+    </w:p>
+    <w:p>
+      <w:pPr>
+        <w:pStyle w:val="ListParagraph"/>
+        <w:numPr>
+          <w:ilvl w:val="0"/>
+          <w:numId w:val="1"/>
+        </w:numPr>
+      </w:pPr>
+      <w:r>
+        <w:t>Built a team culture centered around exploration, documentation, and troubleshooting</w:t>
+      </w:r>
+    </w:p>
+    <w:p>
+      <w:pPr>
+        <w:pStyle w:val="ListParagraph"/>
+        <w:numPr>
+          <w:ilvl w:val="0"/>
+          <w:numId w:val="1"/>
+        </w:numPr>
+      </w:pPr>
+      <w:r>
+        <w:t>Mentored technicians on new tools and ideas to foster team growth</w:t>
+      </w:r>
+    </w:p>
+    <w:p>
+      <w:pPr>
+        <w:pStyle w:val="ListParagraph"/>
+        <w:numPr>
+          <w:ilvl w:val="0"/>
+          <w:numId w:val="1"/>
+        </w:numPr>
+      </w:pPr>
+      <w:r>
+        <w:t>Balanced workloads across a team of 4 people to more effectively complete work for various mini projects</w:t>
+      </w:r>
+    </w:p>
+    <w:p>
+      <w:pPr>
+        <w:pStyle w:val="ListParagraph"/>
+        <w:numPr>
+          <w:ilvl w:val="0"/>
+          <w:numId w:val="1"/>
+        </w:numPr>
+      </w:pPr>
+      <w:r>
+        <w:t xml:space="preserve">Built </w:t>
+      </w:r>
+      <w:r>
+        <w:t>an information infrastructure that would enable the team and its patrons on future tasks</w:t>
+      </w:r>
+    </w:p>
+    <w:p>
+      <w:pPr>
+        <w:pStyle w:val="ListParagraph"/>
+        <w:numPr>
+          <w:ilvl w:val="0"/>
+          <w:numId w:val="1"/>
+        </w:numPr>
+      </w:pPr>
+      <w:r>
+        <w:t>Identified hardware needs and procured hardware to build the team up for current and future projects</w:t>
+      </w:r>
+    </w:p>
+    <w:p>
+      <w:pPr>
+        <w:pStyle w:val="ListParagraph"/>
+        <w:numPr>
+          <w:ilvl w:val="0"/>
+          <w:numId w:val="1"/>
+        </w:numPr>
+      </w:pPr>
+      <w:r>
+        <w:t>Generated weekly status reports on the number of issues touched based on SQL-like database queries for the company’s internal ticketing management system</w:t>
+      </w:r>
+    </w:p>
+    <w:p>
+      <w:pPr>
+        <w:pStyle w:val="Heading4"/>
+      </w:pPr>
+      <w:r>
+        <w:t>[Project 2a] Platform Replication and Debug as of March 2021</w:t>
+      </w:r>
+    </w:p>
+    <w:p>
+      <w:pPr>
+        <w:pStyle w:val="ListParagraph"/>
+        <w:numPr>
+          <w:ilvl w:val="0"/>
+          <w:numId w:val="1"/>
+        </w:numPr>
+      </w:pPr>
+      <w:r>
+        <w:t>Triaged problems with a combination of filters and categorization to focus on critical problems while reducing problem count</w:t>
+      </w:r>
+    </w:p>
+    <w:p>
+      <w:pPr>
+        <w:pStyle w:val="ListParagraph"/>
+        <w:numPr>
+          <w:ilvl w:val="0"/>
+          <w:numId w:val="1"/>
+        </w:numPr>
+      </w:pPr>
+      <w:r>
+        <w:t>Generated queries for first stage triage and identification of problems in reporting</w:t>
+      </w:r>
+    </w:p>
+    <w:p>
+      <w:pPr>
+        <w:pStyle w:val="ListParagraph"/>
+        <w:numPr>
+          <w:ilvl w:val="0"/>
+          <w:numId w:val="1"/>
+        </w:numPr>
+      </w:pPr>
+      <w:r>
+        <w:t>Performed platform bring-up to replicate and isolate test case conditions</w:t>
+      </w:r>
+    </w:p>
+    <w:p>
+      <w:pPr>
+        <w:pStyle w:val="ListParagraph"/>
+        <w:numPr>
+          <w:ilvl w:val="0"/>
+          <w:numId w:val="1"/>
+        </w:numPr>
+      </w:pPr>
+      <w:r>
+        <w:t>Debugged software with tools like winDBG, winSDK, event logs, and other software tools</w:t>
+      </w:r>
+    </w:p>
+    <w:p>
+      <w:pPr>
+        <w:pStyle w:val="ListParagraph"/>
+        <w:numPr>
+          <w:ilvl w:val="0"/>
+          <w:numId w:val="1"/>
+        </w:numPr>
+      </w:pPr>
+      <w:r>
+        <w:t>Analyzed code of third-party software based on the results produced from hardware debugging and event logs</w:t>
+      </w:r>
+    </w:p>
+    <w:p>
+      <w:pPr>
+        <w:pStyle w:val="ListParagraph"/>
+        <w:numPr>
+          <w:ilvl w:val="0"/>
+          <w:numId w:val="1"/>
+        </w:numPr>
+      </w:pPr>
+      <w:r>
+        <w:t>Created detailed documentation of replication activities to isolate issues to their core</w:t>
+      </w:r>
+    </w:p>
+    <w:p>
+      <w:pPr>
+        <w:pStyle w:val="ListParagraph"/>
+        <w:numPr>
+          <w:ilvl w:val="0"/>
+          <w:numId w:val="1"/>
+        </w:numPr>
+      </w:pPr>
+      <w:r>
+        <w:t xml:space="preserve">Relayed information to individual points of contact to ensure that relevant specialists are involved </w:t>
+      </w:r>
+    </w:p>
+    <w:p>
+      <w:pPr>
+        <w:pStyle w:val="ListParagraph"/>
+        <w:numPr>
+          <w:ilvl w:val="0"/>
+          <w:numId w:val="1"/>
+        </w:numPr>
+      </w:pPr>
+      <w:r>
+        <w:t>Developed open-source and proprietary tools to enhance platform bring-up time and team performance</w:t>
+      </w:r>
+    </w:p>
+    <w:p>
+      <w:pPr>
+        <w:pStyle w:val="ListParagraph"/>
+        <w:numPr>
+          <w:ilvl w:val="1"/>
+          <w:numId w:val="1"/>
+        </w:numPr>
+      </w:pPr>
+      <w:r>
+        <w:t>Example: open-source extracting utilities coded with a combination of python/powershell/and batch</w:t>
+      </w:r>
+    </w:p>
+    <w:p/>
+    <w:p>
+      <w:pPr>
+        <w:pStyle w:val="Heading4"/>
+      </w:pPr>
+      <w:r>
         <w:lastRenderedPageBreak/>
-        <w:t>[Project 2b] Platform Replication Lead and Remote Coverage Lead</w:t>
-      </w:r>
-    </w:p>
-    <w:p>
-      <w:pPr>
-        <w:pStyle w:val="ListParagraph"/>
-        <w:numPr>
-          <w:ilvl w:val="0"/>
-          <w:numId w:val="1"/>
-        </w:numPr>
-      </w:pPr>
-      <w:r>
-        <w:t>Built a team culture centered around exploration, documentation, and troubleshooting</w:t>
-      </w:r>
-    </w:p>
-    <w:p>
-      <w:pPr>
-        <w:pStyle w:val="ListParagraph"/>
-        <w:numPr>
-          <w:ilvl w:val="0"/>
-          <w:numId w:val="1"/>
-        </w:numPr>
-      </w:pPr>
-      <w:r>
-        <w:t>Mentored technicians on new tools and ideas to foster team growth</w:t>
-      </w:r>
-    </w:p>
-    <w:p>
-      <w:pPr>
-        <w:pStyle w:val="ListParagraph"/>
-        <w:numPr>
-          <w:ilvl w:val="0"/>
-          <w:numId w:val="1"/>
-        </w:numPr>
-      </w:pPr>
-      <w:r>
-        <w:t>Balanced workloads across a team of 4 people to more effectively complete work for various mini projects</w:t>
-      </w:r>
-    </w:p>
-    <w:p>
-      <w:pPr>
-        <w:pStyle w:val="ListParagraph"/>
-        <w:numPr>
-          <w:ilvl w:val="0"/>
-          <w:numId w:val="1"/>
-        </w:numPr>
-      </w:pPr>
-      <w:r>
-        <w:t xml:space="preserve">Built </w:t>
-      </w:r>
-      <w:r>
-        <w:t>an information infrastructure that would enable the team and its patrons on future tasks</w:t>
-      </w:r>
-    </w:p>
-    <w:p>
-      <w:pPr>
-        <w:pStyle w:val="ListParagraph"/>
-        <w:numPr>
-          <w:ilvl w:val="0"/>
-          <w:numId w:val="1"/>
-        </w:numPr>
-      </w:pPr>
-      <w:r>
-        <w:t>Identified hardware needs and procured hardware to build the team up for current and future projects</w:t>
-      </w:r>
-    </w:p>
-    <w:p>
-      <w:pPr>
-        <w:pStyle w:val="ListParagraph"/>
-        <w:numPr>
-          <w:ilvl w:val="0"/>
-          <w:numId w:val="1"/>
-        </w:numPr>
-      </w:pPr>
-      <w:r>
-        <w:t>Generated weekly status reports on the number of issues touched based on SQL-like database queries for the company’s internal ticketing management system</w:t>
-      </w:r>
-    </w:p>
+        <w:t>[Project 1] Automated Test Validation as of October 2020</w:t>
+      </w:r>
+    </w:p>
+    <w:p>
+      <w:pPr>
+        <w:pStyle w:val="ListParagraph"/>
+        <w:numPr>
+          <w:ilvl w:val="0"/>
+          <w:numId w:val="1"/>
+        </w:numPr>
+      </w:pPr>
+      <w:r>
+        <w:t>Ran software tests on various hardware projects</w:t>
+      </w:r>
+    </w:p>
+    <w:p>
+      <w:pPr>
+        <w:pStyle w:val="ListParagraph"/>
+        <w:numPr>
+          <w:ilvl w:val="0"/>
+          <w:numId w:val="1"/>
+        </w:numPr>
+      </w:pPr>
+      <w:r>
+        <w:t>Validated results from tests on hardware</w:t>
+      </w:r>
+    </w:p>
+    <w:p>
+      <w:pPr>
+        <w:pStyle w:val="ListParagraph"/>
+        <w:numPr>
+          <w:ilvl w:val="0"/>
+          <w:numId w:val="1"/>
+        </w:numPr>
+      </w:pPr>
+      <w:r>
+        <w:t>Debugged erroneous data to eliminate bad configs and bad test data</w:t>
+      </w:r>
+    </w:p>
+    <w:p>
+      <w:pPr>
+        <w:pStyle w:val="ListParagraph"/>
+        <w:numPr>
+          <w:ilvl w:val="0"/>
+          <w:numId w:val="1"/>
+        </w:numPr>
+      </w:pPr>
+      <w:r>
+        <w:t>Found ways to further optimize testing via automation with additional tools to reduce human interference</w:t>
+      </w:r>
+    </w:p>
+    <w:p>
+      <w:pPr>
+        <w:pStyle w:val="ListParagraph"/>
+        <w:numPr>
+          <w:ilvl w:val="0"/>
+          <w:numId w:val="1"/>
+        </w:numPr>
+      </w:pPr>
+      <w:r>
+        <w:t xml:space="preserve">Reviewed code to find out why tests are performing the way they perform </w:t>
+      </w:r>
+      <w:r>
+        <w:t>to validate results</w:t>
+      </w:r>
+    </w:p>
+    <w:p>
+      <w:pPr>
+        <w:pStyle w:val="ListParagraph"/>
+        <w:numPr>
+          <w:ilvl w:val="0"/>
+          <w:numId w:val="1"/>
+        </w:numPr>
+      </w:pPr>
+      <w:r>
+        <w:t>Developed a powershell script to organize messy json data into a more human friendly form</w:t>
+      </w:r>
+    </w:p>
+    <w:p>
+      <w:pPr>
+        <w:pStyle w:val="ListParagraph"/>
+        <w:numPr>
+          <w:ilvl w:val="0"/>
+          <w:numId w:val="1"/>
+        </w:numPr>
+      </w:pPr>
+      <w:r>
+        <w:t>Developed a powershell script to convert bulk JSON data into status reports with little human interaction</w:t>
+      </w:r>
+    </w:p>
+    <w:p>
+      <w:pPr>
+        <w:pStyle w:val="ListParagraph"/>
+        <w:numPr>
+          <w:ilvl w:val="0"/>
+          <w:numId w:val="1"/>
+        </w:numPr>
+      </w:pPr>
+      <w:r>
+        <w:t>Deployed test computers for validation testing</w:t>
+      </w:r>
+    </w:p>
+    <w:p>
+      <w:pPr>
+        <w:pStyle w:val="ListParagraph"/>
+        <w:numPr>
+          <w:ilvl w:val="0"/>
+          <w:numId w:val="1"/>
+        </w:numPr>
+      </w:pPr>
+      <w:r>
+        <w:t>Configured local networks to enable large and flexible lab layouts that are both functional and organized</w:t>
+      </w:r>
+    </w:p>
+    <w:p/>
+    <w:p>
+      <w:pPr>
+        <w:pStyle w:val="Heading3"/>
+      </w:pPr>
+      <w:r>
+        <w:t>Technician II</w:t>
+      </w:r>
+    </w:p>
+    <w:p>
+      <w:r>
+        <w:t>ReConext formerly Teleplan International – Roseville, CA</w:t>
+      </w:r>
+    </w:p>
+    <w:p>
+      <w:r>
+        <w:t>September 2018 to May 2020</w:t>
+      </w:r>
+    </w:p>
+    <w:p/>
     <w:p>
       <w:pPr>
         <w:pStyle w:val="Heading4"/>
       </w:pPr>
       <w:r>
-        <w:t>[Project 2a] Platform Replication and Debug as of March 2021</w:t>
-      </w:r>
-    </w:p>
-    <w:p>
-      <w:pPr>
-        <w:pStyle w:val="ListParagraph"/>
-        <w:numPr>
-          <w:ilvl w:val="0"/>
-          <w:numId w:val="1"/>
-        </w:numPr>
-      </w:pPr>
-      <w:r>
-        <w:t>Triaged problems with a combination of filters and categorization to focus on critical problems while reducing problem count</w:t>
-      </w:r>
-    </w:p>
-    <w:p>
-      <w:pPr>
-        <w:pStyle w:val="ListParagraph"/>
-        <w:numPr>
-          <w:ilvl w:val="0"/>
-          <w:numId w:val="1"/>
-        </w:numPr>
-      </w:pPr>
-      <w:r>
-        <w:t>Generated queries for first stage triage and identification of problems in reporting</w:t>
-      </w:r>
-    </w:p>
-    <w:p>
-      <w:pPr>
-        <w:pStyle w:val="ListParagraph"/>
-        <w:numPr>
-          <w:ilvl w:val="0"/>
-          <w:numId w:val="1"/>
-        </w:numPr>
-      </w:pPr>
-      <w:r>
-        <w:t>Performed platform bring-up to replicate and isolate test case conditions</w:t>
-      </w:r>
-    </w:p>
-    <w:p>
-      <w:pPr>
-        <w:pStyle w:val="ListParagraph"/>
-        <w:numPr>
-          <w:ilvl w:val="0"/>
-          <w:numId w:val="1"/>
-        </w:numPr>
-      </w:pPr>
-      <w:r>
-        <w:t>Debugged software with tools like winDBG, winSDK, event logs, and other software tools</w:t>
-      </w:r>
-    </w:p>
-    <w:p>
-      <w:pPr>
-        <w:pStyle w:val="ListParagraph"/>
-        <w:numPr>
-          <w:ilvl w:val="0"/>
-          <w:numId w:val="1"/>
-        </w:numPr>
-      </w:pPr>
-      <w:r>
-        <w:t>Analyzed code of third-party software based on the results produced from hardware debugging and event logs</w:t>
-      </w:r>
-    </w:p>
-    <w:p>
-      <w:pPr>
-        <w:pStyle w:val="ListParagraph"/>
-        <w:numPr>
-          <w:ilvl w:val="0"/>
-          <w:numId w:val="1"/>
-        </w:numPr>
-      </w:pPr>
-      <w:r>
-        <w:t>Created detailed documentation of replication activities to isolate issues to their core</w:t>
-      </w:r>
-    </w:p>
-    <w:p>
-      <w:pPr>
-        <w:pStyle w:val="ListParagraph"/>
-        <w:numPr>
-          <w:ilvl w:val="0"/>
-          <w:numId w:val="1"/>
-        </w:numPr>
-      </w:pPr>
-      <w:r>
-        <w:t xml:space="preserve">Relayed information to individual points of contact to ensure that relevant specialists are involved </w:t>
-      </w:r>
-    </w:p>
-    <w:p>
-      <w:pPr>
-        <w:pStyle w:val="ListParagraph"/>
-        <w:numPr>
-          <w:ilvl w:val="0"/>
-          <w:numId w:val="1"/>
-        </w:numPr>
-      </w:pPr>
-      <w:r>
-        <w:t>Developed open-source and proprietary tools to enhance platform bring-up time and team performance</w:t>
+        <w:t>Liaison in Teleplan for Cisco clients</w:t>
+      </w:r>
+    </w:p>
+    <w:p>
+      <w:pPr>
+        <w:pStyle w:val="ListParagraph"/>
+        <w:numPr>
+          <w:ilvl w:val="0"/>
+          <w:numId w:val="1"/>
+        </w:numPr>
+      </w:pPr>
+      <w:r>
+        <w:t>Operated with an end-of-chain-customer priority mindset when making documentation and process decisions</w:t>
+      </w:r>
+    </w:p>
+    <w:p>
+      <w:pPr>
+        <w:pStyle w:val="ListParagraph"/>
+        <w:numPr>
+          <w:ilvl w:val="0"/>
+          <w:numId w:val="1"/>
+        </w:numPr>
+      </w:pPr>
+      <w:r>
+        <w:t>Documented new products with the customer in mind to catch potential hick-ups in handling</w:t>
+      </w:r>
+    </w:p>
+    <w:p>
+      <w:pPr>
+        <w:pStyle w:val="ListParagraph"/>
+        <w:numPr>
+          <w:ilvl w:val="0"/>
+          <w:numId w:val="1"/>
+        </w:numPr>
+      </w:pPr>
+      <w:r>
+        <w:t>Researched technical documentation regarding new products and include process caveats within documentation for global teams</w:t>
+      </w:r>
+    </w:p>
+    <w:p>
+      <w:pPr>
+        <w:pStyle w:val="ListParagraph"/>
+        <w:numPr>
+          <w:ilvl w:val="0"/>
+          <w:numId w:val="1"/>
+        </w:numPr>
+      </w:pPr>
+      <w:r>
+        <w:t>Developed and refined tools in Python, Batch, and Powershell to accelerate the documentation process. (Saved an average of 5 days per unit)</w:t>
       </w:r>
     </w:p>
     <w:p>
@@ -566,127 +916,96 @@
         </w:numPr>
       </w:pPr>
       <w:r>
-        <w:t>Example: open-source extracting utilities coded with a combination of python/powershell/and batch</w:t>
+        <w:t>Included some image manipulation</w:t>
+      </w:r>
+    </w:p>
+    <w:p>
+      <w:pPr>
+        <w:pStyle w:val="ListParagraph"/>
+        <w:numPr>
+          <w:ilvl w:val="1"/>
+          <w:numId w:val="1"/>
+        </w:numPr>
+      </w:pPr>
+      <w:r>
+        <w:t>Included some file management</w:t>
+      </w:r>
+    </w:p>
+    <w:p>
+      <w:pPr>
+        <w:pStyle w:val="Heading4"/>
+      </w:pPr>
+      <w:r>
+        <w:t>Automation engineering</w:t>
+      </w:r>
+    </w:p>
+    <w:p>
+      <w:pPr>
+        <w:pStyle w:val="ListParagraph"/>
+        <w:numPr>
+          <w:ilvl w:val="0"/>
+          <w:numId w:val="1"/>
+        </w:numPr>
+      </w:pPr>
+      <w:r>
+        <w:t>Onboarded by previous engineer for automation maintenance programming and development for department automation project</w:t>
+      </w:r>
+    </w:p>
+    <w:p>
+      <w:pPr>
+        <w:pStyle w:val="ListParagraph"/>
+        <w:numPr>
+          <w:ilvl w:val="0"/>
+          <w:numId w:val="1"/>
+        </w:numPr>
+      </w:pPr>
+      <w:r>
+        <w:t>Attempted to draft an extension of the automation project that would enable more flexibility for fast paced changes slated to occur within the department.  (failed due to lack of adoption)</w:t>
+      </w:r>
+    </w:p>
+    <w:p>
+      <w:pPr>
+        <w:pStyle w:val="Heading2"/>
+      </w:pPr>
+      <w:r>
+        <w:t>Education</w:t>
+      </w:r>
+    </w:p>
+    <w:p>
+      <w:pPr>
+        <w:pStyle w:val="Heading3"/>
+      </w:pPr>
+      <w:r>
+        <w:t>Bachelor or Science in Computer Science (Work in progress)</w:t>
+      </w:r>
+    </w:p>
+    <w:p>
+      <w:r>
+        <w:t>California State University – Sacramento – Sacramento, CA</w:t>
+      </w:r>
+    </w:p>
+    <w:p>
+      <w:r>
+        <w:t>August 2021 to present</w:t>
       </w:r>
     </w:p>
     <w:p/>
     <w:p>
       <w:pPr>
-        <w:pStyle w:val="Heading4"/>
-      </w:pPr>
-      <w:r>
-        <w:t>[Project 1] Automated Test Validation as of October 2020</w:t>
-      </w:r>
-    </w:p>
-    <w:p>
-      <w:pPr>
-        <w:pStyle w:val="ListParagraph"/>
-        <w:numPr>
-          <w:ilvl w:val="0"/>
-          <w:numId w:val="1"/>
-        </w:numPr>
-      </w:pPr>
-      <w:r>
-        <w:t>Ran software tests on various hardware projects</w:t>
-      </w:r>
-    </w:p>
-    <w:p>
-      <w:pPr>
-        <w:pStyle w:val="ListParagraph"/>
-        <w:numPr>
-          <w:ilvl w:val="0"/>
-          <w:numId w:val="1"/>
-        </w:numPr>
-      </w:pPr>
-      <w:r>
-        <w:t>Validated results from tests on hardware</w:t>
-      </w:r>
-    </w:p>
-    <w:p>
-      <w:pPr>
-        <w:pStyle w:val="ListParagraph"/>
-        <w:numPr>
-          <w:ilvl w:val="0"/>
-          <w:numId w:val="1"/>
-        </w:numPr>
-      </w:pPr>
-      <w:r>
-        <w:t>Debugged erroneous data to eliminate bad configs and bad test data</w:t>
-      </w:r>
-    </w:p>
-    <w:p>
-      <w:pPr>
-        <w:pStyle w:val="ListParagraph"/>
-        <w:numPr>
-          <w:ilvl w:val="0"/>
-          <w:numId w:val="1"/>
-        </w:numPr>
-      </w:pPr>
-      <w:r>
-        <w:t>Found ways to further optimize testing via automation with additional tools to reduce human interference</w:t>
-      </w:r>
-    </w:p>
-    <w:p>
-      <w:pPr>
-        <w:pStyle w:val="ListParagraph"/>
-        <w:numPr>
-          <w:ilvl w:val="0"/>
-          <w:numId w:val="1"/>
-        </w:numPr>
-      </w:pPr>
-      <w:r>
-        <w:t xml:space="preserve">Reviewed code to find out why tests are performing the way they perform </w:t>
-      </w:r>
-      <w:r>
-        <w:t>to validate results</w:t>
-      </w:r>
-    </w:p>
-    <w:p>
-      <w:pPr>
-        <w:pStyle w:val="ListParagraph"/>
-        <w:numPr>
-          <w:ilvl w:val="0"/>
-          <w:numId w:val="1"/>
-        </w:numPr>
-      </w:pPr>
-      <w:r>
-        <w:t>Developed a powershell script to organize messy json data into a more human friendly form</w:t>
-      </w:r>
-    </w:p>
-    <w:p>
-      <w:pPr>
-        <w:pStyle w:val="ListParagraph"/>
-        <w:numPr>
-          <w:ilvl w:val="0"/>
-          <w:numId w:val="1"/>
-        </w:numPr>
-      </w:pPr>
-      <w:r>
-        <w:t>Developed a powershell script to convert bulk JSON data into status reports with little human interaction</w:t>
-      </w:r>
-    </w:p>
-    <w:p>
-      <w:pPr>
-        <w:pStyle w:val="ListParagraph"/>
-        <w:numPr>
-          <w:ilvl w:val="0"/>
-          <w:numId w:val="1"/>
-        </w:numPr>
-      </w:pPr>
-      <w:r>
-        <w:t>Deployed test computers for validation testing</w:t>
-      </w:r>
-    </w:p>
-    <w:p>
-      <w:pPr>
-        <w:pStyle w:val="ListParagraph"/>
-        <w:numPr>
-          <w:ilvl w:val="0"/>
-          <w:numId w:val="1"/>
-        </w:numPr>
-      </w:pPr>
-      <w:r>
-        <w:t>Configured local networks to enable large and flexible lab layouts that are both functional and organized</w:t>
+        <w:pStyle w:val="Heading3"/>
+      </w:pPr>
+      <w:r>
+        <w:t>Course work in Computer Science</w:t>
+      </w:r>
+    </w:p>
+    <w:p>
+      <w:r>
+        <w:t>Sierra College – Rocklin, CA</w:t>
+      </w:r>
+    </w:p>
+    <w:p>
+      <w:r>
+        <w:t>January 2018 to August 2021</w:t>
       </w:r>
     </w:p>
     <w:p/>
@@ -695,203 +1014,25 @@
         <w:pStyle w:val="Heading3"/>
       </w:pPr>
       <w:r>
-        <w:t>Technician II</w:t>
-      </w:r>
-    </w:p>
-    <w:p>
-      <w:r>
-        <w:t>ReConext formerly Teleplan International – Roseville, CA</w:t>
-      </w:r>
-    </w:p>
-    <w:p>
-      <w:r>
-        <w:t>September 2018 to May 2020</w:t>
+        <w:t>Course work in Business Management</w:t>
+      </w:r>
+    </w:p>
+    <w:p>
+      <w:r>
+        <w:t>Chemeketa Community College – Salem, OR</w:t>
+      </w:r>
+    </w:p>
+    <w:p>
+      <w:r>
+        <w:t>September 2013 to June 2017</w:t>
       </w:r>
     </w:p>
     <w:p/>
     <w:p>
       <w:pPr>
-        <w:pStyle w:val="Heading4"/>
-      </w:pPr>
-      <w:r>
-        <w:lastRenderedPageBreak/>
-        <w:t>Liaison in Teleplan for Cisco clients</w:t>
-      </w:r>
-    </w:p>
-    <w:p>
-      <w:pPr>
-        <w:pStyle w:val="ListParagraph"/>
-        <w:numPr>
-          <w:ilvl w:val="0"/>
-          <w:numId w:val="1"/>
-        </w:numPr>
-      </w:pPr>
-      <w:r>
-        <w:t>Operated with an end-of-chain-customer priority mindset when making documentation and process decisions</w:t>
-      </w:r>
-    </w:p>
-    <w:p>
-      <w:pPr>
-        <w:pStyle w:val="ListParagraph"/>
-        <w:numPr>
-          <w:ilvl w:val="0"/>
-          <w:numId w:val="1"/>
-        </w:numPr>
-      </w:pPr>
-      <w:r>
-        <w:t>Documented new products with the customer in mind to catch potential hick-ups in handling</w:t>
-      </w:r>
-    </w:p>
-    <w:p>
-      <w:pPr>
-        <w:pStyle w:val="ListParagraph"/>
-        <w:numPr>
-          <w:ilvl w:val="0"/>
-          <w:numId w:val="1"/>
-        </w:numPr>
-      </w:pPr>
-      <w:r>
-        <w:t>Researched technical documentation regarding new products and include process caveats within documentation for global teams</w:t>
-      </w:r>
-    </w:p>
-    <w:p>
-      <w:pPr>
-        <w:pStyle w:val="ListParagraph"/>
-        <w:numPr>
-          <w:ilvl w:val="0"/>
-          <w:numId w:val="1"/>
-        </w:numPr>
-      </w:pPr>
-      <w:r>
-        <w:t>Developed and refined tools in Python, Batch, and Powershell to accelerate the documentation process. (Saved an average of 5 days per unit)</w:t>
-      </w:r>
-    </w:p>
-    <w:p>
-      <w:pPr>
-        <w:pStyle w:val="ListParagraph"/>
-        <w:numPr>
-          <w:ilvl w:val="1"/>
-          <w:numId w:val="1"/>
-        </w:numPr>
-      </w:pPr>
-      <w:r>
-        <w:t>Included some image manipulation</w:t>
-      </w:r>
-    </w:p>
-    <w:p>
-      <w:pPr>
-        <w:pStyle w:val="ListParagraph"/>
-        <w:numPr>
-          <w:ilvl w:val="1"/>
-          <w:numId w:val="1"/>
-        </w:numPr>
-      </w:pPr>
-      <w:r>
-        <w:t>Included some file management</w:t>
-      </w:r>
-    </w:p>
-    <w:p>
-      <w:pPr>
-        <w:pStyle w:val="Heading4"/>
-      </w:pPr>
-      <w:r>
-        <w:t>Automation engineering</w:t>
-      </w:r>
-    </w:p>
-    <w:p>
-      <w:pPr>
-        <w:pStyle w:val="ListParagraph"/>
-        <w:numPr>
-          <w:ilvl w:val="0"/>
-          <w:numId w:val="1"/>
-        </w:numPr>
-      </w:pPr>
-      <w:r>
-        <w:t>Onboarded by previous engineer for automation maintenance programming and development for department automation project</w:t>
-      </w:r>
-    </w:p>
-    <w:p>
-      <w:pPr>
-        <w:pStyle w:val="ListParagraph"/>
-        <w:numPr>
-          <w:ilvl w:val="0"/>
-          <w:numId w:val="1"/>
-        </w:numPr>
-      </w:pPr>
-      <w:r>
-        <w:t>Attempted to draft an extension of the automation project that would enable more flexibility for fast paced changes slated to occur within the department.  (failed due to lack of adoption)</w:t>
-      </w:r>
-    </w:p>
-    <w:p>
-      <w:pPr>
         <w:pStyle w:val="Heading2"/>
       </w:pPr>
       <w:r>
-        <w:t>Education</w:t>
-      </w:r>
-    </w:p>
-    <w:p>
-      <w:pPr>
-        <w:pStyle w:val="Heading3"/>
-      </w:pPr>
-      <w:r>
-        <w:t>Bachelor or Science in Computer Science (Work in progress)</w:t>
-      </w:r>
-    </w:p>
-    <w:p>
-      <w:r>
-        <w:t>California State University – Sacramento – Sacramento, CA</w:t>
-      </w:r>
-    </w:p>
-    <w:p>
-      <w:r>
-        <w:t>August 2021 to present</w:t>
-      </w:r>
-    </w:p>
-    <w:p/>
-    <w:p>
-      <w:pPr>
-        <w:pStyle w:val="Heading3"/>
-      </w:pPr>
-      <w:r>
-        <w:t>Course work in Computer Science</w:t>
-      </w:r>
-    </w:p>
-    <w:p>
-      <w:r>
-        <w:t>Sierra College – Rocklin, CA</w:t>
-      </w:r>
-    </w:p>
-    <w:p>
-      <w:r>
-        <w:t>January 2018 to August 2021</w:t>
-      </w:r>
-    </w:p>
-    <w:p/>
-    <w:p>
-      <w:pPr>
-        <w:pStyle w:val="Heading3"/>
-      </w:pPr>
-      <w:r>
-        <w:t>Course work in Business Management</w:t>
-      </w:r>
-    </w:p>
-    <w:p>
-      <w:r>
-        <w:t>Chemeketa Community College – Salem, OR</w:t>
-      </w:r>
-    </w:p>
-    <w:p>
-      <w:r>
-        <w:t>September 2013 to June 2017</w:t>
-      </w:r>
-    </w:p>
-    <w:p/>
-    <w:p>
-      <w:pPr>
-        <w:pStyle w:val="Heading2"/>
-      </w:pPr>
-      <w:r>
         <w:t>Skills</w:t>
       </w:r>
     </w:p>
@@ -1096,7 +1237,6 @@
         </w:numPr>
       </w:pPr>
       <w:r>
-        <w:lastRenderedPageBreak/>
         <w:t>Software debugging with process debuggers (less than 1 year)</w:t>
       </w:r>
     </w:p>
@@ -1319,8 +1459,124 @@
       </w:rPr>
     </w:lvl>
   </w:abstractNum>
+  <w:abstractNum w:abstractNumId="1" w15:restartNumberingAfterBreak="0">
+    <w:nsid w:val="7CAC33BC"/>
+    <w:multiLevelType w:val="hybridMultilevel"/>
+    <w:tmpl w:val="F4A4FF4A"/>
+    <w:lvl w:ilvl="0" w:tplc="04090001">
+      <w:start w:val="1"/>
+      <w:numFmt w:val="bullet"/>
+      <w:lvlText w:val=""/>
+      <w:lvlJc w:val="left"/>
+      <w:pPr>
+        <w:ind w:left="720" w:hanging="360"/>
+      </w:pPr>
+      <w:rPr>
+        <w:rFonts w:ascii="Symbol" w:hAnsi="Symbol" w:hint="default"/>
+      </w:rPr>
+    </w:lvl>
+    <w:lvl w:ilvl="1" w:tplc="04090003">
+      <w:start w:val="1"/>
+      <w:numFmt w:val="bullet"/>
+      <w:lvlText w:val="o"/>
+      <w:lvlJc w:val="left"/>
+      <w:pPr>
+        <w:ind w:left="1440" w:hanging="360"/>
+      </w:pPr>
+      <w:rPr>
+        <w:rFonts w:ascii="Courier New" w:hAnsi="Courier New" w:cs="Courier New" w:hint="default"/>
+      </w:rPr>
+    </w:lvl>
+    <w:lvl w:ilvl="2" w:tplc="04090005" w:tentative="1">
+      <w:start w:val="1"/>
+      <w:numFmt w:val="bullet"/>
+      <w:lvlText w:val=""/>
+      <w:lvlJc w:val="left"/>
+      <w:pPr>
+        <w:ind w:left="2160" w:hanging="360"/>
+      </w:pPr>
+      <w:rPr>
+        <w:rFonts w:ascii="Wingdings" w:hAnsi="Wingdings" w:hint="default"/>
+      </w:rPr>
+    </w:lvl>
+    <w:lvl w:ilvl="3" w:tplc="04090001" w:tentative="1">
+      <w:start w:val="1"/>
+      <w:numFmt w:val="bullet"/>
+      <w:lvlText w:val=""/>
+      <w:lvlJc w:val="left"/>
+      <w:pPr>
+        <w:ind w:left="2880" w:hanging="360"/>
+      </w:pPr>
+      <w:rPr>
+        <w:rFonts w:ascii="Symbol" w:hAnsi="Symbol" w:hint="default"/>
+      </w:rPr>
+    </w:lvl>
+    <w:lvl w:ilvl="4" w:tplc="04090003" w:tentative="1">
+      <w:start w:val="1"/>
+      <w:numFmt w:val="bullet"/>
+      <w:lvlText w:val="o"/>
+      <w:lvlJc w:val="left"/>
+      <w:pPr>
+        <w:ind w:left="3600" w:hanging="360"/>
+      </w:pPr>
+      <w:rPr>
+        <w:rFonts w:ascii="Courier New" w:hAnsi="Courier New" w:cs="Courier New" w:hint="default"/>
+      </w:rPr>
+    </w:lvl>
+    <w:lvl w:ilvl="5" w:tplc="04090005" w:tentative="1">
+      <w:start w:val="1"/>
+      <w:numFmt w:val="bullet"/>
+      <w:lvlText w:val=""/>
+      <w:lvlJc w:val="left"/>
+      <w:pPr>
+        <w:ind w:left="4320" w:hanging="360"/>
+      </w:pPr>
+      <w:rPr>
+        <w:rFonts w:ascii="Wingdings" w:hAnsi="Wingdings" w:hint="default"/>
+      </w:rPr>
+    </w:lvl>
+    <w:lvl w:ilvl="6" w:tplc="04090001" w:tentative="1">
+      <w:start w:val="1"/>
+      <w:numFmt w:val="bullet"/>
+      <w:lvlText w:val=""/>
+      <w:lvlJc w:val="left"/>
+      <w:pPr>
+        <w:ind w:left="5040" w:hanging="360"/>
+      </w:pPr>
+      <w:rPr>
+        <w:rFonts w:ascii="Symbol" w:hAnsi="Symbol" w:hint="default"/>
+      </w:rPr>
+    </w:lvl>
+    <w:lvl w:ilvl="7" w:tplc="04090003" w:tentative="1">
+      <w:start w:val="1"/>
+      <w:numFmt w:val="bullet"/>
+      <w:lvlText w:val="o"/>
+      <w:lvlJc w:val="left"/>
+      <w:pPr>
+        <w:ind w:left="5760" w:hanging="360"/>
+      </w:pPr>
+      <w:rPr>
+        <w:rFonts w:ascii="Courier New" w:hAnsi="Courier New" w:cs="Courier New" w:hint="default"/>
+      </w:rPr>
+    </w:lvl>
+    <w:lvl w:ilvl="8" w:tplc="04090005" w:tentative="1">
+      <w:start w:val="1"/>
+      <w:numFmt w:val="bullet"/>
+      <w:lvlText w:val=""/>
+      <w:lvlJc w:val="left"/>
+      <w:pPr>
+        <w:ind w:left="6480" w:hanging="360"/>
+      </w:pPr>
+      <w:rPr>
+        <w:rFonts w:ascii="Wingdings" w:hAnsi="Wingdings" w:hint="default"/>
+      </w:rPr>
+    </w:lvl>
+  </w:abstractNum>
   <w:num w:numId="1" w16cid:durableId="556356998">
     <w:abstractNumId w:val="0"/>
+  </w:num>
+  <w:num w:numId="2" w16cid:durableId="1811170835">
+    <w:abstractNumId w:val="1"/>
   </w:num>
 </w:numbering>
 </file>

</xml_diff>

<commit_message>
Adjusted the naming of the IT role at Sac State for familiarity
</commit_message>
<xml_diff>
--- a/KennethMunk--Resume.docx
+++ b/KennethMunk--Resume.docx
@@ -333,11 +333,9 @@
       <w:r>
         <w:t xml:space="preserve">Continuously self-improving personal performance with </w:t>
       </w:r>
-      <w:proofErr w:type="spellStart"/>
       <w:r>
         <w:t>DevOPs</w:t>
       </w:r>
-      <w:proofErr w:type="spellEnd"/>
       <w:r>
         <w:t xml:space="preserve"> tool called Click Up</w:t>
       </w:r>
@@ -436,36 +434,490 @@
         <w:t>Images laptops with Windows or MacOS using WinPE or JAMF</w:t>
       </w:r>
     </w:p>
+    <w:p>
+      <w:pPr>
+        <w:spacing w:after="160" w:line="259" w:lineRule="auto"/>
+      </w:pPr>
+      <w:r>
+        <w:br w:type="page"/>
+      </w:r>
+    </w:p>
+    <w:p>
+      <w:pPr>
+        <w:pStyle w:val="Heading3"/>
+      </w:pPr>
+      <w:r>
+        <w:lastRenderedPageBreak/>
+        <w:t>IT Student Assistant</w:t>
+      </w:r>
+    </w:p>
+    <w:p>
+      <w:r>
+        <w:t xml:space="preserve">California State University Sacramento – </w:t>
+      </w:r>
+      <w:r>
+        <w:t>Sacramento</w:t>
+      </w:r>
+      <w:r>
+        <w:t>,</w:t>
+      </w:r>
+      <w:r>
+        <w:t xml:space="preserve"> California</w:t>
+      </w:r>
+    </w:p>
+    <w:p>
+      <w:r>
+        <w:t xml:space="preserve">November 2021 to </w:t>
+      </w:r>
+      <w:r>
+        <w:t>June 2022</w:t>
+      </w:r>
+    </w:p>
     <w:p/>
     <w:p>
       <w:pPr>
+        <w:pStyle w:val="Heading4"/>
+      </w:pPr>
+      <w:r>
+        <w:t>Customer facing IT</w:t>
+      </w:r>
+    </w:p>
+    <w:p>
+      <w:pPr>
+        <w:pStyle w:val="ListParagraph"/>
+        <w:numPr>
+          <w:ilvl w:val="0"/>
+          <w:numId w:val="1"/>
+        </w:numPr>
+      </w:pPr>
+      <w:r>
+        <w:t>Interview</w:t>
+      </w:r>
+      <w:r>
+        <w:t>s</w:t>
+      </w:r>
+      <w:r>
+        <w:t xml:space="preserve"> client faculty or staff </w:t>
+      </w:r>
+      <w:r>
+        <w:t>on their current case to discover known and unknown customer needs</w:t>
+      </w:r>
+    </w:p>
+    <w:p>
+      <w:pPr>
+        <w:pStyle w:val="ListParagraph"/>
+        <w:numPr>
+          <w:ilvl w:val="0"/>
+          <w:numId w:val="1"/>
+        </w:numPr>
+      </w:pPr>
+      <w:r>
+        <w:t>Coordinate</w:t>
+      </w:r>
+      <w:r>
+        <w:t>s</w:t>
+      </w:r>
+      <w:r>
+        <w:t xml:space="preserve"> with clients to ensure that deployments are less painful</w:t>
+      </w:r>
+    </w:p>
+    <w:p>
+      <w:pPr>
+        <w:pStyle w:val="ListParagraph"/>
+        <w:numPr>
+          <w:ilvl w:val="0"/>
+          <w:numId w:val="1"/>
+        </w:numPr>
+      </w:pPr>
+      <w:r>
+        <w:t>Learn</w:t>
+      </w:r>
+      <w:r>
+        <w:t>s</w:t>
+      </w:r>
+      <w:r>
+        <w:t xml:space="preserve"> about solution spaces for clients before deploying solutions</w:t>
+      </w:r>
+    </w:p>
+    <w:p>
+      <w:pPr>
+        <w:pStyle w:val="ListParagraph"/>
+        <w:numPr>
+          <w:ilvl w:val="0"/>
+          <w:numId w:val="1"/>
+        </w:numPr>
+      </w:pPr>
+      <w:r>
+        <w:t>Maintain</w:t>
+      </w:r>
+      <w:r>
+        <w:t>s</w:t>
+      </w:r>
+      <w:r>
+        <w:t xml:space="preserve"> positive client relationships to build an open channel of communication between the department and its client base</w:t>
+      </w:r>
+    </w:p>
+    <w:p/>
+    <w:p>
+      <w:pPr>
+        <w:pStyle w:val="Heading4"/>
+      </w:pPr>
+      <w:r>
+        <w:t>Internal facing IT</w:t>
+      </w:r>
+      <w:r>
+        <w:t xml:space="preserve"> Software Side</w:t>
+      </w:r>
+    </w:p>
+    <w:p>
+      <w:pPr>
+        <w:pStyle w:val="ListParagraph"/>
+        <w:numPr>
+          <w:ilvl w:val="0"/>
+          <w:numId w:val="1"/>
+        </w:numPr>
+      </w:pPr>
+      <w:r>
+        <w:t>Manages department tickets to mitigate aging tickets and disruptions with ServiceNow</w:t>
+      </w:r>
+    </w:p>
+    <w:p>
+      <w:pPr>
+        <w:pStyle w:val="ListParagraph"/>
+        <w:numPr>
+          <w:ilvl w:val="0"/>
+          <w:numId w:val="1"/>
+        </w:numPr>
+      </w:pPr>
+      <w:r>
+        <w:t>Tracks current inventory levels to notify department head of incoming hardware needs</w:t>
+      </w:r>
+    </w:p>
+    <w:p>
+      <w:pPr>
+        <w:pStyle w:val="ListParagraph"/>
+        <w:numPr>
+          <w:ilvl w:val="1"/>
+          <w:numId w:val="1"/>
+        </w:numPr>
+      </w:pPr>
+      <w:r>
+        <w:t>Currently building a Teams-based tool that would hopefully automate the process of hardware tracking through an interview or conversation type system (</w:t>
+      </w:r>
+      <w:r>
+        <w:t>limited progress)</w:t>
+      </w:r>
+    </w:p>
+    <w:p>
+      <w:pPr>
+        <w:pStyle w:val="ListParagraph"/>
+        <w:numPr>
+          <w:ilvl w:val="0"/>
+          <w:numId w:val="1"/>
+        </w:numPr>
+      </w:pPr>
+      <w:r>
+        <w:t>Develops scripted tools that help to accelerate tedious tasks like license conversions</w:t>
+      </w:r>
+    </w:p>
+    <w:p/>
+    <w:p>
+      <w:pPr>
+        <w:pStyle w:val="Heading4"/>
+      </w:pPr>
+      <w:r>
+        <w:t>Internal facing IT</w:t>
+      </w:r>
+    </w:p>
+    <w:p>
+      <w:pPr>
+        <w:pStyle w:val="ListParagraph"/>
+        <w:numPr>
+          <w:ilvl w:val="0"/>
+          <w:numId w:val="1"/>
+        </w:numPr>
+      </w:pPr>
+      <w:r>
+        <w:t>Seeks to maintain an organized and easy to share workspace</w:t>
+      </w:r>
+    </w:p>
+    <w:p>
+      <w:pPr>
+        <w:pStyle w:val="ListParagraph"/>
+        <w:numPr>
+          <w:ilvl w:val="0"/>
+          <w:numId w:val="1"/>
+        </w:numPr>
+      </w:pPr>
+      <w:r>
+        <w:t>Deploys lab equipment in a way that is easy to maintain while being functional for students and faculty</w:t>
+      </w:r>
+    </w:p>
+    <w:p>
+      <w:pPr>
+        <w:pStyle w:val="ListParagraph"/>
+        <w:numPr>
+          <w:ilvl w:val="0"/>
+          <w:numId w:val="1"/>
+        </w:numPr>
+      </w:pPr>
+      <w:r>
+        <w:t>Troubleshoots hardware issues such as hard drive failures based on the specific hardware used</w:t>
+      </w:r>
+    </w:p>
+    <w:p>
+      <w:pPr>
+        <w:pStyle w:val="ListParagraph"/>
+        <w:numPr>
+          <w:ilvl w:val="0"/>
+          <w:numId w:val="1"/>
+        </w:numPr>
+      </w:pPr>
+      <w:r>
+        <w:t>Sets up and deploys systems with Windows, Linux, and MacOS corporate images with tools like SCCM and WinPE</w:t>
+      </w:r>
+    </w:p>
+    <w:p>
+      <w:pPr>
+        <w:pStyle w:val="ListParagraph"/>
+        <w:numPr>
+          <w:ilvl w:val="0"/>
+          <w:numId w:val="1"/>
+        </w:numPr>
+      </w:pPr>
+      <w:r>
+        <w:t>Finds and studies solutions to unfamiliar problems before attempting to settle on a solution to ensure that disruptions are minimized</w:t>
+      </w:r>
+    </w:p>
+    <w:p/>
+    <w:p>
+      <w:pPr>
         <w:pStyle w:val="Heading3"/>
       </w:pPr>
       <w:r>
-        <w:t>SSIS ITC Shop Student Assistant</w:t>
-      </w:r>
-    </w:p>
-    <w:p>
-      <w:r>
-        <w:t xml:space="preserve">California State University Sacramento – </w:t>
-      </w:r>
-      <w:r>
-        <w:t>Sacramento</w:t>
-      </w:r>
-      <w:r>
-        <w:t>,</w:t>
-      </w:r>
-      <w:r>
-        <w:t xml:space="preserve"> California</w:t>
-      </w:r>
-    </w:p>
-    <w:p>
+        <w:t>Validation Technician / Platform Replication Lead / Remote Coverage Lead</w:t>
+      </w:r>
+    </w:p>
+    <w:p>
+      <w:r>
+        <w:t>Intel – Folsom, CA</w:t>
+      </w:r>
+    </w:p>
+    <w:p>
+      <w:r>
+        <w:t>October 2020 to August 2021</w:t>
+      </w:r>
+    </w:p>
+    <w:p/>
+    <w:p>
+      <w:r>
+        <w:t>(Contracted to Intel through Beacon Hill Staffing Group)</w:t>
+      </w:r>
+    </w:p>
+    <w:p>
+      <w:pPr>
+        <w:pStyle w:val="Heading4"/>
+      </w:pPr>
+      <w:r>
+        <w:t>[Project 2b] Platform Replication Lead and Remote Coverage Lead</w:t>
+      </w:r>
+    </w:p>
+    <w:p>
+      <w:pPr>
+        <w:pStyle w:val="ListParagraph"/>
+        <w:numPr>
+          <w:ilvl w:val="0"/>
+          <w:numId w:val="1"/>
+        </w:numPr>
+      </w:pPr>
+      <w:r>
+        <w:t>Built a team culture centered around exploration, documentation, and troubleshooting</w:t>
+      </w:r>
+    </w:p>
+    <w:p>
+      <w:pPr>
+        <w:pStyle w:val="ListParagraph"/>
+        <w:numPr>
+          <w:ilvl w:val="0"/>
+          <w:numId w:val="1"/>
+        </w:numPr>
+      </w:pPr>
+      <w:r>
+        <w:t>Mentored technicians on new tools and ideas to foster team growth</w:t>
+      </w:r>
+    </w:p>
+    <w:p>
+      <w:pPr>
+        <w:pStyle w:val="ListParagraph"/>
+        <w:numPr>
+          <w:ilvl w:val="0"/>
+          <w:numId w:val="1"/>
+        </w:numPr>
+      </w:pPr>
+      <w:r>
+        <w:t>Balanced workloads across a team of 4 people to more effectively complete work for various mini projects</w:t>
+      </w:r>
+    </w:p>
+    <w:p>
+      <w:pPr>
+        <w:pStyle w:val="ListParagraph"/>
+        <w:numPr>
+          <w:ilvl w:val="0"/>
+          <w:numId w:val="1"/>
+        </w:numPr>
+      </w:pPr>
+      <w:r>
+        <w:t xml:space="preserve">Built </w:t>
+      </w:r>
+      <w:r>
+        <w:t>an information infrastructure that would enable the team and its patrons on future tasks</w:t>
+      </w:r>
+    </w:p>
+    <w:p>
+      <w:pPr>
+        <w:pStyle w:val="ListParagraph"/>
+        <w:numPr>
+          <w:ilvl w:val="0"/>
+          <w:numId w:val="1"/>
+        </w:numPr>
+      </w:pPr>
+      <w:r>
+        <w:t>Identified hardware needs and procured hardware to build the team up for current and future projects</w:t>
+      </w:r>
+    </w:p>
+    <w:p>
+      <w:pPr>
+        <w:pStyle w:val="ListParagraph"/>
+        <w:numPr>
+          <w:ilvl w:val="0"/>
+          <w:numId w:val="1"/>
+        </w:numPr>
+      </w:pPr>
+      <w:r>
+        <w:t>Generated weekly status reports on the number of issues touched based on SQL-like database queries for the company’s internal ticketing management system</w:t>
+      </w:r>
+    </w:p>
+    <w:p>
+      <w:pPr>
+        <w:pStyle w:val="Heading4"/>
+      </w:pPr>
       <w:r>
         <w:lastRenderedPageBreak/>
-        <w:t xml:space="preserve">November 2021 to </w:t>
-      </w:r>
-      <w:r>
-        <w:t>June 2022</w:t>
+        <w:t>[Project 2a] Platform Replication and Debug as of March 2021</w:t>
+      </w:r>
+    </w:p>
+    <w:p>
+      <w:pPr>
+        <w:pStyle w:val="ListParagraph"/>
+        <w:numPr>
+          <w:ilvl w:val="0"/>
+          <w:numId w:val="1"/>
+        </w:numPr>
+      </w:pPr>
+      <w:r>
+        <w:t>Triaged problems with a combination of filters and categorization to focus on critical problems while reducing problem count</w:t>
+      </w:r>
+    </w:p>
+    <w:p>
+      <w:pPr>
+        <w:pStyle w:val="ListParagraph"/>
+        <w:numPr>
+          <w:ilvl w:val="0"/>
+          <w:numId w:val="1"/>
+        </w:numPr>
+      </w:pPr>
+      <w:r>
+        <w:t>Generated queries for first stage triage and identification of problems in reporting</w:t>
+      </w:r>
+    </w:p>
+    <w:p>
+      <w:pPr>
+        <w:pStyle w:val="ListParagraph"/>
+        <w:numPr>
+          <w:ilvl w:val="0"/>
+          <w:numId w:val="1"/>
+        </w:numPr>
+      </w:pPr>
+      <w:r>
+        <w:t>Performed platform bring-up to replicate and isolate test case conditions</w:t>
+      </w:r>
+    </w:p>
+    <w:p>
+      <w:pPr>
+        <w:pStyle w:val="ListParagraph"/>
+        <w:numPr>
+          <w:ilvl w:val="0"/>
+          <w:numId w:val="1"/>
+        </w:numPr>
+      </w:pPr>
+      <w:r>
+        <w:t>Debugged software with tools like winDBG, winSDK, event logs, and other software tools</w:t>
+      </w:r>
+    </w:p>
+    <w:p>
+      <w:pPr>
+        <w:pStyle w:val="ListParagraph"/>
+        <w:numPr>
+          <w:ilvl w:val="0"/>
+          <w:numId w:val="1"/>
+        </w:numPr>
+      </w:pPr>
+      <w:r>
+        <w:t>Analyzed code of third-party software based on the results produced from hardware debugging and event logs</w:t>
+      </w:r>
+    </w:p>
+    <w:p>
+      <w:pPr>
+        <w:pStyle w:val="ListParagraph"/>
+        <w:numPr>
+          <w:ilvl w:val="0"/>
+          <w:numId w:val="1"/>
+        </w:numPr>
+      </w:pPr>
+      <w:r>
+        <w:t>Created detailed documentation of replication activities to isolate issues to their core</w:t>
+      </w:r>
+    </w:p>
+    <w:p>
+      <w:pPr>
+        <w:pStyle w:val="ListParagraph"/>
+        <w:numPr>
+          <w:ilvl w:val="0"/>
+          <w:numId w:val="1"/>
+        </w:numPr>
+      </w:pPr>
+      <w:r>
+        <w:t xml:space="preserve">Relayed information to individual points of contact to ensure that relevant specialists are involved </w:t>
+      </w:r>
+    </w:p>
+    <w:p>
+      <w:pPr>
+        <w:pStyle w:val="ListParagraph"/>
+        <w:numPr>
+          <w:ilvl w:val="0"/>
+          <w:numId w:val="1"/>
+        </w:numPr>
+      </w:pPr>
+      <w:r>
+        <w:t>Developed open-source and proprietary tools to enhance platform bring-up time and team performance</w:t>
+      </w:r>
+    </w:p>
+    <w:p>
+      <w:pPr>
+        <w:pStyle w:val="ListParagraph"/>
+        <w:numPr>
+          <w:ilvl w:val="1"/>
+          <w:numId w:val="1"/>
+        </w:numPr>
+      </w:pPr>
+      <w:r>
+        <w:t xml:space="preserve">Example: </w:t>
+      </w:r>
+      <w:r>
+        <w:t>open source</w:t>
+      </w:r>
+      <w:r>
+        <w:t xml:space="preserve"> extracting utilities coded with a combination of python/powershell/and batch</w:t>
       </w:r>
     </w:p>
     <w:p/>
@@ -474,118 +926,194 @@
         <w:pStyle w:val="Heading4"/>
       </w:pPr>
       <w:r>
-        <w:t>Customer facing IT</w:t>
-      </w:r>
-    </w:p>
-    <w:p>
-      <w:pPr>
-        <w:pStyle w:val="ListParagraph"/>
-        <w:numPr>
-          <w:ilvl w:val="0"/>
-          <w:numId w:val="1"/>
-        </w:numPr>
-      </w:pPr>
-      <w:r>
-        <w:t>Interview</w:t>
-      </w:r>
-      <w:r>
-        <w:t>s</w:t>
-      </w:r>
-      <w:r>
-        <w:t xml:space="preserve"> client faculty or staff </w:t>
-      </w:r>
-      <w:r>
-        <w:t>on their current case to discover known and unknown customer needs</w:t>
-      </w:r>
-    </w:p>
-    <w:p>
-      <w:pPr>
-        <w:pStyle w:val="ListParagraph"/>
-        <w:numPr>
-          <w:ilvl w:val="0"/>
-          <w:numId w:val="1"/>
-        </w:numPr>
-      </w:pPr>
-      <w:r>
-        <w:t>Coordinate</w:t>
-      </w:r>
-      <w:r>
-        <w:t>s</w:t>
-      </w:r>
-      <w:r>
-        <w:t xml:space="preserve"> with clients to ensure that deployments are less painful</w:t>
-      </w:r>
-    </w:p>
-    <w:p>
-      <w:pPr>
-        <w:pStyle w:val="ListParagraph"/>
-        <w:numPr>
-          <w:ilvl w:val="0"/>
-          <w:numId w:val="1"/>
-        </w:numPr>
-      </w:pPr>
-      <w:r>
-        <w:t>Learn</w:t>
-      </w:r>
-      <w:r>
-        <w:t>s</w:t>
-      </w:r>
-      <w:r>
-        <w:t xml:space="preserve"> about solution spaces for clients before deploying solutions</w:t>
-      </w:r>
-    </w:p>
-    <w:p>
-      <w:pPr>
-        <w:pStyle w:val="ListParagraph"/>
-        <w:numPr>
-          <w:ilvl w:val="0"/>
-          <w:numId w:val="1"/>
-        </w:numPr>
-      </w:pPr>
-      <w:r>
-        <w:t>Maintain</w:t>
-      </w:r>
-      <w:r>
-        <w:t>s</w:t>
-      </w:r>
-      <w:r>
-        <w:t xml:space="preserve"> positive client relationships to build an open channel of communication between the department and its client base</w:t>
+        <w:t>[Project 1] Automated Test Validation as of October 2020</w:t>
+      </w:r>
+    </w:p>
+    <w:p>
+      <w:pPr>
+        <w:pStyle w:val="ListParagraph"/>
+        <w:numPr>
+          <w:ilvl w:val="0"/>
+          <w:numId w:val="1"/>
+        </w:numPr>
+      </w:pPr>
+      <w:r>
+        <w:t>Ran software tests on various hardware projects</w:t>
+      </w:r>
+    </w:p>
+    <w:p>
+      <w:pPr>
+        <w:pStyle w:val="ListParagraph"/>
+        <w:numPr>
+          <w:ilvl w:val="0"/>
+          <w:numId w:val="1"/>
+        </w:numPr>
+      </w:pPr>
+      <w:r>
+        <w:t>Validated results from tests on hardware</w:t>
+      </w:r>
+    </w:p>
+    <w:p>
+      <w:pPr>
+        <w:pStyle w:val="ListParagraph"/>
+        <w:numPr>
+          <w:ilvl w:val="0"/>
+          <w:numId w:val="1"/>
+        </w:numPr>
+      </w:pPr>
+      <w:r>
+        <w:t>Debugged erroneous data to eliminate bad configs and bad test data</w:t>
+      </w:r>
+    </w:p>
+    <w:p>
+      <w:pPr>
+        <w:pStyle w:val="ListParagraph"/>
+        <w:numPr>
+          <w:ilvl w:val="0"/>
+          <w:numId w:val="1"/>
+        </w:numPr>
+      </w:pPr>
+      <w:r>
+        <w:t>Found ways to further optimize testing via automation with additional tools to reduce human interference</w:t>
+      </w:r>
+    </w:p>
+    <w:p>
+      <w:pPr>
+        <w:pStyle w:val="ListParagraph"/>
+        <w:numPr>
+          <w:ilvl w:val="0"/>
+          <w:numId w:val="1"/>
+        </w:numPr>
+      </w:pPr>
+      <w:r>
+        <w:t xml:space="preserve">Reviewed code to find out why tests are performing the way they perform </w:t>
+      </w:r>
+      <w:r>
+        <w:t>to validate results</w:t>
+      </w:r>
+    </w:p>
+    <w:p>
+      <w:pPr>
+        <w:pStyle w:val="ListParagraph"/>
+        <w:numPr>
+          <w:ilvl w:val="0"/>
+          <w:numId w:val="1"/>
+        </w:numPr>
+      </w:pPr>
+      <w:r>
+        <w:t>Developed a powershell script to organize messy json data into a more human friendly form</w:t>
+      </w:r>
+    </w:p>
+    <w:p>
+      <w:pPr>
+        <w:pStyle w:val="ListParagraph"/>
+        <w:numPr>
+          <w:ilvl w:val="0"/>
+          <w:numId w:val="1"/>
+        </w:numPr>
+      </w:pPr>
+      <w:r>
+        <w:t>Developed a powershell script to convert bulk JSON data into status reports with little human interaction</w:t>
+      </w:r>
+    </w:p>
+    <w:p>
+      <w:pPr>
+        <w:pStyle w:val="ListParagraph"/>
+        <w:numPr>
+          <w:ilvl w:val="0"/>
+          <w:numId w:val="1"/>
+        </w:numPr>
+      </w:pPr>
+      <w:r>
+        <w:t>Deployed test computers for validation testing</w:t>
+      </w:r>
+    </w:p>
+    <w:p>
+      <w:pPr>
+        <w:pStyle w:val="ListParagraph"/>
+        <w:numPr>
+          <w:ilvl w:val="0"/>
+          <w:numId w:val="1"/>
+        </w:numPr>
+      </w:pPr>
+      <w:r>
+        <w:t>Configured local networks to enable large and flexible lab layouts that are both functional and organized</w:t>
       </w:r>
     </w:p>
     <w:p/>
     <w:p>
       <w:pPr>
+        <w:pStyle w:val="Heading3"/>
+      </w:pPr>
+      <w:r>
+        <w:t>Technician II</w:t>
+      </w:r>
+    </w:p>
+    <w:p>
+      <w:r>
+        <w:t>ReConext formerly Teleplan International – Roseville, CA</w:t>
+      </w:r>
+    </w:p>
+    <w:p>
+      <w:r>
+        <w:t>September 2018 to May 2020</w:t>
+      </w:r>
+    </w:p>
+    <w:p/>
+    <w:p>
+      <w:pPr>
         <w:pStyle w:val="Heading4"/>
       </w:pPr>
       <w:r>
-        <w:t>Internal facing IT</w:t>
-      </w:r>
-      <w:r>
-        <w:t xml:space="preserve"> Software Side</w:t>
-      </w:r>
-    </w:p>
-    <w:p>
-      <w:pPr>
-        <w:pStyle w:val="ListParagraph"/>
-        <w:numPr>
-          <w:ilvl w:val="0"/>
-          <w:numId w:val="1"/>
-        </w:numPr>
-      </w:pPr>
-      <w:r>
-        <w:t>Manages department tickets to mitigate aging tickets and disruptions with ServiceNow</w:t>
-      </w:r>
-    </w:p>
-    <w:p>
-      <w:pPr>
-        <w:pStyle w:val="ListParagraph"/>
-        <w:numPr>
-          <w:ilvl w:val="0"/>
-          <w:numId w:val="1"/>
-        </w:numPr>
-      </w:pPr>
-      <w:r>
-        <w:t>Tracks current inventory levels to notify department head of incoming hardware needs</w:t>
+        <w:t>Liaison in Teleplan for Cisco clients</w:t>
+      </w:r>
+    </w:p>
+    <w:p>
+      <w:pPr>
+        <w:pStyle w:val="ListParagraph"/>
+        <w:numPr>
+          <w:ilvl w:val="0"/>
+          <w:numId w:val="1"/>
+        </w:numPr>
+      </w:pPr>
+      <w:r>
+        <w:t>Operated with an end-of-chain-customer priority mindset when making documentation and process decisions</w:t>
+      </w:r>
+    </w:p>
+    <w:p>
+      <w:pPr>
+        <w:pStyle w:val="ListParagraph"/>
+        <w:numPr>
+          <w:ilvl w:val="0"/>
+          <w:numId w:val="1"/>
+        </w:numPr>
+      </w:pPr>
+      <w:r>
+        <w:t>Documented new products with the customer in mind to catch potential hick-ups in handling</w:t>
+      </w:r>
+    </w:p>
+    <w:p>
+      <w:pPr>
+        <w:pStyle w:val="ListParagraph"/>
+        <w:numPr>
+          <w:ilvl w:val="0"/>
+          <w:numId w:val="1"/>
+        </w:numPr>
+      </w:pPr>
+      <w:r>
+        <w:t>Researched technical documentation regarding new products and include process caveats within documentation for global teams</w:t>
+      </w:r>
+    </w:p>
+    <w:p>
+      <w:pPr>
+        <w:pStyle w:val="ListParagraph"/>
+        <w:numPr>
+          <w:ilvl w:val="0"/>
+          <w:numId w:val="1"/>
+        </w:numPr>
+      </w:pPr>
+      <w:r>
+        <w:t>Developed and refined tools in Python, Batch, and Powershell to accelerate the documentation process. (Saved an average of 5 days per unit)</w:t>
       </w:r>
     </w:p>
     <w:p>
@@ -597,91 +1125,103 @@
         </w:numPr>
       </w:pPr>
       <w:r>
-        <w:t>Currently building a Teams-based tool that would hopefully automate the process of hardware tracking through an interview or conversation type system (</w:t>
-      </w:r>
-      <w:r>
-        <w:t>limited progress)</w:t>
-      </w:r>
-    </w:p>
-    <w:p>
-      <w:pPr>
-        <w:pStyle w:val="ListParagraph"/>
-        <w:numPr>
-          <w:ilvl w:val="0"/>
-          <w:numId w:val="1"/>
-        </w:numPr>
-      </w:pPr>
-      <w:r>
-        <w:t>Develops scripted tools that help to accelerate tedious tasks like license conversions</w:t>
+        <w:t>Included some image manipulation</w:t>
+      </w:r>
+    </w:p>
+    <w:p>
+      <w:pPr>
+        <w:pStyle w:val="ListParagraph"/>
+        <w:numPr>
+          <w:ilvl w:val="1"/>
+          <w:numId w:val="1"/>
+        </w:numPr>
+      </w:pPr>
+      <w:r>
+        <w:t>Included some file management</w:t>
+      </w:r>
+    </w:p>
+    <w:p>
+      <w:pPr>
+        <w:pStyle w:val="Heading4"/>
+      </w:pPr>
+      <w:r>
+        <w:lastRenderedPageBreak/>
+        <w:t>Automation engineering</w:t>
+      </w:r>
+    </w:p>
+    <w:p>
+      <w:pPr>
+        <w:pStyle w:val="ListParagraph"/>
+        <w:numPr>
+          <w:ilvl w:val="0"/>
+          <w:numId w:val="1"/>
+        </w:numPr>
+      </w:pPr>
+      <w:r>
+        <w:t>Onboarded by previous engineer for automation maintenance programming and development for department automation project</w:t>
+      </w:r>
+    </w:p>
+    <w:p>
+      <w:pPr>
+        <w:pStyle w:val="ListParagraph"/>
+        <w:numPr>
+          <w:ilvl w:val="0"/>
+          <w:numId w:val="1"/>
+        </w:numPr>
+      </w:pPr>
+      <w:r>
+        <w:t>Attempted to draft an extension of the automation project that would enable more flexibility for fast paced changes slated to occur within the department.</w:t>
+      </w:r>
+    </w:p>
+    <w:p>
+      <w:pPr>
+        <w:pStyle w:val="Heading2"/>
+      </w:pPr>
+      <w:r>
+        <w:t>Education</w:t>
+      </w:r>
+    </w:p>
+    <w:p>
+      <w:pPr>
+        <w:pStyle w:val="Heading3"/>
+      </w:pPr>
+      <w:r>
+        <w:t>B</w:t>
+      </w:r>
+      <w:r>
+        <w:t>S</w:t>
+      </w:r>
+      <w:r>
+        <w:t xml:space="preserve"> in Computer Science (Work in progress)</w:t>
+      </w:r>
+    </w:p>
+    <w:p>
+      <w:r>
+        <w:t>California State University – Sacramento – Sacramento, CA</w:t>
+      </w:r>
+    </w:p>
+    <w:p>
+      <w:r>
+        <w:t>August 2021 to present</w:t>
       </w:r>
     </w:p>
     <w:p/>
     <w:p>
       <w:pPr>
-        <w:pStyle w:val="Heading4"/>
-      </w:pPr>
-      <w:r>
-        <w:t>Internal facing IT</w:t>
-      </w:r>
-    </w:p>
-    <w:p>
-      <w:pPr>
-        <w:pStyle w:val="ListParagraph"/>
-        <w:numPr>
-          <w:ilvl w:val="0"/>
-          <w:numId w:val="1"/>
-        </w:numPr>
-      </w:pPr>
-      <w:r>
-        <w:t>Seeks to maintain an organized and easy to share workspace</w:t>
-      </w:r>
-    </w:p>
-    <w:p>
-      <w:pPr>
-        <w:pStyle w:val="ListParagraph"/>
-        <w:numPr>
-          <w:ilvl w:val="0"/>
-          <w:numId w:val="1"/>
-        </w:numPr>
-      </w:pPr>
-      <w:r>
-        <w:t>Deploys lab equipment in a way that is easy to maintain while being functional for students and faculty</w:t>
-      </w:r>
-    </w:p>
-    <w:p>
-      <w:pPr>
-        <w:pStyle w:val="ListParagraph"/>
-        <w:numPr>
-          <w:ilvl w:val="0"/>
-          <w:numId w:val="1"/>
-        </w:numPr>
-      </w:pPr>
-      <w:r>
-        <w:t>Troubleshoots hardware issues such as hard drive failures based on the specific hardware used</w:t>
-      </w:r>
-    </w:p>
-    <w:p>
-      <w:pPr>
-        <w:pStyle w:val="ListParagraph"/>
-        <w:numPr>
-          <w:ilvl w:val="0"/>
-          <w:numId w:val="1"/>
-        </w:numPr>
-      </w:pPr>
-      <w:r>
-        <w:t>Sets up and deploys systems with Windows, Linux, and MacOS corporate images with tools like SCCM and WinPE</w:t>
-      </w:r>
-    </w:p>
-    <w:p>
-      <w:pPr>
-        <w:pStyle w:val="ListParagraph"/>
-        <w:numPr>
-          <w:ilvl w:val="0"/>
-          <w:numId w:val="1"/>
-        </w:numPr>
-      </w:pPr>
-      <w:r>
-        <w:t>Finds and studies solutions to unfamiliar problems before attempting to settle on a solution to ensure that disruptions are minimized</w:t>
+        <w:pStyle w:val="Heading3"/>
+      </w:pPr>
+      <w:r>
+        <w:t>Course work in Computer Science</w:t>
+      </w:r>
+    </w:p>
+    <w:p>
+      <w:r>
+        <w:t>Sierra College – Rocklin, CA</w:t>
+      </w:r>
+    </w:p>
+    <w:p>
+      <w:r>
+        <w:t>January 2018 to August 2021</w:t>
       </w:r>
     </w:p>
     <w:p/>
@@ -690,138 +1230,322 @@
         <w:pStyle w:val="Heading3"/>
       </w:pPr>
       <w:r>
-        <w:t>Validation Technician / Platform Replication Lead / Remote Coverage Lead</w:t>
-      </w:r>
-    </w:p>
-    <w:p>
-      <w:r>
-        <w:t>Intel – Folsom, CA</w:t>
-      </w:r>
-    </w:p>
-    <w:p>
-      <w:r>
-        <w:t>October 2020 to August 2021</w:t>
+        <w:t>Course work in Business Management</w:t>
+      </w:r>
+    </w:p>
+    <w:p>
+      <w:r>
+        <w:t>Chemeketa Community College – Salem, OR</w:t>
+      </w:r>
+    </w:p>
+    <w:p>
+      <w:r>
+        <w:t>September 2013 to June 2017</w:t>
       </w:r>
     </w:p>
     <w:p/>
     <w:p>
-      <w:r>
-        <w:t>(Contracted to Intel through Beacon Hill Staffing Group)</w:t>
-      </w:r>
-    </w:p>
-    <w:p>
-      <w:pPr>
-        <w:pStyle w:val="Heading4"/>
-      </w:pPr>
-      <w:r>
-        <w:t>[Project 2b] Platform Replication Lead and Remote Coverage Lead</w:t>
-      </w:r>
-    </w:p>
-    <w:p>
-      <w:pPr>
-        <w:pStyle w:val="ListParagraph"/>
-        <w:numPr>
-          <w:ilvl w:val="0"/>
-          <w:numId w:val="1"/>
-        </w:numPr>
-      </w:pPr>
-      <w:r>
-        <w:t>Built a team culture centered around exploration, documentation, and troubleshooting</w:t>
-      </w:r>
-    </w:p>
-    <w:p>
-      <w:pPr>
-        <w:pStyle w:val="ListParagraph"/>
-        <w:numPr>
-          <w:ilvl w:val="0"/>
-          <w:numId w:val="1"/>
-        </w:numPr>
-      </w:pPr>
-      <w:r>
-        <w:t>Mentored technicians on new tools and ideas to foster team growth</w:t>
-      </w:r>
-    </w:p>
-    <w:p>
-      <w:pPr>
-        <w:pStyle w:val="ListParagraph"/>
-        <w:numPr>
-          <w:ilvl w:val="0"/>
-          <w:numId w:val="1"/>
-        </w:numPr>
-      </w:pPr>
-      <w:r>
-        <w:t>Balanced workloads across a team of 4 people to more effectively complete work for various mini projects</w:t>
-      </w:r>
-    </w:p>
-    <w:p>
-      <w:pPr>
-        <w:pStyle w:val="ListParagraph"/>
-        <w:numPr>
-          <w:ilvl w:val="0"/>
-          <w:numId w:val="1"/>
-        </w:numPr>
-      </w:pPr>
-      <w:r>
-        <w:t xml:space="preserve">Built </w:t>
-      </w:r>
-      <w:r>
-        <w:t>an information infrastructure that would enable the team and its patrons on future tasks</w:t>
-      </w:r>
-    </w:p>
-    <w:p>
-      <w:pPr>
-        <w:pStyle w:val="ListParagraph"/>
-        <w:numPr>
-          <w:ilvl w:val="0"/>
-          <w:numId w:val="1"/>
-        </w:numPr>
-      </w:pPr>
-      <w:r>
-        <w:t>Identified hardware needs and procured hardware to build the team up for current and future projects</w:t>
-      </w:r>
-    </w:p>
-    <w:p>
-      <w:pPr>
-        <w:pStyle w:val="ListParagraph"/>
-        <w:numPr>
-          <w:ilvl w:val="0"/>
-          <w:numId w:val="1"/>
-        </w:numPr>
-      </w:pPr>
-      <w:r>
-        <w:t>Generated weekly status reports on the number of issues touched based on SQL-like database queries for the company’s internal ticketing management system</w:t>
-      </w:r>
-    </w:p>
-    <w:p>
-      <w:pPr>
-        <w:pStyle w:val="Heading4"/>
-      </w:pPr>
-      <w:r>
-        <w:t>[Project 2a] Platform Replication and Debug as of March 2021</w:t>
-      </w:r>
-    </w:p>
-    <w:p>
-      <w:pPr>
-        <w:pStyle w:val="ListParagraph"/>
-        <w:numPr>
-          <w:ilvl w:val="0"/>
-          <w:numId w:val="1"/>
-        </w:numPr>
-      </w:pPr>
-      <w:r>
-        <w:t>Triaged problems with a combination of filters and categorization to focus on critical problems while reducing problem count</w:t>
-      </w:r>
-    </w:p>
-    <w:p>
-      <w:pPr>
-        <w:pStyle w:val="ListParagraph"/>
-        <w:numPr>
-          <w:ilvl w:val="0"/>
-          <w:numId w:val="1"/>
-        </w:numPr>
-      </w:pPr>
-      <w:r>
-        <w:t>Generated queries for first stage triage and identification of problems in reporting</w:t>
+      <w:pPr>
+        <w:pStyle w:val="Heading2"/>
+      </w:pPr>
+      <w:r>
+        <w:t>Programming Languages / Libraries</w:t>
+      </w:r>
+    </w:p>
+    <w:p>
+      <w:pPr>
+        <w:pStyle w:val="ListParagraph"/>
+        <w:numPr>
+          <w:ilvl w:val="0"/>
+          <w:numId w:val="1"/>
+        </w:numPr>
+      </w:pPr>
+      <w:r>
+        <w:t xml:space="preserve">C# </w:t>
+      </w:r>
+    </w:p>
+    <w:p>
+      <w:pPr>
+        <w:pStyle w:val="ListParagraph"/>
+        <w:numPr>
+          <w:ilvl w:val="0"/>
+          <w:numId w:val="1"/>
+        </w:numPr>
+      </w:pPr>
+      <w:r>
+        <w:t>HTML</w:t>
+      </w:r>
+    </w:p>
+    <w:p>
+      <w:pPr>
+        <w:pStyle w:val="ListParagraph"/>
+        <w:numPr>
+          <w:ilvl w:val="0"/>
+          <w:numId w:val="1"/>
+        </w:numPr>
+      </w:pPr>
+      <w:r>
+        <w:t>Python</w:t>
+      </w:r>
+    </w:p>
+    <w:p>
+      <w:pPr>
+        <w:pStyle w:val="ListParagraph"/>
+        <w:numPr>
+          <w:ilvl w:val="0"/>
+          <w:numId w:val="1"/>
+        </w:numPr>
+      </w:pPr>
+      <w:r>
+        <w:t>React Native</w:t>
+      </w:r>
+    </w:p>
+    <w:p>
+      <w:pPr>
+        <w:pStyle w:val="ListParagraph"/>
+        <w:numPr>
+          <w:ilvl w:val="0"/>
+          <w:numId w:val="1"/>
+        </w:numPr>
+      </w:pPr>
+      <w:r>
+        <w:t>Javascript</w:t>
+      </w:r>
+    </w:p>
+    <w:p>
+      <w:pPr>
+        <w:pStyle w:val="ListParagraph"/>
+        <w:numPr>
+          <w:ilvl w:val="0"/>
+          <w:numId w:val="1"/>
+        </w:numPr>
+      </w:pPr>
+      <w:r>
+        <w:t>Node.js</w:t>
+      </w:r>
+    </w:p>
+    <w:p>
+      <w:pPr>
+        <w:pStyle w:val="ListParagraph"/>
+        <w:numPr>
+          <w:ilvl w:val="0"/>
+          <w:numId w:val="1"/>
+        </w:numPr>
+      </w:pPr>
+      <w:r>
+        <w:t>Express.js</w:t>
+      </w:r>
+    </w:p>
+    <w:p>
+      <w:pPr>
+        <w:pStyle w:val="ListParagraph"/>
+        <w:numPr>
+          <w:ilvl w:val="0"/>
+          <w:numId w:val="1"/>
+        </w:numPr>
+      </w:pPr>
+      <w:r>
+        <w:t>Java</w:t>
+      </w:r>
+    </w:p>
+    <w:p>
+      <w:pPr>
+        <w:pStyle w:val="ListParagraph"/>
+        <w:numPr>
+          <w:ilvl w:val="0"/>
+          <w:numId w:val="1"/>
+        </w:numPr>
+      </w:pPr>
+      <w:r>
+        <w:t>Basic</w:t>
+      </w:r>
+    </w:p>
+    <w:p>
+      <w:pPr>
+        <w:pStyle w:val="ListParagraph"/>
+        <w:numPr>
+          <w:ilvl w:val="0"/>
+          <w:numId w:val="1"/>
+        </w:numPr>
+      </w:pPr>
+      <w:r>
+        <w:t>Visual Basic</w:t>
+      </w:r>
+    </w:p>
+    <w:p>
+      <w:pPr>
+        <w:pStyle w:val="ListParagraph"/>
+        <w:numPr>
+          <w:ilvl w:val="0"/>
+          <w:numId w:val="1"/>
+        </w:numPr>
+      </w:pPr>
+      <w:r>
+        <w:t>Shell languages (powershell, cmd, bash, etc)</w:t>
+      </w:r>
+    </w:p>
+    <w:p>
+      <w:pPr>
+        <w:pStyle w:val="ListParagraph"/>
+        <w:numPr>
+          <w:ilvl w:val="0"/>
+          <w:numId w:val="1"/>
+        </w:numPr>
+      </w:pPr>
+      <w:r>
+        <w:t xml:space="preserve">SQL (Postgres, MySQL, SQLite3) </w:t>
+      </w:r>
+    </w:p>
+    <w:p>
+      <w:pPr>
+        <w:pStyle w:val="ListParagraph"/>
+        <w:numPr>
+          <w:ilvl w:val="0"/>
+          <w:numId w:val="1"/>
+        </w:numPr>
+      </w:pPr>
+      <w:r>
+        <w:t>HLSL (High Level Shader Language)</w:t>
+      </w:r>
+    </w:p>
+    <w:p>
+      <w:pPr>
+        <w:pStyle w:val="ListParagraph"/>
+        <w:numPr>
+          <w:ilvl w:val="0"/>
+          <w:numId w:val="1"/>
+        </w:numPr>
+      </w:pPr>
+      <w:r>
+        <w:t>CUDA</w:t>
+      </w:r>
+    </w:p>
+    <w:p>
+      <w:pPr>
+        <w:pStyle w:val="ListParagraph"/>
+        <w:numPr>
+          <w:ilvl w:val="0"/>
+          <w:numId w:val="1"/>
+        </w:numPr>
+      </w:pPr>
+      <w:r>
+        <w:t xml:space="preserve">C/C++ </w:t>
+      </w:r>
+    </w:p>
+    <w:p>
+      <w:pPr>
+        <w:pStyle w:val="Heading2"/>
+      </w:pPr>
+      <w:r>
+        <w:t>Skills</w:t>
+      </w:r>
+    </w:p>
+    <w:p>
+      <w:pPr>
+        <w:pStyle w:val="ListParagraph"/>
+        <w:numPr>
+          <w:ilvl w:val="0"/>
+          <w:numId w:val="1"/>
+        </w:numPr>
+      </w:pPr>
+      <w:r>
+        <w:t>Customer service</w:t>
+      </w:r>
+    </w:p>
+    <w:p>
+      <w:pPr>
+        <w:pStyle w:val="ListParagraph"/>
+        <w:numPr>
+          <w:ilvl w:val="0"/>
+          <w:numId w:val="1"/>
+        </w:numPr>
+      </w:pPr>
+      <w:r>
+        <w:t xml:space="preserve">Small Business operations </w:t>
+      </w:r>
+    </w:p>
+    <w:p>
+      <w:pPr>
+        <w:pStyle w:val="ListParagraph"/>
+        <w:numPr>
+          <w:ilvl w:val="0"/>
+          <w:numId w:val="1"/>
+        </w:numPr>
+      </w:pPr>
+      <w:r>
+        <w:t>Source Control (Git)</w:t>
+      </w:r>
+    </w:p>
+    <w:p>
+      <w:pPr>
+        <w:pStyle w:val="ListParagraph"/>
+        <w:numPr>
+          <w:ilvl w:val="0"/>
+          <w:numId w:val="1"/>
+        </w:numPr>
+      </w:pPr>
+      <w:r>
+        <w:t>DevOPs</w:t>
+      </w:r>
+    </w:p>
+    <w:p>
+      <w:pPr>
+        <w:pStyle w:val="ListParagraph"/>
+        <w:numPr>
+          <w:ilvl w:val="0"/>
+          <w:numId w:val="1"/>
+        </w:numPr>
+      </w:pPr>
+      <w:r>
+        <w:t>Agile</w:t>
+      </w:r>
+    </w:p>
+    <w:p>
+      <w:pPr>
+        <w:pStyle w:val="ListParagraph"/>
+        <w:numPr>
+          <w:ilvl w:val="0"/>
+          <w:numId w:val="1"/>
+        </w:numPr>
+      </w:pPr>
+      <w:r>
+        <w:t xml:space="preserve">Scrum </w:t>
+      </w:r>
+    </w:p>
+    <w:p>
+      <w:pPr>
+        <w:pStyle w:val="ListParagraph"/>
+        <w:numPr>
+          <w:ilvl w:val="0"/>
+          <w:numId w:val="1"/>
+        </w:numPr>
+      </w:pPr>
+      <w:r>
+        <w:t xml:space="preserve">Linux </w:t>
+      </w:r>
+    </w:p>
+    <w:p>
+      <w:pPr>
+        <w:pStyle w:val="ListParagraph"/>
+        <w:numPr>
+          <w:ilvl w:val="0"/>
+          <w:numId w:val="1"/>
+        </w:numPr>
+      </w:pPr>
+      <w:r>
+        <w:t xml:space="preserve">Software debugging with windbg </w:t>
+      </w:r>
+    </w:p>
+    <w:p>
+      <w:pPr>
+        <w:pStyle w:val="ListParagraph"/>
+        <w:numPr>
+          <w:ilvl w:val="0"/>
+          <w:numId w:val="1"/>
+        </w:numPr>
+      </w:pPr>
+      <w:r>
+        <w:t xml:space="preserve">Software debugging with process debuggers </w:t>
       </w:r>
     </w:p>
     <w:p>
@@ -834,849 +1558,27 @@
       </w:pPr>
       <w:r>
         <w:lastRenderedPageBreak/>
-        <w:t>Performed platform bring-up to replicate and isolate test case conditions</w:t>
-      </w:r>
-    </w:p>
-    <w:p>
-      <w:pPr>
-        <w:pStyle w:val="ListParagraph"/>
-        <w:numPr>
-          <w:ilvl w:val="0"/>
-          <w:numId w:val="1"/>
-        </w:numPr>
-      </w:pPr>
-      <w:r>
-        <w:t xml:space="preserve">Debugged software with tools like </w:t>
-      </w:r>
-      <w:proofErr w:type="spellStart"/>
-      <w:r>
-        <w:t>winDBG</w:t>
-      </w:r>
-      <w:proofErr w:type="spellEnd"/>
-      <w:r>
-        <w:t xml:space="preserve">, </w:t>
-      </w:r>
-      <w:proofErr w:type="spellStart"/>
-      <w:r>
-        <w:t>winSDK</w:t>
-      </w:r>
-      <w:proofErr w:type="spellEnd"/>
-      <w:r>
-        <w:t>, event logs, and other software tools</w:t>
-      </w:r>
-    </w:p>
-    <w:p>
-      <w:pPr>
-        <w:pStyle w:val="ListParagraph"/>
-        <w:numPr>
-          <w:ilvl w:val="0"/>
-          <w:numId w:val="1"/>
-        </w:numPr>
-      </w:pPr>
-      <w:r>
-        <w:t>Analyzed code of third-party software based on the results produced from hardware debugging and event logs</w:t>
-      </w:r>
-    </w:p>
-    <w:p>
-      <w:pPr>
-        <w:pStyle w:val="ListParagraph"/>
-        <w:numPr>
-          <w:ilvl w:val="0"/>
-          <w:numId w:val="1"/>
-        </w:numPr>
-      </w:pPr>
-      <w:r>
-        <w:t>Created detailed documentation of replication activities to isolate issues to their core</w:t>
-      </w:r>
-    </w:p>
-    <w:p>
-      <w:pPr>
-        <w:pStyle w:val="ListParagraph"/>
-        <w:numPr>
-          <w:ilvl w:val="0"/>
-          <w:numId w:val="1"/>
-        </w:numPr>
-      </w:pPr>
-      <w:r>
-        <w:t xml:space="preserve">Relayed information to individual points of contact to ensure that relevant specialists are involved </w:t>
-      </w:r>
-    </w:p>
-    <w:p>
-      <w:pPr>
-        <w:pStyle w:val="ListParagraph"/>
-        <w:numPr>
-          <w:ilvl w:val="0"/>
-          <w:numId w:val="1"/>
-        </w:numPr>
-      </w:pPr>
-      <w:r>
-        <w:t>Developed open-source and proprietary tools to enhance platform bring-up time and team performance</w:t>
-      </w:r>
-    </w:p>
-    <w:p>
-      <w:pPr>
-        <w:pStyle w:val="ListParagraph"/>
-        <w:numPr>
-          <w:ilvl w:val="1"/>
-          <w:numId w:val="1"/>
-        </w:numPr>
-      </w:pPr>
-      <w:r>
-        <w:t xml:space="preserve">Example: </w:t>
-      </w:r>
-      <w:proofErr w:type="gramStart"/>
-      <w:r>
-        <w:t>open source</w:t>
-      </w:r>
-      <w:proofErr w:type="gramEnd"/>
-      <w:r>
-        <w:t xml:space="preserve"> extracting utilities coded with a combination of python/</w:t>
-      </w:r>
-      <w:proofErr w:type="spellStart"/>
-      <w:r>
-        <w:t>powershell</w:t>
-      </w:r>
-      <w:proofErr w:type="spellEnd"/>
-      <w:r>
-        <w:t>/and batch</w:t>
+        <w:t>Bios deployments</w:t>
+      </w:r>
+    </w:p>
+    <w:p>
+      <w:pPr>
+        <w:pStyle w:val="ListParagraph"/>
+        <w:numPr>
+          <w:ilvl w:val="0"/>
+          <w:numId w:val="1"/>
+        </w:numPr>
+      </w:pPr>
+      <w:r>
+        <w:t xml:space="preserve">Hardware debugging </w:t>
       </w:r>
     </w:p>
     <w:p/>
     <w:p>
       <w:pPr>
-        <w:pStyle w:val="Heading4"/>
-      </w:pPr>
-      <w:r>
-        <w:t>[Project 1] Automated Test Validation as of October 2020</w:t>
-      </w:r>
-    </w:p>
-    <w:p>
-      <w:pPr>
-        <w:pStyle w:val="ListParagraph"/>
-        <w:numPr>
-          <w:ilvl w:val="0"/>
-          <w:numId w:val="1"/>
-        </w:numPr>
-      </w:pPr>
-      <w:r>
-        <w:t>Ran software tests on various hardware projects</w:t>
-      </w:r>
-    </w:p>
-    <w:p>
-      <w:pPr>
-        <w:pStyle w:val="ListParagraph"/>
-        <w:numPr>
-          <w:ilvl w:val="0"/>
-          <w:numId w:val="1"/>
-        </w:numPr>
-      </w:pPr>
-      <w:r>
-        <w:t>Validated results from tests on hardware</w:t>
-      </w:r>
-    </w:p>
-    <w:p>
-      <w:pPr>
-        <w:pStyle w:val="ListParagraph"/>
-        <w:numPr>
-          <w:ilvl w:val="0"/>
-          <w:numId w:val="1"/>
-        </w:numPr>
-      </w:pPr>
-      <w:r>
-        <w:t>Debugged erroneous data to eliminate bad configs and bad test data</w:t>
-      </w:r>
-    </w:p>
-    <w:p>
-      <w:pPr>
-        <w:pStyle w:val="ListParagraph"/>
-        <w:numPr>
-          <w:ilvl w:val="0"/>
-          <w:numId w:val="1"/>
-        </w:numPr>
-      </w:pPr>
-      <w:r>
-        <w:t>Found ways to further optimize testing via automation with additional tools to reduce human interference</w:t>
-      </w:r>
-    </w:p>
-    <w:p>
-      <w:pPr>
-        <w:pStyle w:val="ListParagraph"/>
-        <w:numPr>
-          <w:ilvl w:val="0"/>
-          <w:numId w:val="1"/>
-        </w:numPr>
-      </w:pPr>
-      <w:r>
-        <w:t xml:space="preserve">Reviewed code to find out why tests are performing the way they perform </w:t>
-      </w:r>
-      <w:r>
-        <w:t>to validate results</w:t>
-      </w:r>
-    </w:p>
-    <w:p>
-      <w:pPr>
-        <w:pStyle w:val="ListParagraph"/>
-        <w:numPr>
-          <w:ilvl w:val="0"/>
-          <w:numId w:val="1"/>
-        </w:numPr>
-      </w:pPr>
-      <w:r>
-        <w:t xml:space="preserve">Developed a </w:t>
-      </w:r>
-      <w:proofErr w:type="spellStart"/>
-      <w:r>
-        <w:t>powershell</w:t>
-      </w:r>
-      <w:proofErr w:type="spellEnd"/>
-      <w:r>
-        <w:t xml:space="preserve"> script to organize messy </w:t>
-      </w:r>
-      <w:proofErr w:type="spellStart"/>
-      <w:r>
-        <w:t>json</w:t>
-      </w:r>
-      <w:proofErr w:type="spellEnd"/>
-      <w:r>
-        <w:t xml:space="preserve"> data into a more human friendly form</w:t>
-      </w:r>
-    </w:p>
-    <w:p>
-      <w:pPr>
-        <w:pStyle w:val="ListParagraph"/>
-        <w:numPr>
-          <w:ilvl w:val="0"/>
-          <w:numId w:val="1"/>
-        </w:numPr>
-      </w:pPr>
-      <w:r>
-        <w:t xml:space="preserve">Developed a </w:t>
-      </w:r>
-      <w:proofErr w:type="spellStart"/>
-      <w:r>
-        <w:t>powershell</w:t>
-      </w:r>
-      <w:proofErr w:type="spellEnd"/>
-      <w:r>
-        <w:t xml:space="preserve"> script to convert bulk JSON data into status reports with little human interaction</w:t>
-      </w:r>
-    </w:p>
-    <w:p>
-      <w:pPr>
-        <w:pStyle w:val="ListParagraph"/>
-        <w:numPr>
-          <w:ilvl w:val="0"/>
-          <w:numId w:val="1"/>
-        </w:numPr>
-      </w:pPr>
-      <w:r>
-        <w:t>Deployed test computers for validation testing</w:t>
-      </w:r>
-    </w:p>
-    <w:p>
-      <w:pPr>
-        <w:pStyle w:val="ListParagraph"/>
-        <w:numPr>
-          <w:ilvl w:val="0"/>
-          <w:numId w:val="1"/>
-        </w:numPr>
-      </w:pPr>
-      <w:r>
-        <w:t>Configured local networks to enable large and flexible lab layouts that are both functional and organized</w:t>
-      </w:r>
-    </w:p>
-    <w:p/>
-    <w:p>
-      <w:pPr>
-        <w:pStyle w:val="Heading3"/>
-      </w:pPr>
-      <w:r>
-        <w:t>Technician II</w:t>
-      </w:r>
-    </w:p>
-    <w:p>
-      <w:proofErr w:type="spellStart"/>
-      <w:r>
-        <w:t>ReConext</w:t>
-      </w:r>
-      <w:proofErr w:type="spellEnd"/>
-      <w:r>
-        <w:t xml:space="preserve"> formerly Teleplan International – Roseville, CA</w:t>
-      </w:r>
-    </w:p>
-    <w:p>
-      <w:r>
-        <w:t>September 2018 to May 2020</w:t>
-      </w:r>
-    </w:p>
-    <w:p/>
-    <w:p>
-      <w:pPr>
-        <w:pStyle w:val="Heading4"/>
-      </w:pPr>
-      <w:r>
-        <w:t>Liaison in Teleplan for Cisco clients</w:t>
-      </w:r>
-    </w:p>
-    <w:p>
-      <w:pPr>
-        <w:pStyle w:val="ListParagraph"/>
-        <w:numPr>
-          <w:ilvl w:val="0"/>
-          <w:numId w:val="1"/>
-        </w:numPr>
-      </w:pPr>
-      <w:r>
-        <w:t>Operated with an end-of-chain-customer priority mindset when making documentation and process decisions</w:t>
-      </w:r>
-    </w:p>
-    <w:p>
-      <w:pPr>
-        <w:pStyle w:val="ListParagraph"/>
-        <w:numPr>
-          <w:ilvl w:val="0"/>
-          <w:numId w:val="1"/>
-        </w:numPr>
-      </w:pPr>
-      <w:r>
-        <w:t>Documented new products with the customer in mind to catch potential hick-ups in handling</w:t>
-      </w:r>
-    </w:p>
-    <w:p>
-      <w:pPr>
-        <w:pStyle w:val="ListParagraph"/>
-        <w:numPr>
-          <w:ilvl w:val="0"/>
-          <w:numId w:val="1"/>
-        </w:numPr>
-      </w:pPr>
-      <w:r>
-        <w:t>Researched technical documentation regarding new products and include process caveats within documentation for global teams</w:t>
-      </w:r>
-    </w:p>
-    <w:p>
-      <w:pPr>
-        <w:pStyle w:val="ListParagraph"/>
-        <w:numPr>
-          <w:ilvl w:val="0"/>
-          <w:numId w:val="1"/>
-        </w:numPr>
-      </w:pPr>
-      <w:r>
-        <w:t xml:space="preserve">Developed and refined tools in Python, Batch, and </w:t>
-      </w:r>
-      <w:proofErr w:type="spellStart"/>
-      <w:r>
-        <w:t>Powershell</w:t>
-      </w:r>
-      <w:proofErr w:type="spellEnd"/>
-      <w:r>
-        <w:t xml:space="preserve"> to accelerate the documentation process. (Saved an average of 5 days per unit)</w:t>
-      </w:r>
-    </w:p>
-    <w:p>
-      <w:pPr>
-        <w:pStyle w:val="ListParagraph"/>
-        <w:numPr>
-          <w:ilvl w:val="1"/>
-          <w:numId w:val="1"/>
-        </w:numPr>
-      </w:pPr>
-      <w:r>
-        <w:t>Included some image manipulation</w:t>
-      </w:r>
-    </w:p>
-    <w:p>
-      <w:pPr>
-        <w:pStyle w:val="ListParagraph"/>
-        <w:numPr>
-          <w:ilvl w:val="1"/>
-          <w:numId w:val="1"/>
-        </w:numPr>
-      </w:pPr>
-      <w:r>
-        <w:t>Included some file management</w:t>
-      </w:r>
-    </w:p>
-    <w:p>
-      <w:pPr>
-        <w:pStyle w:val="Heading4"/>
-      </w:pPr>
-      <w:r>
-        <w:t>Automation engineering</w:t>
-      </w:r>
-    </w:p>
-    <w:p>
-      <w:pPr>
-        <w:pStyle w:val="ListParagraph"/>
-        <w:numPr>
-          <w:ilvl w:val="0"/>
-          <w:numId w:val="1"/>
-        </w:numPr>
-      </w:pPr>
-      <w:r>
-        <w:t>Onboarded by previous engineer for automation maintenance programming and development for department automation project</w:t>
-      </w:r>
-    </w:p>
-    <w:p>
-      <w:pPr>
-        <w:pStyle w:val="ListParagraph"/>
-        <w:numPr>
-          <w:ilvl w:val="0"/>
-          <w:numId w:val="1"/>
-        </w:numPr>
-      </w:pPr>
-      <w:r>
-        <w:t>Attempted to draft an extension of the automation project that would enable more flexibility for fast paced changes slated to occur within the department.</w:t>
-      </w:r>
-    </w:p>
-    <w:p>
-      <w:pPr>
         <w:pStyle w:val="Heading2"/>
       </w:pPr>
       <w:r>
-        <w:lastRenderedPageBreak/>
-        <w:t>Education</w:t>
-      </w:r>
-    </w:p>
-    <w:p>
-      <w:pPr>
-        <w:pStyle w:val="Heading3"/>
-      </w:pPr>
-      <w:r>
-        <w:t>B</w:t>
-      </w:r>
-      <w:r>
-        <w:t>S</w:t>
-      </w:r>
-      <w:r>
-        <w:t xml:space="preserve"> in Computer Science (Work in progress)</w:t>
-      </w:r>
-    </w:p>
-    <w:p>
-      <w:r>
-        <w:t>California State University – Sacramento – Sacramento, CA</w:t>
-      </w:r>
-    </w:p>
-    <w:p>
-      <w:r>
-        <w:t>August 2021 to present</w:t>
-      </w:r>
-    </w:p>
-    <w:p/>
-    <w:p>
-      <w:pPr>
-        <w:pStyle w:val="Heading3"/>
-      </w:pPr>
-      <w:r>
-        <w:t>Course work in Computer Science</w:t>
-      </w:r>
-    </w:p>
-    <w:p>
-      <w:r>
-        <w:t>Sierra College – Rocklin, CA</w:t>
-      </w:r>
-    </w:p>
-    <w:p>
-      <w:r>
-        <w:t>January 2018 to August 2021</w:t>
-      </w:r>
-    </w:p>
-    <w:p/>
-    <w:p>
-      <w:pPr>
-        <w:pStyle w:val="Heading3"/>
-      </w:pPr>
-      <w:r>
-        <w:t>Course work in Business Management</w:t>
-      </w:r>
-    </w:p>
-    <w:p>
-      <w:r>
-        <w:t>Chemeketa Community College – Salem, OR</w:t>
-      </w:r>
-    </w:p>
-    <w:p>
-      <w:r>
-        <w:t>September 2013 to June 2017</w:t>
-      </w:r>
-    </w:p>
-    <w:p/>
-    <w:p>
-      <w:pPr>
-        <w:pStyle w:val="Heading2"/>
-      </w:pPr>
-      <w:r>
-        <w:t>Programming Languages / Libraries</w:t>
-      </w:r>
-    </w:p>
-    <w:p>
-      <w:pPr>
-        <w:pStyle w:val="ListParagraph"/>
-        <w:numPr>
-          <w:ilvl w:val="0"/>
-          <w:numId w:val="1"/>
-        </w:numPr>
-      </w:pPr>
-      <w:r>
-        <w:t xml:space="preserve">C# </w:t>
-      </w:r>
-    </w:p>
-    <w:p>
-      <w:pPr>
-        <w:pStyle w:val="ListParagraph"/>
-        <w:numPr>
-          <w:ilvl w:val="0"/>
-          <w:numId w:val="1"/>
-        </w:numPr>
-      </w:pPr>
-      <w:r>
-        <w:t>HTML</w:t>
-      </w:r>
-    </w:p>
-    <w:p>
-      <w:pPr>
-        <w:pStyle w:val="ListParagraph"/>
-        <w:numPr>
-          <w:ilvl w:val="0"/>
-          <w:numId w:val="1"/>
-        </w:numPr>
-      </w:pPr>
-      <w:r>
-        <w:t>Python</w:t>
-      </w:r>
-    </w:p>
-    <w:p>
-      <w:pPr>
-        <w:pStyle w:val="ListParagraph"/>
-        <w:numPr>
-          <w:ilvl w:val="0"/>
-          <w:numId w:val="1"/>
-        </w:numPr>
-      </w:pPr>
-      <w:r>
-        <w:t>React Native</w:t>
-      </w:r>
-    </w:p>
-    <w:p>
-      <w:pPr>
-        <w:pStyle w:val="ListParagraph"/>
-        <w:numPr>
-          <w:ilvl w:val="0"/>
-          <w:numId w:val="1"/>
-        </w:numPr>
-      </w:pPr>
-      <w:proofErr w:type="spellStart"/>
-      <w:r>
-        <w:t>Javascript</w:t>
-      </w:r>
-      <w:proofErr w:type="spellEnd"/>
-    </w:p>
-    <w:p>
-      <w:pPr>
-        <w:pStyle w:val="ListParagraph"/>
-        <w:numPr>
-          <w:ilvl w:val="0"/>
-          <w:numId w:val="1"/>
-        </w:numPr>
-      </w:pPr>
-      <w:r>
-        <w:t>Node.js</w:t>
-      </w:r>
-    </w:p>
-    <w:p>
-      <w:pPr>
-        <w:pStyle w:val="ListParagraph"/>
-        <w:numPr>
-          <w:ilvl w:val="0"/>
-          <w:numId w:val="1"/>
-        </w:numPr>
-      </w:pPr>
-      <w:r>
-        <w:t>Express.js</w:t>
-      </w:r>
-    </w:p>
-    <w:p>
-      <w:pPr>
-        <w:pStyle w:val="ListParagraph"/>
-        <w:numPr>
-          <w:ilvl w:val="0"/>
-          <w:numId w:val="1"/>
-        </w:numPr>
-      </w:pPr>
-      <w:r>
-        <w:t>Java</w:t>
-      </w:r>
-    </w:p>
-    <w:p>
-      <w:pPr>
-        <w:pStyle w:val="ListParagraph"/>
-        <w:numPr>
-          <w:ilvl w:val="0"/>
-          <w:numId w:val="1"/>
-        </w:numPr>
-      </w:pPr>
-      <w:r>
-        <w:t>Basic</w:t>
-      </w:r>
-    </w:p>
-    <w:p>
-      <w:pPr>
-        <w:pStyle w:val="ListParagraph"/>
-        <w:numPr>
-          <w:ilvl w:val="0"/>
-          <w:numId w:val="1"/>
-        </w:numPr>
-      </w:pPr>
-      <w:r>
-        <w:t>Visual Basic</w:t>
-      </w:r>
-    </w:p>
-    <w:p>
-      <w:pPr>
-        <w:pStyle w:val="ListParagraph"/>
-        <w:numPr>
-          <w:ilvl w:val="0"/>
-          <w:numId w:val="1"/>
-        </w:numPr>
-      </w:pPr>
-      <w:r>
-        <w:t>Shell languages (</w:t>
-      </w:r>
-      <w:proofErr w:type="spellStart"/>
-      <w:r>
-        <w:t>powershell</w:t>
-      </w:r>
-      <w:proofErr w:type="spellEnd"/>
-      <w:r>
-        <w:t xml:space="preserve">, </w:t>
-      </w:r>
-      <w:proofErr w:type="spellStart"/>
-      <w:r>
-        <w:t>cmd</w:t>
-      </w:r>
-      <w:proofErr w:type="spellEnd"/>
-      <w:r>
-        <w:t xml:space="preserve">, bash, </w:t>
-      </w:r>
-      <w:proofErr w:type="spellStart"/>
-      <w:r>
-        <w:t>etc</w:t>
-      </w:r>
-      <w:proofErr w:type="spellEnd"/>
-      <w:r>
-        <w:t>)</w:t>
-      </w:r>
-    </w:p>
-    <w:p>
-      <w:pPr>
-        <w:pStyle w:val="ListParagraph"/>
-        <w:numPr>
-          <w:ilvl w:val="0"/>
-          <w:numId w:val="1"/>
-        </w:numPr>
-      </w:pPr>
-      <w:r>
-        <w:t xml:space="preserve">SQL (Postgres, MySQL, SQLite3) </w:t>
-      </w:r>
-    </w:p>
-    <w:p>
-      <w:pPr>
-        <w:pStyle w:val="ListParagraph"/>
-        <w:numPr>
-          <w:ilvl w:val="0"/>
-          <w:numId w:val="1"/>
-        </w:numPr>
-      </w:pPr>
-      <w:r>
-        <w:t>HLSL (High Level Shader Language)</w:t>
-      </w:r>
-    </w:p>
-    <w:p>
-      <w:pPr>
-        <w:pStyle w:val="ListParagraph"/>
-        <w:numPr>
-          <w:ilvl w:val="0"/>
-          <w:numId w:val="1"/>
-        </w:numPr>
-      </w:pPr>
-      <w:r>
-        <w:t>CUDA</w:t>
-      </w:r>
-    </w:p>
-    <w:p>
-      <w:pPr>
-        <w:pStyle w:val="ListParagraph"/>
-        <w:numPr>
-          <w:ilvl w:val="0"/>
-          <w:numId w:val="1"/>
-        </w:numPr>
-      </w:pPr>
-      <w:r>
-        <w:t xml:space="preserve">C/C++ </w:t>
-      </w:r>
-    </w:p>
-    <w:p>
-      <w:pPr>
-        <w:pStyle w:val="Heading2"/>
-      </w:pPr>
-      <w:r>
-        <w:t>Skills</w:t>
-      </w:r>
-    </w:p>
-    <w:p>
-      <w:pPr>
-        <w:pStyle w:val="ListParagraph"/>
-        <w:numPr>
-          <w:ilvl w:val="0"/>
-          <w:numId w:val="1"/>
-        </w:numPr>
-      </w:pPr>
-      <w:r>
-        <w:t>Customer service</w:t>
-      </w:r>
-    </w:p>
-    <w:p>
-      <w:pPr>
-        <w:pStyle w:val="ListParagraph"/>
-        <w:numPr>
-          <w:ilvl w:val="0"/>
-          <w:numId w:val="1"/>
-        </w:numPr>
-      </w:pPr>
-      <w:r>
-        <w:t xml:space="preserve">Small Business operations </w:t>
-      </w:r>
-    </w:p>
-    <w:p>
-      <w:pPr>
-        <w:pStyle w:val="ListParagraph"/>
-        <w:numPr>
-          <w:ilvl w:val="0"/>
-          <w:numId w:val="1"/>
-        </w:numPr>
-      </w:pPr>
-      <w:r>
-        <w:t>Source Control (Git)</w:t>
-      </w:r>
-    </w:p>
-    <w:p>
-      <w:pPr>
-        <w:pStyle w:val="ListParagraph"/>
-        <w:numPr>
-          <w:ilvl w:val="0"/>
-          <w:numId w:val="1"/>
-        </w:numPr>
-      </w:pPr>
-      <w:proofErr w:type="spellStart"/>
-      <w:r>
-        <w:t>DevOPs</w:t>
-      </w:r>
-      <w:proofErr w:type="spellEnd"/>
-    </w:p>
-    <w:p>
-      <w:pPr>
-        <w:pStyle w:val="ListParagraph"/>
-        <w:numPr>
-          <w:ilvl w:val="0"/>
-          <w:numId w:val="1"/>
-        </w:numPr>
-      </w:pPr>
-      <w:r>
-        <w:t>Agile</w:t>
-      </w:r>
-    </w:p>
-    <w:p>
-      <w:pPr>
-        <w:pStyle w:val="ListParagraph"/>
-        <w:numPr>
-          <w:ilvl w:val="0"/>
-          <w:numId w:val="1"/>
-        </w:numPr>
-      </w:pPr>
-      <w:r>
-        <w:t xml:space="preserve">Scrum </w:t>
-      </w:r>
-    </w:p>
-    <w:p>
-      <w:pPr>
-        <w:pStyle w:val="ListParagraph"/>
-        <w:numPr>
-          <w:ilvl w:val="0"/>
-          <w:numId w:val="1"/>
-        </w:numPr>
-      </w:pPr>
-      <w:r>
-        <w:t xml:space="preserve">Linux </w:t>
-      </w:r>
-    </w:p>
-    <w:p>
-      <w:pPr>
-        <w:pStyle w:val="ListParagraph"/>
-        <w:numPr>
-          <w:ilvl w:val="0"/>
-          <w:numId w:val="1"/>
-        </w:numPr>
-      </w:pPr>
-      <w:r>
-        <w:t xml:space="preserve">Software debugging with </w:t>
-      </w:r>
-      <w:proofErr w:type="spellStart"/>
-      <w:r>
-        <w:t>windbg</w:t>
-      </w:r>
-      <w:proofErr w:type="spellEnd"/>
-      <w:r>
-        <w:t xml:space="preserve"> </w:t>
-      </w:r>
-    </w:p>
-    <w:p>
-      <w:pPr>
-        <w:pStyle w:val="ListParagraph"/>
-        <w:numPr>
-          <w:ilvl w:val="0"/>
-          <w:numId w:val="1"/>
-        </w:numPr>
-      </w:pPr>
-      <w:r>
-        <w:t xml:space="preserve">Software debugging with process debuggers </w:t>
-      </w:r>
-    </w:p>
-    <w:p>
-      <w:pPr>
-        <w:pStyle w:val="ListParagraph"/>
-        <w:numPr>
-          <w:ilvl w:val="0"/>
-          <w:numId w:val="1"/>
-        </w:numPr>
-      </w:pPr>
-      <w:proofErr w:type="gramStart"/>
-      <w:r>
-        <w:t>Bios</w:t>
-      </w:r>
-      <w:proofErr w:type="gramEnd"/>
-      <w:r>
-        <w:t xml:space="preserve"> deployments</w:t>
-      </w:r>
-    </w:p>
-    <w:p>
-      <w:pPr>
-        <w:pStyle w:val="ListParagraph"/>
-        <w:numPr>
-          <w:ilvl w:val="0"/>
-          <w:numId w:val="1"/>
-        </w:numPr>
-      </w:pPr>
-      <w:r>
-        <w:t xml:space="preserve">Hardware debugging </w:t>
-      </w:r>
-    </w:p>
-    <w:p/>
-    <w:p>
-      <w:pPr>
-        <w:pStyle w:val="Heading2"/>
-      </w:pPr>
-      <w:r>
         <w:t>Familiar Tools</w:t>
       </w:r>
     </w:p>
@@ -1700,14 +1602,8 @@
           <w:numId w:val="1"/>
         </w:numPr>
       </w:pPr>
-      <w:proofErr w:type="spellStart"/>
-      <w:r>
-        <w:lastRenderedPageBreak/>
-        <w:t>Intellij</w:t>
-      </w:r>
-      <w:proofErr w:type="spellEnd"/>
-      <w:r>
-        <w:t xml:space="preserve"> Idea</w:t>
+      <w:r>
+        <w:t>Intellij Idea</w:t>
       </w:r>
     </w:p>
     <w:p>
@@ -1730,13 +1626,8 @@
           <w:numId w:val="1"/>
         </w:numPr>
       </w:pPr>
-      <w:proofErr w:type="spellStart"/>
-      <w:r>
-        <w:t>Github</w:t>
-      </w:r>
-      <w:proofErr w:type="spellEnd"/>
-      <w:r>
-        <w:t xml:space="preserve"> (and alternatives)</w:t>
+      <w:r>
+        <w:t>Github (and alternatives)</w:t>
       </w:r>
     </w:p>
     <w:p>

</xml_diff>

<commit_message>
Updated main resume with data
</commit_message>
<xml_diff>
--- a/KennethMunk--Resume.docx
+++ b/KennethMunk--Resume.docx
@@ -1368,7 +1368,16 @@
         </w:numPr>
       </w:pPr>
       <w:r>
-        <w:t>Builds systems that make it possible for non-technical staff to self service</w:t>
+        <w:t>Builds systems</w:t>
+      </w:r>
+      <w:r>
+        <w:t xml:space="preserve"> and documentation</w:t>
+      </w:r>
+      <w:r>
+        <w:t xml:space="preserve"> that make it possible for non-technical staff to self service</w:t>
+      </w:r>
+      <w:r>
+        <w:t xml:space="preserve"> reducing overall ticket volume by 80%</w:t>
       </w:r>
     </w:p>
     <w:p>
@@ -1382,6 +1391,9 @@
       <w:r>
         <w:t>Educates non-technical staff of easy solutions that are readily available</w:t>
       </w:r>
+      <w:r>
+        <w:t xml:space="preserve"> reducing overall ticket volume by 50%</w:t>
+      </w:r>
     </w:p>
     <w:p>
       <w:pPr>
@@ -1394,6 +1406,9 @@
       <w:r>
         <w:t>Automates repetitive and common operations using Service Now</w:t>
       </w:r>
+      <w:r>
+        <w:t xml:space="preserve"> saving time spent on bulk ticket operations by 99%</w:t>
+      </w:r>
     </w:p>
     <w:p>
       <w:pPr>
@@ -1406,6 +1421,9 @@
       <w:r>
         <w:t>Builds a library of solutions for the local community</w:t>
       </w:r>
+      <w:r>
+        <w:t xml:space="preserve"> reducing time to solution by at least 70%</w:t>
+      </w:r>
     </w:p>
     <w:p>
       <w:pPr>
@@ -1450,6 +1468,9 @@
       <w:r>
         <w:t>Automates systems using Service-Now Flows and scripting to eliminate inefficiencies</w:t>
       </w:r>
+      <w:r>
+        <w:t xml:space="preserve"> saving time by at least 30%</w:t>
+      </w:r>
     </w:p>
     <w:p>
       <w:pPr>
@@ -1462,6 +1483,9 @@
       <w:r>
         <w:t>Agent of procedural shifts that eliminate unnecessary resource blocks</w:t>
       </w:r>
+      <w:r>
+        <w:t xml:space="preserve"> reducing time to delivery by up to 95% and reducing time to solution by up to 99%</w:t>
+      </w:r>
     </w:p>
     <w:p>
       <w:pPr>
@@ -1482,6 +1506,14 @@
       <w:r>
         <w:t xml:space="preserve"> tool called Click Up</w:t>
       </w:r>
+      <w:r>
+        <w:t xml:space="preserve"> using a Kanban </w:t>
+      </w:r>
+      <w:proofErr w:type="gramStart"/>
+      <w:r>
+        <w:t>approach</w:t>
+      </w:r>
+      <w:proofErr w:type="gramEnd"/>
     </w:p>
     <w:p/>
     <w:p>
@@ -1525,7 +1557,44 @@
         </w:numPr>
       </w:pPr>
       <w:r>
-        <w:t>Explores additional hardware solutions to enable better event facilitation</w:t>
+        <w:t xml:space="preserve">Explores additional hardware solutions to enable better event </w:t>
+      </w:r>
+      <w:proofErr w:type="gramStart"/>
+      <w:r>
+        <w:t>facilitation</w:t>
+      </w:r>
+      <w:proofErr w:type="gramEnd"/>
+    </w:p>
+    <w:p>
+      <w:pPr>
+        <w:pStyle w:val="ListParagraph"/>
+        <w:numPr>
+          <w:ilvl w:val="0"/>
+          <w:numId w:val="4"/>
+        </w:numPr>
+      </w:pPr>
+      <w:r>
+        <w:t>Prepared documentation on event technology preparation and usage making it possible to accelerate event prep by at least 50%</w:t>
+      </w:r>
+      <w:r>
+        <w:t xml:space="preserve"> while scaling improvements with the number of people on the </w:t>
+      </w:r>
+      <w:proofErr w:type="gramStart"/>
+      <w:r>
+        <w:t>crew</w:t>
+      </w:r>
+      <w:proofErr w:type="gramEnd"/>
+    </w:p>
+    <w:p>
+      <w:pPr>
+        <w:pStyle w:val="ListParagraph"/>
+        <w:numPr>
+          <w:ilvl w:val="0"/>
+          <w:numId w:val="4"/>
+        </w:numPr>
+      </w:pPr>
+      <w:r>
+        <w:t>Designed a single cart event system to consolidate all event hardware into one ecosystem saving equipment gathering time by 90%</w:t>
       </w:r>
     </w:p>
     <w:p>
@@ -1550,8 +1619,22 @@
         </w:numPr>
       </w:pPr>
       <w:r>
-        <w:t>Manages branch campus IT inventory</w:t>
-      </w:r>
+        <w:t>Buil</w:t>
+      </w:r>
+      <w:r>
+        <w:t>t</w:t>
+      </w:r>
+      <w:r>
+        <w:t xml:space="preserve"> up automated systems to make campus inventory management sustainable</w:t>
+      </w:r>
+      <w:r>
+        <w:t xml:space="preserve"> saving 50% of time spent on inventory </w:t>
+      </w:r>
+      <w:proofErr w:type="gramStart"/>
+      <w:r>
+        <w:t>management</w:t>
+      </w:r>
+      <w:proofErr w:type="gramEnd"/>
     </w:p>
     <w:p>
       <w:pPr>
@@ -1562,11 +1645,23 @@
         </w:numPr>
       </w:pPr>
       <w:r>
-        <w:t xml:space="preserve">Builds up automated systems to make campus inventory management </w:t>
+        <w:lastRenderedPageBreak/>
+        <w:t xml:space="preserve">Built a tool using </w:t>
+      </w:r>
+      <w:proofErr w:type="spellStart"/>
+      <w:r>
+        <w:t>powershell</w:t>
+      </w:r>
+      <w:proofErr w:type="spellEnd"/>
+      <w:r>
+        <w:t xml:space="preserve"> and batch scripting to streamline exam laptop refreshes</w:t>
+      </w:r>
+      <w:r>
+        <w:t xml:space="preserve"> saving 80% of time spent on updates and </w:t>
       </w:r>
       <w:proofErr w:type="gramStart"/>
       <w:r>
-        <w:t>sustainable</w:t>
+        <w:t>refreshes</w:t>
       </w:r>
       <w:proofErr w:type="gramEnd"/>
     </w:p>
@@ -1577,21 +1672,704 @@
           <w:ilvl w:val="0"/>
           <w:numId w:val="5"/>
         </w:numPr>
-      </w:pPr>
-      <w:r>
-        <w:t xml:space="preserve">Built a tool using </w:t>
+        <w:spacing w:after="160" w:line="259" w:lineRule="auto"/>
+      </w:pPr>
+      <w:r>
+        <w:t>Images laptops with Windows or MacOS using WinPE or JAMF</w:t>
+      </w:r>
+    </w:p>
+    <w:p>
+      <w:pPr>
+        <w:pStyle w:val="Heading3"/>
+      </w:pPr>
+      <w:r>
+        <w:t>IT Student Assistant</w:t>
+      </w:r>
+    </w:p>
+    <w:p>
+      <w:r>
+        <w:t xml:space="preserve">California State University Sacramento – </w:t>
+      </w:r>
+      <w:r>
+        <w:t>Sacramento</w:t>
+      </w:r>
+      <w:r>
+        <w:t>,</w:t>
+      </w:r>
+      <w:r>
+        <w:t xml:space="preserve"> California</w:t>
+      </w:r>
+    </w:p>
+    <w:p>
+      <w:r>
+        <w:t xml:space="preserve">November 2021 to </w:t>
+      </w:r>
+      <w:r>
+        <w:t>June 2022</w:t>
+      </w:r>
+    </w:p>
+    <w:p/>
+    <w:p>
+      <w:pPr>
+        <w:pStyle w:val="Heading4"/>
+      </w:pPr>
+      <w:r>
+        <w:t>Customer facing IT</w:t>
+      </w:r>
+    </w:p>
+    <w:p>
+      <w:pPr>
+        <w:pStyle w:val="ListParagraph"/>
+        <w:numPr>
+          <w:ilvl w:val="0"/>
+          <w:numId w:val="1"/>
+        </w:numPr>
+      </w:pPr>
+      <w:r>
+        <w:t>Interview</w:t>
+      </w:r>
+      <w:r>
+        <w:t>s</w:t>
+      </w:r>
+      <w:r>
+        <w:t xml:space="preserve"> client faculty or staff </w:t>
+      </w:r>
+      <w:r>
+        <w:t>on their current case to discover known and unknown customer needs</w:t>
+      </w:r>
+    </w:p>
+    <w:p>
+      <w:pPr>
+        <w:pStyle w:val="ListParagraph"/>
+        <w:numPr>
+          <w:ilvl w:val="0"/>
+          <w:numId w:val="1"/>
+        </w:numPr>
+      </w:pPr>
+      <w:r>
+        <w:t>Coordinate</w:t>
+      </w:r>
+      <w:r>
+        <w:t>s</w:t>
+      </w:r>
+      <w:r>
+        <w:t xml:space="preserve"> with clients to ensure that deployments are less painful</w:t>
+      </w:r>
+    </w:p>
+    <w:p>
+      <w:pPr>
+        <w:pStyle w:val="ListParagraph"/>
+        <w:numPr>
+          <w:ilvl w:val="0"/>
+          <w:numId w:val="1"/>
+        </w:numPr>
+      </w:pPr>
+      <w:r>
+        <w:t>Learn</w:t>
+      </w:r>
+      <w:r>
+        <w:t>s</w:t>
+      </w:r>
+      <w:r>
+        <w:t xml:space="preserve"> about solution spaces for clients before deploying solutions</w:t>
+      </w:r>
+    </w:p>
+    <w:p>
+      <w:pPr>
+        <w:pStyle w:val="ListParagraph"/>
+        <w:numPr>
+          <w:ilvl w:val="0"/>
+          <w:numId w:val="1"/>
+        </w:numPr>
+      </w:pPr>
+      <w:r>
+        <w:t>Maintain</w:t>
+      </w:r>
+      <w:r>
+        <w:t>s</w:t>
+      </w:r>
+      <w:r>
+        <w:t xml:space="preserve"> positive client relationships to build an open channel of communication between the department and its client base</w:t>
+      </w:r>
+    </w:p>
+    <w:p/>
+    <w:p>
+      <w:pPr>
+        <w:pStyle w:val="Heading4"/>
+      </w:pPr>
+      <w:r>
+        <w:t>Internal facing IT</w:t>
+      </w:r>
+      <w:r>
+        <w:t xml:space="preserve"> Software Side</w:t>
+      </w:r>
+    </w:p>
+    <w:p>
+      <w:pPr>
+        <w:pStyle w:val="ListParagraph"/>
+        <w:numPr>
+          <w:ilvl w:val="0"/>
+          <w:numId w:val="1"/>
+        </w:numPr>
+      </w:pPr>
+      <w:r>
+        <w:t>Manages department tickets to mitigate aging tickets and disruptions with ServiceNow</w:t>
+      </w:r>
+    </w:p>
+    <w:p>
+      <w:pPr>
+        <w:pStyle w:val="ListParagraph"/>
+        <w:numPr>
+          <w:ilvl w:val="0"/>
+          <w:numId w:val="1"/>
+        </w:numPr>
+      </w:pPr>
+      <w:r>
+        <w:t>Tracks current inventory levels to notify department head of incoming hardware needs</w:t>
+      </w:r>
+      <w:r>
+        <w:t xml:space="preserve"> reducing storage footprint by 50% and time to resource by 70%</w:t>
+      </w:r>
+    </w:p>
+    <w:p>
+      <w:pPr>
+        <w:pStyle w:val="ListParagraph"/>
+        <w:numPr>
+          <w:ilvl w:val="1"/>
+          <w:numId w:val="1"/>
+        </w:numPr>
+      </w:pPr>
+      <w:r>
+        <w:t xml:space="preserve">Explored </w:t>
+      </w:r>
+      <w:r>
+        <w:t xml:space="preserve">building a Teams-based tool that would hopefully automate the process of hardware tracking through an interview or conversation type </w:t>
+      </w:r>
+      <w:proofErr w:type="gramStart"/>
+      <w:r>
+        <w:t>system</w:t>
+      </w:r>
+      <w:proofErr w:type="gramEnd"/>
+    </w:p>
+    <w:p>
+      <w:pPr>
+        <w:pStyle w:val="ListParagraph"/>
+        <w:numPr>
+          <w:ilvl w:val="0"/>
+          <w:numId w:val="1"/>
+        </w:numPr>
+      </w:pPr>
+      <w:r>
+        <w:t xml:space="preserve">Develops scripted tools that help to accelerate </w:t>
+      </w:r>
+      <w:r>
+        <w:t>repetitive</w:t>
+      </w:r>
+      <w:r>
+        <w:t xml:space="preserve"> tasks like license conversions</w:t>
+      </w:r>
+      <w:r>
+        <w:t xml:space="preserve"> using </w:t>
       </w:r>
       <w:proofErr w:type="spellStart"/>
       <w:r>
+        <w:t>Powershell</w:t>
+      </w:r>
+      <w:proofErr w:type="spellEnd"/>
+      <w:r>
+        <w:t xml:space="preserve"> and Batch saving 90% of time </w:t>
+      </w:r>
+      <w:proofErr w:type="gramStart"/>
+      <w:r>
+        <w:t>spent</w:t>
+      </w:r>
+      <w:proofErr w:type="gramEnd"/>
+    </w:p>
+    <w:p/>
+    <w:p>
+      <w:pPr>
+        <w:pStyle w:val="Heading4"/>
+      </w:pPr>
+      <w:r>
+        <w:t>Internal facing IT</w:t>
+      </w:r>
+    </w:p>
+    <w:p>
+      <w:pPr>
+        <w:pStyle w:val="ListParagraph"/>
+        <w:numPr>
+          <w:ilvl w:val="0"/>
+          <w:numId w:val="1"/>
+        </w:numPr>
+      </w:pPr>
+      <w:r>
+        <w:t>Seeks to maintain an organized and easy to share workspace</w:t>
+      </w:r>
+    </w:p>
+    <w:p>
+      <w:pPr>
+        <w:pStyle w:val="ListParagraph"/>
+        <w:numPr>
+          <w:ilvl w:val="0"/>
+          <w:numId w:val="1"/>
+        </w:numPr>
+      </w:pPr>
+      <w:r>
+        <w:t>Deploys lab equipment in a way that is easy to maintain while being functional for students and faculty</w:t>
+      </w:r>
+    </w:p>
+    <w:p>
+      <w:pPr>
+        <w:pStyle w:val="ListParagraph"/>
+        <w:numPr>
+          <w:ilvl w:val="0"/>
+          <w:numId w:val="1"/>
+        </w:numPr>
+      </w:pPr>
+      <w:r>
+        <w:t>Troubleshoots hardware issues such as hard drive failures based on the specific hardware used</w:t>
+      </w:r>
+    </w:p>
+    <w:p>
+      <w:pPr>
+        <w:pStyle w:val="ListParagraph"/>
+        <w:numPr>
+          <w:ilvl w:val="0"/>
+          <w:numId w:val="1"/>
+        </w:numPr>
+      </w:pPr>
+      <w:r>
+        <w:t>Sets up and deploys systems with Windows, Linux, and MacOS corporate images with tools like SCCM and WinPE</w:t>
+      </w:r>
+    </w:p>
+    <w:p>
+      <w:pPr>
+        <w:pStyle w:val="ListParagraph"/>
+        <w:numPr>
+          <w:ilvl w:val="0"/>
+          <w:numId w:val="1"/>
+        </w:numPr>
+      </w:pPr>
+      <w:r>
+        <w:t>Finds and studies solutions to unfamiliar problems before attempting to settle on a solution to ensure that disruptions are minimized</w:t>
+      </w:r>
+    </w:p>
+    <w:p/>
+    <w:p>
+      <w:pPr>
+        <w:pStyle w:val="Heading3"/>
+      </w:pPr>
+      <w:r>
+        <w:t>Validation Technician / Platform Replication Lead / Remote Coverage Lead</w:t>
+      </w:r>
+    </w:p>
+    <w:p>
+      <w:r>
+        <w:t>Intel</w:t>
+      </w:r>
+    </w:p>
+    <w:p>
+      <w:r>
+        <w:t>Folsom, CA</w:t>
+      </w:r>
+    </w:p>
+    <w:p>
+      <w:r>
+        <w:t>October 2020 to August 2021</w:t>
+      </w:r>
+    </w:p>
+    <w:p/>
+    <w:p>
+      <w:r>
+        <w:t>(Contracted to Intel through Beacon Hill Staffing Group)</w:t>
+      </w:r>
+    </w:p>
+    <w:p>
+      <w:pPr>
+        <w:pStyle w:val="Heading4"/>
+      </w:pPr>
+      <w:r>
+        <w:t>[Project 2b] Platform Replication Lead and Remote Coverage Lead</w:t>
+      </w:r>
+    </w:p>
+    <w:p>
+      <w:pPr>
+        <w:pStyle w:val="ListParagraph"/>
+        <w:numPr>
+          <w:ilvl w:val="0"/>
+          <w:numId w:val="1"/>
+        </w:numPr>
+      </w:pPr>
+      <w:r>
+        <w:t>Built a team culture centered around exploration, documentation, and troubleshooting</w:t>
+      </w:r>
+    </w:p>
+    <w:p>
+      <w:pPr>
+        <w:pStyle w:val="ListParagraph"/>
+        <w:numPr>
+          <w:ilvl w:val="0"/>
+          <w:numId w:val="1"/>
+        </w:numPr>
+      </w:pPr>
+      <w:r>
+        <w:t>Mentored technicians on new tools and ideas to foster team growth</w:t>
+      </w:r>
+    </w:p>
+    <w:p>
+      <w:pPr>
+        <w:pStyle w:val="ListParagraph"/>
+        <w:numPr>
+          <w:ilvl w:val="0"/>
+          <w:numId w:val="1"/>
+        </w:numPr>
+      </w:pPr>
+      <w:r>
+        <w:t>Balanced workloads across a team of 4 people to more effectively complete work for various mini projects</w:t>
+      </w:r>
+    </w:p>
+    <w:p>
+      <w:pPr>
+        <w:pStyle w:val="ListParagraph"/>
+        <w:numPr>
+          <w:ilvl w:val="0"/>
+          <w:numId w:val="1"/>
+        </w:numPr>
+      </w:pPr>
+      <w:r>
+        <w:lastRenderedPageBreak/>
+        <w:t xml:space="preserve">Built </w:t>
+      </w:r>
+      <w:r>
+        <w:t>an information infrastructure that would enable the team and its patrons on future tasks</w:t>
+      </w:r>
+    </w:p>
+    <w:p>
+      <w:pPr>
+        <w:pStyle w:val="ListParagraph"/>
+        <w:numPr>
+          <w:ilvl w:val="0"/>
+          <w:numId w:val="1"/>
+        </w:numPr>
+      </w:pPr>
+      <w:r>
+        <w:t>Identified hardware needs and procured hardware to build the team up for current and future projects</w:t>
+      </w:r>
+    </w:p>
+    <w:p>
+      <w:pPr>
+        <w:pStyle w:val="ListParagraph"/>
+        <w:numPr>
+          <w:ilvl w:val="0"/>
+          <w:numId w:val="1"/>
+        </w:numPr>
+      </w:pPr>
+      <w:r>
+        <w:t>Generated weekly status reports on the number of issues touched based on SQL-like database queries for the company’s internal ticketing management system</w:t>
+      </w:r>
+    </w:p>
+    <w:p>
+      <w:pPr>
+        <w:pStyle w:val="Heading4"/>
+      </w:pPr>
+      <w:r>
+        <w:t>[Project 2a] Platform Replication and Debug as of March 2021</w:t>
+      </w:r>
+    </w:p>
+    <w:p>
+      <w:pPr>
+        <w:pStyle w:val="ListParagraph"/>
+        <w:numPr>
+          <w:ilvl w:val="0"/>
+          <w:numId w:val="1"/>
+        </w:numPr>
+      </w:pPr>
+      <w:r>
+        <w:t>Triaged problems with a combination of filters and categorization to focus on critical problems while reducing problem count</w:t>
+      </w:r>
+    </w:p>
+    <w:p>
+      <w:pPr>
+        <w:pStyle w:val="ListParagraph"/>
+        <w:numPr>
+          <w:ilvl w:val="0"/>
+          <w:numId w:val="1"/>
+        </w:numPr>
+      </w:pPr>
+      <w:r>
+        <w:t>Generated queries for first stage triage and identification of problems in reporting</w:t>
+      </w:r>
+    </w:p>
+    <w:p>
+      <w:pPr>
+        <w:pStyle w:val="ListParagraph"/>
+        <w:numPr>
+          <w:ilvl w:val="0"/>
+          <w:numId w:val="1"/>
+        </w:numPr>
+      </w:pPr>
+      <w:r>
+        <w:t>Performed platform bring-up to replicate and isolate test case conditions</w:t>
+      </w:r>
+    </w:p>
+    <w:p>
+      <w:pPr>
+        <w:pStyle w:val="ListParagraph"/>
+        <w:numPr>
+          <w:ilvl w:val="0"/>
+          <w:numId w:val="1"/>
+        </w:numPr>
+      </w:pPr>
+      <w:r>
+        <w:t xml:space="preserve">Debugged software with tools like </w:t>
+      </w:r>
+      <w:proofErr w:type="spellStart"/>
+      <w:r>
+        <w:t>winDBG</w:t>
+      </w:r>
+      <w:proofErr w:type="spellEnd"/>
+      <w:r>
+        <w:t xml:space="preserve">, </w:t>
+      </w:r>
+      <w:proofErr w:type="spellStart"/>
+      <w:r>
+        <w:t>winSDK</w:t>
+      </w:r>
+      <w:proofErr w:type="spellEnd"/>
+      <w:r>
+        <w:t>, event logs, and other software tools</w:t>
+      </w:r>
+    </w:p>
+    <w:p>
+      <w:pPr>
+        <w:pStyle w:val="ListParagraph"/>
+        <w:numPr>
+          <w:ilvl w:val="0"/>
+          <w:numId w:val="1"/>
+        </w:numPr>
+      </w:pPr>
+      <w:r>
+        <w:t>Analyzed code of third-party software based on the results produced from hardware debugging and event logs</w:t>
+      </w:r>
+    </w:p>
+    <w:p>
+      <w:pPr>
+        <w:pStyle w:val="ListParagraph"/>
+        <w:numPr>
+          <w:ilvl w:val="0"/>
+          <w:numId w:val="1"/>
+        </w:numPr>
+      </w:pPr>
+      <w:r>
+        <w:t>Created detailed documentation of replication activities to isolate issues to their core</w:t>
+      </w:r>
+    </w:p>
+    <w:p>
+      <w:pPr>
+        <w:pStyle w:val="ListParagraph"/>
+        <w:numPr>
+          <w:ilvl w:val="0"/>
+          <w:numId w:val="1"/>
+        </w:numPr>
+      </w:pPr>
+      <w:r>
+        <w:t xml:space="preserve">Relayed information to individual points of contact to ensure that relevant specialists are involved </w:t>
+      </w:r>
+    </w:p>
+    <w:p>
+      <w:pPr>
+        <w:pStyle w:val="ListParagraph"/>
+        <w:numPr>
+          <w:ilvl w:val="0"/>
+          <w:numId w:val="1"/>
+        </w:numPr>
+      </w:pPr>
+      <w:r>
+        <w:t>Developed open-source and proprietary tools to enhance platform bring-up time and team performance</w:t>
+      </w:r>
+    </w:p>
+    <w:p>
+      <w:pPr>
+        <w:pStyle w:val="ListParagraph"/>
+        <w:numPr>
+          <w:ilvl w:val="1"/>
+          <w:numId w:val="1"/>
+        </w:numPr>
+      </w:pPr>
+      <w:r>
+        <w:t xml:space="preserve">Example: </w:t>
+      </w:r>
+      <w:proofErr w:type="gramStart"/>
+      <w:r>
+        <w:t>open source</w:t>
+      </w:r>
+      <w:proofErr w:type="gramEnd"/>
+      <w:r>
+        <w:t xml:space="preserve"> extracting utilities coded with a combination of python/</w:t>
+      </w:r>
+      <w:r>
+        <w:t>PowerShell</w:t>
+      </w:r>
+      <w:r>
+        <w:t>/and batch</w:t>
+      </w:r>
+    </w:p>
+    <w:p/>
+    <w:p>
+      <w:pPr>
+        <w:pStyle w:val="Heading4"/>
+      </w:pPr>
+      <w:r>
+        <w:t>[Project 1] Automated Test Validation as of October 2020</w:t>
+      </w:r>
+    </w:p>
+    <w:p>
+      <w:pPr>
+        <w:pStyle w:val="ListParagraph"/>
+        <w:numPr>
+          <w:ilvl w:val="0"/>
+          <w:numId w:val="1"/>
+        </w:numPr>
+      </w:pPr>
+      <w:r>
+        <w:t>Ran software tests on various hardware projects</w:t>
+      </w:r>
+    </w:p>
+    <w:p>
+      <w:pPr>
+        <w:pStyle w:val="ListParagraph"/>
+        <w:numPr>
+          <w:ilvl w:val="0"/>
+          <w:numId w:val="1"/>
+        </w:numPr>
+      </w:pPr>
+      <w:r>
+        <w:t>Validated results from tests on hardware</w:t>
+      </w:r>
+    </w:p>
+    <w:p>
+      <w:pPr>
+        <w:pStyle w:val="ListParagraph"/>
+        <w:numPr>
+          <w:ilvl w:val="0"/>
+          <w:numId w:val="1"/>
+        </w:numPr>
+      </w:pPr>
+      <w:r>
+        <w:t>Debugged erroneous data to eliminate bad configs and bad test data</w:t>
+      </w:r>
+      <w:r>
+        <w:t xml:space="preserve"> due that were caused by user </w:t>
+      </w:r>
+      <w:proofErr w:type="gramStart"/>
+      <w:r>
+        <w:t>error</w:t>
+      </w:r>
+      <w:proofErr w:type="gramEnd"/>
+    </w:p>
+    <w:p>
+      <w:pPr>
+        <w:pStyle w:val="ListParagraph"/>
+        <w:numPr>
+          <w:ilvl w:val="0"/>
+          <w:numId w:val="1"/>
+        </w:numPr>
+      </w:pPr>
+      <w:r>
+        <w:t xml:space="preserve">Found ways to further optimize testing via automation with additional tools to reduce human </w:t>
+      </w:r>
+      <w:proofErr w:type="gramStart"/>
+      <w:r>
+        <w:t>interference</w:t>
+      </w:r>
+      <w:proofErr w:type="gramEnd"/>
+    </w:p>
+    <w:p>
+      <w:pPr>
+        <w:pStyle w:val="ListParagraph"/>
+        <w:numPr>
+          <w:ilvl w:val="0"/>
+          <w:numId w:val="1"/>
+        </w:numPr>
+      </w:pPr>
+      <w:r>
+        <w:t xml:space="preserve">Reviewed code to find out why tests are performing the way they perform </w:t>
+      </w:r>
+      <w:r>
+        <w:t>to validate results</w:t>
+      </w:r>
+    </w:p>
+    <w:p>
+      <w:pPr>
+        <w:pStyle w:val="ListParagraph"/>
+        <w:numPr>
+          <w:ilvl w:val="0"/>
+          <w:numId w:val="1"/>
+        </w:numPr>
+      </w:pPr>
+      <w:r>
+        <w:t xml:space="preserve">Developed a </w:t>
+      </w:r>
+      <w:proofErr w:type="spellStart"/>
+      <w:r>
         <w:t>powershell</w:t>
       </w:r>
       <w:proofErr w:type="spellEnd"/>
       <w:r>
-        <w:t xml:space="preserve"> and batch scripting to streamline exam laptop </w:t>
+        <w:t xml:space="preserve"> script to organize messy </w:t>
+      </w:r>
+      <w:proofErr w:type="spellStart"/>
+      <w:r>
+        <w:t>json</w:t>
+      </w:r>
+      <w:proofErr w:type="spellEnd"/>
+      <w:r>
+        <w:t xml:space="preserve"> data into a more human friendly form</w:t>
+      </w:r>
+    </w:p>
+    <w:p>
+      <w:pPr>
+        <w:pStyle w:val="ListParagraph"/>
+        <w:numPr>
+          <w:ilvl w:val="0"/>
+          <w:numId w:val="1"/>
+        </w:numPr>
+      </w:pPr>
+      <w:r>
+        <w:t xml:space="preserve">Developed a </w:t>
+      </w:r>
+      <w:proofErr w:type="spellStart"/>
+      <w:r>
+        <w:t>powershell</w:t>
+      </w:r>
+      <w:proofErr w:type="spellEnd"/>
+      <w:r>
+        <w:t xml:space="preserve"> script to convert bulk JSON data into status reports with little human interaction</w:t>
+      </w:r>
+      <w:r>
+        <w:t xml:space="preserve"> saving time spent on reporting by 80%</w:t>
+      </w:r>
+    </w:p>
+    <w:p>
+      <w:pPr>
+        <w:pStyle w:val="ListParagraph"/>
+        <w:numPr>
+          <w:ilvl w:val="0"/>
+          <w:numId w:val="1"/>
+        </w:numPr>
+      </w:pPr>
+      <w:r>
+        <w:t xml:space="preserve">Deployed </w:t>
+      </w:r>
+      <w:r>
+        <w:t>pre-silicon hardware</w:t>
+      </w:r>
+      <w:r>
+        <w:t xml:space="preserve"> for validation </w:t>
       </w:r>
       <w:proofErr w:type="gramStart"/>
       <w:r>
-        <w:t>refreshes</w:t>
+        <w:t>testing</w:t>
       </w:r>
       <w:proofErr w:type="gramEnd"/>
     </w:p>
@@ -1600,42 +2378,48 @@
         <w:pStyle w:val="ListParagraph"/>
         <w:numPr>
           <w:ilvl w:val="0"/>
-          <w:numId w:val="5"/>
-        </w:numPr>
-        <w:spacing w:after="160" w:line="259" w:lineRule="auto"/>
-      </w:pPr>
-      <w:r>
-        <w:t>Images laptops with Windows or MacOS using WinPE or JAMF</w:t>
-      </w:r>
-    </w:p>
+          <w:numId w:val="1"/>
+        </w:numPr>
+      </w:pPr>
+      <w:r>
+        <w:t>Configured local networks to enable large and flexible lab layouts that are both functional and organized</w:t>
+      </w:r>
+      <w:r>
+        <w:t xml:space="preserve"> expanding test volume by </w:t>
+      </w:r>
+      <w:proofErr w:type="gramStart"/>
+      <w:r>
+        <w:t>4x</w:t>
+      </w:r>
+      <w:proofErr w:type="gramEnd"/>
+    </w:p>
+    <w:p/>
     <w:p>
       <w:pPr>
         <w:pStyle w:val="Heading3"/>
       </w:pPr>
       <w:r>
-        <w:t>IT Student Assistant</w:t>
-      </w:r>
-    </w:p>
-    <w:p>
-      <w:r>
-        <w:t xml:space="preserve">California State University Sacramento – </w:t>
-      </w:r>
-      <w:r>
-        <w:t>Sacramento</w:t>
-      </w:r>
-      <w:r>
-        <w:t>,</w:t>
-      </w:r>
-      <w:r>
-        <w:t xml:space="preserve"> California</w:t>
-      </w:r>
-    </w:p>
-    <w:p>
-      <w:r>
-        <w:t xml:space="preserve">November 2021 to </w:t>
-      </w:r>
-      <w:r>
-        <w:t>June 2022</w:t>
+        <w:t>Technician II</w:t>
+      </w:r>
+    </w:p>
+    <w:p>
+      <w:proofErr w:type="spellStart"/>
+      <w:r>
+        <w:t>ReConext</w:t>
+      </w:r>
+      <w:proofErr w:type="spellEnd"/>
+      <w:r>
+        <w:t xml:space="preserve"> formerly Teleplan International</w:t>
+      </w:r>
+    </w:p>
+    <w:p>
+      <w:r>
+        <w:t>Roseville, CA</w:t>
+      </w:r>
+    </w:p>
+    <w:p>
+      <w:r>
+        <w:t>September 2018 to May 2020</w:t>
       </w:r>
     </w:p>
     <w:p/>
@@ -1644,64 +2428,31 @@
         <w:pStyle w:val="Heading4"/>
       </w:pPr>
       <w:r>
-        <w:t>Customer facing IT</w:t>
-      </w:r>
-    </w:p>
-    <w:p>
-      <w:pPr>
-        <w:pStyle w:val="ListParagraph"/>
-        <w:numPr>
-          <w:ilvl w:val="0"/>
-          <w:numId w:val="1"/>
-        </w:numPr>
-      </w:pPr>
-      <w:r>
-        <w:t>Interview</w:t>
-      </w:r>
-      <w:r>
-        <w:t>s</w:t>
-      </w:r>
-      <w:r>
-        <w:t xml:space="preserve"> client faculty or staff </w:t>
-      </w:r>
-      <w:r>
-        <w:t>on their current case to discover known and unknown customer needs</w:t>
-      </w:r>
-    </w:p>
-    <w:p>
-      <w:pPr>
-        <w:pStyle w:val="ListParagraph"/>
-        <w:numPr>
-          <w:ilvl w:val="0"/>
-          <w:numId w:val="1"/>
-        </w:numPr>
-      </w:pPr>
-      <w:r>
-        <w:t>Coordinate</w:t>
-      </w:r>
-      <w:r>
-        <w:t>s</w:t>
-      </w:r>
-      <w:r>
-        <w:t xml:space="preserve"> with clients to ensure that deployments are less painful</w:t>
-      </w:r>
-    </w:p>
-    <w:p>
-      <w:pPr>
-        <w:pStyle w:val="ListParagraph"/>
-        <w:numPr>
-          <w:ilvl w:val="0"/>
-          <w:numId w:val="1"/>
-        </w:numPr>
-      </w:pPr>
-      <w:r>
-        <w:t>Learn</w:t>
-      </w:r>
-      <w:r>
-        <w:t>s</w:t>
-      </w:r>
-      <w:r>
-        <w:t xml:space="preserve"> about solution spaces for clients before deploying solutions</w:t>
+        <w:t>Liaison in Teleplan for Cisco clients</w:t>
+      </w:r>
+    </w:p>
+    <w:p>
+      <w:pPr>
+        <w:pStyle w:val="ListParagraph"/>
+        <w:numPr>
+          <w:ilvl w:val="0"/>
+          <w:numId w:val="1"/>
+        </w:numPr>
+      </w:pPr>
+      <w:r>
+        <w:t>Operated with an end-of-chain-customer priority mindset when making documentation and process decisions</w:t>
+      </w:r>
+    </w:p>
+    <w:p>
+      <w:pPr>
+        <w:pStyle w:val="ListParagraph"/>
+        <w:numPr>
+          <w:ilvl w:val="0"/>
+          <w:numId w:val="1"/>
+        </w:numPr>
+      </w:pPr>
+      <w:r>
+        <w:t>Documented new products with the customer in mind to catch potential hick-ups in handling</w:t>
       </w:r>
     </w:p>
     <w:p>
@@ -1714,622 +2465,6 @@
       </w:pPr>
       <w:r>
         <w:lastRenderedPageBreak/>
-        <w:t>Maintain</w:t>
-      </w:r>
-      <w:r>
-        <w:t>s</w:t>
-      </w:r>
-      <w:r>
-        <w:t xml:space="preserve"> positive client relationships to build an open channel of communication between the department and its client base</w:t>
-      </w:r>
-    </w:p>
-    <w:p/>
-    <w:p>
-      <w:pPr>
-        <w:pStyle w:val="Heading4"/>
-      </w:pPr>
-      <w:r>
-        <w:t>Internal facing IT</w:t>
-      </w:r>
-      <w:r>
-        <w:t xml:space="preserve"> Software Side</w:t>
-      </w:r>
-    </w:p>
-    <w:p>
-      <w:pPr>
-        <w:pStyle w:val="ListParagraph"/>
-        <w:numPr>
-          <w:ilvl w:val="0"/>
-          <w:numId w:val="1"/>
-        </w:numPr>
-      </w:pPr>
-      <w:r>
-        <w:t>Manages department tickets to mitigate aging tickets and disruptions with ServiceNow</w:t>
-      </w:r>
-    </w:p>
-    <w:p>
-      <w:pPr>
-        <w:pStyle w:val="ListParagraph"/>
-        <w:numPr>
-          <w:ilvl w:val="0"/>
-          <w:numId w:val="1"/>
-        </w:numPr>
-      </w:pPr>
-      <w:r>
-        <w:t>Tracks current inventory levels to notify department head of incoming hardware needs</w:t>
-      </w:r>
-    </w:p>
-    <w:p>
-      <w:pPr>
-        <w:pStyle w:val="ListParagraph"/>
-        <w:numPr>
-          <w:ilvl w:val="1"/>
-          <w:numId w:val="1"/>
-        </w:numPr>
-      </w:pPr>
-      <w:r>
-        <w:t>Currently building a Teams-based tool that would hopefully automate the process of hardware tracking through an interview or conversation type system (</w:t>
-      </w:r>
-      <w:r>
-        <w:t>limited progress)</w:t>
-      </w:r>
-    </w:p>
-    <w:p>
-      <w:pPr>
-        <w:pStyle w:val="ListParagraph"/>
-        <w:numPr>
-          <w:ilvl w:val="0"/>
-          <w:numId w:val="1"/>
-        </w:numPr>
-      </w:pPr>
-      <w:r>
-        <w:t>Develops scripted tools that help to accelerate tedious tasks like license conversions</w:t>
-      </w:r>
-    </w:p>
-    <w:p/>
-    <w:p>
-      <w:pPr>
-        <w:pStyle w:val="Heading4"/>
-      </w:pPr>
-      <w:r>
-        <w:t>Internal facing IT</w:t>
-      </w:r>
-    </w:p>
-    <w:p>
-      <w:pPr>
-        <w:pStyle w:val="ListParagraph"/>
-        <w:numPr>
-          <w:ilvl w:val="0"/>
-          <w:numId w:val="1"/>
-        </w:numPr>
-      </w:pPr>
-      <w:r>
-        <w:t>Seeks to maintain an organized and easy to share workspace</w:t>
-      </w:r>
-    </w:p>
-    <w:p>
-      <w:pPr>
-        <w:pStyle w:val="ListParagraph"/>
-        <w:numPr>
-          <w:ilvl w:val="0"/>
-          <w:numId w:val="1"/>
-        </w:numPr>
-      </w:pPr>
-      <w:r>
-        <w:t>Deploys lab equipment in a way that is easy to maintain while being functional for students and faculty</w:t>
-      </w:r>
-    </w:p>
-    <w:p>
-      <w:pPr>
-        <w:pStyle w:val="ListParagraph"/>
-        <w:numPr>
-          <w:ilvl w:val="0"/>
-          <w:numId w:val="1"/>
-        </w:numPr>
-      </w:pPr>
-      <w:r>
-        <w:t>Troubleshoots hardware issues such as hard drive failures based on the specific hardware used</w:t>
-      </w:r>
-    </w:p>
-    <w:p>
-      <w:pPr>
-        <w:pStyle w:val="ListParagraph"/>
-        <w:numPr>
-          <w:ilvl w:val="0"/>
-          <w:numId w:val="1"/>
-        </w:numPr>
-      </w:pPr>
-      <w:r>
-        <w:t>Sets up and deploys systems with Windows, Linux, and MacOS corporate images with tools like SCCM and WinPE</w:t>
-      </w:r>
-    </w:p>
-    <w:p>
-      <w:pPr>
-        <w:pStyle w:val="ListParagraph"/>
-        <w:numPr>
-          <w:ilvl w:val="0"/>
-          <w:numId w:val="1"/>
-        </w:numPr>
-      </w:pPr>
-      <w:r>
-        <w:t>Finds and studies solutions to unfamiliar problems before attempting to settle on a solution to ensure that disruptions are minimized</w:t>
-      </w:r>
-    </w:p>
-    <w:p/>
-    <w:p>
-      <w:pPr>
-        <w:pStyle w:val="Heading3"/>
-      </w:pPr>
-      <w:r>
-        <w:t>Validation Technician / Platform Replication Lead / Remote Coverage Lead</w:t>
-      </w:r>
-    </w:p>
-    <w:p>
-      <w:r>
-        <w:t>Intel</w:t>
-      </w:r>
-    </w:p>
-    <w:p>
-      <w:r>
-        <w:t>Folsom, CA</w:t>
-      </w:r>
-    </w:p>
-    <w:p>
-      <w:r>
-        <w:t>October 2020 to August 2021</w:t>
-      </w:r>
-    </w:p>
-    <w:p/>
-    <w:p>
-      <w:r>
-        <w:t>(Contracted to Intel through Beacon Hill Staffing Group)</w:t>
-      </w:r>
-    </w:p>
-    <w:p>
-      <w:pPr>
-        <w:pStyle w:val="Heading4"/>
-      </w:pPr>
-      <w:r>
-        <w:t>[Project 2b] Platform Replication Lead and Remote Coverage Lead</w:t>
-      </w:r>
-    </w:p>
-    <w:p>
-      <w:pPr>
-        <w:pStyle w:val="ListParagraph"/>
-        <w:numPr>
-          <w:ilvl w:val="0"/>
-          <w:numId w:val="1"/>
-        </w:numPr>
-      </w:pPr>
-      <w:r>
-        <w:t>Built a team culture centered around exploration, documentation, and troubleshooting</w:t>
-      </w:r>
-    </w:p>
-    <w:p>
-      <w:pPr>
-        <w:pStyle w:val="ListParagraph"/>
-        <w:numPr>
-          <w:ilvl w:val="0"/>
-          <w:numId w:val="1"/>
-        </w:numPr>
-      </w:pPr>
-      <w:r>
-        <w:t>Mentored technicians on new tools and ideas to foster team growth</w:t>
-      </w:r>
-    </w:p>
-    <w:p>
-      <w:pPr>
-        <w:pStyle w:val="ListParagraph"/>
-        <w:numPr>
-          <w:ilvl w:val="0"/>
-          <w:numId w:val="1"/>
-        </w:numPr>
-      </w:pPr>
-      <w:r>
-        <w:t>Balanced workloads across a team of 4 people to more effectively complete work for various mini projects</w:t>
-      </w:r>
-    </w:p>
-    <w:p>
-      <w:pPr>
-        <w:pStyle w:val="ListParagraph"/>
-        <w:numPr>
-          <w:ilvl w:val="0"/>
-          <w:numId w:val="1"/>
-        </w:numPr>
-      </w:pPr>
-      <w:r>
-        <w:t xml:space="preserve">Built </w:t>
-      </w:r>
-      <w:r>
-        <w:t>an information infrastructure that would enable the team and its patrons on future tasks</w:t>
-      </w:r>
-    </w:p>
-    <w:p>
-      <w:pPr>
-        <w:pStyle w:val="ListParagraph"/>
-        <w:numPr>
-          <w:ilvl w:val="0"/>
-          <w:numId w:val="1"/>
-        </w:numPr>
-      </w:pPr>
-      <w:r>
-        <w:t>Identified hardware needs and procured hardware to build the team up for current and future projects</w:t>
-      </w:r>
-    </w:p>
-    <w:p>
-      <w:pPr>
-        <w:pStyle w:val="ListParagraph"/>
-        <w:numPr>
-          <w:ilvl w:val="0"/>
-          <w:numId w:val="1"/>
-        </w:numPr>
-      </w:pPr>
-      <w:r>
-        <w:t>Generated weekly status reports on the number of issues touched based on SQL-like database queries for the company’s internal ticketing management system</w:t>
-      </w:r>
-    </w:p>
-    <w:p>
-      <w:pPr>
-        <w:pStyle w:val="Heading4"/>
-      </w:pPr>
-      <w:r>
-        <w:t>[Project 2a] Platform Replication and Debug as of March 2021</w:t>
-      </w:r>
-    </w:p>
-    <w:p>
-      <w:pPr>
-        <w:pStyle w:val="ListParagraph"/>
-        <w:numPr>
-          <w:ilvl w:val="0"/>
-          <w:numId w:val="1"/>
-        </w:numPr>
-      </w:pPr>
-      <w:r>
-        <w:t>Triaged problems with a combination of filters and categorization to focus on critical problems while reducing problem count</w:t>
-      </w:r>
-    </w:p>
-    <w:p>
-      <w:pPr>
-        <w:pStyle w:val="ListParagraph"/>
-        <w:numPr>
-          <w:ilvl w:val="0"/>
-          <w:numId w:val="1"/>
-        </w:numPr>
-      </w:pPr>
-      <w:r>
-        <w:t>Generated queries for first stage triage and identification of problems in reporting</w:t>
-      </w:r>
-    </w:p>
-    <w:p>
-      <w:pPr>
-        <w:pStyle w:val="ListParagraph"/>
-        <w:numPr>
-          <w:ilvl w:val="0"/>
-          <w:numId w:val="1"/>
-        </w:numPr>
-      </w:pPr>
-      <w:r>
-        <w:t>Performed platform bring-up to replicate and isolate test case conditions</w:t>
-      </w:r>
-    </w:p>
-    <w:p>
-      <w:pPr>
-        <w:pStyle w:val="ListParagraph"/>
-        <w:numPr>
-          <w:ilvl w:val="0"/>
-          <w:numId w:val="1"/>
-        </w:numPr>
-      </w:pPr>
-      <w:r>
-        <w:t xml:space="preserve">Debugged software with tools like </w:t>
-      </w:r>
-      <w:proofErr w:type="spellStart"/>
-      <w:r>
-        <w:t>winDBG</w:t>
-      </w:r>
-      <w:proofErr w:type="spellEnd"/>
-      <w:r>
-        <w:t xml:space="preserve">, </w:t>
-      </w:r>
-      <w:proofErr w:type="spellStart"/>
-      <w:r>
-        <w:t>winSDK</w:t>
-      </w:r>
-      <w:proofErr w:type="spellEnd"/>
-      <w:r>
-        <w:t>, event logs, and other software tools</w:t>
-      </w:r>
-    </w:p>
-    <w:p>
-      <w:pPr>
-        <w:pStyle w:val="ListParagraph"/>
-        <w:numPr>
-          <w:ilvl w:val="0"/>
-          <w:numId w:val="1"/>
-        </w:numPr>
-      </w:pPr>
-      <w:r>
-        <w:t>Analyzed code of third-party software based on the results produced from hardware debugging and event logs</w:t>
-      </w:r>
-    </w:p>
-    <w:p>
-      <w:pPr>
-        <w:pStyle w:val="ListParagraph"/>
-        <w:numPr>
-          <w:ilvl w:val="0"/>
-          <w:numId w:val="1"/>
-        </w:numPr>
-      </w:pPr>
-      <w:r>
-        <w:t>Created detailed documentation of replication activities to isolate issues to their core</w:t>
-      </w:r>
-    </w:p>
-    <w:p>
-      <w:pPr>
-        <w:pStyle w:val="ListParagraph"/>
-        <w:numPr>
-          <w:ilvl w:val="0"/>
-          <w:numId w:val="1"/>
-        </w:numPr>
-      </w:pPr>
-      <w:r>
-        <w:lastRenderedPageBreak/>
-        <w:t xml:space="preserve">Relayed information to individual points of contact to ensure that relevant specialists are involved </w:t>
-      </w:r>
-    </w:p>
-    <w:p>
-      <w:pPr>
-        <w:pStyle w:val="ListParagraph"/>
-        <w:numPr>
-          <w:ilvl w:val="0"/>
-          <w:numId w:val="1"/>
-        </w:numPr>
-      </w:pPr>
-      <w:r>
-        <w:t>Developed open-source and proprietary tools to enhance platform bring-up time and team performance</w:t>
-      </w:r>
-    </w:p>
-    <w:p>
-      <w:pPr>
-        <w:pStyle w:val="ListParagraph"/>
-        <w:numPr>
-          <w:ilvl w:val="1"/>
-          <w:numId w:val="1"/>
-        </w:numPr>
-      </w:pPr>
-      <w:r>
-        <w:t xml:space="preserve">Example: </w:t>
-      </w:r>
-      <w:proofErr w:type="gramStart"/>
-      <w:r>
-        <w:t>open source</w:t>
-      </w:r>
-      <w:proofErr w:type="gramEnd"/>
-      <w:r>
-        <w:t xml:space="preserve"> extracting utilities coded with a combination of python/</w:t>
-      </w:r>
-      <w:r>
-        <w:t>PowerShell</w:t>
-      </w:r>
-      <w:r>
-        <w:t>/and batch</w:t>
-      </w:r>
-    </w:p>
-    <w:p/>
-    <w:p>
-      <w:pPr>
-        <w:pStyle w:val="Heading4"/>
-      </w:pPr>
-      <w:r>
-        <w:t>[Project 1] Automated Test Validation as of October 2020</w:t>
-      </w:r>
-    </w:p>
-    <w:p>
-      <w:pPr>
-        <w:pStyle w:val="ListParagraph"/>
-        <w:numPr>
-          <w:ilvl w:val="0"/>
-          <w:numId w:val="1"/>
-        </w:numPr>
-      </w:pPr>
-      <w:r>
-        <w:t>Ran software tests on various hardware projects</w:t>
-      </w:r>
-    </w:p>
-    <w:p>
-      <w:pPr>
-        <w:pStyle w:val="ListParagraph"/>
-        <w:numPr>
-          <w:ilvl w:val="0"/>
-          <w:numId w:val="1"/>
-        </w:numPr>
-      </w:pPr>
-      <w:r>
-        <w:t>Validated results from tests on hardware</w:t>
-      </w:r>
-    </w:p>
-    <w:p>
-      <w:pPr>
-        <w:pStyle w:val="ListParagraph"/>
-        <w:numPr>
-          <w:ilvl w:val="0"/>
-          <w:numId w:val="1"/>
-        </w:numPr>
-      </w:pPr>
-      <w:r>
-        <w:t>Debugged erroneous data to eliminate bad configs and bad test data</w:t>
-      </w:r>
-    </w:p>
-    <w:p>
-      <w:pPr>
-        <w:pStyle w:val="ListParagraph"/>
-        <w:numPr>
-          <w:ilvl w:val="0"/>
-          <w:numId w:val="1"/>
-        </w:numPr>
-      </w:pPr>
-      <w:r>
-        <w:t>Found ways to further optimize testing via automation with additional tools to reduce human interference</w:t>
-      </w:r>
-    </w:p>
-    <w:p>
-      <w:pPr>
-        <w:pStyle w:val="ListParagraph"/>
-        <w:numPr>
-          <w:ilvl w:val="0"/>
-          <w:numId w:val="1"/>
-        </w:numPr>
-      </w:pPr>
-      <w:r>
-        <w:t xml:space="preserve">Reviewed code to find out why tests are performing the way they perform </w:t>
-      </w:r>
-      <w:r>
-        <w:t>to validate results</w:t>
-      </w:r>
-    </w:p>
-    <w:p>
-      <w:pPr>
-        <w:pStyle w:val="ListParagraph"/>
-        <w:numPr>
-          <w:ilvl w:val="0"/>
-          <w:numId w:val="1"/>
-        </w:numPr>
-      </w:pPr>
-      <w:r>
-        <w:t xml:space="preserve">Developed a </w:t>
-      </w:r>
-      <w:proofErr w:type="spellStart"/>
-      <w:r>
-        <w:t>powershell</w:t>
-      </w:r>
-      <w:proofErr w:type="spellEnd"/>
-      <w:r>
-        <w:t xml:space="preserve"> script to organize messy </w:t>
-      </w:r>
-      <w:proofErr w:type="spellStart"/>
-      <w:r>
-        <w:t>json</w:t>
-      </w:r>
-      <w:proofErr w:type="spellEnd"/>
-      <w:r>
-        <w:t xml:space="preserve"> data into a more human friendly form</w:t>
-      </w:r>
-    </w:p>
-    <w:p>
-      <w:pPr>
-        <w:pStyle w:val="ListParagraph"/>
-        <w:numPr>
-          <w:ilvl w:val="0"/>
-          <w:numId w:val="1"/>
-        </w:numPr>
-      </w:pPr>
-      <w:r>
-        <w:t xml:space="preserve">Developed a </w:t>
-      </w:r>
-      <w:proofErr w:type="spellStart"/>
-      <w:r>
-        <w:t>powershell</w:t>
-      </w:r>
-      <w:proofErr w:type="spellEnd"/>
-      <w:r>
-        <w:t xml:space="preserve"> script to convert bulk JSON data into status reports with little human interaction</w:t>
-      </w:r>
-    </w:p>
-    <w:p>
-      <w:pPr>
-        <w:pStyle w:val="ListParagraph"/>
-        <w:numPr>
-          <w:ilvl w:val="0"/>
-          <w:numId w:val="1"/>
-        </w:numPr>
-      </w:pPr>
-      <w:r>
-        <w:t>Deployed test computers for validation testing</w:t>
-      </w:r>
-    </w:p>
-    <w:p>
-      <w:pPr>
-        <w:pStyle w:val="ListParagraph"/>
-        <w:numPr>
-          <w:ilvl w:val="0"/>
-          <w:numId w:val="1"/>
-        </w:numPr>
-      </w:pPr>
-      <w:r>
-        <w:t>Configured local networks to enable large and flexible lab layouts that are both functional and organized</w:t>
-      </w:r>
-    </w:p>
-    <w:p/>
-    <w:p>
-      <w:pPr>
-        <w:pStyle w:val="Heading3"/>
-      </w:pPr>
-      <w:r>
-        <w:t>Technician II</w:t>
-      </w:r>
-    </w:p>
-    <w:p>
-      <w:proofErr w:type="spellStart"/>
-      <w:r>
-        <w:t>ReConext</w:t>
-      </w:r>
-      <w:proofErr w:type="spellEnd"/>
-      <w:r>
-        <w:t xml:space="preserve"> formerly Teleplan International</w:t>
-      </w:r>
-    </w:p>
-    <w:p>
-      <w:r>
-        <w:t>Roseville, CA</w:t>
-      </w:r>
-    </w:p>
-    <w:p>
-      <w:r>
-        <w:t>September 2018 to May 2020</w:t>
-      </w:r>
-    </w:p>
-    <w:p/>
-    <w:p>
-      <w:pPr>
-        <w:pStyle w:val="Heading4"/>
-      </w:pPr>
-      <w:r>
-        <w:t>Liaison in Teleplan for Cisco clients</w:t>
-      </w:r>
-    </w:p>
-    <w:p>
-      <w:pPr>
-        <w:pStyle w:val="ListParagraph"/>
-        <w:numPr>
-          <w:ilvl w:val="0"/>
-          <w:numId w:val="1"/>
-        </w:numPr>
-      </w:pPr>
-      <w:r>
-        <w:t>Operated with an end-of-chain-customer priority mindset when making documentation and process decisions</w:t>
-      </w:r>
-    </w:p>
-    <w:p>
-      <w:pPr>
-        <w:pStyle w:val="ListParagraph"/>
-        <w:numPr>
-          <w:ilvl w:val="0"/>
-          <w:numId w:val="1"/>
-        </w:numPr>
-      </w:pPr>
-      <w:r>
-        <w:t>Documented new products with the customer in mind to catch potential hick-ups in handling</w:t>
-      </w:r>
-    </w:p>
-    <w:p>
-      <w:pPr>
-        <w:pStyle w:val="ListParagraph"/>
-        <w:numPr>
-          <w:ilvl w:val="0"/>
-          <w:numId w:val="1"/>
-        </w:numPr>
-      </w:pPr>
-      <w:r>
         <w:t>Researched technical documentation regarding new products and include process caveats within documentation for global teams</w:t>
       </w:r>
     </w:p>
@@ -2420,16 +2555,12 @@
           <w:szCs w:val="26"/>
         </w:rPr>
       </w:pPr>
-      <w:r>
-        <w:br w:type="page"/>
-      </w:r>
     </w:p>
     <w:p>
       <w:pPr>
         <w:pStyle w:val="Heading2"/>
       </w:pPr>
       <w:r>
-        <w:lastRenderedPageBreak/>
         <w:t xml:space="preserve">Notable Personal </w:t>
       </w:r>
       <w:r>
@@ -2601,9 +2732,25 @@
     <w:p/>
     <w:p>
       <w:pPr>
+        <w:spacing w:after="160" w:line="259" w:lineRule="auto"/>
+        <w:rPr>
+          <w:rFonts w:eastAsiaTheme="majorEastAsia" w:cstheme="majorBidi"/>
+          <w:b/>
+          <w:color w:val="1F3763" w:themeColor="accent1" w:themeShade="7F"/>
+          <w:sz w:val="24"/>
+          <w:szCs w:val="24"/>
+        </w:rPr>
+      </w:pPr>
+      <w:r>
+        <w:br w:type="page"/>
+      </w:r>
+    </w:p>
+    <w:p>
+      <w:pPr>
         <w:pStyle w:val="Heading3"/>
       </w:pPr>
       <w:r>
+        <w:lastRenderedPageBreak/>
         <w:t>Automated Google Form Email Response</w:t>
       </w:r>
     </w:p>
@@ -2656,6 +2803,35 @@
     <w:p/>
     <w:p>
       <w:pPr>
+        <w:pStyle w:val="Heading3"/>
+      </w:pPr>
+      <w:r>
+        <w:t>Additional projects can be found at</w:t>
+      </w:r>
+    </w:p>
+    <w:p>
+      <w:hyperlink r:id="rId11" w:history="1">
+        <w:r>
+          <w:rPr>
+            <w:rStyle w:val="Hyperlink"/>
+          </w:rPr>
+          <w:t>https://github.com/KenMunk</w:t>
+        </w:r>
+      </w:hyperlink>
+    </w:p>
+    <w:p>
+      <w:r>
+        <w:t xml:space="preserve">Didn’t add all relevant projects due to </w:t>
+      </w:r>
+      <w:proofErr w:type="gramStart"/>
+      <w:r>
+        <w:t>volume</w:t>
+      </w:r>
+      <w:proofErr w:type="gramEnd"/>
+    </w:p>
+    <w:p/>
+    <w:p>
+      <w:pPr>
         <w:pStyle w:val="Heading2"/>
       </w:pPr>
       <w:r>
@@ -2688,6 +2864,20 @@
     </w:p>
     <w:p/>
     <w:p>
+      <w:r>
+        <w:t xml:space="preserve">Things used: Java, </w:t>
+      </w:r>
+      <w:proofErr w:type="spellStart"/>
+      <w:r>
+        <w:t>Javascipt</w:t>
+      </w:r>
+      <w:proofErr w:type="spellEnd"/>
+      <w:r>
+        <w:t>, Python, Node.js, React, React Native, Angular, C, C++, C#, SQL, NoSQL, Git</w:t>
+      </w:r>
+    </w:p>
+    <w:p/>
+    <w:p>
       <w:pPr>
         <w:pStyle w:val="Heading3"/>
       </w:pPr>
@@ -2702,11 +2892,16 @@
     </w:p>
     <w:p/>
     <w:p>
+      <w:r>
+        <w:t>Things used: Java, Python, C, C++, C#, SQL, Git</w:t>
+      </w:r>
+    </w:p>
+    <w:p/>
+    <w:p>
       <w:pPr>
         <w:pStyle w:val="Heading3"/>
       </w:pPr>
       <w:r>
-        <w:lastRenderedPageBreak/>
         <w:t>Course work in Business Management</w:t>
       </w:r>
     </w:p>
@@ -3144,7 +3339,7 @@
         <w:rFonts w:ascii="Symbol" w:hAnsi="Symbol" w:hint="default"/>
       </w:rPr>
     </w:lvl>
-    <w:lvl w:ilvl="1" w:tplc="04090003" w:tentative="1">
+    <w:lvl w:ilvl="1" w:tplc="04090003">
       <w:start w:val="1"/>
       <w:numFmt w:val="bullet"/>
       <w:lvlText w:val="o"/>

</xml_diff>

<commit_message>
Updated resume for IT Project Manager role
</commit_message>
<xml_diff>
--- a/KennethMunk--Resume.docx
+++ b/KennethMunk--Resume.docx
@@ -93,6 +93,9 @@
         <w:pStyle w:val="Heading2"/>
       </w:pPr>
       <w:r>
+        <w:t xml:space="preserve">Skills with </w:t>
+      </w:r>
+      <w:r>
         <w:t>Programming Languages</w:t>
       </w:r>
     </w:p>
@@ -382,6 +385,9 @@
         <w:pStyle w:val="Heading2"/>
       </w:pPr>
       <w:r>
+        <w:t xml:space="preserve">Skills with </w:t>
+      </w:r>
+      <w:r>
         <w:t>Frameworks</w:t>
       </w:r>
     </w:p>
@@ -508,7 +514,10 @@
         <w:pStyle w:val="Heading2"/>
       </w:pPr>
       <w:r>
-        <w:t>Familiar Tools</w:t>
+        <w:t xml:space="preserve">Skills with </w:t>
+      </w:r>
+      <w:r>
+        <w:t>Tools</w:t>
       </w:r>
     </w:p>
     <w:p>
@@ -703,6 +712,32 @@
         <w:t>ClickUp</w:t>
       </w:r>
       <w:proofErr w:type="spellEnd"/>
+    </w:p>
+    <w:p>
+      <w:pPr>
+        <w:pStyle w:val="ListParagraph"/>
+        <w:numPr>
+          <w:ilvl w:val="0"/>
+          <w:numId w:val="1"/>
+        </w:numPr>
+      </w:pPr>
+      <w:proofErr w:type="spellStart"/>
+      <w:r>
+        <w:t>Powerpoint</w:t>
+      </w:r>
+      <w:proofErr w:type="spellEnd"/>
+    </w:p>
+    <w:p>
+      <w:pPr>
+        <w:pStyle w:val="ListParagraph"/>
+        <w:numPr>
+          <w:ilvl w:val="0"/>
+          <w:numId w:val="1"/>
+        </w:numPr>
+      </w:pPr>
+      <w:r>
+        <w:t>Visio</w:t>
+      </w:r>
     </w:p>
     <w:p>
       <w:pPr>
@@ -723,6 +758,9 @@
       <w:r>
         <w:t xml:space="preserve">Skills </w:t>
       </w:r>
+      <w:r>
+        <w:t>in Other Areas</w:t>
+      </w:r>
     </w:p>
     <w:p>
       <w:pPr>
@@ -1186,6 +1224,38 @@
           <w:ilvl w:val="0"/>
           <w:numId w:val="7"/>
         </w:numPr>
+      </w:pPr>
+      <w:r>
+        <w:t>Managing project teams</w:t>
+      </w:r>
+    </w:p>
+    <w:p>
+      <w:pPr>
+        <w:pStyle w:val="ListParagraph"/>
+        <w:numPr>
+          <w:ilvl w:val="0"/>
+          <w:numId w:val="7"/>
+        </w:numPr>
+      </w:pPr>
+      <w:r>
+        <w:t>Team collaboration</w:t>
+      </w:r>
+    </w:p>
+    <w:p>
+      <w:pPr>
+        <w:pStyle w:val="ListParagraph"/>
+        <w:numPr>
+          <w:ilvl w:val="0"/>
+          <w:numId w:val="7"/>
+        </w:numPr>
+      </w:pPr>
+      <w:r>
+        <w:t>Service-now</w:t>
+      </w:r>
+    </w:p>
+    <w:p>
+      <w:pPr>
+        <w:ind w:left="360"/>
         <w:sectPr>
           <w:type w:val="continuous"/>
           <w:pgSz w:w="12240" w:h="15840"/>
@@ -1194,6 +1264,1372 @@
           <w:docGrid w:linePitch="360"/>
         </w:sectPr>
       </w:pPr>
+    </w:p>
+    <w:p>
+      <w:pPr>
+        <w:pStyle w:val="Heading2"/>
+      </w:pPr>
+      <w:r>
+        <w:lastRenderedPageBreak/>
+        <w:t>Work Experience</w:t>
+      </w:r>
+    </w:p>
+    <w:p>
+      <w:pPr>
+        <w:pStyle w:val="Heading3"/>
+      </w:pPr>
+      <w:r>
+        <w:t xml:space="preserve">IT Field Operations </w:t>
+      </w:r>
+    </w:p>
+    <w:p>
+      <w:r>
+        <w:t>University of San Francisco</w:t>
+      </w:r>
+      <w:r>
+        <w:t xml:space="preserve"> - </w:t>
+      </w:r>
+      <w:r>
+        <w:t>Sacramento Branch</w:t>
+      </w:r>
+    </w:p>
+    <w:p>
+      <w:r>
+        <w:t>Sacramento, California</w:t>
+      </w:r>
+    </w:p>
+    <w:p>
+      <w:r>
+        <w:t>June 2022 to Present</w:t>
+      </w:r>
+    </w:p>
+    <w:p>
+      <w:r>
+        <w:t>30-40 hours/week</w:t>
+      </w:r>
+    </w:p>
+    <w:p/>
+    <w:p>
+      <w:pPr>
+        <w:pStyle w:val="Heading4"/>
+      </w:pPr>
+      <w:r>
+        <w:t>Public</w:t>
+      </w:r>
+      <w:r>
+        <w:t xml:space="preserve"> Facing IT</w:t>
+      </w:r>
+    </w:p>
+    <w:p>
+      <w:pPr>
+        <w:pStyle w:val="ListParagraph"/>
+        <w:numPr>
+          <w:ilvl w:val="0"/>
+          <w:numId w:val="2"/>
+        </w:numPr>
+      </w:pPr>
+      <w:r>
+        <w:t>Serve students, faculty, and staff the following areas:</w:t>
+      </w:r>
+    </w:p>
+    <w:p>
+      <w:pPr>
+        <w:pStyle w:val="ListParagraph"/>
+        <w:numPr>
+          <w:ilvl w:val="1"/>
+          <w:numId w:val="2"/>
+        </w:numPr>
+      </w:pPr>
+      <w:r>
+        <w:t>Networking (wireless)</w:t>
+      </w:r>
+    </w:p>
+    <w:p>
+      <w:pPr>
+        <w:pStyle w:val="ListParagraph"/>
+        <w:numPr>
+          <w:ilvl w:val="1"/>
+          <w:numId w:val="2"/>
+        </w:numPr>
+      </w:pPr>
+      <w:r>
+        <w:t>Laptop hardware repair</w:t>
+      </w:r>
+    </w:p>
+    <w:p>
+      <w:pPr>
+        <w:pStyle w:val="ListParagraph"/>
+        <w:numPr>
+          <w:ilvl w:val="1"/>
+          <w:numId w:val="2"/>
+        </w:numPr>
+      </w:pPr>
+      <w:r>
+        <w:t>Troubleshooting and resolving software issues</w:t>
+      </w:r>
+    </w:p>
+    <w:p>
+      <w:pPr>
+        <w:pStyle w:val="ListParagraph"/>
+        <w:numPr>
+          <w:ilvl w:val="1"/>
+          <w:numId w:val="2"/>
+        </w:numPr>
+      </w:pPr>
+      <w:r>
+        <w:t>Finding/providing software solutions to enable people</w:t>
+      </w:r>
+    </w:p>
+    <w:p>
+      <w:pPr>
+        <w:pStyle w:val="ListParagraph"/>
+        <w:numPr>
+          <w:ilvl w:val="1"/>
+          <w:numId w:val="2"/>
+        </w:numPr>
+      </w:pPr>
+      <w:r>
+        <w:t>Education technology setup and usage</w:t>
+      </w:r>
+    </w:p>
+    <w:p>
+      <w:pPr>
+        <w:pStyle w:val="ListParagraph"/>
+        <w:numPr>
+          <w:ilvl w:val="1"/>
+          <w:numId w:val="2"/>
+        </w:numPr>
+      </w:pPr>
+      <w:r>
+        <w:t>Assisting faculty and teaching staff with Canvas LMS</w:t>
+      </w:r>
+    </w:p>
+    <w:p>
+      <w:pPr>
+        <w:pStyle w:val="ListParagraph"/>
+        <w:numPr>
+          <w:ilvl w:val="0"/>
+          <w:numId w:val="2"/>
+        </w:numPr>
+      </w:pPr>
+      <w:r>
+        <w:t xml:space="preserve">Rebuild branch campus operations </w:t>
+      </w:r>
+      <w:r>
+        <w:t>for sustainability</w:t>
+      </w:r>
+    </w:p>
+    <w:p>
+      <w:pPr>
+        <w:pStyle w:val="ListParagraph"/>
+        <w:numPr>
+          <w:ilvl w:val="1"/>
+          <w:numId w:val="2"/>
+        </w:numPr>
+      </w:pPr>
+      <w:r>
+        <w:t>Builds systems</w:t>
+      </w:r>
+      <w:r>
+        <w:t xml:space="preserve"> and documentation</w:t>
+      </w:r>
+      <w:r>
+        <w:t xml:space="preserve"> that make it possible for non-technical staff to </w:t>
+      </w:r>
+      <w:proofErr w:type="spellStart"/>
+      <w:r>
+        <w:t>self service</w:t>
+      </w:r>
+      <w:proofErr w:type="spellEnd"/>
+      <w:r>
+        <w:t xml:space="preserve"> reducing overall ticket volume by 80%</w:t>
+      </w:r>
+    </w:p>
+    <w:p>
+      <w:pPr>
+        <w:pStyle w:val="ListParagraph"/>
+        <w:numPr>
+          <w:ilvl w:val="1"/>
+          <w:numId w:val="2"/>
+        </w:numPr>
+      </w:pPr>
+      <w:r>
+        <w:t>Educates non-technical staff of easy solutions that are readily available</w:t>
+      </w:r>
+      <w:r>
+        <w:t xml:space="preserve"> reducing overall ticket volume by 50%</w:t>
+      </w:r>
+    </w:p>
+    <w:p>
+      <w:pPr>
+        <w:pStyle w:val="ListParagraph"/>
+        <w:numPr>
+          <w:ilvl w:val="1"/>
+          <w:numId w:val="2"/>
+        </w:numPr>
+      </w:pPr>
+      <w:r>
+        <w:t>Automates repetitive and common operations using Service Now</w:t>
+      </w:r>
+      <w:r>
+        <w:t xml:space="preserve"> saving time spent on bulk ticket operations by 99%</w:t>
+      </w:r>
+    </w:p>
+    <w:p>
+      <w:pPr>
+        <w:pStyle w:val="ListParagraph"/>
+        <w:numPr>
+          <w:ilvl w:val="1"/>
+          <w:numId w:val="2"/>
+        </w:numPr>
+      </w:pPr>
+      <w:r>
+        <w:t>Builds a library of solutions for the local community</w:t>
+      </w:r>
+      <w:r>
+        <w:t xml:space="preserve"> reducing time to solution by at least 70%</w:t>
+      </w:r>
+    </w:p>
+    <w:p>
+      <w:pPr>
+        <w:pStyle w:val="ListParagraph"/>
+        <w:numPr>
+          <w:ilvl w:val="0"/>
+          <w:numId w:val="2"/>
+        </w:numPr>
+      </w:pPr>
+      <w:r>
+        <w:t>Repair the campus perception of IT services by learning about the communities being served</w:t>
+      </w:r>
+    </w:p>
+    <w:p>
+      <w:pPr>
+        <w:pStyle w:val="ListParagraph"/>
+        <w:numPr>
+          <w:ilvl w:val="0"/>
+          <w:numId w:val="2"/>
+        </w:numPr>
+      </w:pPr>
+      <w:r>
+        <w:t>And more</w:t>
+      </w:r>
+    </w:p>
+    <w:p>
+      <w:pPr>
+        <w:pStyle w:val="Heading4"/>
+      </w:pPr>
+      <w:r>
+        <w:t>Internal Facing IT</w:t>
+      </w:r>
+    </w:p>
+    <w:p>
+      <w:pPr>
+        <w:pStyle w:val="ListParagraph"/>
+        <w:numPr>
+          <w:ilvl w:val="0"/>
+          <w:numId w:val="3"/>
+        </w:numPr>
+      </w:pPr>
+      <w:r>
+        <w:t>Explores and implements new solutions to improve reliability by adding redundancies</w:t>
+      </w:r>
+    </w:p>
+    <w:p>
+      <w:pPr>
+        <w:pStyle w:val="ListParagraph"/>
+        <w:numPr>
+          <w:ilvl w:val="0"/>
+          <w:numId w:val="3"/>
+        </w:numPr>
+      </w:pPr>
+      <w:r>
+        <w:t>Automates systems using Service-Now Flows and scripting to eliminate inefficiencies</w:t>
+      </w:r>
+      <w:r>
+        <w:t xml:space="preserve"> saving time by at least 30%</w:t>
+      </w:r>
+    </w:p>
+    <w:p>
+      <w:pPr>
+        <w:pStyle w:val="ListParagraph"/>
+        <w:numPr>
+          <w:ilvl w:val="0"/>
+          <w:numId w:val="3"/>
+        </w:numPr>
+      </w:pPr>
+      <w:r>
+        <w:t>Agent of procedural shifts that eliminate unnecessary resource blocks</w:t>
+      </w:r>
+      <w:r>
+        <w:t xml:space="preserve"> reducing time to delivery by up to 95% and reducing time to solution by up to 99%</w:t>
+      </w:r>
+    </w:p>
+    <w:p>
+      <w:pPr>
+        <w:pStyle w:val="ListParagraph"/>
+        <w:numPr>
+          <w:ilvl w:val="0"/>
+          <w:numId w:val="2"/>
+        </w:numPr>
+      </w:pPr>
+      <w:r>
+        <w:t xml:space="preserve">Continuously self-improving personal performance with </w:t>
+      </w:r>
+      <w:proofErr w:type="spellStart"/>
+      <w:r>
+        <w:t>DevOPs</w:t>
+      </w:r>
+      <w:proofErr w:type="spellEnd"/>
+      <w:r>
+        <w:t xml:space="preserve"> tool called Click Up</w:t>
+      </w:r>
+      <w:r>
+        <w:t xml:space="preserve"> using a Kanban approach</w:t>
+      </w:r>
+    </w:p>
+    <w:p>
+      <w:pPr>
+        <w:pStyle w:val="ListParagraph"/>
+        <w:numPr>
+          <w:ilvl w:val="0"/>
+          <w:numId w:val="2"/>
+        </w:numPr>
+      </w:pPr>
+      <w:r>
+        <w:t>And more</w:t>
+      </w:r>
+    </w:p>
+    <w:p/>
+    <w:p>
+      <w:pPr>
+        <w:pStyle w:val="Heading4"/>
+      </w:pPr>
+      <w:r>
+        <w:t>Event Technology Provider</w:t>
+      </w:r>
+    </w:p>
+    <w:p>
+      <w:pPr>
+        <w:pStyle w:val="ListParagraph"/>
+        <w:numPr>
+          <w:ilvl w:val="0"/>
+          <w:numId w:val="4"/>
+        </w:numPr>
+      </w:pPr>
+      <w:r>
+        <w:t>Manages and prepares equipment necessary for running events</w:t>
+      </w:r>
+    </w:p>
+    <w:p>
+      <w:pPr>
+        <w:pStyle w:val="ListParagraph"/>
+        <w:numPr>
+          <w:ilvl w:val="0"/>
+          <w:numId w:val="4"/>
+        </w:numPr>
+      </w:pPr>
+      <w:r>
+        <w:t>Evaluates equipment readiness based on event descriptions</w:t>
+      </w:r>
+    </w:p>
+    <w:p>
+      <w:pPr>
+        <w:pStyle w:val="ListParagraph"/>
+        <w:numPr>
+          <w:ilvl w:val="0"/>
+          <w:numId w:val="4"/>
+        </w:numPr>
+      </w:pPr>
+      <w:r>
+        <w:t>Explores additional hardware solutions to enable better event facilitation</w:t>
+      </w:r>
+    </w:p>
+    <w:p>
+      <w:pPr>
+        <w:pStyle w:val="ListParagraph"/>
+        <w:numPr>
+          <w:ilvl w:val="0"/>
+          <w:numId w:val="4"/>
+        </w:numPr>
+      </w:pPr>
+      <w:r>
+        <w:t>Prepared documentation on event technology preparation and usage making it possible to accelerate event prep by at least 50%</w:t>
+      </w:r>
+      <w:r>
+        <w:t xml:space="preserve"> while scaling improvements with the number of people on the crew</w:t>
+      </w:r>
+    </w:p>
+    <w:p>
+      <w:pPr>
+        <w:pStyle w:val="ListParagraph"/>
+        <w:numPr>
+          <w:ilvl w:val="0"/>
+          <w:numId w:val="2"/>
+        </w:numPr>
+      </w:pPr>
+      <w:r>
+        <w:t>Designed a single cart event system to consolidate all event hardware into one ecosystem saving equipment gathering time by 90%</w:t>
+      </w:r>
+    </w:p>
+    <w:p>
+      <w:pPr>
+        <w:pStyle w:val="ListParagraph"/>
+        <w:numPr>
+          <w:ilvl w:val="0"/>
+          <w:numId w:val="2"/>
+        </w:numPr>
+      </w:pPr>
+      <w:r>
+        <w:t>And more</w:t>
+      </w:r>
+    </w:p>
+    <w:p>
+      <w:pPr>
+        <w:pStyle w:val="ListParagraph"/>
+      </w:pPr>
+    </w:p>
+    <w:p>
+      <w:pPr>
+        <w:pStyle w:val="Heading4"/>
+      </w:pPr>
+      <w:r>
+        <w:t>Equipment Manager</w:t>
+      </w:r>
+    </w:p>
+    <w:p>
+      <w:pPr>
+        <w:pStyle w:val="ListParagraph"/>
+        <w:numPr>
+          <w:ilvl w:val="0"/>
+          <w:numId w:val="5"/>
+        </w:numPr>
+      </w:pPr>
+      <w:r>
+        <w:t>Buil</w:t>
+      </w:r>
+      <w:r>
+        <w:t>t</w:t>
+      </w:r>
+      <w:r>
+        <w:t xml:space="preserve"> up automated systems to make campus inventory management sustainable</w:t>
+      </w:r>
+      <w:r>
+        <w:t xml:space="preserve"> saving 50% of time spent on inventory management</w:t>
+      </w:r>
+    </w:p>
+    <w:p>
+      <w:pPr>
+        <w:pStyle w:val="ListParagraph"/>
+        <w:numPr>
+          <w:ilvl w:val="0"/>
+          <w:numId w:val="5"/>
+        </w:numPr>
+      </w:pPr>
+      <w:r>
+        <w:t xml:space="preserve">Built a tool using </w:t>
+      </w:r>
+      <w:r>
+        <w:t>PowerShell</w:t>
+      </w:r>
+      <w:r>
+        <w:t xml:space="preserve"> and batch scripting to streamline exam laptop refreshes</w:t>
+      </w:r>
+      <w:r>
+        <w:t xml:space="preserve"> saving 80% of time spent on updates and refreshes</w:t>
+      </w:r>
+    </w:p>
+    <w:p>
+      <w:pPr>
+        <w:pStyle w:val="ListParagraph"/>
+        <w:numPr>
+          <w:ilvl w:val="0"/>
+          <w:numId w:val="2"/>
+        </w:numPr>
+      </w:pPr>
+      <w:r>
+        <w:t>Images laptops with Windows or MacOS using WinPE or JAMF</w:t>
+      </w:r>
+    </w:p>
+    <w:p>
+      <w:pPr>
+        <w:pStyle w:val="ListParagraph"/>
+        <w:numPr>
+          <w:ilvl w:val="0"/>
+          <w:numId w:val="2"/>
+        </w:numPr>
+      </w:pPr>
+      <w:r>
+        <w:t>And more</w:t>
+      </w:r>
+    </w:p>
+    <w:p>
+      <w:pPr>
+        <w:ind w:left="360"/>
+      </w:pPr>
+    </w:p>
+    <w:p>
+      <w:pPr>
+        <w:pStyle w:val="Heading3"/>
+      </w:pPr>
+      <w:r>
+        <w:t>IT Student Assistant</w:t>
+      </w:r>
+    </w:p>
+    <w:p>
+      <w:r>
+        <w:t xml:space="preserve">California State University Sacramento – </w:t>
+      </w:r>
+      <w:r>
+        <w:t>Sacramento</w:t>
+      </w:r>
+      <w:r>
+        <w:t>,</w:t>
+      </w:r>
+      <w:r>
+        <w:t xml:space="preserve"> California</w:t>
+      </w:r>
+    </w:p>
+    <w:p>
+      <w:r>
+        <w:t xml:space="preserve">November 2021 to </w:t>
+      </w:r>
+      <w:r>
+        <w:t>June 2022</w:t>
+      </w:r>
+    </w:p>
+    <w:p>
+      <w:r>
+        <w:t>8-10 hours/week</w:t>
+      </w:r>
+    </w:p>
+    <w:p/>
+    <w:p>
+      <w:pPr>
+        <w:pStyle w:val="Heading4"/>
+      </w:pPr>
+      <w:r>
+        <w:t>Customer facing IT</w:t>
+      </w:r>
+    </w:p>
+    <w:p>
+      <w:pPr>
+        <w:pStyle w:val="ListParagraph"/>
+        <w:numPr>
+          <w:ilvl w:val="0"/>
+          <w:numId w:val="1"/>
+        </w:numPr>
+      </w:pPr>
+      <w:r>
+        <w:t>Interview</w:t>
+      </w:r>
+      <w:r>
+        <w:t>s</w:t>
+      </w:r>
+      <w:r>
+        <w:t xml:space="preserve"> client faculty or staff </w:t>
+      </w:r>
+      <w:r>
+        <w:t>on their current case to discover known and unknown customer needs</w:t>
+      </w:r>
+    </w:p>
+    <w:p>
+      <w:pPr>
+        <w:pStyle w:val="ListParagraph"/>
+        <w:numPr>
+          <w:ilvl w:val="0"/>
+          <w:numId w:val="1"/>
+        </w:numPr>
+      </w:pPr>
+      <w:r>
+        <w:t>Coordinate</w:t>
+      </w:r>
+      <w:r>
+        <w:t>s</w:t>
+      </w:r>
+      <w:r>
+        <w:t xml:space="preserve"> with clients to ensure that deployments are less painful</w:t>
+      </w:r>
+    </w:p>
+    <w:p>
+      <w:pPr>
+        <w:pStyle w:val="ListParagraph"/>
+        <w:numPr>
+          <w:ilvl w:val="0"/>
+          <w:numId w:val="1"/>
+        </w:numPr>
+      </w:pPr>
+      <w:r>
+        <w:t>Learn</w:t>
+      </w:r>
+      <w:r>
+        <w:t>s</w:t>
+      </w:r>
+      <w:r>
+        <w:t xml:space="preserve"> about solution spaces for clients before deploying solutions</w:t>
+      </w:r>
+    </w:p>
+    <w:p>
+      <w:pPr>
+        <w:pStyle w:val="ListParagraph"/>
+        <w:numPr>
+          <w:ilvl w:val="0"/>
+          <w:numId w:val="1"/>
+        </w:numPr>
+      </w:pPr>
+      <w:r>
+        <w:t>Maintain</w:t>
+      </w:r>
+      <w:r>
+        <w:t>s</w:t>
+      </w:r>
+      <w:r>
+        <w:t xml:space="preserve"> positive client relationships to build an open channel of communication between the department and its client base</w:t>
+      </w:r>
+    </w:p>
+    <w:p/>
+    <w:p>
+      <w:pPr>
+        <w:pStyle w:val="Heading4"/>
+      </w:pPr>
+      <w:r>
+        <w:t>Internal facing IT</w:t>
+      </w:r>
+      <w:r>
+        <w:t xml:space="preserve"> Software Side</w:t>
+      </w:r>
+    </w:p>
+    <w:p>
+      <w:pPr>
+        <w:pStyle w:val="ListParagraph"/>
+        <w:numPr>
+          <w:ilvl w:val="0"/>
+          <w:numId w:val="1"/>
+        </w:numPr>
+      </w:pPr>
+      <w:r>
+        <w:t>Manages department tickets to mitigate aging tickets and disruptions with ServiceNow</w:t>
+      </w:r>
+    </w:p>
+    <w:p>
+      <w:pPr>
+        <w:pStyle w:val="ListParagraph"/>
+        <w:numPr>
+          <w:ilvl w:val="0"/>
+          <w:numId w:val="1"/>
+        </w:numPr>
+      </w:pPr>
+      <w:r>
+        <w:t>Tracks current inventory levels to notify department head of incoming hardware needs</w:t>
+      </w:r>
+      <w:r>
+        <w:t xml:space="preserve"> reducing storage footprint by 50% and time to resource by 70%</w:t>
+      </w:r>
+    </w:p>
+    <w:p>
+      <w:pPr>
+        <w:pStyle w:val="ListParagraph"/>
+        <w:numPr>
+          <w:ilvl w:val="1"/>
+          <w:numId w:val="1"/>
+        </w:numPr>
+      </w:pPr>
+      <w:r>
+        <w:t xml:space="preserve">Explored </w:t>
+      </w:r>
+      <w:r>
+        <w:t>building a Teams-based tool that would hopefully automate the process of hardware tracking through an interview or conversation type system</w:t>
+      </w:r>
+    </w:p>
+    <w:p>
+      <w:pPr>
+        <w:pStyle w:val="ListParagraph"/>
+        <w:numPr>
+          <w:ilvl w:val="0"/>
+          <w:numId w:val="1"/>
+        </w:numPr>
+      </w:pPr>
+      <w:r>
+        <w:t xml:space="preserve">Develops scripted tools that help to accelerate </w:t>
+      </w:r>
+      <w:r>
+        <w:t>repetitive</w:t>
+      </w:r>
+      <w:r>
+        <w:t xml:space="preserve"> tasks like license conversions</w:t>
+      </w:r>
+      <w:r>
+        <w:t xml:space="preserve"> using </w:t>
+      </w:r>
+      <w:proofErr w:type="spellStart"/>
+      <w:r>
+        <w:t>Powershell</w:t>
+      </w:r>
+      <w:proofErr w:type="spellEnd"/>
+      <w:r>
+        <w:t xml:space="preserve"> and Batch saving 90% of time spent</w:t>
+      </w:r>
+    </w:p>
+    <w:p/>
+    <w:p>
+      <w:pPr>
+        <w:pStyle w:val="Heading4"/>
+      </w:pPr>
+      <w:r>
+        <w:t>Internal facing IT</w:t>
+      </w:r>
+    </w:p>
+    <w:p>
+      <w:pPr>
+        <w:pStyle w:val="ListParagraph"/>
+        <w:numPr>
+          <w:ilvl w:val="0"/>
+          <w:numId w:val="1"/>
+        </w:numPr>
+      </w:pPr>
+      <w:r>
+        <w:t>Seeks to maintain an organized and easy to share workspace</w:t>
+      </w:r>
+    </w:p>
+    <w:p>
+      <w:pPr>
+        <w:pStyle w:val="ListParagraph"/>
+        <w:numPr>
+          <w:ilvl w:val="0"/>
+          <w:numId w:val="1"/>
+        </w:numPr>
+      </w:pPr>
+      <w:r>
+        <w:t>Deploys lab equipment in a way that is easy to maintain while being functional for students and faculty</w:t>
+      </w:r>
+    </w:p>
+    <w:p>
+      <w:pPr>
+        <w:pStyle w:val="ListParagraph"/>
+        <w:numPr>
+          <w:ilvl w:val="0"/>
+          <w:numId w:val="1"/>
+        </w:numPr>
+      </w:pPr>
+      <w:r>
+        <w:t>Troubleshoots hardware issues such as hard drive failures based on the specific hardware used</w:t>
+      </w:r>
+    </w:p>
+    <w:p>
+      <w:pPr>
+        <w:pStyle w:val="ListParagraph"/>
+        <w:numPr>
+          <w:ilvl w:val="0"/>
+          <w:numId w:val="1"/>
+        </w:numPr>
+      </w:pPr>
+      <w:r>
+        <w:t>Sets up and deploys systems with Windows, Linux, and MacOS corporate images with tools like SCCM and WinPE</w:t>
+      </w:r>
+    </w:p>
+    <w:p>
+      <w:pPr>
+        <w:pStyle w:val="ListParagraph"/>
+        <w:numPr>
+          <w:ilvl w:val="0"/>
+          <w:numId w:val="1"/>
+        </w:numPr>
+      </w:pPr>
+      <w:r>
+        <w:t>Finds and studies solutions to unfamiliar problems before attempting to settle on a solution to ensure that disruptions are minimized</w:t>
+      </w:r>
+    </w:p>
+    <w:p/>
+    <w:p>
+      <w:pPr>
+        <w:spacing w:after="160" w:line="259" w:lineRule="auto"/>
+        <w:rPr>
+          <w:rFonts w:eastAsiaTheme="majorEastAsia" w:cstheme="majorBidi"/>
+          <w:b/>
+          <w:color w:val="1F3763" w:themeColor="accent1" w:themeShade="7F"/>
+          <w:sz w:val="24"/>
+          <w:szCs w:val="24"/>
+        </w:rPr>
+      </w:pPr>
+      <w:r>
+        <w:br w:type="page"/>
+      </w:r>
+    </w:p>
+    <w:p>
+      <w:pPr>
+        <w:pStyle w:val="Heading3"/>
+      </w:pPr>
+      <w:r>
+        <w:lastRenderedPageBreak/>
+        <w:t>Validation Technician / Platform Replication Lead / Remote Coverage Lead</w:t>
+      </w:r>
+    </w:p>
+    <w:p>
+      <w:r>
+        <w:t>Intel</w:t>
+      </w:r>
+    </w:p>
+    <w:p>
+      <w:r>
+        <w:t>Folsom, CA</w:t>
+      </w:r>
+    </w:p>
+    <w:p>
+      <w:r>
+        <w:t>October 2020 to August 2021</w:t>
+      </w:r>
+    </w:p>
+    <w:p>
+      <w:r>
+        <w:t>40 hours/week</w:t>
+      </w:r>
+    </w:p>
+    <w:p/>
+    <w:p>
+      <w:r>
+        <w:t>(Contracted to Intel through Beacon Hill Staffing Group)</w:t>
+      </w:r>
+    </w:p>
+    <w:p>
+      <w:pPr>
+        <w:pStyle w:val="Heading4"/>
+      </w:pPr>
+      <w:r>
+        <w:t>[Project 2b] Platform Replication Lead and Remote Coverage Lead</w:t>
+      </w:r>
+    </w:p>
+    <w:p>
+      <w:pPr>
+        <w:pStyle w:val="ListParagraph"/>
+        <w:numPr>
+          <w:ilvl w:val="0"/>
+          <w:numId w:val="1"/>
+        </w:numPr>
+      </w:pPr>
+      <w:r>
+        <w:t>Built a team culture centered around exploration, documentation, and troubleshooting</w:t>
+      </w:r>
+    </w:p>
+    <w:p>
+      <w:pPr>
+        <w:pStyle w:val="ListParagraph"/>
+        <w:numPr>
+          <w:ilvl w:val="0"/>
+          <w:numId w:val="1"/>
+        </w:numPr>
+      </w:pPr>
+      <w:r>
+        <w:t>Mentored technicians on new tools and ideas to foster team growth</w:t>
+      </w:r>
+    </w:p>
+    <w:p>
+      <w:pPr>
+        <w:pStyle w:val="ListParagraph"/>
+        <w:numPr>
+          <w:ilvl w:val="0"/>
+          <w:numId w:val="1"/>
+        </w:numPr>
+      </w:pPr>
+      <w:r>
+        <w:t>Balanced workloads across a team of 4 people to more effectively complete work for various mini projects</w:t>
+      </w:r>
+    </w:p>
+    <w:p>
+      <w:pPr>
+        <w:pStyle w:val="ListParagraph"/>
+        <w:numPr>
+          <w:ilvl w:val="0"/>
+          <w:numId w:val="1"/>
+        </w:numPr>
+      </w:pPr>
+      <w:r>
+        <w:t xml:space="preserve">Built </w:t>
+      </w:r>
+      <w:r>
+        <w:t>an information infrastructure that would enable the team and its patrons on future tasks</w:t>
+      </w:r>
+    </w:p>
+    <w:p>
+      <w:pPr>
+        <w:pStyle w:val="ListParagraph"/>
+        <w:numPr>
+          <w:ilvl w:val="0"/>
+          <w:numId w:val="1"/>
+        </w:numPr>
+      </w:pPr>
+      <w:r>
+        <w:t>Identified hardware needs and procured hardware to build the team up for current and future projects</w:t>
+      </w:r>
+    </w:p>
+    <w:p>
+      <w:pPr>
+        <w:pStyle w:val="ListParagraph"/>
+        <w:numPr>
+          <w:ilvl w:val="0"/>
+          <w:numId w:val="1"/>
+        </w:numPr>
+      </w:pPr>
+      <w:r>
+        <w:t>Generated weekly status reports on the number of issues touched based on SQL-like database queries for the company’s internal ticketing management system</w:t>
+      </w:r>
+    </w:p>
+    <w:p>
+      <w:pPr>
+        <w:pStyle w:val="Heading4"/>
+      </w:pPr>
+      <w:r>
+        <w:t>[Project 2a] Platform Replication and Debug as of March 2021</w:t>
+      </w:r>
+    </w:p>
+    <w:p>
+      <w:pPr>
+        <w:pStyle w:val="ListParagraph"/>
+        <w:numPr>
+          <w:ilvl w:val="0"/>
+          <w:numId w:val="1"/>
+        </w:numPr>
+      </w:pPr>
+      <w:r>
+        <w:t>Triaged problems with a combination of filters and categorization to focus on critical problems while reducing problem count</w:t>
+      </w:r>
+    </w:p>
+    <w:p>
+      <w:pPr>
+        <w:pStyle w:val="ListParagraph"/>
+        <w:numPr>
+          <w:ilvl w:val="0"/>
+          <w:numId w:val="1"/>
+        </w:numPr>
+      </w:pPr>
+      <w:r>
+        <w:t>Generated queries for first stage triage and identification of problems in reporting</w:t>
+      </w:r>
+    </w:p>
+    <w:p>
+      <w:pPr>
+        <w:pStyle w:val="ListParagraph"/>
+        <w:numPr>
+          <w:ilvl w:val="0"/>
+          <w:numId w:val="1"/>
+        </w:numPr>
+      </w:pPr>
+      <w:r>
+        <w:t>Performed platform bring-up to replicate and isolate test case conditions</w:t>
+      </w:r>
+    </w:p>
+    <w:p>
+      <w:pPr>
+        <w:pStyle w:val="ListParagraph"/>
+        <w:numPr>
+          <w:ilvl w:val="0"/>
+          <w:numId w:val="1"/>
+        </w:numPr>
+      </w:pPr>
+      <w:r>
+        <w:t xml:space="preserve">Debugged software with tools like </w:t>
+      </w:r>
+      <w:proofErr w:type="spellStart"/>
+      <w:r>
+        <w:t>winDBG</w:t>
+      </w:r>
+      <w:proofErr w:type="spellEnd"/>
+      <w:r>
+        <w:t xml:space="preserve">, </w:t>
+      </w:r>
+      <w:proofErr w:type="spellStart"/>
+      <w:r>
+        <w:t>winSDK</w:t>
+      </w:r>
+      <w:proofErr w:type="spellEnd"/>
+      <w:r>
+        <w:t>, event logs, and other software tools</w:t>
+      </w:r>
+    </w:p>
+    <w:p>
+      <w:pPr>
+        <w:pStyle w:val="ListParagraph"/>
+        <w:numPr>
+          <w:ilvl w:val="0"/>
+          <w:numId w:val="1"/>
+        </w:numPr>
+      </w:pPr>
+      <w:r>
+        <w:t>Analyzed code of third-party software based on the results produced from hardware debugging and event logs</w:t>
+      </w:r>
+    </w:p>
+    <w:p>
+      <w:pPr>
+        <w:pStyle w:val="ListParagraph"/>
+        <w:numPr>
+          <w:ilvl w:val="0"/>
+          <w:numId w:val="1"/>
+        </w:numPr>
+      </w:pPr>
+      <w:r>
+        <w:t>Created detailed documentation of replication activities to isolate issues to their core</w:t>
+      </w:r>
+    </w:p>
+    <w:p>
+      <w:pPr>
+        <w:pStyle w:val="ListParagraph"/>
+        <w:numPr>
+          <w:ilvl w:val="0"/>
+          <w:numId w:val="1"/>
+        </w:numPr>
+      </w:pPr>
+      <w:r>
+        <w:t xml:space="preserve">Relayed information to individual points of contact to ensure that relevant specialists are involved </w:t>
+      </w:r>
+    </w:p>
+    <w:p>
+      <w:pPr>
+        <w:pStyle w:val="ListParagraph"/>
+        <w:numPr>
+          <w:ilvl w:val="0"/>
+          <w:numId w:val="1"/>
+        </w:numPr>
+      </w:pPr>
+      <w:r>
+        <w:t>Developed open-source and proprietary tools to enhance platform bring-up time and team performance</w:t>
+      </w:r>
+    </w:p>
+    <w:p>
+      <w:pPr>
+        <w:pStyle w:val="ListParagraph"/>
+        <w:numPr>
+          <w:ilvl w:val="1"/>
+          <w:numId w:val="1"/>
+        </w:numPr>
+      </w:pPr>
+      <w:r>
+        <w:t xml:space="preserve">Example: </w:t>
+      </w:r>
+      <w:r>
+        <w:t>open source</w:t>
+      </w:r>
+      <w:r>
+        <w:t xml:space="preserve"> extracting utilities coded with a combination of python/</w:t>
+      </w:r>
+      <w:r>
+        <w:t>PowerShell</w:t>
+      </w:r>
+      <w:r>
+        <w:t>/and batch</w:t>
+      </w:r>
+    </w:p>
+    <w:p/>
+    <w:p>
+      <w:pPr>
+        <w:pStyle w:val="Heading4"/>
+      </w:pPr>
+      <w:r>
+        <w:t>[Project 1] Automated Test Validation as of October 2020</w:t>
+      </w:r>
+    </w:p>
+    <w:p>
+      <w:pPr>
+        <w:pStyle w:val="ListParagraph"/>
+        <w:numPr>
+          <w:ilvl w:val="0"/>
+          <w:numId w:val="1"/>
+        </w:numPr>
+      </w:pPr>
+      <w:r>
+        <w:t>Ran software tests on various hardware projects</w:t>
+      </w:r>
+    </w:p>
+    <w:p>
+      <w:pPr>
+        <w:pStyle w:val="ListParagraph"/>
+        <w:numPr>
+          <w:ilvl w:val="0"/>
+          <w:numId w:val="1"/>
+        </w:numPr>
+      </w:pPr>
+      <w:r>
+        <w:t>Validated results from tests on hardware</w:t>
+      </w:r>
+    </w:p>
+    <w:p>
+      <w:pPr>
+        <w:pStyle w:val="ListParagraph"/>
+        <w:numPr>
+          <w:ilvl w:val="0"/>
+          <w:numId w:val="1"/>
+        </w:numPr>
+      </w:pPr>
+      <w:r>
+        <w:t>Debugged erroneous data to eliminate bad configs and bad test data</w:t>
+      </w:r>
+      <w:r>
+        <w:t xml:space="preserve"> due that were caused by user error</w:t>
+      </w:r>
+    </w:p>
+    <w:p>
+      <w:pPr>
+        <w:pStyle w:val="ListParagraph"/>
+        <w:numPr>
+          <w:ilvl w:val="0"/>
+          <w:numId w:val="1"/>
+        </w:numPr>
+      </w:pPr>
+      <w:r>
+        <w:t>Found ways to further optimize testing via automation with additional tools to reduce human interference</w:t>
+      </w:r>
+    </w:p>
+    <w:p>
+      <w:pPr>
+        <w:pStyle w:val="ListParagraph"/>
+        <w:numPr>
+          <w:ilvl w:val="0"/>
+          <w:numId w:val="1"/>
+        </w:numPr>
+      </w:pPr>
+      <w:r>
+        <w:t xml:space="preserve">Reviewed code to find out why tests are performing the way they perform </w:t>
+      </w:r>
+      <w:r>
+        <w:t>to validate results</w:t>
+      </w:r>
+    </w:p>
+    <w:p>
+      <w:pPr>
+        <w:pStyle w:val="ListParagraph"/>
+        <w:numPr>
+          <w:ilvl w:val="0"/>
+          <w:numId w:val="1"/>
+        </w:numPr>
+      </w:pPr>
+      <w:r>
+        <w:t xml:space="preserve">Developed a </w:t>
+      </w:r>
+      <w:proofErr w:type="spellStart"/>
+      <w:r>
+        <w:t>powershell</w:t>
+      </w:r>
+      <w:proofErr w:type="spellEnd"/>
+      <w:r>
+        <w:t xml:space="preserve"> script to organize messy </w:t>
+      </w:r>
+      <w:proofErr w:type="spellStart"/>
+      <w:r>
+        <w:t>json</w:t>
+      </w:r>
+      <w:proofErr w:type="spellEnd"/>
+      <w:r>
+        <w:t xml:space="preserve"> data into a more human friendly form</w:t>
+      </w:r>
+    </w:p>
+    <w:p>
+      <w:pPr>
+        <w:pStyle w:val="ListParagraph"/>
+        <w:numPr>
+          <w:ilvl w:val="0"/>
+          <w:numId w:val="1"/>
+        </w:numPr>
+      </w:pPr>
+      <w:r>
+        <w:t xml:space="preserve">Developed a </w:t>
+      </w:r>
+      <w:proofErr w:type="spellStart"/>
+      <w:r>
+        <w:t>powershell</w:t>
+      </w:r>
+      <w:proofErr w:type="spellEnd"/>
+      <w:r>
+        <w:t xml:space="preserve"> script to convert bulk JSON data into status reports with little human interaction</w:t>
+      </w:r>
+      <w:r>
+        <w:t xml:space="preserve"> saving time spent on reporting by 80%</w:t>
+      </w:r>
+    </w:p>
+    <w:p>
+      <w:pPr>
+        <w:pStyle w:val="ListParagraph"/>
+        <w:numPr>
+          <w:ilvl w:val="0"/>
+          <w:numId w:val="1"/>
+        </w:numPr>
+      </w:pPr>
+      <w:r>
+        <w:t xml:space="preserve">Deployed </w:t>
+      </w:r>
+      <w:r>
+        <w:t>pre-silicon hardware</w:t>
+      </w:r>
+      <w:r>
+        <w:t xml:space="preserve"> for validation testing</w:t>
+      </w:r>
+    </w:p>
+    <w:p>
+      <w:pPr>
+        <w:pStyle w:val="ListParagraph"/>
+        <w:numPr>
+          <w:ilvl w:val="0"/>
+          <w:numId w:val="1"/>
+        </w:numPr>
+      </w:pPr>
+      <w:r>
+        <w:lastRenderedPageBreak/>
+        <w:t>Configured local networks to enable large and flexible lab layouts that are both functional and organized</w:t>
+      </w:r>
+      <w:r>
+        <w:t xml:space="preserve"> expanding test volume by 4x</w:t>
+      </w:r>
+    </w:p>
+    <w:p/>
+    <w:p>
+      <w:pPr>
+        <w:pStyle w:val="Heading3"/>
+      </w:pPr>
+      <w:r>
+        <w:t>Technician II</w:t>
+      </w:r>
+    </w:p>
+    <w:p>
+      <w:proofErr w:type="spellStart"/>
+      <w:r>
+        <w:t>ReConext</w:t>
+      </w:r>
+      <w:proofErr w:type="spellEnd"/>
+      <w:r>
+        <w:t xml:space="preserve"> formerly Teleplan International</w:t>
+      </w:r>
+    </w:p>
+    <w:p>
+      <w:r>
+        <w:t>Roseville, CA</w:t>
+      </w:r>
+    </w:p>
+    <w:p>
+      <w:r>
+        <w:t>September 2018 to May 2020</w:t>
+      </w:r>
+    </w:p>
+    <w:p>
+      <w:r>
+        <w:t>40 hours/week</w:t>
+      </w:r>
+    </w:p>
+    <w:p/>
+    <w:p>
+      <w:pPr>
+        <w:pStyle w:val="Heading4"/>
+      </w:pPr>
+      <w:r>
+        <w:t>Liaison in Teleplan for Cisco clients</w:t>
+      </w:r>
+    </w:p>
+    <w:p>
+      <w:pPr>
+        <w:pStyle w:val="ListParagraph"/>
+        <w:numPr>
+          <w:ilvl w:val="0"/>
+          <w:numId w:val="1"/>
+        </w:numPr>
+      </w:pPr>
+      <w:r>
+        <w:t>Operated with an end-of-chain-customer priority mindset when making documentation and process decisions</w:t>
+      </w:r>
+    </w:p>
+    <w:p>
+      <w:pPr>
+        <w:pStyle w:val="ListParagraph"/>
+        <w:numPr>
+          <w:ilvl w:val="0"/>
+          <w:numId w:val="1"/>
+        </w:numPr>
+      </w:pPr>
+      <w:r>
+        <w:t>Documented new products with the customer in mind to catch potential hick-ups in handling</w:t>
+      </w:r>
+    </w:p>
+    <w:p>
+      <w:pPr>
+        <w:pStyle w:val="ListParagraph"/>
+        <w:numPr>
+          <w:ilvl w:val="0"/>
+          <w:numId w:val="1"/>
+        </w:numPr>
+      </w:pPr>
+      <w:r>
+        <w:t>Researched technical documentation regarding new products and include process caveats within documentation for global teams</w:t>
+      </w:r>
+    </w:p>
+    <w:p>
+      <w:pPr>
+        <w:pStyle w:val="ListParagraph"/>
+        <w:numPr>
+          <w:ilvl w:val="0"/>
+          <w:numId w:val="1"/>
+        </w:numPr>
+      </w:pPr>
+      <w:r>
+        <w:t xml:space="preserve">Developed and refined tools in Python, Batch, and </w:t>
+      </w:r>
+      <w:proofErr w:type="spellStart"/>
+      <w:r>
+        <w:t>Powershell</w:t>
+      </w:r>
+      <w:proofErr w:type="spellEnd"/>
+      <w:r>
+        <w:t xml:space="preserve"> to accelerate the documentation process. (Saved an average of 5 days per unit)</w:t>
+      </w:r>
+    </w:p>
+    <w:p>
+      <w:pPr>
+        <w:pStyle w:val="ListParagraph"/>
+        <w:numPr>
+          <w:ilvl w:val="1"/>
+          <w:numId w:val="1"/>
+        </w:numPr>
+      </w:pPr>
+      <w:r>
+        <w:t>Included some image manipulation</w:t>
+      </w:r>
+    </w:p>
+    <w:p>
+      <w:pPr>
+        <w:pStyle w:val="ListParagraph"/>
+        <w:numPr>
+          <w:ilvl w:val="1"/>
+          <w:numId w:val="1"/>
+        </w:numPr>
+      </w:pPr>
+      <w:r>
+        <w:t>Included some file management</w:t>
+      </w:r>
+    </w:p>
+    <w:p>
+      <w:pPr>
+        <w:pStyle w:val="Heading4"/>
+      </w:pPr>
+      <w:r>
+        <w:t>Automation engineering</w:t>
+      </w:r>
+    </w:p>
+    <w:p>
+      <w:pPr>
+        <w:pStyle w:val="ListParagraph"/>
+        <w:numPr>
+          <w:ilvl w:val="0"/>
+          <w:numId w:val="1"/>
+        </w:numPr>
+      </w:pPr>
+      <w:r>
+        <w:t>Onboarded by previous engineer for automation maintenance programming and development for department automation project</w:t>
+      </w:r>
+    </w:p>
+    <w:p>
+      <w:pPr>
+        <w:pStyle w:val="ListParagraph"/>
+        <w:numPr>
+          <w:ilvl w:val="0"/>
+          <w:numId w:val="1"/>
+        </w:numPr>
+      </w:pPr>
+      <w:r>
+        <w:t>Attempted to draft an extension of the automation project that would enable more flexibility for fast paced changes slated to occur within the department.</w:t>
+      </w:r>
     </w:p>
     <w:p>
       <w:pPr>
@@ -1206,767 +2642,176 @@
           <w:szCs w:val="26"/>
         </w:rPr>
       </w:pPr>
-      <w:r>
-        <w:br w:type="page"/>
-      </w:r>
     </w:p>
     <w:p>
       <w:pPr>
         <w:pStyle w:val="Heading2"/>
       </w:pPr>
       <w:r>
+        <w:t xml:space="preserve">Notable Personal </w:t>
+      </w:r>
+      <w:r>
+        <w:t>Projects</w:t>
+      </w:r>
+    </w:p>
+    <w:p>
+      <w:pPr>
+        <w:pStyle w:val="Heading3"/>
+      </w:pPr>
+      <w:r>
+        <w:t>Project Documentation Template</w:t>
+      </w:r>
+    </w:p>
+    <w:p>
+      <w:r>
+        <w:t>Fall 2023</w:t>
+      </w:r>
+    </w:p>
+    <w:p>
+      <w:r>
+        <w:t>An ongoing project intended as a framework for documentation that would streamline the thought process and construction of project documentation to make it possible for myself to retrieve important learnings from previous projects so that they can be applied to future projects.</w:t>
+      </w:r>
+    </w:p>
+    <w:p/>
+    <w:p>
+      <w:pPr>
+        <w:rPr>
+          <w:b/>
+          <w:bCs/>
+        </w:rPr>
+      </w:pPr>
+      <w:r>
+        <w:rPr>
+          <w:b/>
+          <w:bCs/>
+        </w:rPr>
+        <w:t>No key learnings yet since this is still in its implementation phase.</w:t>
+      </w:r>
+    </w:p>
+    <w:p>
+      <w:pPr>
+        <w:pStyle w:val="Heading3"/>
+      </w:pPr>
+    </w:p>
+    <w:p>
+      <w:pPr>
+        <w:pStyle w:val="Heading3"/>
+      </w:pPr>
+      <w:r>
+        <w:t>Project Coinbase Trading Bot</w:t>
+      </w:r>
+    </w:p>
+    <w:p>
+      <w:r>
+        <w:t>Summer 2023</w:t>
+      </w:r>
+    </w:p>
+    <w:p>
+      <w:r>
+        <w:t>A project utilizing a mixture of React Native, Express.js, and other node packages to build out a set of microservices with the intent to monitor, analyze, and utilize market movements.</w:t>
+      </w:r>
+    </w:p>
+    <w:p/>
+    <w:p>
+      <w:pPr>
+        <w:rPr>
+          <w:b/>
+          <w:bCs/>
+        </w:rPr>
+      </w:pPr>
+      <w:r>
+        <w:rPr>
+          <w:b/>
+          <w:bCs/>
+        </w:rPr>
+        <w:t>Key Learnings:</w:t>
+      </w:r>
+    </w:p>
+    <w:p>
+      <w:pPr>
+        <w:pStyle w:val="ListParagraph"/>
+        <w:numPr>
+          <w:ilvl w:val="0"/>
+          <w:numId w:val="1"/>
+        </w:numPr>
+      </w:pPr>
+      <w:r>
+        <w:t>Microservices</w:t>
+      </w:r>
+    </w:p>
+    <w:p>
+      <w:pPr>
+        <w:pStyle w:val="ListParagraph"/>
+        <w:numPr>
+          <w:ilvl w:val="0"/>
+          <w:numId w:val="1"/>
+        </w:numPr>
+      </w:pPr>
+      <w:r>
+        <w:t>Typescript</w:t>
+      </w:r>
+    </w:p>
+    <w:p>
+      <w:pPr>
+        <w:pStyle w:val="ListParagraph"/>
+        <w:numPr>
+          <w:ilvl w:val="0"/>
+          <w:numId w:val="1"/>
+        </w:numPr>
+      </w:pPr>
+      <w:proofErr w:type="spellStart"/>
+      <w:r>
+        <w:t>Mongodb</w:t>
+      </w:r>
+      <w:proofErr w:type="spellEnd"/>
+      <w:r>
+        <w:t xml:space="preserve"> patterns and strategies</w:t>
+      </w:r>
+    </w:p>
+    <w:p>
+      <w:pPr>
+        <w:pStyle w:val="ListParagraph"/>
+        <w:numPr>
+          <w:ilvl w:val="0"/>
+          <w:numId w:val="1"/>
+        </w:numPr>
+      </w:pPr>
+      <w:r>
+        <w:t>Cloud services</w:t>
+      </w:r>
+    </w:p>
+    <w:p>
+      <w:pPr>
+        <w:pStyle w:val="ListParagraph"/>
+        <w:numPr>
+          <w:ilvl w:val="0"/>
+          <w:numId w:val="1"/>
+        </w:numPr>
+      </w:pPr>
+      <w:r>
+        <w:t>APIs</w:t>
+      </w:r>
+    </w:p>
+    <w:p>
+      <w:pPr>
+        <w:pStyle w:val="ListParagraph"/>
+        <w:numPr>
+          <w:ilvl w:val="0"/>
+          <w:numId w:val="1"/>
+        </w:numPr>
+      </w:pPr>
+      <w:r>
         <w:lastRenderedPageBreak/>
-        <w:t>Work Experience</w:t>
-      </w:r>
-    </w:p>
-    <w:p>
-      <w:pPr>
-        <w:pStyle w:val="Heading3"/>
-      </w:pPr>
-      <w:r>
-        <w:t xml:space="preserve">IT Field Operations </w:t>
-      </w:r>
-    </w:p>
-    <w:p>
-      <w:r>
-        <w:t>University of San Francisco</w:t>
-      </w:r>
-      <w:r>
-        <w:t xml:space="preserve"> - </w:t>
-      </w:r>
-      <w:r>
-        <w:t>Sacramento Branch</w:t>
-      </w:r>
-    </w:p>
-    <w:p>
-      <w:r>
-        <w:t>Sacramento, California</w:t>
-      </w:r>
-    </w:p>
-    <w:p>
-      <w:r>
-        <w:t>June 2022 to Present</w:t>
-      </w:r>
-    </w:p>
-    <w:p>
-      <w:r>
-        <w:t>30-40 hours/week</w:t>
-      </w:r>
-    </w:p>
-    <w:p/>
-    <w:p>
-      <w:pPr>
-        <w:pStyle w:val="Heading4"/>
-      </w:pPr>
-      <w:r>
-        <w:t>Public</w:t>
-      </w:r>
-      <w:r>
-        <w:t xml:space="preserve"> Facing IT</w:t>
-      </w:r>
-    </w:p>
-    <w:p>
-      <w:pPr>
-        <w:pStyle w:val="ListParagraph"/>
-        <w:numPr>
-          <w:ilvl w:val="0"/>
-          <w:numId w:val="2"/>
-        </w:numPr>
-      </w:pPr>
-      <w:r>
-        <w:t>Serve students, faculty, and staff the following areas:</w:t>
-      </w:r>
-    </w:p>
-    <w:p>
-      <w:pPr>
-        <w:pStyle w:val="ListParagraph"/>
-        <w:numPr>
-          <w:ilvl w:val="1"/>
-          <w:numId w:val="2"/>
-        </w:numPr>
-      </w:pPr>
-      <w:r>
-        <w:t>Networking (wireless)</w:t>
-      </w:r>
-    </w:p>
-    <w:p>
-      <w:pPr>
-        <w:pStyle w:val="ListParagraph"/>
-        <w:numPr>
-          <w:ilvl w:val="1"/>
-          <w:numId w:val="2"/>
-        </w:numPr>
-      </w:pPr>
-      <w:r>
-        <w:t>Laptop hardware repair</w:t>
-      </w:r>
-    </w:p>
-    <w:p>
-      <w:pPr>
-        <w:pStyle w:val="ListParagraph"/>
-        <w:numPr>
-          <w:ilvl w:val="1"/>
-          <w:numId w:val="2"/>
-        </w:numPr>
-      </w:pPr>
-      <w:r>
-        <w:t>Troubleshooting and resolving software issues</w:t>
-      </w:r>
-    </w:p>
-    <w:p>
-      <w:pPr>
-        <w:pStyle w:val="ListParagraph"/>
-        <w:numPr>
-          <w:ilvl w:val="1"/>
-          <w:numId w:val="2"/>
-        </w:numPr>
-      </w:pPr>
-      <w:r>
-        <w:t>Finding/providing software solutions to enable people</w:t>
-      </w:r>
-    </w:p>
-    <w:p>
-      <w:pPr>
-        <w:pStyle w:val="ListParagraph"/>
-        <w:numPr>
-          <w:ilvl w:val="1"/>
-          <w:numId w:val="2"/>
-        </w:numPr>
-      </w:pPr>
-      <w:r>
-        <w:t>Education technology setup and usage</w:t>
-      </w:r>
-    </w:p>
-    <w:p>
-      <w:pPr>
-        <w:pStyle w:val="ListParagraph"/>
-        <w:numPr>
-          <w:ilvl w:val="1"/>
-          <w:numId w:val="2"/>
-        </w:numPr>
-      </w:pPr>
-      <w:r>
-        <w:t>Assisting faculty and teaching staff with Canvas LMS</w:t>
-      </w:r>
-    </w:p>
-    <w:p>
-      <w:pPr>
-        <w:pStyle w:val="ListParagraph"/>
-        <w:numPr>
-          <w:ilvl w:val="0"/>
-          <w:numId w:val="2"/>
-        </w:numPr>
-      </w:pPr>
-      <w:r>
-        <w:t xml:space="preserve">Rebuild branch campus operations </w:t>
-      </w:r>
-      <w:r>
-        <w:t>for sustainability</w:t>
-      </w:r>
-    </w:p>
-    <w:p>
-      <w:pPr>
-        <w:pStyle w:val="ListParagraph"/>
-        <w:numPr>
-          <w:ilvl w:val="1"/>
-          <w:numId w:val="2"/>
-        </w:numPr>
-      </w:pPr>
-      <w:r>
-        <w:t>Builds systems</w:t>
-      </w:r>
-      <w:r>
-        <w:t xml:space="preserve"> and documentation</w:t>
-      </w:r>
-      <w:r>
-        <w:t xml:space="preserve"> that make it possible for non-technical staff to self service</w:t>
-      </w:r>
-      <w:r>
-        <w:t xml:space="preserve"> reducing overall ticket volume by 80%</w:t>
-      </w:r>
-    </w:p>
-    <w:p>
-      <w:pPr>
-        <w:pStyle w:val="ListParagraph"/>
-        <w:numPr>
-          <w:ilvl w:val="1"/>
-          <w:numId w:val="2"/>
-        </w:numPr>
-      </w:pPr>
-      <w:r>
-        <w:t>Educates non-technical staff of easy solutions that are readily available</w:t>
-      </w:r>
-      <w:r>
-        <w:t xml:space="preserve"> reducing overall ticket volume by 50%</w:t>
-      </w:r>
-    </w:p>
-    <w:p>
-      <w:pPr>
-        <w:pStyle w:val="ListParagraph"/>
-        <w:numPr>
-          <w:ilvl w:val="1"/>
-          <w:numId w:val="2"/>
-        </w:numPr>
-      </w:pPr>
-      <w:r>
-        <w:t>Automates repetitive and common operations using Service Now</w:t>
-      </w:r>
-      <w:r>
-        <w:t xml:space="preserve"> saving time spent on bulk ticket operations by 99%</w:t>
-      </w:r>
-    </w:p>
-    <w:p>
-      <w:pPr>
-        <w:pStyle w:val="ListParagraph"/>
-        <w:numPr>
-          <w:ilvl w:val="1"/>
-          <w:numId w:val="2"/>
-        </w:numPr>
-      </w:pPr>
-      <w:r>
-        <w:t>Builds a library of solutions for the local community</w:t>
-      </w:r>
-      <w:r>
-        <w:t xml:space="preserve"> reducing time to solution by at least 70%</w:t>
-      </w:r>
-    </w:p>
-    <w:p>
-      <w:pPr>
-        <w:pStyle w:val="ListParagraph"/>
-        <w:numPr>
-          <w:ilvl w:val="0"/>
-          <w:numId w:val="2"/>
-        </w:numPr>
-      </w:pPr>
-      <w:r>
-        <w:t>Repair the campus perception of IT services by learning about the communities being served</w:t>
-      </w:r>
-    </w:p>
-    <w:p>
-      <w:pPr>
-        <w:pStyle w:val="Heading4"/>
-      </w:pPr>
-      <w:r>
-        <w:t>Internal Facing IT</w:t>
-      </w:r>
-    </w:p>
-    <w:p>
-      <w:pPr>
-        <w:pStyle w:val="ListParagraph"/>
-        <w:numPr>
-          <w:ilvl w:val="0"/>
-          <w:numId w:val="3"/>
-        </w:numPr>
-      </w:pPr>
-      <w:r>
-        <w:t>Explores and implements new solutions to improve reliability by adding redundancies</w:t>
-      </w:r>
-    </w:p>
-    <w:p>
-      <w:pPr>
-        <w:pStyle w:val="ListParagraph"/>
-        <w:numPr>
-          <w:ilvl w:val="0"/>
-          <w:numId w:val="3"/>
-        </w:numPr>
-      </w:pPr>
-      <w:r>
-        <w:t>Automates systems using Service-Now Flows and scripting to eliminate inefficiencies</w:t>
-      </w:r>
-      <w:r>
-        <w:t xml:space="preserve"> saving time by at least 30%</w:t>
-      </w:r>
-    </w:p>
-    <w:p>
-      <w:pPr>
-        <w:pStyle w:val="ListParagraph"/>
-        <w:numPr>
-          <w:ilvl w:val="0"/>
-          <w:numId w:val="3"/>
-        </w:numPr>
-      </w:pPr>
-      <w:r>
-        <w:t>Agent of procedural shifts that eliminate unnecessary resource blocks</w:t>
-      </w:r>
-      <w:r>
-        <w:t xml:space="preserve"> reducing time to delivery by up to 95% and reducing time to solution by up to 99%</w:t>
-      </w:r>
-    </w:p>
-    <w:p>
-      <w:pPr>
-        <w:pStyle w:val="ListParagraph"/>
-        <w:numPr>
-          <w:ilvl w:val="0"/>
-          <w:numId w:val="3"/>
-        </w:numPr>
-      </w:pPr>
-      <w:r>
-        <w:t xml:space="preserve">Continuously self-improving personal performance with </w:t>
-      </w:r>
-      <w:proofErr w:type="spellStart"/>
-      <w:r>
-        <w:t>DevOPs</w:t>
-      </w:r>
-      <w:proofErr w:type="spellEnd"/>
-      <w:r>
-        <w:t xml:space="preserve"> tool called Click Up</w:t>
-      </w:r>
-      <w:r>
-        <w:t xml:space="preserve"> using a Kanban </w:t>
-      </w:r>
-      <w:proofErr w:type="gramStart"/>
-      <w:r>
-        <w:t>approach</w:t>
-      </w:r>
-      <w:proofErr w:type="gramEnd"/>
-    </w:p>
-    <w:p/>
-    <w:p>
-      <w:pPr>
-        <w:pStyle w:val="Heading4"/>
-      </w:pPr>
-      <w:r>
-        <w:t>Event Technology Provider</w:t>
-      </w:r>
-    </w:p>
-    <w:p>
-      <w:pPr>
-        <w:pStyle w:val="ListParagraph"/>
-        <w:numPr>
-          <w:ilvl w:val="0"/>
-          <w:numId w:val="4"/>
-        </w:numPr>
-      </w:pPr>
-      <w:r>
-        <w:t>Manages and prepares equipment necessary for running events</w:t>
-      </w:r>
-    </w:p>
-    <w:p>
-      <w:pPr>
-        <w:pStyle w:val="ListParagraph"/>
-        <w:numPr>
-          <w:ilvl w:val="0"/>
-          <w:numId w:val="4"/>
-        </w:numPr>
-      </w:pPr>
-      <w:r>
-        <w:t>Evaluates equipment readiness based on event descriptions</w:t>
-      </w:r>
-    </w:p>
-    <w:p>
-      <w:pPr>
-        <w:pStyle w:val="ListParagraph"/>
-        <w:numPr>
-          <w:ilvl w:val="0"/>
-          <w:numId w:val="4"/>
-        </w:numPr>
-      </w:pPr>
-      <w:r>
-        <w:t xml:space="preserve">Explores additional hardware solutions to enable better event </w:t>
-      </w:r>
-      <w:proofErr w:type="gramStart"/>
-      <w:r>
-        <w:t>facilitation</w:t>
-      </w:r>
-      <w:proofErr w:type="gramEnd"/>
-    </w:p>
-    <w:p>
-      <w:pPr>
-        <w:pStyle w:val="ListParagraph"/>
-        <w:numPr>
-          <w:ilvl w:val="0"/>
-          <w:numId w:val="4"/>
-        </w:numPr>
-      </w:pPr>
-      <w:r>
-        <w:t>Prepared documentation on event technology preparation and usage making it possible to accelerate event prep by at least 50%</w:t>
-      </w:r>
-      <w:r>
-        <w:t xml:space="preserve"> while scaling improvements with the number of people on the </w:t>
-      </w:r>
-      <w:proofErr w:type="gramStart"/>
-      <w:r>
-        <w:t>crew</w:t>
-      </w:r>
-      <w:proofErr w:type="gramEnd"/>
-    </w:p>
-    <w:p>
-      <w:pPr>
-        <w:pStyle w:val="ListParagraph"/>
-        <w:numPr>
-          <w:ilvl w:val="0"/>
-          <w:numId w:val="4"/>
-        </w:numPr>
-      </w:pPr>
-      <w:r>
-        <w:t>Designed a single cart event system to consolidate all event hardware into one ecosystem saving equipment gathering time by 90%</w:t>
-      </w:r>
-    </w:p>
-    <w:p>
-      <w:pPr>
-        <w:pStyle w:val="ListParagraph"/>
-      </w:pPr>
-    </w:p>
-    <w:p>
-      <w:pPr>
-        <w:pStyle w:val="Heading4"/>
-      </w:pPr>
-      <w:r>
-        <w:lastRenderedPageBreak/>
-        <w:t>Equipment Manager</w:t>
-      </w:r>
-    </w:p>
-    <w:p>
-      <w:pPr>
-        <w:pStyle w:val="ListParagraph"/>
-        <w:numPr>
-          <w:ilvl w:val="0"/>
-          <w:numId w:val="5"/>
-        </w:numPr>
-      </w:pPr>
-      <w:r>
-        <w:t>Buil</w:t>
-      </w:r>
-      <w:r>
-        <w:t>t</w:t>
-      </w:r>
-      <w:r>
-        <w:t xml:space="preserve"> up automated systems to make campus inventory management sustainable</w:t>
-      </w:r>
-      <w:r>
-        <w:t xml:space="preserve"> saving 50% of time spent on inventory </w:t>
-      </w:r>
-      <w:proofErr w:type="gramStart"/>
-      <w:r>
-        <w:t>management</w:t>
-      </w:r>
-      <w:proofErr w:type="gramEnd"/>
-    </w:p>
-    <w:p>
-      <w:pPr>
-        <w:pStyle w:val="ListParagraph"/>
-        <w:numPr>
-          <w:ilvl w:val="0"/>
-          <w:numId w:val="5"/>
-        </w:numPr>
-      </w:pPr>
-      <w:r>
-        <w:t xml:space="preserve">Built a tool using </w:t>
-      </w:r>
-      <w:proofErr w:type="spellStart"/>
-      <w:r>
-        <w:t>powershell</w:t>
-      </w:r>
-      <w:proofErr w:type="spellEnd"/>
-      <w:r>
-        <w:t xml:space="preserve"> and batch scripting to streamline exam laptop refreshes</w:t>
-      </w:r>
-      <w:r>
-        <w:t xml:space="preserve"> saving 80% of time spent on updates and </w:t>
-      </w:r>
-      <w:proofErr w:type="gramStart"/>
-      <w:r>
-        <w:t>refreshes</w:t>
-      </w:r>
-      <w:proofErr w:type="gramEnd"/>
-    </w:p>
-    <w:p>
-      <w:pPr>
-        <w:pStyle w:val="ListParagraph"/>
-        <w:numPr>
-          <w:ilvl w:val="0"/>
-          <w:numId w:val="5"/>
-        </w:numPr>
-        <w:spacing w:after="160" w:line="259" w:lineRule="auto"/>
-      </w:pPr>
-      <w:r>
-        <w:t>Images laptops with Windows or MacOS using WinPE or JAMF</w:t>
-      </w:r>
-    </w:p>
-    <w:p>
-      <w:pPr>
-        <w:pStyle w:val="Heading3"/>
-      </w:pPr>
-      <w:r>
-        <w:t>IT Student Assistant</w:t>
-      </w:r>
-    </w:p>
-    <w:p>
-      <w:r>
-        <w:t xml:space="preserve">California State University Sacramento – </w:t>
-      </w:r>
-      <w:r>
-        <w:t>Sacramento</w:t>
-      </w:r>
-      <w:r>
-        <w:t>,</w:t>
-      </w:r>
-      <w:r>
-        <w:t xml:space="preserve"> California</w:t>
-      </w:r>
-    </w:p>
-    <w:p>
-      <w:r>
-        <w:t xml:space="preserve">November 2021 to </w:t>
-      </w:r>
-      <w:r>
-        <w:t>June 2022</w:t>
-      </w:r>
-    </w:p>
-    <w:p>
-      <w:r>
-        <w:t>8-10 hours/week</w:t>
-      </w:r>
-    </w:p>
-    <w:p/>
-    <w:p>
-      <w:pPr>
-        <w:pStyle w:val="Heading4"/>
-      </w:pPr>
-      <w:r>
-        <w:t>Customer facing IT</w:t>
-      </w:r>
-    </w:p>
-    <w:p>
-      <w:pPr>
-        <w:pStyle w:val="ListParagraph"/>
-        <w:numPr>
-          <w:ilvl w:val="0"/>
-          <w:numId w:val="1"/>
-        </w:numPr>
-      </w:pPr>
-      <w:r>
-        <w:t>Interview</w:t>
-      </w:r>
-      <w:r>
-        <w:t>s</w:t>
-      </w:r>
-      <w:r>
-        <w:t xml:space="preserve"> client faculty or staff </w:t>
-      </w:r>
-      <w:r>
-        <w:t>on their current case to discover known and unknown customer needs</w:t>
-      </w:r>
-    </w:p>
-    <w:p>
-      <w:pPr>
-        <w:pStyle w:val="ListParagraph"/>
-        <w:numPr>
-          <w:ilvl w:val="0"/>
-          <w:numId w:val="1"/>
-        </w:numPr>
-      </w:pPr>
-      <w:r>
-        <w:t>Coordinate</w:t>
-      </w:r>
-      <w:r>
-        <w:t>s</w:t>
-      </w:r>
-      <w:r>
-        <w:t xml:space="preserve"> with clients to ensure that deployments are less painful</w:t>
-      </w:r>
-    </w:p>
-    <w:p>
-      <w:pPr>
-        <w:pStyle w:val="ListParagraph"/>
-        <w:numPr>
-          <w:ilvl w:val="0"/>
-          <w:numId w:val="1"/>
-        </w:numPr>
-      </w:pPr>
-      <w:r>
-        <w:t>Learn</w:t>
-      </w:r>
-      <w:r>
-        <w:t>s</w:t>
-      </w:r>
-      <w:r>
-        <w:t xml:space="preserve"> about solution spaces for clients before deploying solutions</w:t>
-      </w:r>
-    </w:p>
-    <w:p>
-      <w:pPr>
-        <w:pStyle w:val="ListParagraph"/>
-        <w:numPr>
-          <w:ilvl w:val="0"/>
-          <w:numId w:val="1"/>
-        </w:numPr>
-      </w:pPr>
-      <w:r>
-        <w:t>Maintain</w:t>
-      </w:r>
-      <w:r>
-        <w:t>s</w:t>
-      </w:r>
-      <w:r>
-        <w:t xml:space="preserve"> positive client relationships to build an open channel of communication between the department and its client base</w:t>
-      </w:r>
-    </w:p>
-    <w:p/>
-    <w:p>
-      <w:pPr>
-        <w:pStyle w:val="Heading4"/>
-      </w:pPr>
-      <w:r>
-        <w:t>Internal facing IT</w:t>
-      </w:r>
-      <w:r>
-        <w:t xml:space="preserve"> Software Side</w:t>
-      </w:r>
-    </w:p>
-    <w:p>
-      <w:pPr>
-        <w:pStyle w:val="ListParagraph"/>
-        <w:numPr>
-          <w:ilvl w:val="0"/>
-          <w:numId w:val="1"/>
-        </w:numPr>
-      </w:pPr>
-      <w:r>
-        <w:t>Manages department tickets to mitigate aging tickets and disruptions with ServiceNow</w:t>
-      </w:r>
-    </w:p>
-    <w:p>
-      <w:pPr>
-        <w:pStyle w:val="ListParagraph"/>
-        <w:numPr>
-          <w:ilvl w:val="0"/>
-          <w:numId w:val="1"/>
-        </w:numPr>
-      </w:pPr>
-      <w:r>
-        <w:t>Tracks current inventory levels to notify department head of incoming hardware needs</w:t>
-      </w:r>
-      <w:r>
-        <w:t xml:space="preserve"> reducing storage footprint by 50% and time to resource by 70%</w:t>
-      </w:r>
-    </w:p>
-    <w:p>
-      <w:pPr>
-        <w:pStyle w:val="ListParagraph"/>
-        <w:numPr>
-          <w:ilvl w:val="1"/>
-          <w:numId w:val="1"/>
-        </w:numPr>
-      </w:pPr>
-      <w:r>
-        <w:t xml:space="preserve">Explored </w:t>
-      </w:r>
-      <w:r>
-        <w:t xml:space="preserve">building a Teams-based tool that would hopefully automate the process of hardware tracking through an interview or conversation type </w:t>
-      </w:r>
-      <w:proofErr w:type="gramStart"/>
-      <w:r>
-        <w:t>system</w:t>
-      </w:r>
-      <w:proofErr w:type="gramEnd"/>
-    </w:p>
-    <w:p>
-      <w:pPr>
-        <w:pStyle w:val="ListParagraph"/>
-        <w:numPr>
-          <w:ilvl w:val="0"/>
-          <w:numId w:val="1"/>
-        </w:numPr>
-      </w:pPr>
-      <w:r>
-        <w:t xml:space="preserve">Develops scripted tools that help to accelerate </w:t>
-      </w:r>
-      <w:r>
-        <w:t>repetitive</w:t>
-      </w:r>
-      <w:r>
-        <w:t xml:space="preserve"> tasks like license conversions</w:t>
-      </w:r>
-      <w:r>
-        <w:t xml:space="preserve"> using </w:t>
-      </w:r>
-      <w:proofErr w:type="spellStart"/>
-      <w:r>
-        <w:t>Powershell</w:t>
-      </w:r>
-      <w:proofErr w:type="spellEnd"/>
-      <w:r>
-        <w:t xml:space="preserve"> and Batch saving 90% of time </w:t>
-      </w:r>
-      <w:proofErr w:type="gramStart"/>
-      <w:r>
-        <w:t>spent</w:t>
-      </w:r>
-      <w:proofErr w:type="gramEnd"/>
-    </w:p>
-    <w:p/>
-    <w:p>
-      <w:pPr>
-        <w:pStyle w:val="Heading4"/>
-      </w:pPr>
-      <w:r>
-        <w:t>Internal facing IT</w:t>
-      </w:r>
-    </w:p>
-    <w:p>
-      <w:pPr>
-        <w:pStyle w:val="ListParagraph"/>
-        <w:numPr>
-          <w:ilvl w:val="0"/>
-          <w:numId w:val="1"/>
-        </w:numPr>
-      </w:pPr>
-      <w:r>
-        <w:t>Seeks to maintain an organized and easy to share workspace</w:t>
-      </w:r>
-    </w:p>
-    <w:p>
-      <w:pPr>
-        <w:pStyle w:val="ListParagraph"/>
-        <w:numPr>
-          <w:ilvl w:val="0"/>
-          <w:numId w:val="1"/>
-        </w:numPr>
-      </w:pPr>
-      <w:r>
-        <w:t>Deploys lab equipment in a way that is easy to maintain while being functional for students and faculty</w:t>
-      </w:r>
-    </w:p>
-    <w:p>
-      <w:pPr>
-        <w:pStyle w:val="ListParagraph"/>
-        <w:numPr>
-          <w:ilvl w:val="0"/>
-          <w:numId w:val="1"/>
-        </w:numPr>
-      </w:pPr>
-      <w:r>
-        <w:t>Troubleshoots hardware issues such as hard drive failures based on the specific hardware used</w:t>
-      </w:r>
-    </w:p>
-    <w:p>
-      <w:pPr>
-        <w:pStyle w:val="ListParagraph"/>
-        <w:numPr>
-          <w:ilvl w:val="0"/>
-          <w:numId w:val="1"/>
-        </w:numPr>
-      </w:pPr>
-      <w:r>
-        <w:t>Sets up and deploys systems with Windows, Linux, and MacOS corporate images with tools like SCCM and WinPE</w:t>
-      </w:r>
-    </w:p>
-    <w:p>
-      <w:pPr>
-        <w:pStyle w:val="ListParagraph"/>
-        <w:numPr>
-          <w:ilvl w:val="0"/>
-          <w:numId w:val="1"/>
-        </w:numPr>
-      </w:pPr>
-      <w:r>
-        <w:t>Finds and studies solutions to unfamiliar problems before attempting to settle on a solution to ensure that disruptions are minimized</w:t>
-      </w:r>
-    </w:p>
-    <w:p/>
-    <w:p>
-      <w:pPr>
+        <w:t>React Navigation</w:t>
+      </w:r>
+    </w:p>
+    <w:p>
+      <w:pPr>
+        <w:pStyle w:val="ListParagraph"/>
+        <w:numPr>
+          <w:ilvl w:val="0"/>
+          <w:numId w:val="1"/>
+        </w:numPr>
         <w:spacing w:after="160" w:line="259" w:lineRule="auto"/>
         <w:rPr>
           <w:rFonts w:eastAsiaTheme="majorEastAsia" w:cstheme="majorBidi"/>
@@ -1977,7 +2822,7 @@
         </w:rPr>
       </w:pPr>
       <w:r>
-        <w:br w:type="page"/>
+        <w:t>A hybrid implementation of cloud and local hosted servers for a cheaper microservice implementation</w:t>
       </w:r>
     </w:p>
     <w:p>
@@ -1985,678 +2830,25 @@
         <w:pStyle w:val="Heading3"/>
       </w:pPr>
       <w:r>
-        <w:lastRenderedPageBreak/>
-        <w:t>Validation Technician / Platform Replication Lead / Remote Coverage Lead</w:t>
-      </w:r>
-    </w:p>
-    <w:p>
-      <w:r>
-        <w:t>Intel</w:t>
-      </w:r>
-    </w:p>
-    <w:p>
-      <w:r>
-        <w:t>Folsom, CA</w:t>
-      </w:r>
-    </w:p>
-    <w:p>
-      <w:r>
-        <w:t>October 2020 to August 2021</w:t>
-      </w:r>
-    </w:p>
-    <w:p>
-      <w:r>
-        <w:t>40 hours/week</w:t>
-      </w:r>
-    </w:p>
-    <w:p/>
-    <w:p>
-      <w:r>
-        <w:t>(Contracted to Intel through Beacon Hill Staffing Group)</w:t>
-      </w:r>
-    </w:p>
-    <w:p>
-      <w:pPr>
-        <w:pStyle w:val="Heading4"/>
-      </w:pPr>
-      <w:r>
-        <w:t>[Project 2b] Platform Replication Lead and Remote Coverage Lead</w:t>
-      </w:r>
-    </w:p>
-    <w:p>
-      <w:pPr>
-        <w:pStyle w:val="ListParagraph"/>
-        <w:numPr>
-          <w:ilvl w:val="0"/>
-          <w:numId w:val="1"/>
-        </w:numPr>
-      </w:pPr>
-      <w:r>
-        <w:t>Built a team culture centered around exploration, documentation, and troubleshooting</w:t>
-      </w:r>
-    </w:p>
-    <w:p>
-      <w:pPr>
-        <w:pStyle w:val="ListParagraph"/>
-        <w:numPr>
-          <w:ilvl w:val="0"/>
-          <w:numId w:val="1"/>
-        </w:numPr>
-      </w:pPr>
-      <w:r>
-        <w:t>Mentored technicians on new tools and ideas to foster team growth</w:t>
-      </w:r>
-    </w:p>
-    <w:p>
-      <w:pPr>
-        <w:pStyle w:val="ListParagraph"/>
-        <w:numPr>
-          <w:ilvl w:val="0"/>
-          <w:numId w:val="1"/>
-        </w:numPr>
-      </w:pPr>
-      <w:r>
-        <w:t>Balanced workloads across a team of 4 people to more effectively complete work for various mini projects</w:t>
-      </w:r>
-    </w:p>
-    <w:p>
-      <w:pPr>
-        <w:pStyle w:val="ListParagraph"/>
-        <w:numPr>
-          <w:ilvl w:val="0"/>
-          <w:numId w:val="1"/>
-        </w:numPr>
-      </w:pPr>
-      <w:r>
-        <w:t xml:space="preserve">Built </w:t>
-      </w:r>
-      <w:r>
-        <w:t>an information infrastructure that would enable the team and its patrons on future tasks</w:t>
-      </w:r>
-    </w:p>
-    <w:p>
-      <w:pPr>
-        <w:pStyle w:val="ListParagraph"/>
-        <w:numPr>
-          <w:ilvl w:val="0"/>
-          <w:numId w:val="1"/>
-        </w:numPr>
-      </w:pPr>
-      <w:r>
-        <w:t>Identified hardware needs and procured hardware to build the team up for current and future projects</w:t>
-      </w:r>
-    </w:p>
-    <w:p>
-      <w:pPr>
-        <w:pStyle w:val="ListParagraph"/>
-        <w:numPr>
-          <w:ilvl w:val="0"/>
-          <w:numId w:val="1"/>
-        </w:numPr>
-      </w:pPr>
-      <w:r>
-        <w:t>Generated weekly status reports on the number of issues touched based on SQL-like database queries for the company’s internal ticketing management system</w:t>
-      </w:r>
-    </w:p>
-    <w:p>
-      <w:pPr>
-        <w:pStyle w:val="Heading4"/>
-      </w:pPr>
-      <w:r>
-        <w:t>[Project 2a] Platform Replication and Debug as of March 2021</w:t>
-      </w:r>
-    </w:p>
-    <w:p>
-      <w:pPr>
-        <w:pStyle w:val="ListParagraph"/>
-        <w:numPr>
-          <w:ilvl w:val="0"/>
-          <w:numId w:val="1"/>
-        </w:numPr>
-      </w:pPr>
-      <w:r>
-        <w:t>Triaged problems with a combination of filters and categorization to focus on critical problems while reducing problem count</w:t>
-      </w:r>
-    </w:p>
-    <w:p>
-      <w:pPr>
-        <w:pStyle w:val="ListParagraph"/>
-        <w:numPr>
-          <w:ilvl w:val="0"/>
-          <w:numId w:val="1"/>
-        </w:numPr>
-      </w:pPr>
-      <w:r>
-        <w:t>Generated queries for first stage triage and identification of problems in reporting</w:t>
-      </w:r>
-    </w:p>
-    <w:p>
-      <w:pPr>
-        <w:pStyle w:val="ListParagraph"/>
-        <w:numPr>
-          <w:ilvl w:val="0"/>
-          <w:numId w:val="1"/>
-        </w:numPr>
-      </w:pPr>
-      <w:r>
-        <w:t>Performed platform bring-up to replicate and isolate test case conditions</w:t>
-      </w:r>
-    </w:p>
-    <w:p>
-      <w:pPr>
-        <w:pStyle w:val="ListParagraph"/>
-        <w:numPr>
-          <w:ilvl w:val="0"/>
-          <w:numId w:val="1"/>
-        </w:numPr>
-      </w:pPr>
-      <w:r>
-        <w:t xml:space="preserve">Debugged software with tools like </w:t>
+        <w:t>Automated Google Form Email Response</w:t>
+      </w:r>
+    </w:p>
+    <w:p>
+      <w:r>
+        <w:t>Fall 2022</w:t>
+      </w:r>
+    </w:p>
+    <w:p>
+      <w:r>
+        <w:t xml:space="preserve">A project intended to cut myself out as the arbitrator between clients and their desired office by implementing a self-diagnostic survey with the aim to guide clients towards common solutions and building a pipeline of standardized communication for the office in question to receive.  This project was done using Google’s flavor of </w:t>
       </w:r>
       <w:proofErr w:type="spellStart"/>
       <w:r>
-        <w:t>winDBG</w:t>
+        <w:t>Javascript</w:t>
       </w:r>
       <w:proofErr w:type="spellEnd"/>
       <w:r>
-        <w:t xml:space="preserve">, </w:t>
-      </w:r>
-      <w:proofErr w:type="spellStart"/>
-      <w:r>
-        <w:t>winSDK</w:t>
-      </w:r>
-      <w:proofErr w:type="spellEnd"/>
-      <w:r>
-        <w:t>, event logs, and other software tools</w:t>
-      </w:r>
-    </w:p>
-    <w:p>
-      <w:pPr>
-        <w:pStyle w:val="ListParagraph"/>
-        <w:numPr>
-          <w:ilvl w:val="0"/>
-          <w:numId w:val="1"/>
-        </w:numPr>
-      </w:pPr>
-      <w:r>
-        <w:t>Analyzed code of third-party software based on the results produced from hardware debugging and event logs</w:t>
-      </w:r>
-    </w:p>
-    <w:p>
-      <w:pPr>
-        <w:pStyle w:val="ListParagraph"/>
-        <w:numPr>
-          <w:ilvl w:val="0"/>
-          <w:numId w:val="1"/>
-        </w:numPr>
-      </w:pPr>
-      <w:r>
-        <w:t>Created detailed documentation of replication activities to isolate issues to their core</w:t>
-      </w:r>
-    </w:p>
-    <w:p>
-      <w:pPr>
-        <w:pStyle w:val="ListParagraph"/>
-        <w:numPr>
-          <w:ilvl w:val="0"/>
-          <w:numId w:val="1"/>
-        </w:numPr>
-      </w:pPr>
-      <w:r>
-        <w:t xml:space="preserve">Relayed information to individual points of contact to ensure that relevant specialists are involved </w:t>
-      </w:r>
-    </w:p>
-    <w:p>
-      <w:pPr>
-        <w:pStyle w:val="ListParagraph"/>
-        <w:numPr>
-          <w:ilvl w:val="0"/>
-          <w:numId w:val="1"/>
-        </w:numPr>
-      </w:pPr>
-      <w:r>
-        <w:t>Developed open-source and proprietary tools to enhance platform bring-up time and team performance</w:t>
-      </w:r>
-    </w:p>
-    <w:p>
-      <w:pPr>
-        <w:pStyle w:val="ListParagraph"/>
-        <w:numPr>
-          <w:ilvl w:val="1"/>
-          <w:numId w:val="1"/>
-        </w:numPr>
-      </w:pPr>
-      <w:r>
-        <w:t xml:space="preserve">Example: </w:t>
-      </w:r>
-      <w:proofErr w:type="gramStart"/>
-      <w:r>
-        <w:t>open source</w:t>
-      </w:r>
-      <w:proofErr w:type="gramEnd"/>
-      <w:r>
-        <w:t xml:space="preserve"> extracting utilities coded with a combination of python/</w:t>
-      </w:r>
-      <w:r>
-        <w:t>PowerShell</w:t>
-      </w:r>
-      <w:r>
-        <w:t>/and batch</w:t>
-      </w:r>
-    </w:p>
-    <w:p/>
-    <w:p>
-      <w:pPr>
-        <w:pStyle w:val="Heading4"/>
-      </w:pPr>
-      <w:r>
-        <w:t>[Project 1] Automated Test Validation as of October 2020</w:t>
-      </w:r>
-    </w:p>
-    <w:p>
-      <w:pPr>
-        <w:pStyle w:val="ListParagraph"/>
-        <w:numPr>
-          <w:ilvl w:val="0"/>
-          <w:numId w:val="1"/>
-        </w:numPr>
-      </w:pPr>
-      <w:r>
-        <w:t>Ran software tests on various hardware projects</w:t>
-      </w:r>
-    </w:p>
-    <w:p>
-      <w:pPr>
-        <w:pStyle w:val="ListParagraph"/>
-        <w:numPr>
-          <w:ilvl w:val="0"/>
-          <w:numId w:val="1"/>
-        </w:numPr>
-      </w:pPr>
-      <w:r>
-        <w:t>Validated results from tests on hardware</w:t>
-      </w:r>
-    </w:p>
-    <w:p>
-      <w:pPr>
-        <w:pStyle w:val="ListParagraph"/>
-        <w:numPr>
-          <w:ilvl w:val="0"/>
-          <w:numId w:val="1"/>
-        </w:numPr>
-      </w:pPr>
-      <w:r>
-        <w:t>Debugged erroneous data to eliminate bad configs and bad test data</w:t>
-      </w:r>
-      <w:r>
-        <w:t xml:space="preserve"> due that were caused by user </w:t>
-      </w:r>
-      <w:proofErr w:type="gramStart"/>
-      <w:r>
-        <w:t>error</w:t>
-      </w:r>
-      <w:proofErr w:type="gramEnd"/>
-    </w:p>
-    <w:p>
-      <w:pPr>
-        <w:pStyle w:val="ListParagraph"/>
-        <w:numPr>
-          <w:ilvl w:val="0"/>
-          <w:numId w:val="1"/>
-        </w:numPr>
-      </w:pPr>
-      <w:r>
-        <w:t xml:space="preserve">Found ways to further optimize testing via automation with additional tools to reduce human </w:t>
-      </w:r>
-      <w:proofErr w:type="gramStart"/>
-      <w:r>
-        <w:t>interference</w:t>
-      </w:r>
-      <w:proofErr w:type="gramEnd"/>
-    </w:p>
-    <w:p>
-      <w:pPr>
-        <w:pStyle w:val="ListParagraph"/>
-        <w:numPr>
-          <w:ilvl w:val="0"/>
-          <w:numId w:val="1"/>
-        </w:numPr>
-      </w:pPr>
-      <w:r>
-        <w:t xml:space="preserve">Reviewed code to find out why tests are performing the way they perform </w:t>
-      </w:r>
-      <w:r>
-        <w:t>to validate results</w:t>
-      </w:r>
-    </w:p>
-    <w:p>
-      <w:pPr>
-        <w:pStyle w:val="ListParagraph"/>
-        <w:numPr>
-          <w:ilvl w:val="0"/>
-          <w:numId w:val="1"/>
-        </w:numPr>
-      </w:pPr>
-      <w:r>
-        <w:t xml:space="preserve">Developed a </w:t>
-      </w:r>
-      <w:proofErr w:type="spellStart"/>
-      <w:r>
-        <w:t>powershell</w:t>
-      </w:r>
-      <w:proofErr w:type="spellEnd"/>
-      <w:r>
-        <w:t xml:space="preserve"> script to organize messy </w:t>
-      </w:r>
-      <w:proofErr w:type="spellStart"/>
-      <w:r>
-        <w:t>json</w:t>
-      </w:r>
-      <w:proofErr w:type="spellEnd"/>
-      <w:r>
-        <w:t xml:space="preserve"> data into a more human friendly form</w:t>
-      </w:r>
-    </w:p>
-    <w:p>
-      <w:pPr>
-        <w:pStyle w:val="ListParagraph"/>
-        <w:numPr>
-          <w:ilvl w:val="0"/>
-          <w:numId w:val="1"/>
-        </w:numPr>
-      </w:pPr>
-      <w:r>
-        <w:t xml:space="preserve">Developed a </w:t>
-      </w:r>
-      <w:proofErr w:type="spellStart"/>
-      <w:r>
-        <w:t>powershell</w:t>
-      </w:r>
-      <w:proofErr w:type="spellEnd"/>
-      <w:r>
-        <w:t xml:space="preserve"> script to convert bulk JSON data into status reports with little human interaction</w:t>
-      </w:r>
-      <w:r>
-        <w:t xml:space="preserve"> saving time spent on reporting by 80%</w:t>
-      </w:r>
-    </w:p>
-    <w:p>
-      <w:pPr>
-        <w:pStyle w:val="ListParagraph"/>
-        <w:numPr>
-          <w:ilvl w:val="0"/>
-          <w:numId w:val="1"/>
-        </w:numPr>
-      </w:pPr>
-      <w:r>
-        <w:t xml:space="preserve">Deployed </w:t>
-      </w:r>
-      <w:r>
-        <w:t>pre-silicon hardware</w:t>
-      </w:r>
-      <w:r>
-        <w:t xml:space="preserve"> for validation </w:t>
-      </w:r>
-      <w:proofErr w:type="gramStart"/>
-      <w:r>
-        <w:t>testing</w:t>
-      </w:r>
-      <w:proofErr w:type="gramEnd"/>
-    </w:p>
-    <w:p>
-      <w:pPr>
-        <w:pStyle w:val="ListParagraph"/>
-        <w:numPr>
-          <w:ilvl w:val="0"/>
-          <w:numId w:val="1"/>
-        </w:numPr>
-      </w:pPr>
-      <w:r>
-        <w:lastRenderedPageBreak/>
-        <w:t>Configured local networks to enable large and flexible lab layouts that are both functional and organized</w:t>
-      </w:r>
-      <w:r>
-        <w:t xml:space="preserve"> expanding test volume by </w:t>
-      </w:r>
-      <w:proofErr w:type="gramStart"/>
-      <w:r>
-        <w:t>4x</w:t>
-      </w:r>
-      <w:proofErr w:type="gramEnd"/>
-    </w:p>
-    <w:p/>
-    <w:p>
-      <w:pPr>
-        <w:pStyle w:val="Heading3"/>
-      </w:pPr>
-      <w:r>
-        <w:t>Technician II</w:t>
-      </w:r>
-    </w:p>
-    <w:p>
-      <w:proofErr w:type="spellStart"/>
-      <w:r>
-        <w:t>ReConext</w:t>
-      </w:r>
-      <w:proofErr w:type="spellEnd"/>
-      <w:r>
-        <w:t xml:space="preserve"> formerly Teleplan International</w:t>
-      </w:r>
-    </w:p>
-    <w:p>
-      <w:r>
-        <w:t>Roseville, CA</w:t>
-      </w:r>
-    </w:p>
-    <w:p>
-      <w:r>
-        <w:t>September 2018 to May 2020</w:t>
-      </w:r>
-    </w:p>
-    <w:p>
-      <w:r>
-        <w:t>40 hours/week</w:t>
-      </w:r>
-    </w:p>
-    <w:p/>
-    <w:p>
-      <w:pPr>
-        <w:pStyle w:val="Heading4"/>
-      </w:pPr>
-      <w:r>
-        <w:t>Liaison in Teleplan for Cisco clients</w:t>
-      </w:r>
-    </w:p>
-    <w:p>
-      <w:pPr>
-        <w:pStyle w:val="ListParagraph"/>
-        <w:numPr>
-          <w:ilvl w:val="0"/>
-          <w:numId w:val="1"/>
-        </w:numPr>
-      </w:pPr>
-      <w:r>
-        <w:t>Operated with an end-of-chain-customer priority mindset when making documentation and process decisions</w:t>
-      </w:r>
-    </w:p>
-    <w:p>
-      <w:pPr>
-        <w:pStyle w:val="ListParagraph"/>
-        <w:numPr>
-          <w:ilvl w:val="0"/>
-          <w:numId w:val="1"/>
-        </w:numPr>
-      </w:pPr>
-      <w:r>
-        <w:t>Documented new products with the customer in mind to catch potential hick-ups in handling</w:t>
-      </w:r>
-    </w:p>
-    <w:p>
-      <w:pPr>
-        <w:pStyle w:val="ListParagraph"/>
-        <w:numPr>
-          <w:ilvl w:val="0"/>
-          <w:numId w:val="1"/>
-        </w:numPr>
-      </w:pPr>
-      <w:r>
-        <w:t>Researched technical documentation regarding new products and include process caveats within documentation for global teams</w:t>
-      </w:r>
-    </w:p>
-    <w:p>
-      <w:pPr>
-        <w:pStyle w:val="ListParagraph"/>
-        <w:numPr>
-          <w:ilvl w:val="0"/>
-          <w:numId w:val="1"/>
-        </w:numPr>
-      </w:pPr>
-      <w:r>
-        <w:t xml:space="preserve">Developed and refined tools in Python, Batch, and </w:t>
-      </w:r>
-      <w:proofErr w:type="spellStart"/>
-      <w:r>
-        <w:t>Powershell</w:t>
-      </w:r>
-      <w:proofErr w:type="spellEnd"/>
-      <w:r>
-        <w:t xml:space="preserve"> to accelerate the documentation process. (Saved an average of 5 days per unit)</w:t>
-      </w:r>
-    </w:p>
-    <w:p>
-      <w:pPr>
-        <w:pStyle w:val="ListParagraph"/>
-        <w:numPr>
-          <w:ilvl w:val="1"/>
-          <w:numId w:val="1"/>
-        </w:numPr>
-      </w:pPr>
-      <w:r>
-        <w:t>Included some image manipulation</w:t>
-      </w:r>
-    </w:p>
-    <w:p>
-      <w:pPr>
-        <w:pStyle w:val="ListParagraph"/>
-        <w:numPr>
-          <w:ilvl w:val="1"/>
-          <w:numId w:val="1"/>
-        </w:numPr>
-      </w:pPr>
-      <w:r>
-        <w:t>Included some file management</w:t>
-      </w:r>
-    </w:p>
-    <w:p>
-      <w:pPr>
-        <w:pStyle w:val="Heading4"/>
-      </w:pPr>
-      <w:r>
-        <w:t>Automation engineering</w:t>
-      </w:r>
-    </w:p>
-    <w:p>
-      <w:pPr>
-        <w:pStyle w:val="ListParagraph"/>
-        <w:numPr>
-          <w:ilvl w:val="0"/>
-          <w:numId w:val="1"/>
-        </w:numPr>
-      </w:pPr>
-      <w:r>
-        <w:t>Onboarded by previous engineer for automation maintenance programming and development for department automation project</w:t>
-      </w:r>
-    </w:p>
-    <w:p>
-      <w:pPr>
-        <w:pStyle w:val="ListParagraph"/>
-        <w:numPr>
-          <w:ilvl w:val="0"/>
-          <w:numId w:val="1"/>
-        </w:numPr>
-      </w:pPr>
-      <w:r>
-        <w:t>Attempted to draft an extension of the automation project that would enable more flexibility for fast paced changes slated to occur within the department.</w:t>
-      </w:r>
-    </w:p>
-    <w:p>
-      <w:pPr>
-        <w:spacing w:after="160" w:line="259" w:lineRule="auto"/>
-        <w:rPr>
-          <w:rFonts w:asciiTheme="majorHAnsi" w:eastAsiaTheme="majorEastAsia" w:hAnsiTheme="majorHAnsi" w:cstheme="majorBidi"/>
-          <w:b/>
-          <w:color w:val="767171" w:themeColor="background2" w:themeShade="80"/>
-          <w:sz w:val="26"/>
-          <w:szCs w:val="26"/>
-        </w:rPr>
-      </w:pPr>
-    </w:p>
-    <w:p>
-      <w:pPr>
-        <w:pStyle w:val="Heading2"/>
-      </w:pPr>
-      <w:r>
-        <w:t xml:space="preserve">Notable Personal </w:t>
-      </w:r>
-      <w:r>
-        <w:t>Projects</w:t>
-      </w:r>
-    </w:p>
-    <w:p>
-      <w:pPr>
-        <w:pStyle w:val="Heading3"/>
-      </w:pPr>
-      <w:r>
-        <w:t>Project Documentation Template</w:t>
-      </w:r>
-    </w:p>
-    <w:p>
-      <w:r>
-        <w:t>Fall 2023</w:t>
-      </w:r>
-    </w:p>
-    <w:p>
-      <w:r>
-        <w:t>An ongoing project intended as a framework for documentation that would streamline the thought process and construction of project documentation to make it possible for myself to retrieve important learnings from previous projects so that they can be applied to future projects.</w:t>
-      </w:r>
-    </w:p>
-    <w:p/>
-    <w:p>
-      <w:pPr>
-        <w:rPr>
-          <w:b/>
-          <w:bCs/>
-        </w:rPr>
-      </w:pPr>
-      <w:r>
-        <w:rPr>
-          <w:b/>
-          <w:bCs/>
-        </w:rPr>
-        <w:t>No key learnings yet since this is still in its implementation phase.</w:t>
-      </w:r>
-    </w:p>
-    <w:p>
-      <w:pPr>
-        <w:pStyle w:val="Heading3"/>
-      </w:pPr>
-    </w:p>
-    <w:p>
-      <w:pPr>
-        <w:pStyle w:val="Heading3"/>
-      </w:pPr>
-      <w:r>
-        <w:t>Project Coinbase Trading Bot</w:t>
-      </w:r>
-    </w:p>
-    <w:p>
-      <w:r>
-        <w:t>Summer 2023</w:t>
-      </w:r>
-    </w:p>
-    <w:p>
-      <w:r>
-        <w:t>A project utilizing a mixture of React Native, Express.js, and other node packages to build out a set of microservices with the intent to monitor, analyze, and utilize market movements.</w:t>
+        <w:t xml:space="preserve"> called Google Apps Script.</w:t>
       </w:r>
     </w:p>
     <w:p/>
@@ -2684,168 +2876,25 @@
         </w:numPr>
       </w:pPr>
       <w:r>
-        <w:t>Microservices</w:t>
-      </w:r>
-    </w:p>
-    <w:p>
-      <w:pPr>
-        <w:pStyle w:val="ListParagraph"/>
-        <w:numPr>
-          <w:ilvl w:val="0"/>
-          <w:numId w:val="1"/>
-        </w:numPr>
-      </w:pPr>
-      <w:r>
-        <w:t>Typescript</w:t>
-      </w:r>
-    </w:p>
-    <w:p>
-      <w:pPr>
-        <w:pStyle w:val="ListParagraph"/>
-        <w:numPr>
-          <w:ilvl w:val="0"/>
-          <w:numId w:val="1"/>
-        </w:numPr>
-      </w:pPr>
-      <w:proofErr w:type="spellStart"/>
-      <w:r>
-        <w:t>Mongodb</w:t>
-      </w:r>
-      <w:proofErr w:type="spellEnd"/>
-      <w:r>
-        <w:t xml:space="preserve"> patterns and strategies</w:t>
-      </w:r>
-    </w:p>
-    <w:p>
-      <w:pPr>
-        <w:pStyle w:val="ListParagraph"/>
-        <w:numPr>
-          <w:ilvl w:val="0"/>
-          <w:numId w:val="1"/>
-        </w:numPr>
-      </w:pPr>
-      <w:r>
-        <w:t>Cloud services</w:t>
-      </w:r>
-    </w:p>
-    <w:p>
-      <w:pPr>
-        <w:pStyle w:val="ListParagraph"/>
-        <w:numPr>
-          <w:ilvl w:val="0"/>
-          <w:numId w:val="1"/>
-        </w:numPr>
-      </w:pPr>
-      <w:r>
-        <w:t>APIs</w:t>
-      </w:r>
-    </w:p>
-    <w:p>
-      <w:pPr>
-        <w:pStyle w:val="ListParagraph"/>
-        <w:numPr>
-          <w:ilvl w:val="0"/>
-          <w:numId w:val="1"/>
-        </w:numPr>
-      </w:pPr>
-      <w:r>
-        <w:lastRenderedPageBreak/>
-        <w:t>React Navigation</w:t>
-      </w:r>
-    </w:p>
-    <w:p>
-      <w:pPr>
-        <w:pStyle w:val="ListParagraph"/>
-        <w:numPr>
-          <w:ilvl w:val="0"/>
-          <w:numId w:val="1"/>
-        </w:numPr>
-      </w:pPr>
-      <w:r>
-        <w:t>A hybrid implementation of cloud and local hosted servers for a cheaper microservice implementation</w:t>
+        <w:t>Due to the lack of interoperability between Google Apps Script and other Google services this system was far too rigid but due to the operational constraints of the University of San Francisco this was the only solution available.</w:t>
       </w:r>
     </w:p>
     <w:p/>
     <w:p>
       <w:pPr>
-        <w:spacing w:after="160" w:line="259" w:lineRule="auto"/>
+        <w:pStyle w:val="Heading3"/>
+      </w:pPr>
+      <w:r>
+        <w:t>Additional projects can be found at</w:t>
+      </w:r>
+    </w:p>
+    <w:p>
+      <w:pPr>
         <w:rPr>
-          <w:rFonts w:eastAsiaTheme="majorEastAsia" w:cstheme="majorBidi"/>
-          <w:b/>
-          <w:color w:val="1F3763" w:themeColor="accent1" w:themeShade="7F"/>
-          <w:sz w:val="24"/>
-          <w:szCs w:val="24"/>
+          <w:color w:val="0563C1" w:themeColor="hyperlink"/>
+          <w:u w:val="single"/>
         </w:rPr>
       </w:pPr>
-      <w:r>
-        <w:br w:type="page"/>
-      </w:r>
-    </w:p>
-    <w:p>
-      <w:pPr>
-        <w:pStyle w:val="Heading3"/>
-      </w:pPr>
-      <w:r>
-        <w:lastRenderedPageBreak/>
-        <w:t>Automated Google Form Email Response</w:t>
-      </w:r>
-    </w:p>
-    <w:p>
-      <w:r>
-        <w:t>Fall 2022</w:t>
-      </w:r>
-    </w:p>
-    <w:p>
-      <w:r>
-        <w:t xml:space="preserve">A project intended to cut myself out as the arbitrator between clients and their desired office by implementing a self-diagnostic survey with the aim to guide clients towards common solutions and building a pipeline of standardized communication for the office in question to receive.  This project was done using Google’s flavor of </w:t>
-      </w:r>
-      <w:proofErr w:type="spellStart"/>
-      <w:r>
-        <w:t>Javascript</w:t>
-      </w:r>
-      <w:proofErr w:type="spellEnd"/>
-      <w:r>
-        <w:t xml:space="preserve"> called Google Apps Script.</w:t>
-      </w:r>
-    </w:p>
-    <w:p/>
-    <w:p>
-      <w:pPr>
-        <w:rPr>
-          <w:b/>
-          <w:bCs/>
-        </w:rPr>
-      </w:pPr>
-      <w:r>
-        <w:rPr>
-          <w:b/>
-          <w:bCs/>
-        </w:rPr>
-        <w:t>Key Learnings:</w:t>
-      </w:r>
-    </w:p>
-    <w:p>
-      <w:pPr>
-        <w:pStyle w:val="ListParagraph"/>
-        <w:numPr>
-          <w:ilvl w:val="0"/>
-          <w:numId w:val="1"/>
-        </w:numPr>
-      </w:pPr>
-      <w:r>
-        <w:t>Due to the lack of interoperability between Google Apps Script and other Google services this system was far too rigid but due to the operational constraints of the University of San Francisco this was the only solution available.</w:t>
-      </w:r>
-    </w:p>
-    <w:p/>
-    <w:p>
-      <w:pPr>
-        <w:pStyle w:val="Heading3"/>
-      </w:pPr>
-      <w:r>
-        <w:t>Additional projects can be found at</w:t>
-      </w:r>
-    </w:p>
-    <w:p>
       <w:hyperlink r:id="rId11" w:history="1">
         <w:r>
           <w:rPr>
@@ -2856,14 +2905,21 @@
       </w:hyperlink>
     </w:p>
     <w:p>
-      <w:r>
-        <w:t xml:space="preserve">Didn’t add all relevant projects due to </w:t>
-      </w:r>
-      <w:proofErr w:type="gramStart"/>
-      <w:r>
-        <w:t>volume</w:t>
-      </w:r>
-      <w:proofErr w:type="gramEnd"/>
+      <w:pPr>
+        <w:pStyle w:val="ListParagraph"/>
+        <w:numPr>
+          <w:ilvl w:val="0"/>
+          <w:numId w:val="1"/>
+        </w:numPr>
+      </w:pPr>
+      <w:r>
+        <w:t>Includes small, medium, and large projects done individually and managed in teams</w:t>
+      </w:r>
+    </w:p>
+    <w:p>
+      <w:r>
+        <w:t>Didn’t add all relevant projects due to volume</w:t>
+      </w:r>
     </w:p>
     <w:p/>
     <w:p>
@@ -2942,17 +2998,138 @@
       </w:r>
     </w:p>
     <w:p>
-      <w:pPr>
-        <w:rPr>
-          <w:rFonts w:asciiTheme="majorHAnsi" w:eastAsiaTheme="majorEastAsia" w:hAnsiTheme="majorHAnsi" w:cstheme="majorBidi"/>
-          <w:b/>
-          <w:color w:val="767171" w:themeColor="background2" w:themeShade="80"/>
-          <w:sz w:val="26"/>
-          <w:szCs w:val="26"/>
-        </w:rPr>
-      </w:pPr>
       <w:r>
         <w:t>Chemeketa Community College – Salem, OR</w:t>
+      </w:r>
+    </w:p>
+    <w:p/>
+    <w:p>
+      <w:pPr>
+        <w:pStyle w:val="Heading2"/>
+      </w:pPr>
+      <w:r>
+        <w:t>Areas where I want to grow</w:t>
+      </w:r>
+    </w:p>
+    <w:p>
+      <w:pPr>
+        <w:pStyle w:val="ListParagraph"/>
+        <w:numPr>
+          <w:ilvl w:val="0"/>
+          <w:numId w:val="1"/>
+        </w:numPr>
+      </w:pPr>
+      <w:r>
+        <w:t>Microsoft Project</w:t>
+      </w:r>
+    </w:p>
+    <w:p>
+      <w:pPr>
+        <w:pStyle w:val="ListParagraph"/>
+        <w:numPr>
+          <w:ilvl w:val="0"/>
+          <w:numId w:val="1"/>
+        </w:numPr>
+      </w:pPr>
+      <w:r>
+        <w:t>Managing medium and large sized projects</w:t>
+      </w:r>
+    </w:p>
+    <w:p>
+      <w:pPr>
+        <w:pStyle w:val="ListParagraph"/>
+        <w:numPr>
+          <w:ilvl w:val="0"/>
+          <w:numId w:val="1"/>
+        </w:numPr>
+      </w:pPr>
+      <w:r>
+        <w:t>Obtaining a master’s degree in information technology, computer science, or business administration</w:t>
+      </w:r>
+    </w:p>
+    <w:p>
+      <w:pPr>
+        <w:pStyle w:val="ListParagraph"/>
+        <w:numPr>
+          <w:ilvl w:val="0"/>
+          <w:numId w:val="1"/>
+        </w:numPr>
+      </w:pPr>
+      <w:r>
+        <w:t>Obtaining a change management credential like PROSCI</w:t>
+      </w:r>
+    </w:p>
+    <w:p>
+      <w:pPr>
+        <w:pStyle w:val="ListParagraph"/>
+        <w:numPr>
+          <w:ilvl w:val="0"/>
+          <w:numId w:val="1"/>
+        </w:numPr>
+      </w:pPr>
+      <w:r>
+        <w:t>Obtaining a PMP certification</w:t>
+      </w:r>
+    </w:p>
+    <w:p>
+      <w:pPr>
+        <w:pStyle w:val="ListParagraph"/>
+        <w:numPr>
+          <w:ilvl w:val="0"/>
+          <w:numId w:val="1"/>
+        </w:numPr>
+      </w:pPr>
+      <w:r>
+        <w:t>Obtaining Agile certification</w:t>
+      </w:r>
+    </w:p>
+    <w:p>
+      <w:pPr>
+        <w:pStyle w:val="ListParagraph"/>
+        <w:numPr>
+          <w:ilvl w:val="0"/>
+          <w:numId w:val="1"/>
+        </w:numPr>
+      </w:pPr>
+      <w:r>
+        <w:t>Obtaining Scrum certification</w:t>
+      </w:r>
+    </w:p>
+    <w:p>
+      <w:pPr>
+        <w:pStyle w:val="ListParagraph"/>
+        <w:numPr>
+          <w:ilvl w:val="0"/>
+          <w:numId w:val="1"/>
+        </w:numPr>
+      </w:pPr>
+      <w:r>
+        <w:lastRenderedPageBreak/>
+        <w:t>Organizing and leading multiple concurrent complex projects that result in the implementation of new systems or new system functionality</w:t>
+      </w:r>
+    </w:p>
+    <w:p>
+      <w:pPr>
+        <w:pStyle w:val="ListParagraph"/>
+        <w:numPr>
+          <w:ilvl w:val="0"/>
+          <w:numId w:val="1"/>
+        </w:numPr>
+      </w:pPr>
+      <w:r>
+        <w:t>Managing project risks</w:t>
+      </w:r>
+    </w:p>
+    <w:p>
+      <w:pPr>
+        <w:pStyle w:val="ListParagraph"/>
+        <w:numPr>
+          <w:ilvl w:val="0"/>
+          <w:numId w:val="1"/>
+        </w:numPr>
+      </w:pPr>
+      <w:r>
+        <w:t>Honing my skills with project scope control with internal and external partners</w:t>
       </w:r>
     </w:p>
     <w:sectPr>

</xml_diff>

<commit_message>
added addresses to role companies
</commit_message>
<xml_diff>
--- a/KennethMunk--Resume.docx
+++ b/KennethMunk--Resume.docx
@@ -1275,7 +1275,10 @@
     </w:p>
     <w:p>
       <w:r>
-        <w:t>Sacramento, California</w:t>
+        <w:rPr>
+          <w:rStyle w:val="lrzxr"/>
+        </w:rPr>
+        <w:t>1 Capitol Mall suite 100, Sacramento, CA 95814</w:t>
       </w:r>
     </w:p>
     <w:p>
@@ -1476,6 +1479,9 @@
       <w:r>
         <w:t>Repair the campus perception of IT services by learning about the communities being served</w:t>
       </w:r>
+      <w:r>
+        <w:t xml:space="preserve"> and tailoring service experiences to the needs of those communities</w:t>
+      </w:r>
     </w:p>
     <w:p>
       <w:pPr>
@@ -1653,6 +1659,7 @@
         </w:numPr>
       </w:pPr>
       <w:r>
+        <w:lastRenderedPageBreak/>
         <w:t>And more</w:t>
       </w:r>
     </w:p>
@@ -1750,16 +1757,15 @@
     </w:p>
     <w:p>
       <w:r>
-        <w:t xml:space="preserve">California State University Sacramento – </w:t>
-      </w:r>
-      <w:r>
-        <w:t>Sacramento</w:t>
-      </w:r>
-      <w:r>
-        <w:t>,</w:t>
-      </w:r>
-      <w:r>
-        <w:t xml:space="preserve"> California</w:t>
+        <w:t>California State University Sacramento</w:t>
+      </w:r>
+    </w:p>
+    <w:p>
+      <w:r>
+        <w:rPr>
+          <w:rStyle w:val="lrzxr"/>
+        </w:rPr>
+        <w:t>6000 J St, Sacramento, CA 95819</w:t>
       </w:r>
     </w:p>
     <w:p>
@@ -2035,7 +2041,13 @@
     </w:p>
     <w:p>
       <w:r>
-        <w:t>Folsom, CA</w:t>
+        <w:rPr>
+          <w:rStyle w:val="lrzxr"/>
+        </w:rPr>
+        <w:t>1900 Prairie City Rd, Folsom, CA 95630</w:t>
+      </w:r>
+      <w:r>
+        <w:t xml:space="preserve"> </w:t>
       </w:r>
     </w:p>
     <w:p>
@@ -2416,8 +2428,16 @@
       </w:r>
     </w:p>
     <w:p>
-      <w:r>
-        <w:t>Roseville, CA</w:t>
+      <w:pPr>
+        <w:rPr>
+          <w:rStyle w:val="lrzxr"/>
+        </w:rPr>
+      </w:pPr>
+      <w:r>
+        <w:rPr>
+          <w:rStyle w:val="lrzxr"/>
+        </w:rPr>
+        <w:t>8865 Washington Blvd b, Roseville, CA 95678</w:t>
       </w:r>
     </w:p>
     <w:p>
@@ -2911,116 +2931,43 @@
         </w:numPr>
       </w:pPr>
       <w:r>
-        <w:t>Microsoft Project</w:t>
-      </w:r>
-    </w:p>
-    <w:p>
-      <w:pPr>
-        <w:pStyle w:val="ListParagraph"/>
-        <w:numPr>
-          <w:ilvl w:val="0"/>
-          <w:numId w:val="1"/>
-        </w:numPr>
-      </w:pPr>
-      <w:r>
-        <w:t>Managing medium and large sized projects</w:t>
-      </w:r>
-    </w:p>
-    <w:p>
-      <w:pPr>
-        <w:pStyle w:val="ListParagraph"/>
-        <w:numPr>
-          <w:ilvl w:val="0"/>
-          <w:numId w:val="1"/>
-        </w:numPr>
-      </w:pPr>
-      <w:r>
-        <w:t>Obtaining a master’s degree in information technology, computer science, or business administration</w:t>
-      </w:r>
-    </w:p>
-    <w:p>
-      <w:pPr>
-        <w:pStyle w:val="ListParagraph"/>
-        <w:numPr>
-          <w:ilvl w:val="0"/>
-          <w:numId w:val="1"/>
-        </w:numPr>
-      </w:pPr>
-      <w:r>
-        <w:t>Obtaining a change management credential like PROSCI</w:t>
-      </w:r>
-    </w:p>
-    <w:p>
-      <w:pPr>
-        <w:pStyle w:val="ListParagraph"/>
-        <w:numPr>
-          <w:ilvl w:val="0"/>
-          <w:numId w:val="1"/>
-        </w:numPr>
-      </w:pPr>
-      <w:r>
-        <w:t>Obtaining a PMP certification</w:t>
-      </w:r>
-    </w:p>
-    <w:p>
-      <w:pPr>
-        <w:pStyle w:val="ListParagraph"/>
-        <w:numPr>
-          <w:ilvl w:val="0"/>
-          <w:numId w:val="1"/>
-        </w:numPr>
-      </w:pPr>
-      <w:r>
-        <w:t>Obtaining Agile certification</w:t>
-      </w:r>
-    </w:p>
-    <w:p>
-      <w:pPr>
-        <w:pStyle w:val="ListParagraph"/>
-        <w:numPr>
-          <w:ilvl w:val="0"/>
-          <w:numId w:val="1"/>
-        </w:numPr>
-      </w:pPr>
-      <w:r>
-        <w:t>Obtaining Scrum certification</w:t>
-      </w:r>
-    </w:p>
-    <w:p>
-      <w:pPr>
-        <w:pStyle w:val="ListParagraph"/>
-        <w:numPr>
-          <w:ilvl w:val="0"/>
-          <w:numId w:val="1"/>
-        </w:numPr>
-      </w:pPr>
-      <w:r>
-        <w:lastRenderedPageBreak/>
-        <w:t>Organizing and leading multiple concurrent complex projects that result in the implementation of new systems or new system functionality</w:t>
-      </w:r>
-    </w:p>
-    <w:p>
-      <w:pPr>
-        <w:pStyle w:val="ListParagraph"/>
-        <w:numPr>
-          <w:ilvl w:val="0"/>
-          <w:numId w:val="1"/>
-        </w:numPr>
-      </w:pPr>
-      <w:r>
-        <w:t>Managing project risks</w:t>
-      </w:r>
-    </w:p>
-    <w:p>
-      <w:pPr>
-        <w:pStyle w:val="ListParagraph"/>
-        <w:numPr>
-          <w:ilvl w:val="0"/>
-          <w:numId w:val="1"/>
-        </w:numPr>
-      </w:pPr>
-      <w:r>
-        <w:t>Honing my skills with project scope control with internal and external partners</w:t>
+        <w:t>Web application test development (already have skills but want to continue growing)</w:t>
+      </w:r>
+    </w:p>
+    <w:p>
+      <w:pPr>
+        <w:pStyle w:val="ListParagraph"/>
+        <w:numPr>
+          <w:ilvl w:val="0"/>
+          <w:numId w:val="1"/>
+        </w:numPr>
+      </w:pPr>
+      <w:r>
+        <w:t>SQL scripting (already have some experience but would like to have more)</w:t>
+      </w:r>
+    </w:p>
+    <w:p>
+      <w:pPr>
+        <w:pStyle w:val="ListParagraph"/>
+        <w:numPr>
+          <w:ilvl w:val="0"/>
+          <w:numId w:val="1"/>
+        </w:numPr>
+      </w:pPr>
+      <w:r>
+        <w:t>Experience as a lead developer (although I’m probably not in a position where I’m ready for this, I would like to eventually grow into the capacity)</w:t>
+      </w:r>
+    </w:p>
+    <w:p>
+      <w:pPr>
+        <w:pStyle w:val="ListParagraph"/>
+        <w:numPr>
+          <w:ilvl w:val="0"/>
+          <w:numId w:val="1"/>
+        </w:numPr>
+      </w:pPr>
+      <w:r>
+        <w:t>Building tools for automating processes since I haven’t gotten a lot of feedback on my tools since my main strategy is to integrate tools without disrupting the workflows of others</w:t>
       </w:r>
     </w:p>
     <w:sectPr>
@@ -4681,6 +4628,11 @@
     <w:uiPriority w:val="99"/>
     <w:rsid w:val="00C82133"/>
   </w:style>
+  <w:style w:type="character" w:customStyle="1" w:styleId="lrzxr">
+    <w:name w:val="lrzxr"/>
+    <w:basedOn w:val="DefaultParagraphFont"/>
+    <w:rsid w:val="00057917"/>
+  </w:style>
 </w:styles>
 </file>
 

</xml_diff>

<commit_message>
Resume permutation for IT
</commit_message>
<xml_diff>
--- a/KennethMunk--Resume.docx
+++ b/KennethMunk--Resume.docx
@@ -9,11 +9,6 @@
       </w:pPr>
       <w:r>
         <w:t>Kenneth Munk</w:t>
-      </w:r>
-    </w:p>
-    <w:p>
-      <w:r>
-        <w:t>Seeking to utilize my skills towards a junior software engineering role.</w:t>
       </w:r>
     </w:p>
     <w:p>
@@ -45,12 +40,14 @@
     </w:p>
     <w:p/>
     <w:p>
+      <w:proofErr w:type="spellStart"/>
       <w:r>
         <w:t>Git</w:t>
       </w:r>
       <w:r>
         <w:t>hub</w:t>
       </w:r>
+      <w:proofErr w:type="spellEnd"/>
       <w:r>
         <w:t xml:space="preserve">: </w:t>
       </w:r>
@@ -88,304 +85,9 @@
     <w:p/>
     <w:p>
       <w:pPr>
-        <w:pStyle w:val="Heading2"/>
-      </w:pPr>
-      <w:r>
-        <w:t xml:space="preserve">Skills with </w:t>
-      </w:r>
-      <w:r>
-        <w:t>Programming Languages</w:t>
-      </w:r>
-    </w:p>
-    <w:p>
-      <w:pPr>
-        <w:pStyle w:val="ListParagraph"/>
-        <w:numPr>
-          <w:ilvl w:val="0"/>
-          <w:numId w:val="6"/>
-        </w:numPr>
+        <w:ind w:left="360"/>
         <w:sectPr>
           <w:footerReference w:type="default" r:id="rId10"/>
-          <w:pgSz w:w="12240" w:h="15840"/>
-          <w:pgMar w:top="1440" w:right="1440" w:bottom="1440" w:left="1440" w:header="720" w:footer="720" w:gutter="0"/>
-          <w:cols w:space="720"/>
-          <w:docGrid w:linePitch="360"/>
-        </w:sectPr>
-      </w:pPr>
-    </w:p>
-    <w:p>
-      <w:pPr>
-        <w:pStyle w:val="ListParagraph"/>
-        <w:numPr>
-          <w:ilvl w:val="0"/>
-          <w:numId w:val="6"/>
-        </w:numPr>
-      </w:pPr>
-      <w:r>
-        <w:t>Python</w:t>
-      </w:r>
-    </w:p>
-    <w:p>
-      <w:pPr>
-        <w:pStyle w:val="ListParagraph"/>
-        <w:numPr>
-          <w:ilvl w:val="0"/>
-          <w:numId w:val="6"/>
-        </w:numPr>
-      </w:pPr>
-      <w:r>
-        <w:t>C#</w:t>
-      </w:r>
-    </w:p>
-    <w:p>
-      <w:pPr>
-        <w:pStyle w:val="ListParagraph"/>
-        <w:numPr>
-          <w:ilvl w:val="0"/>
-          <w:numId w:val="6"/>
-        </w:numPr>
-      </w:pPr>
-      <w:r>
-        <w:t>CMD/Bash</w:t>
-      </w:r>
-    </w:p>
-    <w:p>
-      <w:pPr>
-        <w:pStyle w:val="ListParagraph"/>
-        <w:numPr>
-          <w:ilvl w:val="0"/>
-          <w:numId w:val="6"/>
-        </w:numPr>
-      </w:pPr>
-      <w:r>
-        <w:t>Powershell</w:t>
-      </w:r>
-    </w:p>
-    <w:p>
-      <w:pPr>
-        <w:pStyle w:val="ListParagraph"/>
-        <w:numPr>
-          <w:ilvl w:val="0"/>
-          <w:numId w:val="6"/>
-        </w:numPr>
-      </w:pPr>
-      <w:r>
-        <w:t>Javascript</w:t>
-      </w:r>
-    </w:p>
-    <w:p>
-      <w:pPr>
-        <w:pStyle w:val="ListParagraph"/>
-        <w:numPr>
-          <w:ilvl w:val="0"/>
-          <w:numId w:val="6"/>
-        </w:numPr>
-      </w:pPr>
-      <w:r>
-        <w:t>SQL</w:t>
-      </w:r>
-    </w:p>
-    <w:p>
-      <w:pPr>
-        <w:pStyle w:val="ListParagraph"/>
-        <w:numPr>
-          <w:ilvl w:val="0"/>
-          <w:numId w:val="6"/>
-        </w:numPr>
-      </w:pPr>
-      <w:r>
-        <w:t>Java</w:t>
-      </w:r>
-    </w:p>
-    <w:p>
-      <w:pPr>
-        <w:pStyle w:val="ListParagraph"/>
-        <w:numPr>
-          <w:ilvl w:val="0"/>
-          <w:numId w:val="6"/>
-        </w:numPr>
-      </w:pPr>
-      <w:r>
-        <w:t>HLSL</w:t>
-      </w:r>
-    </w:p>
-    <w:p>
-      <w:pPr>
-        <w:pStyle w:val="ListParagraph"/>
-        <w:numPr>
-          <w:ilvl w:val="0"/>
-          <w:numId w:val="6"/>
-        </w:numPr>
-      </w:pPr>
-      <w:r>
-        <w:t>HTML</w:t>
-      </w:r>
-    </w:p>
-    <w:p>
-      <w:pPr>
-        <w:pStyle w:val="ListParagraph"/>
-        <w:numPr>
-          <w:ilvl w:val="0"/>
-          <w:numId w:val="6"/>
-        </w:numPr>
-      </w:pPr>
-      <w:r>
-        <w:t>CSS</w:t>
-      </w:r>
-    </w:p>
-    <w:p>
-      <w:pPr>
-        <w:pStyle w:val="ListParagraph"/>
-        <w:numPr>
-          <w:ilvl w:val="0"/>
-          <w:numId w:val="6"/>
-        </w:numPr>
-      </w:pPr>
-      <w:r>
-        <w:t>C</w:t>
-      </w:r>
-    </w:p>
-    <w:p>
-      <w:pPr>
-        <w:pStyle w:val="ListParagraph"/>
-        <w:numPr>
-          <w:ilvl w:val="0"/>
-          <w:numId w:val="6"/>
-        </w:numPr>
-      </w:pPr>
-      <w:r>
-        <w:t>C++</w:t>
-      </w:r>
-    </w:p>
-    <w:p>
-      <w:pPr>
-        <w:pStyle w:val="ListParagraph"/>
-        <w:numPr>
-          <w:ilvl w:val="0"/>
-          <w:numId w:val="6"/>
-        </w:numPr>
-      </w:pPr>
-      <w:r>
-        <w:t>Basic</w:t>
-      </w:r>
-    </w:p>
-    <w:p>
-      <w:pPr>
-        <w:pStyle w:val="ListParagraph"/>
-        <w:numPr>
-          <w:ilvl w:val="0"/>
-          <w:numId w:val="6"/>
-        </w:numPr>
-      </w:pPr>
-      <w:r>
-        <w:t>Typescript</w:t>
-      </w:r>
-    </w:p>
-    <w:p>
-      <w:pPr>
-        <w:pStyle w:val="ListParagraph"/>
-        <w:numPr>
-          <w:ilvl w:val="0"/>
-          <w:numId w:val="6"/>
-        </w:numPr>
-      </w:pPr>
-      <w:r>
-        <w:t>Visual Basic</w:t>
-      </w:r>
-    </w:p>
-    <w:p>
-      <w:pPr>
-        <w:pStyle w:val="ListParagraph"/>
-        <w:numPr>
-          <w:ilvl w:val="0"/>
-          <w:numId w:val="6"/>
-        </w:numPr>
-      </w:pPr>
-      <w:r>
-        <w:t>COBOL</w:t>
-      </w:r>
-    </w:p>
-    <w:p>
-      <w:pPr>
-        <w:pStyle w:val="ListParagraph"/>
-        <w:numPr>
-          <w:ilvl w:val="0"/>
-          <w:numId w:val="6"/>
-        </w:numPr>
-      </w:pPr>
-      <w:r>
-        <w:t>SQL</w:t>
-      </w:r>
-    </w:p>
-    <w:p>
-      <w:pPr>
-        <w:pStyle w:val="ListParagraph"/>
-        <w:numPr>
-          <w:ilvl w:val="0"/>
-          <w:numId w:val="6"/>
-        </w:numPr>
-      </w:pPr>
-      <w:r>
-        <w:t>mySQL</w:t>
-      </w:r>
-    </w:p>
-    <w:p>
-      <w:pPr>
-        <w:pStyle w:val="ListParagraph"/>
-        <w:numPr>
-          <w:ilvl w:val="0"/>
-          <w:numId w:val="6"/>
-        </w:numPr>
-      </w:pPr>
-      <w:r>
-        <w:t>PostgreSQL</w:t>
-      </w:r>
-    </w:p>
-    <w:p>
-      <w:pPr>
-        <w:pStyle w:val="ListParagraph"/>
-        <w:numPr>
-          <w:ilvl w:val="0"/>
-          <w:numId w:val="6"/>
-        </w:numPr>
-      </w:pPr>
-      <w:r>
-        <w:t>NoSQL</w:t>
-      </w:r>
-    </w:p>
-    <w:p>
-      <w:pPr>
-        <w:pStyle w:val="ListParagraph"/>
-        <w:numPr>
-          <w:ilvl w:val="0"/>
-          <w:numId w:val="6"/>
-        </w:numPr>
-        <w:sectPr>
-          <w:type w:val="continuous"/>
-          <w:pgSz w:w="12240" w:h="15840"/>
-          <w:pgMar w:top="1440" w:right="1440" w:bottom="1440" w:left="1440" w:header="720" w:footer="720" w:gutter="0"/>
-          <w:cols w:num="4" w:space="720"/>
-          <w:docGrid w:linePitch="360"/>
-        </w:sectPr>
-      </w:pPr>
-      <w:r>
-        <w:t>MongoDB</w:t>
-      </w:r>
-    </w:p>
-    <w:p>
-      <w:pPr>
-        <w:pStyle w:val="Heading2"/>
-      </w:pPr>
-      <w:r>
-        <w:t xml:space="preserve">Skills with </w:t>
-      </w:r>
-      <w:r>
-        <w:t>Frameworks</w:t>
-      </w:r>
-    </w:p>
-    <w:p>
-      <w:pPr>
-        <w:sectPr>
           <w:type w:val="continuous"/>
           <w:pgSz w:w="12240" w:h="15840"/>
           <w:pgMar w:top="1440" w:right="1440" w:bottom="1440" w:left="1440" w:header="720" w:footer="720" w:gutter="0"/>
@@ -394,342 +96,36 @@
         </w:sectPr>
       </w:pPr>
     </w:p>
-    <w:p>
-      <w:pPr>
-        <w:pStyle w:val="ListParagraph"/>
-        <w:numPr>
-          <w:ilvl w:val="0"/>
-          <w:numId w:val="7"/>
-        </w:numPr>
-      </w:pPr>
-      <w:r>
-        <w:t>Node.js</w:t>
-      </w:r>
-    </w:p>
-    <w:p>
-      <w:pPr>
-        <w:pStyle w:val="ListParagraph"/>
-        <w:numPr>
-          <w:ilvl w:val="0"/>
-          <w:numId w:val="7"/>
-        </w:numPr>
-      </w:pPr>
-      <w:r>
-        <w:t>React Native</w:t>
-      </w:r>
-    </w:p>
-    <w:p>
-      <w:pPr>
-        <w:pStyle w:val="ListParagraph"/>
-        <w:numPr>
-          <w:ilvl w:val="0"/>
-          <w:numId w:val="7"/>
-        </w:numPr>
-      </w:pPr>
-      <w:r>
-        <w:t>React.js</w:t>
-      </w:r>
-    </w:p>
-    <w:p>
-      <w:pPr>
-        <w:pStyle w:val="ListParagraph"/>
-        <w:numPr>
-          <w:ilvl w:val="0"/>
-          <w:numId w:val="7"/>
-        </w:numPr>
-      </w:pPr>
-      <w:r>
-        <w:t>Angular.js</w:t>
-      </w:r>
-    </w:p>
-    <w:p>
-      <w:pPr>
-        <w:pStyle w:val="ListParagraph"/>
-        <w:numPr>
-          <w:ilvl w:val="0"/>
-          <w:numId w:val="7"/>
-        </w:numPr>
-      </w:pPr>
-      <w:r>
-        <w:t>Express.js</w:t>
-      </w:r>
-    </w:p>
-    <w:p>
-      <w:pPr>
-        <w:pStyle w:val="ListParagraph"/>
-        <w:numPr>
-          <w:ilvl w:val="0"/>
-          <w:numId w:val="7"/>
-        </w:numPr>
-      </w:pPr>
-      <w:r>
-        <w:t>HLSL</w:t>
-      </w:r>
-    </w:p>
-    <w:p>
-      <w:pPr>
-        <w:pStyle w:val="ListParagraph"/>
-        <w:numPr>
-          <w:ilvl w:val="0"/>
-          <w:numId w:val="7"/>
-        </w:numPr>
-      </w:pPr>
-      <w:r>
-        <w:t>CUDA</w:t>
-      </w:r>
-    </w:p>
-    <w:p>
-      <w:pPr>
-        <w:pStyle w:val="ListParagraph"/>
-        <w:numPr>
-          <w:ilvl w:val="0"/>
-          <w:numId w:val="7"/>
-        </w:numPr>
-      </w:pPr>
-      <w:r>
-        <w:t>Markdown</w:t>
-      </w:r>
-    </w:p>
-    <w:p>
-      <w:pPr>
-        <w:sectPr>
-          <w:type w:val="continuous"/>
-          <w:pgSz w:w="12240" w:h="15840"/>
-          <w:pgMar w:top="1440" w:right="1440" w:bottom="1440" w:left="1440" w:header="720" w:footer="720" w:gutter="0"/>
-          <w:cols w:num="3" w:space="720"/>
-          <w:docGrid w:linePitch="360"/>
-        </w:sectPr>
-      </w:pPr>
-    </w:p>
+    <w:p/>
     <w:p>
       <w:pPr>
         <w:pStyle w:val="Heading2"/>
       </w:pPr>
       <w:r>
-        <w:t xml:space="preserve">Skills with </w:t>
-      </w:r>
-      <w:r>
-        <w:t>Tools</w:t>
-      </w:r>
-    </w:p>
-    <w:p>
-      <w:pPr>
-        <w:pStyle w:val="ListParagraph"/>
-        <w:numPr>
-          <w:ilvl w:val="0"/>
-          <w:numId w:val="1"/>
-        </w:numPr>
-        <w:sectPr>
-          <w:type w:val="continuous"/>
-          <w:pgSz w:w="12240" w:h="15840"/>
-          <w:pgMar w:top="1440" w:right="1440" w:bottom="1440" w:left="1440" w:header="720" w:footer="720" w:gutter="0"/>
-          <w:cols w:space="720"/>
-          <w:docGrid w:linePitch="360"/>
-        </w:sectPr>
-      </w:pPr>
-    </w:p>
-    <w:p>
-      <w:pPr>
-        <w:pStyle w:val="ListParagraph"/>
-        <w:numPr>
-          <w:ilvl w:val="0"/>
-          <w:numId w:val="1"/>
-        </w:numPr>
-      </w:pPr>
-      <w:r>
-        <w:t>Visual Studio</w:t>
-      </w:r>
-    </w:p>
-    <w:p>
-      <w:pPr>
-        <w:pStyle w:val="ListParagraph"/>
-        <w:numPr>
-          <w:ilvl w:val="0"/>
-          <w:numId w:val="1"/>
-        </w:numPr>
-      </w:pPr>
-      <w:r>
-        <w:t>Notepad++</w:t>
-      </w:r>
-    </w:p>
-    <w:p>
-      <w:pPr>
-        <w:pStyle w:val="ListParagraph"/>
-        <w:numPr>
-          <w:ilvl w:val="0"/>
-          <w:numId w:val="1"/>
-        </w:numPr>
-      </w:pPr>
-      <w:r>
-        <w:t>Intellij Idea</w:t>
-      </w:r>
-    </w:p>
-    <w:p>
-      <w:pPr>
-        <w:pStyle w:val="ListParagraph"/>
-        <w:numPr>
-          <w:ilvl w:val="0"/>
-          <w:numId w:val="1"/>
-        </w:numPr>
-      </w:pPr>
-      <w:r>
-        <w:t>Eclipse</w:t>
-      </w:r>
-    </w:p>
-    <w:p>
-      <w:pPr>
-        <w:pStyle w:val="ListParagraph"/>
-        <w:numPr>
-          <w:ilvl w:val="0"/>
-          <w:numId w:val="1"/>
-        </w:numPr>
-      </w:pPr>
-      <w:r>
-        <w:t>Github</w:t>
-      </w:r>
-    </w:p>
-    <w:p>
-      <w:pPr>
-        <w:pStyle w:val="ListParagraph"/>
-        <w:numPr>
-          <w:ilvl w:val="0"/>
-          <w:numId w:val="1"/>
-        </w:numPr>
-      </w:pPr>
-      <w:r>
-        <w:t>Bitbucket</w:t>
-      </w:r>
-    </w:p>
-    <w:p>
-      <w:pPr>
-        <w:pStyle w:val="ListParagraph"/>
-        <w:numPr>
-          <w:ilvl w:val="0"/>
-          <w:numId w:val="1"/>
-        </w:numPr>
-      </w:pPr>
-      <w:r>
-        <w:t>Service-Now</w:t>
-      </w:r>
-    </w:p>
-    <w:p>
-      <w:pPr>
-        <w:pStyle w:val="ListParagraph"/>
-        <w:numPr>
-          <w:ilvl w:val="0"/>
-          <w:numId w:val="1"/>
-        </w:numPr>
-      </w:pPr>
-      <w:r>
-        <w:t>Unity Game Engine</w:t>
-      </w:r>
-    </w:p>
-    <w:p>
-      <w:pPr>
-        <w:pStyle w:val="ListParagraph"/>
-        <w:numPr>
-          <w:ilvl w:val="0"/>
-          <w:numId w:val="1"/>
-        </w:numPr>
-      </w:pPr>
-      <w:r>
-        <w:t>Maya 3D</w:t>
-      </w:r>
-    </w:p>
-    <w:p>
-      <w:pPr>
-        <w:pStyle w:val="ListParagraph"/>
-        <w:numPr>
-          <w:ilvl w:val="0"/>
-          <w:numId w:val="1"/>
-        </w:numPr>
-      </w:pPr>
-      <w:r>
-        <w:t>Blender</w:t>
-      </w:r>
-    </w:p>
-    <w:p>
-      <w:pPr>
-        <w:pStyle w:val="ListParagraph"/>
-        <w:numPr>
-          <w:ilvl w:val="0"/>
-          <w:numId w:val="1"/>
-        </w:numPr>
-      </w:pPr>
-      <w:r>
-        <w:t>Excel</w:t>
-      </w:r>
-    </w:p>
-    <w:p>
-      <w:pPr>
-        <w:pStyle w:val="ListParagraph"/>
-        <w:numPr>
-          <w:ilvl w:val="0"/>
-          <w:numId w:val="1"/>
-        </w:numPr>
-      </w:pPr>
-      <w:r>
-        <w:t>Jira</w:t>
-      </w:r>
-    </w:p>
-    <w:p>
-      <w:pPr>
-        <w:pStyle w:val="ListParagraph"/>
-        <w:numPr>
-          <w:ilvl w:val="0"/>
-          <w:numId w:val="1"/>
-        </w:numPr>
-      </w:pPr>
-      <w:r>
-        <w:t>Trello</w:t>
-      </w:r>
-    </w:p>
-    <w:p>
-      <w:pPr>
-        <w:pStyle w:val="ListParagraph"/>
-        <w:numPr>
-          <w:ilvl w:val="0"/>
-          <w:numId w:val="1"/>
-        </w:numPr>
-      </w:pPr>
-      <w:r>
-        <w:t>ClickUp</w:t>
-      </w:r>
-    </w:p>
-    <w:p>
-      <w:pPr>
-        <w:pStyle w:val="ListParagraph"/>
-        <w:numPr>
-          <w:ilvl w:val="0"/>
-          <w:numId w:val="1"/>
-        </w:numPr>
-      </w:pPr>
-      <w:r>
-        <w:t>Powerpoint</w:t>
-      </w:r>
-    </w:p>
-    <w:p>
-      <w:pPr>
-        <w:pStyle w:val="ListParagraph"/>
-        <w:numPr>
-          <w:ilvl w:val="0"/>
-          <w:numId w:val="1"/>
-        </w:numPr>
-      </w:pPr>
-      <w:r>
-        <w:t>Visio</w:t>
+        <w:t>Education</w:t>
+      </w:r>
+    </w:p>
+    <w:p>
+      <w:pPr>
+        <w:pStyle w:val="Heading3"/>
+      </w:pPr>
+      <w:r>
+        <w:t>BS in Computer Science</w:t>
+      </w:r>
+    </w:p>
+    <w:p>
+      <w:r>
+        <w:t>California State University – Sacramento – Sacramento, CA</w:t>
+      </w:r>
+    </w:p>
+    <w:p>
+      <w:r>
+        <w:t>Graduated Fall 2023</w:t>
       </w:r>
     </w:p>
     <w:p>
       <w:pPr>
         <w:pStyle w:val="Heading2"/>
-        <w:sectPr>
-          <w:type w:val="continuous"/>
-          <w:pgSz w:w="12240" w:h="15840"/>
-          <w:pgMar w:top="1440" w:right="1440" w:bottom="1440" w:left="1440" w:header="720" w:footer="720" w:gutter="0"/>
-          <w:cols w:num="3" w:space="720"/>
-          <w:docGrid w:linePitch="360"/>
-        </w:sectPr>
       </w:pPr>
     </w:p>
     <w:p>
@@ -737,514 +133,6 @@
         <w:pStyle w:val="Heading2"/>
       </w:pPr>
       <w:r>
-        <w:t xml:space="preserve">Skills </w:t>
-      </w:r>
-      <w:r>
-        <w:t>in Other Areas</w:t>
-      </w:r>
-    </w:p>
-    <w:p>
-      <w:pPr>
-        <w:pStyle w:val="ListParagraph"/>
-        <w:numPr>
-          <w:ilvl w:val="0"/>
-          <w:numId w:val="7"/>
-        </w:numPr>
-        <w:sectPr>
-          <w:type w:val="continuous"/>
-          <w:pgSz w:w="12240" w:h="15840"/>
-          <w:pgMar w:top="1440" w:right="1440" w:bottom="1440" w:left="1440" w:header="720" w:footer="720" w:gutter="0"/>
-          <w:cols w:space="720"/>
-          <w:docGrid w:linePitch="360"/>
-        </w:sectPr>
-      </w:pPr>
-    </w:p>
-    <w:p>
-      <w:pPr>
-        <w:pStyle w:val="ListParagraph"/>
-        <w:numPr>
-          <w:ilvl w:val="0"/>
-          <w:numId w:val="7"/>
-        </w:numPr>
-      </w:pPr>
-      <w:r>
-        <w:t>Small Business Operations</w:t>
-      </w:r>
-    </w:p>
-    <w:p>
-      <w:pPr>
-        <w:pStyle w:val="ListParagraph"/>
-        <w:numPr>
-          <w:ilvl w:val="0"/>
-          <w:numId w:val="7"/>
-        </w:numPr>
-      </w:pPr>
-      <w:r>
-        <w:t>Entrepreneurship</w:t>
-      </w:r>
-    </w:p>
-    <w:p>
-      <w:pPr>
-        <w:pStyle w:val="ListParagraph"/>
-        <w:numPr>
-          <w:ilvl w:val="0"/>
-          <w:numId w:val="7"/>
-        </w:numPr>
-      </w:pPr>
-      <w:r>
-        <w:t>Customer Relations</w:t>
-      </w:r>
-    </w:p>
-    <w:p>
-      <w:pPr>
-        <w:pStyle w:val="ListParagraph"/>
-        <w:numPr>
-          <w:ilvl w:val="0"/>
-          <w:numId w:val="7"/>
-        </w:numPr>
-      </w:pPr>
-      <w:r>
-        <w:t>Customer Service</w:t>
-      </w:r>
-    </w:p>
-    <w:p>
-      <w:pPr>
-        <w:pStyle w:val="ListParagraph"/>
-        <w:numPr>
-          <w:ilvl w:val="0"/>
-          <w:numId w:val="7"/>
-        </w:numPr>
-      </w:pPr>
-      <w:r>
-        <w:t>Source Control</w:t>
-      </w:r>
-    </w:p>
-    <w:p>
-      <w:pPr>
-        <w:pStyle w:val="ListParagraph"/>
-        <w:numPr>
-          <w:ilvl w:val="0"/>
-          <w:numId w:val="7"/>
-        </w:numPr>
-      </w:pPr>
-      <w:r>
-        <w:t>Git</w:t>
-      </w:r>
-    </w:p>
-    <w:p>
-      <w:pPr>
-        <w:pStyle w:val="ListParagraph"/>
-        <w:numPr>
-          <w:ilvl w:val="0"/>
-          <w:numId w:val="7"/>
-        </w:numPr>
-      </w:pPr>
-      <w:r>
-        <w:t>DevOPs</w:t>
-      </w:r>
-    </w:p>
-    <w:p>
-      <w:pPr>
-        <w:pStyle w:val="ListParagraph"/>
-        <w:numPr>
-          <w:ilvl w:val="0"/>
-          <w:numId w:val="7"/>
-        </w:numPr>
-      </w:pPr>
-      <w:r>
-        <w:t>Agile</w:t>
-      </w:r>
-    </w:p>
-    <w:p>
-      <w:pPr>
-        <w:pStyle w:val="ListParagraph"/>
-        <w:numPr>
-          <w:ilvl w:val="0"/>
-          <w:numId w:val="7"/>
-        </w:numPr>
-      </w:pPr>
-      <w:r>
-        <w:t>Scrum</w:t>
-      </w:r>
-    </w:p>
-    <w:p>
-      <w:pPr>
-        <w:pStyle w:val="ListParagraph"/>
-        <w:numPr>
-          <w:ilvl w:val="0"/>
-          <w:numId w:val="7"/>
-        </w:numPr>
-      </w:pPr>
-      <w:r>
-        <w:t>Kanban</w:t>
-      </w:r>
-    </w:p>
-    <w:p>
-      <w:pPr>
-        <w:pStyle w:val="ListParagraph"/>
-        <w:numPr>
-          <w:ilvl w:val="0"/>
-          <w:numId w:val="7"/>
-        </w:numPr>
-      </w:pPr>
-      <w:r>
-        <w:t>Linux</w:t>
-      </w:r>
-    </w:p>
-    <w:p>
-      <w:pPr>
-        <w:pStyle w:val="ListParagraph"/>
-        <w:numPr>
-          <w:ilvl w:val="0"/>
-          <w:numId w:val="7"/>
-        </w:numPr>
-      </w:pPr>
-      <w:r>
-        <w:t>Debugging with WinDBG</w:t>
-      </w:r>
-    </w:p>
-    <w:p>
-      <w:pPr>
-        <w:pStyle w:val="ListParagraph"/>
-        <w:numPr>
-          <w:ilvl w:val="0"/>
-          <w:numId w:val="7"/>
-        </w:numPr>
-      </w:pPr>
-      <w:r>
-        <w:t>Debugging with Process Debugger</w:t>
-      </w:r>
-    </w:p>
-    <w:p>
-      <w:pPr>
-        <w:pStyle w:val="ListParagraph"/>
-        <w:numPr>
-          <w:ilvl w:val="0"/>
-          <w:numId w:val="7"/>
-        </w:numPr>
-      </w:pPr>
-      <w:r>
-        <w:t>Bios Deployments</w:t>
-      </w:r>
-    </w:p>
-    <w:p>
-      <w:pPr>
-        <w:pStyle w:val="ListParagraph"/>
-        <w:numPr>
-          <w:ilvl w:val="0"/>
-          <w:numId w:val="7"/>
-        </w:numPr>
-      </w:pPr>
-      <w:r>
-        <w:t>Debugging</w:t>
-      </w:r>
-    </w:p>
-    <w:p>
-      <w:pPr>
-        <w:pStyle w:val="ListParagraph"/>
-        <w:numPr>
-          <w:ilvl w:val="0"/>
-          <w:numId w:val="7"/>
-        </w:numPr>
-      </w:pPr>
-      <w:r>
-        <w:t>Hardware Testing</w:t>
-      </w:r>
-    </w:p>
-    <w:p>
-      <w:pPr>
-        <w:pStyle w:val="ListParagraph"/>
-        <w:numPr>
-          <w:ilvl w:val="0"/>
-          <w:numId w:val="7"/>
-        </w:numPr>
-      </w:pPr>
-      <w:r>
-        <w:t>OS Deployments</w:t>
-      </w:r>
-    </w:p>
-    <w:p>
-      <w:pPr>
-        <w:pStyle w:val="ListParagraph"/>
-        <w:numPr>
-          <w:ilvl w:val="0"/>
-          <w:numId w:val="7"/>
-        </w:numPr>
-      </w:pPr>
-      <w:r>
-        <w:t>Business Communication</w:t>
-      </w:r>
-    </w:p>
-    <w:p>
-      <w:pPr>
-        <w:pStyle w:val="ListParagraph"/>
-        <w:numPr>
-          <w:ilvl w:val="0"/>
-          <w:numId w:val="7"/>
-        </w:numPr>
-      </w:pPr>
-      <w:r>
-        <w:t>Community Building</w:t>
-      </w:r>
-    </w:p>
-    <w:p>
-      <w:pPr>
-        <w:pStyle w:val="ListParagraph"/>
-        <w:numPr>
-          <w:ilvl w:val="0"/>
-          <w:numId w:val="7"/>
-        </w:numPr>
-      </w:pPr>
-      <w:r>
-        <w:t>PCB Soldering</w:t>
-      </w:r>
-    </w:p>
-    <w:p>
-      <w:pPr>
-        <w:pStyle w:val="ListParagraph"/>
-        <w:numPr>
-          <w:ilvl w:val="0"/>
-          <w:numId w:val="7"/>
-        </w:numPr>
-      </w:pPr>
-      <w:r>
-        <w:t>Laptop Repair</w:t>
-      </w:r>
-    </w:p>
-    <w:p>
-      <w:pPr>
-        <w:pStyle w:val="ListParagraph"/>
-        <w:numPr>
-          <w:ilvl w:val="0"/>
-          <w:numId w:val="7"/>
-        </w:numPr>
-      </w:pPr>
-      <w:r>
-        <w:t>Phone Repair</w:t>
-      </w:r>
-    </w:p>
-    <w:p>
-      <w:pPr>
-        <w:pStyle w:val="ListParagraph"/>
-        <w:numPr>
-          <w:ilvl w:val="0"/>
-          <w:numId w:val="7"/>
-        </w:numPr>
-      </w:pPr>
-      <w:r>
-        <w:t>Technical Writing</w:t>
-      </w:r>
-    </w:p>
-    <w:p>
-      <w:pPr>
-        <w:pStyle w:val="ListParagraph"/>
-        <w:numPr>
-          <w:ilvl w:val="0"/>
-          <w:numId w:val="7"/>
-        </w:numPr>
-      </w:pPr>
-      <w:r>
-        <w:t>Public Speaking</w:t>
-      </w:r>
-    </w:p>
-    <w:p>
-      <w:pPr>
-        <w:pStyle w:val="ListParagraph"/>
-        <w:numPr>
-          <w:ilvl w:val="0"/>
-          <w:numId w:val="7"/>
-        </w:numPr>
-      </w:pPr>
-      <w:r>
-        <w:t>Event Technology Planning</w:t>
-      </w:r>
-    </w:p>
-    <w:p>
-      <w:pPr>
-        <w:pStyle w:val="ListParagraph"/>
-        <w:numPr>
-          <w:ilvl w:val="0"/>
-          <w:numId w:val="7"/>
-        </w:numPr>
-      </w:pPr>
-      <w:r>
-        <w:t>AI implementation</w:t>
-      </w:r>
-    </w:p>
-    <w:p>
-      <w:pPr>
-        <w:pStyle w:val="ListParagraph"/>
-        <w:numPr>
-          <w:ilvl w:val="0"/>
-          <w:numId w:val="7"/>
-        </w:numPr>
-      </w:pPr>
-      <w:r>
-        <w:t>Software Engineering</w:t>
-      </w:r>
-    </w:p>
-    <w:p>
-      <w:pPr>
-        <w:pStyle w:val="ListParagraph"/>
-        <w:numPr>
-          <w:ilvl w:val="0"/>
-          <w:numId w:val="7"/>
-        </w:numPr>
-      </w:pPr>
-      <w:r>
-        <w:t>Software Development</w:t>
-      </w:r>
-    </w:p>
-    <w:p>
-      <w:pPr>
-        <w:pStyle w:val="ListParagraph"/>
-        <w:numPr>
-          <w:ilvl w:val="0"/>
-          <w:numId w:val="7"/>
-        </w:numPr>
-      </w:pPr>
-      <w:r>
-        <w:t>Iterative Development</w:t>
-      </w:r>
-    </w:p>
-    <w:p>
-      <w:pPr>
-        <w:pStyle w:val="ListParagraph"/>
-        <w:numPr>
-          <w:ilvl w:val="0"/>
-          <w:numId w:val="7"/>
-        </w:numPr>
-      </w:pPr>
-      <w:r>
-        <w:t>Consulting</w:t>
-      </w:r>
-    </w:p>
-    <w:p>
-      <w:pPr>
-        <w:pStyle w:val="ListParagraph"/>
-        <w:numPr>
-          <w:ilvl w:val="0"/>
-          <w:numId w:val="7"/>
-        </w:numPr>
-      </w:pPr>
-      <w:r>
-        <w:t>Computer Science</w:t>
-      </w:r>
-    </w:p>
-    <w:p>
-      <w:pPr>
-        <w:pStyle w:val="ListParagraph"/>
-        <w:numPr>
-          <w:ilvl w:val="0"/>
-          <w:numId w:val="7"/>
-        </w:numPr>
-      </w:pPr>
-      <w:r>
-        <w:t>Process Automation</w:t>
-      </w:r>
-    </w:p>
-    <w:p>
-      <w:pPr>
-        <w:pStyle w:val="ListParagraph"/>
-        <w:numPr>
-          <w:ilvl w:val="0"/>
-          <w:numId w:val="7"/>
-        </w:numPr>
-      </w:pPr>
-      <w:r>
-        <w:t>Micro Service Architecture</w:t>
-      </w:r>
-    </w:p>
-    <w:p>
-      <w:pPr>
-        <w:pStyle w:val="ListParagraph"/>
-        <w:numPr>
-          <w:ilvl w:val="0"/>
-          <w:numId w:val="7"/>
-        </w:numPr>
-      </w:pPr>
-      <w:r>
-        <w:t>APIs</w:t>
-      </w:r>
-    </w:p>
-    <w:p>
-      <w:pPr>
-        <w:pStyle w:val="ListParagraph"/>
-        <w:numPr>
-          <w:ilvl w:val="0"/>
-          <w:numId w:val="7"/>
-        </w:numPr>
-      </w:pPr>
-      <w:r>
-        <w:t xml:space="preserve">Testing software </w:t>
-      </w:r>
-    </w:p>
-    <w:p>
-      <w:pPr>
-        <w:pStyle w:val="ListParagraph"/>
-        <w:numPr>
-          <w:ilvl w:val="0"/>
-          <w:numId w:val="7"/>
-        </w:numPr>
-      </w:pPr>
-      <w:r>
-        <w:t>Testing APIs</w:t>
-      </w:r>
-    </w:p>
-    <w:p>
-      <w:pPr>
-        <w:pStyle w:val="ListParagraph"/>
-        <w:numPr>
-          <w:ilvl w:val="0"/>
-          <w:numId w:val="7"/>
-        </w:numPr>
-      </w:pPr>
-      <w:r>
-        <w:t>Managing project teams</w:t>
-      </w:r>
-    </w:p>
-    <w:p>
-      <w:pPr>
-        <w:pStyle w:val="ListParagraph"/>
-        <w:numPr>
-          <w:ilvl w:val="0"/>
-          <w:numId w:val="7"/>
-        </w:numPr>
-      </w:pPr>
-      <w:r>
-        <w:t>Team collaboration</w:t>
-      </w:r>
-    </w:p>
-    <w:p>
-      <w:pPr>
-        <w:pStyle w:val="ListParagraph"/>
-        <w:numPr>
-          <w:ilvl w:val="0"/>
-          <w:numId w:val="7"/>
-        </w:numPr>
-      </w:pPr>
-      <w:r>
-        <w:t>Service-now</w:t>
-      </w:r>
-    </w:p>
-    <w:p>
-      <w:pPr>
-        <w:ind w:left="360"/>
-        <w:sectPr>
-          <w:type w:val="continuous"/>
-          <w:pgSz w:w="12240" w:h="15840"/>
-          <w:pgMar w:top="1440" w:right="1440" w:bottom="1440" w:left="1440" w:header="720" w:footer="720" w:gutter="0"/>
-          <w:cols w:num="3" w:space="720"/>
-          <w:docGrid w:linePitch="360"/>
-        </w:sectPr>
-      </w:pPr>
-    </w:p>
-    <w:p>
-      <w:pPr>
-        <w:pStyle w:val="Heading2"/>
-      </w:pPr>
-      <w:r>
-        <w:lastRenderedPageBreak/>
         <w:t>Work Experience</w:t>
       </w:r>
     </w:p>
@@ -1360,8 +248,13 @@
         </w:numPr>
       </w:pPr>
       <w:r>
-        <w:t>Finding/providing software solutions to enable people</w:t>
-      </w:r>
+        <w:t xml:space="preserve">Finding/providing software solutions to enable </w:t>
+      </w:r>
+      <w:proofErr w:type="gramStart"/>
+      <w:r>
+        <w:t>people</w:t>
+      </w:r>
+      <w:proofErr w:type="gramEnd"/>
     </w:p>
     <w:p>
       <w:pPr>
@@ -1399,8 +292,13 @@
         <w:t xml:space="preserve">Rebuild branch campus operations </w:t>
       </w:r>
       <w:r>
-        <w:t>for sustainability</w:t>
-      </w:r>
+        <w:t xml:space="preserve">for </w:t>
+      </w:r>
+      <w:proofErr w:type="gramStart"/>
+      <w:r>
+        <w:t>sustainability</w:t>
+      </w:r>
+      <w:proofErr w:type="gramEnd"/>
     </w:p>
     <w:p>
       <w:pPr>
@@ -1417,11 +315,21 @@
         <w:t xml:space="preserve"> and documentation</w:t>
       </w:r>
       <w:r>
-        <w:t xml:space="preserve"> that make it possible for non-technical staff to self service</w:t>
-      </w:r>
-      <w:r>
-        <w:t xml:space="preserve"> reducing overall ticket volume by 80%</w:t>
-      </w:r>
+        <w:t xml:space="preserve"> that make it possible for non-technical staff to </w:t>
+      </w:r>
+      <w:proofErr w:type="spellStart"/>
+      <w:r>
+        <w:t>self service</w:t>
+      </w:r>
+      <w:proofErr w:type="spellEnd"/>
+      <w:r>
+        <w:t xml:space="preserve"> reducing overall ticket volume by </w:t>
+      </w:r>
+      <w:proofErr w:type="gramStart"/>
+      <w:r>
+        <w:t>80%</w:t>
+      </w:r>
+      <w:proofErr w:type="gramEnd"/>
     </w:p>
     <w:p>
       <w:pPr>
@@ -1435,8 +343,13 @@
         <w:t>Educates non-technical staff of easy solutions that are readily available</w:t>
       </w:r>
       <w:r>
-        <w:t xml:space="preserve"> reducing overall ticket volume by 50%</w:t>
-      </w:r>
+        <w:t xml:space="preserve"> reducing overall ticket volume by </w:t>
+      </w:r>
+      <w:proofErr w:type="gramStart"/>
+      <w:r>
+        <w:t>50%</w:t>
+      </w:r>
+      <w:proofErr w:type="gramEnd"/>
     </w:p>
     <w:p>
       <w:pPr>
@@ -1450,8 +363,13 @@
         <w:t>Automates repetitive and common operations using Service Now</w:t>
       </w:r>
       <w:r>
-        <w:t xml:space="preserve"> saving time spent on bulk ticket operations by 99%</w:t>
-      </w:r>
+        <w:t xml:space="preserve"> saving time spent on bulk ticket operations by </w:t>
+      </w:r>
+      <w:proofErr w:type="gramStart"/>
+      <w:r>
+        <w:t>99%</w:t>
+      </w:r>
+      <w:proofErr w:type="gramEnd"/>
     </w:p>
     <w:p>
       <w:pPr>
@@ -1465,8 +383,13 @@
         <w:t>Builds a library of solutions for the local community</w:t>
       </w:r>
       <w:r>
-        <w:t xml:space="preserve"> reducing time to solution by at least 70%</w:t>
-      </w:r>
+        <w:t xml:space="preserve"> reducing time to solution by at least </w:t>
+      </w:r>
+      <w:proofErr w:type="gramStart"/>
+      <w:r>
+        <w:t>70%</w:t>
+      </w:r>
+      <w:proofErr w:type="gramEnd"/>
     </w:p>
     <w:p>
       <w:pPr>
@@ -1480,8 +403,13 @@
         <w:t>Repair the campus perception of IT services by learning about the communities being served</w:t>
       </w:r>
       <w:r>
-        <w:t xml:space="preserve"> and tailoring service experiences to the needs of those communities</w:t>
-      </w:r>
+        <w:t xml:space="preserve"> and tailoring service experiences to the needs of those </w:t>
+      </w:r>
+      <w:proofErr w:type="gramStart"/>
+      <w:r>
+        <w:t>communities</w:t>
+      </w:r>
+      <w:proofErr w:type="gramEnd"/>
     </w:p>
     <w:p>
       <w:pPr>
@@ -1512,8 +440,13 @@
         </w:numPr>
       </w:pPr>
       <w:r>
-        <w:t>Explores and implements new solutions to improve reliability by adding redundancies</w:t>
-      </w:r>
+        <w:t xml:space="preserve">Explores and implements new solutions to improve reliability by adding </w:t>
+      </w:r>
+      <w:proofErr w:type="gramStart"/>
+      <w:r>
+        <w:t>redundancies</w:t>
+      </w:r>
+      <w:proofErr w:type="gramEnd"/>
     </w:p>
     <w:p>
       <w:pPr>
@@ -1527,8 +460,13 @@
         <w:t>Automates systems using Service-Now Flows and scripting to eliminate inefficiencies</w:t>
       </w:r>
       <w:r>
-        <w:t xml:space="preserve"> saving time by at least 30%</w:t>
-      </w:r>
+        <w:t xml:space="preserve"> saving time by at least </w:t>
+      </w:r>
+      <w:proofErr w:type="gramStart"/>
+      <w:r>
+        <w:t>30%</w:t>
+      </w:r>
+      <w:proofErr w:type="gramEnd"/>
     </w:p>
     <w:p>
       <w:pPr>
@@ -1539,11 +477,17 @@
         </w:numPr>
       </w:pPr>
       <w:r>
+        <w:lastRenderedPageBreak/>
         <w:t>Agent of procedural shifts that eliminate unnecessary resource blocks</w:t>
       </w:r>
       <w:r>
-        <w:t xml:space="preserve"> reducing time to delivery by up to 95% and reducing time to solution by up to 99%</w:t>
-      </w:r>
+        <w:t xml:space="preserve"> reducing time to delivery by up to 95% and reducing time to solution by up to </w:t>
+      </w:r>
+      <w:proofErr w:type="gramStart"/>
+      <w:r>
+        <w:t>99%</w:t>
+      </w:r>
+      <w:proofErr w:type="gramEnd"/>
     </w:p>
     <w:p>
       <w:pPr>
@@ -1556,15 +500,22 @@
       <w:r>
         <w:t xml:space="preserve">Continuously self-improving personal performance with </w:t>
       </w:r>
+      <w:proofErr w:type="spellStart"/>
       <w:r>
         <w:t>DevOPs</w:t>
       </w:r>
+      <w:proofErr w:type="spellEnd"/>
       <w:r>
         <w:t xml:space="preserve"> tool called Click Up</w:t>
       </w:r>
       <w:r>
-        <w:t xml:space="preserve"> using a Kanban approach</w:t>
-      </w:r>
+        <w:t xml:space="preserve"> using a Kanban </w:t>
+      </w:r>
+      <w:proofErr w:type="gramStart"/>
+      <w:r>
+        <w:t>approach</w:t>
+      </w:r>
+      <w:proofErr w:type="gramEnd"/>
     </w:p>
     <w:p>
       <w:pPr>
@@ -1596,8 +547,13 @@
         </w:numPr>
       </w:pPr>
       <w:r>
-        <w:t>Manages and prepares equipment necessary for running events</w:t>
-      </w:r>
+        <w:t xml:space="preserve">Manages and prepares equipment necessary for running </w:t>
+      </w:r>
+      <w:proofErr w:type="gramStart"/>
+      <w:r>
+        <w:t>events</w:t>
+      </w:r>
+      <w:proofErr w:type="gramEnd"/>
     </w:p>
     <w:p>
       <w:pPr>
@@ -1608,8 +564,13 @@
         </w:numPr>
       </w:pPr>
       <w:r>
-        <w:t>Evaluates equipment readiness based on event descriptions</w:t>
-      </w:r>
+        <w:t xml:space="preserve">Evaluates equipment readiness based on event </w:t>
+      </w:r>
+      <w:proofErr w:type="gramStart"/>
+      <w:r>
+        <w:t>descriptions</w:t>
+      </w:r>
+      <w:proofErr w:type="gramEnd"/>
     </w:p>
     <w:p>
       <w:pPr>
@@ -1620,8 +581,13 @@
         </w:numPr>
       </w:pPr>
       <w:r>
-        <w:t>Explores additional hardware solutions to enable better event facilitation</w:t>
-      </w:r>
+        <w:t xml:space="preserve">Explores additional hardware solutions to enable better event </w:t>
+      </w:r>
+      <w:proofErr w:type="gramStart"/>
+      <w:r>
+        <w:t>facilitation</w:t>
+      </w:r>
+      <w:proofErr w:type="gramEnd"/>
     </w:p>
     <w:p>
       <w:pPr>
@@ -1635,8 +601,13 @@
         <w:t>Prepared documentation on event technology preparation and usage making it possible to accelerate event prep by at least 50%</w:t>
       </w:r>
       <w:r>
-        <w:t xml:space="preserve"> while scaling improvements with the number of people on the crew</w:t>
-      </w:r>
+        <w:t xml:space="preserve"> while scaling improvements with the number of people on the </w:t>
+      </w:r>
+      <w:proofErr w:type="gramStart"/>
+      <w:r>
+        <w:t>crew</w:t>
+      </w:r>
+      <w:proofErr w:type="gramEnd"/>
     </w:p>
     <w:p>
       <w:pPr>
@@ -1647,8 +618,13 @@
         </w:numPr>
       </w:pPr>
       <w:r>
-        <w:t>Designed a single cart event system to consolidate all event hardware into one ecosystem saving equipment gathering time by 90%</w:t>
-      </w:r>
+        <w:t xml:space="preserve">Designed a single cart event system to consolidate all event hardware into one ecosystem saving equipment gathering time by </w:t>
+      </w:r>
+      <w:proofErr w:type="gramStart"/>
+      <w:r>
+        <w:t>90%</w:t>
+      </w:r>
+      <w:proofErr w:type="gramEnd"/>
     </w:p>
     <w:p>
       <w:pPr>
@@ -1659,7 +635,6 @@
         </w:numPr>
       </w:pPr>
       <w:r>
-        <w:lastRenderedPageBreak/>
         <w:t>And more</w:t>
       </w:r>
     </w:p>
@@ -1694,8 +669,13 @@
         <w:t xml:space="preserve"> up automated systems to make campus inventory management sustainable</w:t>
       </w:r>
       <w:r>
-        <w:t xml:space="preserve"> saving 50% of time spent on inventory management</w:t>
-      </w:r>
+        <w:t xml:space="preserve"> saving 50% of time spent on inventory </w:t>
+      </w:r>
+      <w:proofErr w:type="gramStart"/>
+      <w:r>
+        <w:t>management</w:t>
+      </w:r>
+      <w:proofErr w:type="gramEnd"/>
     </w:p>
     <w:p>
       <w:pPr>
@@ -1715,8 +695,13 @@
         <w:t xml:space="preserve"> and batch scripting to streamline exam laptop refreshes</w:t>
       </w:r>
       <w:r>
-        <w:t xml:space="preserve"> saving 80% of time spent on updates and refreshes</w:t>
-      </w:r>
+        <w:t xml:space="preserve"> saving 80% of time spent on updates and </w:t>
+      </w:r>
+      <w:proofErr w:type="gramStart"/>
+      <w:r>
+        <w:t>refreshes</w:t>
+      </w:r>
+      <w:proofErr w:type="gramEnd"/>
     </w:p>
     <w:p>
       <w:pPr>
@@ -1787,8 +772,13 @@
         <w:pStyle w:val="Heading4"/>
       </w:pPr>
       <w:r>
-        <w:t>Customer facing IT</w:t>
-      </w:r>
+        <w:t xml:space="preserve">Customer facing </w:t>
+      </w:r>
+      <w:proofErr w:type="gramStart"/>
+      <w:r>
+        <w:t>IT</w:t>
+      </w:r>
+      <w:proofErr w:type="gramEnd"/>
     </w:p>
     <w:p>
       <w:pPr>
@@ -1808,8 +798,13 @@
         <w:t xml:space="preserve"> client faculty or staff </w:t>
       </w:r>
       <w:r>
-        <w:t>on their current case to discover known and unknown customer needs</w:t>
-      </w:r>
+        <w:t xml:space="preserve">on their current case to discover known and unknown customer </w:t>
+      </w:r>
+      <w:proofErr w:type="gramStart"/>
+      <w:r>
+        <w:t>needs</w:t>
+      </w:r>
+      <w:proofErr w:type="gramEnd"/>
     </w:p>
     <w:p>
       <w:pPr>
@@ -1826,8 +821,13 @@
         <w:t>s</w:t>
       </w:r>
       <w:r>
-        <w:t xml:space="preserve"> with clients to ensure that deployments are less painful</w:t>
-      </w:r>
+        <w:t xml:space="preserve"> with clients to ensure that deployments are less </w:t>
+      </w:r>
+      <w:proofErr w:type="gramStart"/>
+      <w:r>
+        <w:t>painful</w:t>
+      </w:r>
+      <w:proofErr w:type="gramEnd"/>
     </w:p>
     <w:p>
       <w:pPr>
@@ -1844,8 +844,13 @@
         <w:t>s</w:t>
       </w:r>
       <w:r>
-        <w:t xml:space="preserve"> about solution spaces for clients before deploying solutions</w:t>
-      </w:r>
+        <w:t xml:space="preserve"> about solution spaces for clients before deploying </w:t>
+      </w:r>
+      <w:proofErr w:type="gramStart"/>
+      <w:r>
+        <w:t>solutions</w:t>
+      </w:r>
+      <w:proofErr w:type="gramEnd"/>
     </w:p>
     <w:p>
       <w:pPr>
@@ -1862,8 +867,13 @@
         <w:t>s</w:t>
       </w:r>
       <w:r>
-        <w:t xml:space="preserve"> positive client relationships to build an open channel of communication between the department and its client base</w:t>
-      </w:r>
+        <w:t xml:space="preserve"> positive client relationships to build an open channel of communication between the department and its client </w:t>
+      </w:r>
+      <w:proofErr w:type="gramStart"/>
+      <w:r>
+        <w:t>base</w:t>
+      </w:r>
+      <w:proofErr w:type="gramEnd"/>
     </w:p>
     <w:p/>
     <w:p>
@@ -1886,8 +896,13 @@
         </w:numPr>
       </w:pPr>
       <w:r>
-        <w:t>Manages department tickets to mitigate aging tickets and disruptions with ServiceNow</w:t>
-      </w:r>
+        <w:t xml:space="preserve">Manages department tickets to mitigate aging tickets and disruptions with </w:t>
+      </w:r>
+      <w:proofErr w:type="gramStart"/>
+      <w:r>
+        <w:t>ServiceNow</w:t>
+      </w:r>
+      <w:proofErr w:type="gramEnd"/>
     </w:p>
     <w:p>
       <w:pPr>
@@ -1901,8 +916,13 @@
         <w:t>Tracks current inventory levels to notify department head of incoming hardware needs</w:t>
       </w:r>
       <w:r>
-        <w:t xml:space="preserve"> reducing storage footprint by 50% and time to resource by 70%</w:t>
-      </w:r>
+        <w:t xml:space="preserve"> reducing storage footprint by 50% and time to resource by </w:t>
+      </w:r>
+      <w:proofErr w:type="gramStart"/>
+      <w:r>
+        <w:t>70%</w:t>
+      </w:r>
+      <w:proofErr w:type="gramEnd"/>
     </w:p>
     <w:p>
       <w:pPr>
@@ -1916,8 +936,13 @@
         <w:t xml:space="preserve">Explored </w:t>
       </w:r>
       <w:r>
-        <w:t>building a Teams-based tool that would hopefully automate the process of hardware tracking through an interview or conversation type system</w:t>
-      </w:r>
+        <w:t xml:space="preserve">building a Teams-based tool that would hopefully automate the process of hardware tracking through an interview or conversation type </w:t>
+      </w:r>
+      <w:proofErr w:type="gramStart"/>
+      <w:r>
+        <w:t>system</w:t>
+      </w:r>
+      <w:proofErr w:type="gramEnd"/>
     </w:p>
     <w:p>
       <w:pPr>
@@ -1928,6 +953,7 @@
         </w:numPr>
       </w:pPr>
       <w:r>
+        <w:lastRenderedPageBreak/>
         <w:t xml:space="preserve">Develops scripted tools that help to accelerate </w:t>
       </w:r>
       <w:r>
@@ -1937,8 +963,21 @@
         <w:t xml:space="preserve"> tasks like license conversions</w:t>
       </w:r>
       <w:r>
-        <w:t xml:space="preserve"> using Powershell and Batch saving 90% of time spent</w:t>
-      </w:r>
+        <w:t xml:space="preserve"> using </w:t>
+      </w:r>
+      <w:proofErr w:type="spellStart"/>
+      <w:r>
+        <w:t>Powershell</w:t>
+      </w:r>
+      <w:proofErr w:type="spellEnd"/>
+      <w:r>
+        <w:t xml:space="preserve"> and Batch saving 90% of time </w:t>
+      </w:r>
+      <w:proofErr w:type="gramStart"/>
+      <w:r>
+        <w:t>spent</w:t>
+      </w:r>
+      <w:proofErr w:type="gramEnd"/>
     </w:p>
     <w:p/>
     <w:p>
@@ -1958,8 +997,13 @@
         </w:numPr>
       </w:pPr>
       <w:r>
-        <w:t>Seeks to maintain an organized and easy to share workspace</w:t>
-      </w:r>
+        <w:t xml:space="preserve">Seeks to maintain an organized and easy to share </w:t>
+      </w:r>
+      <w:proofErr w:type="gramStart"/>
+      <w:r>
+        <w:t>workspace</w:t>
+      </w:r>
+      <w:proofErr w:type="gramEnd"/>
     </w:p>
     <w:p>
       <w:pPr>
@@ -1970,8 +1014,13 @@
         </w:numPr>
       </w:pPr>
       <w:r>
-        <w:t>Deploys lab equipment in a way that is easy to maintain while being functional for students and faculty</w:t>
-      </w:r>
+        <w:t xml:space="preserve">Deploys lab equipment in a way that is easy to maintain while being functional for students and </w:t>
+      </w:r>
+      <w:proofErr w:type="gramStart"/>
+      <w:r>
+        <w:t>faculty</w:t>
+      </w:r>
+      <w:proofErr w:type="gramEnd"/>
     </w:p>
     <w:p>
       <w:pPr>
@@ -1982,8 +1031,13 @@
         </w:numPr>
       </w:pPr>
       <w:r>
-        <w:t>Troubleshoots hardware issues such as hard drive failures based on the specific hardware used</w:t>
-      </w:r>
+        <w:t xml:space="preserve">Troubleshoots hardware issues such as hard drive failures based on the specific hardware </w:t>
+      </w:r>
+      <w:proofErr w:type="gramStart"/>
+      <w:r>
+        <w:t>used</w:t>
+      </w:r>
+      <w:proofErr w:type="gramEnd"/>
     </w:p>
     <w:p>
       <w:pPr>
@@ -2006,10 +1060,14 @@
         </w:numPr>
       </w:pPr>
       <w:r>
-        <w:t>Finds and studies solutions to unfamiliar problems before attempting to settle on a solution to ensure that disruptions are minimized</w:t>
-      </w:r>
-    </w:p>
-    <w:p/>
+        <w:t xml:space="preserve">Finds and studies solutions to unfamiliar problems before attempting to settle on a solution to ensure that disruptions are </w:t>
+      </w:r>
+      <w:proofErr w:type="gramStart"/>
+      <w:r>
+        <w:t>minimized</w:t>
+      </w:r>
+      <w:proofErr w:type="gramEnd"/>
+    </w:p>
     <w:p>
       <w:pPr>
         <w:spacing w:after="160" w:line="259" w:lineRule="auto"/>
@@ -2021,16 +1079,12 @@
           <w:szCs w:val="24"/>
         </w:rPr>
       </w:pPr>
-      <w:r>
-        <w:br w:type="page"/>
-      </w:r>
     </w:p>
     <w:p>
       <w:pPr>
         <w:pStyle w:val="Heading3"/>
       </w:pPr>
       <w:r>
-        <w:lastRenderedPageBreak/>
         <w:t>Validation Technician / Platform Replication Lead / Remote Coverage Lead</w:t>
       </w:r>
     </w:p>
@@ -2083,8 +1137,13 @@
         </w:numPr>
       </w:pPr>
       <w:r>
-        <w:t>Built a team culture centered around exploration, documentation, and troubleshooting</w:t>
-      </w:r>
+        <w:t xml:space="preserve">Built a team culture centered around exploration, documentation, and </w:t>
+      </w:r>
+      <w:proofErr w:type="gramStart"/>
+      <w:r>
+        <w:t>troubleshooting</w:t>
+      </w:r>
+      <w:proofErr w:type="gramEnd"/>
     </w:p>
     <w:p>
       <w:pPr>
@@ -2095,8 +1154,13 @@
         </w:numPr>
       </w:pPr>
       <w:r>
-        <w:t>Mentored technicians on new tools and ideas to foster team growth</w:t>
-      </w:r>
+        <w:t xml:space="preserve">Mentored technicians on new tools and ideas to foster team </w:t>
+      </w:r>
+      <w:proofErr w:type="gramStart"/>
+      <w:r>
+        <w:t>growth</w:t>
+      </w:r>
+      <w:proofErr w:type="gramEnd"/>
     </w:p>
     <w:p>
       <w:pPr>
@@ -2122,8 +1186,13 @@
         <w:t xml:space="preserve">Built </w:t>
       </w:r>
       <w:r>
-        <w:t>an information infrastructure that would enable the team and its patrons on future tasks</w:t>
-      </w:r>
+        <w:t xml:space="preserve">an information infrastructure that would enable the team and its patrons on future </w:t>
+      </w:r>
+      <w:proofErr w:type="gramStart"/>
+      <w:r>
+        <w:t>tasks</w:t>
+      </w:r>
+      <w:proofErr w:type="gramEnd"/>
     </w:p>
     <w:p>
       <w:pPr>
@@ -2134,8 +1203,13 @@
         </w:numPr>
       </w:pPr>
       <w:r>
-        <w:t>Identified hardware needs and procured hardware to build the team up for current and future projects</w:t>
-      </w:r>
+        <w:t xml:space="preserve">Identified hardware needs and procured hardware to build the team up for current and future </w:t>
+      </w:r>
+      <w:proofErr w:type="gramStart"/>
+      <w:r>
+        <w:t>projects</w:t>
+      </w:r>
+      <w:proofErr w:type="gramEnd"/>
     </w:p>
     <w:p>
       <w:pPr>
@@ -2146,8 +1220,13 @@
         </w:numPr>
       </w:pPr>
       <w:r>
-        <w:t>Generated weekly status reports on the number of issues touched based on SQL-like database queries for the company’s internal ticketing management system</w:t>
-      </w:r>
+        <w:t xml:space="preserve">Generated weekly status reports on the number of issues touched based on SQL-like database queries for the company’s internal ticketing management </w:t>
+      </w:r>
+      <w:proofErr w:type="gramStart"/>
+      <w:r>
+        <w:t>system</w:t>
+      </w:r>
+      <w:proofErr w:type="gramEnd"/>
     </w:p>
     <w:p>
       <w:pPr>
@@ -2166,8 +1245,13 @@
         </w:numPr>
       </w:pPr>
       <w:r>
-        <w:t>Triaged problems with a combination of filters and categorization to focus on critical problems while reducing problem count</w:t>
-      </w:r>
+        <w:t xml:space="preserve">Triaged problems with a combination of filters and categorization to focus on critical problems while reducing problem </w:t>
+      </w:r>
+      <w:proofErr w:type="gramStart"/>
+      <w:r>
+        <w:t>count</w:t>
+      </w:r>
+      <w:proofErr w:type="gramEnd"/>
     </w:p>
     <w:p>
       <w:pPr>
@@ -2190,8 +1274,13 @@
         </w:numPr>
       </w:pPr>
       <w:r>
-        <w:t>Performed platform bring-up to replicate and isolate test case conditions</w:t>
-      </w:r>
+        <w:t xml:space="preserve">Performed platform bring-up to replicate and isolate test case </w:t>
+      </w:r>
+      <w:proofErr w:type="gramStart"/>
+      <w:r>
+        <w:t>conditions</w:t>
+      </w:r>
+      <w:proofErr w:type="gramEnd"/>
     </w:p>
     <w:p>
       <w:pPr>
@@ -2202,7 +1291,23 @@
         </w:numPr>
       </w:pPr>
       <w:r>
-        <w:t>Debugged software with tools like winDBG, winSDK, event logs, and other software tools</w:t>
+        <w:t xml:space="preserve">Debugged software with tools like </w:t>
+      </w:r>
+      <w:proofErr w:type="spellStart"/>
+      <w:r>
+        <w:t>winDBG</w:t>
+      </w:r>
+      <w:proofErr w:type="spellEnd"/>
+      <w:r>
+        <w:t xml:space="preserve">, </w:t>
+      </w:r>
+      <w:proofErr w:type="spellStart"/>
+      <w:r>
+        <w:t>winSDK</w:t>
+      </w:r>
+      <w:proofErr w:type="spellEnd"/>
+      <w:r>
+        <w:t>, event logs, and other software tools</w:t>
       </w:r>
     </w:p>
     <w:p>
@@ -2214,8 +1319,13 @@
         </w:numPr>
       </w:pPr>
       <w:r>
-        <w:t>Analyzed code of third-party software based on the results produced from hardware debugging and event logs</w:t>
-      </w:r>
+        <w:t xml:space="preserve">Analyzed code of third-party software based on the results produced from hardware debugging and event </w:t>
+      </w:r>
+      <w:proofErr w:type="gramStart"/>
+      <w:r>
+        <w:t>logs</w:t>
+      </w:r>
+      <w:proofErr w:type="gramEnd"/>
     </w:p>
     <w:p>
       <w:pPr>
@@ -2226,8 +1336,13 @@
         </w:numPr>
       </w:pPr>
       <w:r>
-        <w:t>Created detailed documentation of replication activities to isolate issues to their core</w:t>
-      </w:r>
+        <w:t xml:space="preserve">Created detailed documentation of replication activities to isolate issues to their </w:t>
+      </w:r>
+      <w:proofErr w:type="gramStart"/>
+      <w:r>
+        <w:t>core</w:t>
+      </w:r>
+      <w:proofErr w:type="gramEnd"/>
     </w:p>
     <w:p>
       <w:pPr>
@@ -2238,7 +1353,15 @@
         </w:numPr>
       </w:pPr>
       <w:r>
-        <w:t xml:space="preserve">Relayed information to individual points of contact to ensure that relevant specialists are involved </w:t>
+        <w:t xml:space="preserve">Relayed information to individual points of contact to ensure that relevant specialists are </w:t>
+      </w:r>
+      <w:proofErr w:type="gramStart"/>
+      <w:r>
+        <w:t>involved</w:t>
+      </w:r>
+      <w:proofErr w:type="gramEnd"/>
+      <w:r>
+        <w:t xml:space="preserve"> </w:t>
       </w:r>
     </w:p>
     <w:p>
@@ -2250,8 +1373,13 @@
         </w:numPr>
       </w:pPr>
       <w:r>
-        <w:t>Developed open-source and proprietary tools to enhance platform bring-up time and team performance</w:t>
-      </w:r>
+        <w:t xml:space="preserve">Developed open-source and proprietary tools to enhance platform bring-up time and team </w:t>
+      </w:r>
+      <w:proofErr w:type="gramStart"/>
+      <w:r>
+        <w:t>performance</w:t>
+      </w:r>
+      <w:proofErr w:type="gramEnd"/>
     </w:p>
     <w:p>
       <w:pPr>
@@ -2264,9 +1392,11 @@
       <w:r>
         <w:t xml:space="preserve">Example: </w:t>
       </w:r>
+      <w:proofErr w:type="gramStart"/>
       <w:r>
         <w:t>open source</w:t>
       </w:r>
+      <w:proofErr w:type="gramEnd"/>
       <w:r>
         <w:t xml:space="preserve"> extracting utilities coded with a combination of python/</w:t>
       </w:r>
@@ -2283,6 +1413,7 @@
         <w:pStyle w:val="Heading4"/>
       </w:pPr>
       <w:r>
+        <w:lastRenderedPageBreak/>
         <w:t>[Project 1] Automated Test Validation as of October 2020</w:t>
       </w:r>
     </w:p>
@@ -2295,8 +1426,13 @@
         </w:numPr>
       </w:pPr>
       <w:r>
-        <w:t>Ran software tests on various hardware projects</w:t>
-      </w:r>
+        <w:t xml:space="preserve">Ran software tests on various hardware </w:t>
+      </w:r>
+      <w:proofErr w:type="gramStart"/>
+      <w:r>
+        <w:t>projects</w:t>
+      </w:r>
+      <w:proofErr w:type="gramEnd"/>
     </w:p>
     <w:p>
       <w:pPr>
@@ -2322,8 +1458,13 @@
         <w:t>Debugged erroneous data to eliminate bad configs and bad test data</w:t>
       </w:r>
       <w:r>
-        <w:t xml:space="preserve"> due that were caused by user error</w:t>
-      </w:r>
+        <w:t xml:space="preserve"> due that were caused by user </w:t>
+      </w:r>
+      <w:proofErr w:type="gramStart"/>
+      <w:r>
+        <w:t>error</w:t>
+      </w:r>
+      <w:proofErr w:type="gramEnd"/>
     </w:p>
     <w:p>
       <w:pPr>
@@ -2334,8 +1475,13 @@
         </w:numPr>
       </w:pPr>
       <w:r>
-        <w:t>Found ways to further optimize testing via automation with additional tools to reduce human interference</w:t>
-      </w:r>
+        <w:t xml:space="preserve">Found ways to further optimize testing via automation with additional tools to reduce human </w:t>
+      </w:r>
+      <w:proofErr w:type="gramStart"/>
+      <w:r>
+        <w:t>interference</w:t>
+      </w:r>
+      <w:proofErr w:type="gramEnd"/>
     </w:p>
     <w:p>
       <w:pPr>
@@ -2349,8 +1495,13 @@
         <w:t xml:space="preserve">Reviewed code to find out why tests are performing the way they perform </w:t>
       </w:r>
       <w:r>
-        <w:t>to validate results</w:t>
-      </w:r>
+        <w:t xml:space="preserve">to validate </w:t>
+      </w:r>
+      <w:proofErr w:type="gramStart"/>
+      <w:r>
+        <w:t>results</w:t>
+      </w:r>
+      <w:proofErr w:type="gramEnd"/>
     </w:p>
     <w:p>
       <w:pPr>
@@ -2361,8 +1512,29 @@
         </w:numPr>
       </w:pPr>
       <w:r>
-        <w:t>Developed a powershell script to organize messy json data into a more human friendly form</w:t>
-      </w:r>
+        <w:t xml:space="preserve">Developed a </w:t>
+      </w:r>
+      <w:proofErr w:type="spellStart"/>
+      <w:r>
+        <w:t>powershell</w:t>
+      </w:r>
+      <w:proofErr w:type="spellEnd"/>
+      <w:r>
+        <w:t xml:space="preserve"> script to organize messy </w:t>
+      </w:r>
+      <w:proofErr w:type="spellStart"/>
+      <w:r>
+        <w:t>json</w:t>
+      </w:r>
+      <w:proofErr w:type="spellEnd"/>
+      <w:r>
+        <w:t xml:space="preserve"> data into a more human friendly </w:t>
+      </w:r>
+      <w:proofErr w:type="gramStart"/>
+      <w:r>
+        <w:t>form</w:t>
+      </w:r>
+      <w:proofErr w:type="gramEnd"/>
     </w:p>
     <w:p>
       <w:pPr>
@@ -2373,11 +1545,24 @@
         </w:numPr>
       </w:pPr>
       <w:r>
-        <w:t>Developed a powershell script to convert bulk JSON data into status reports with little human interaction</w:t>
-      </w:r>
-      <w:r>
-        <w:t xml:space="preserve"> saving time spent on reporting by 80%</w:t>
-      </w:r>
+        <w:t xml:space="preserve">Developed a </w:t>
+      </w:r>
+      <w:proofErr w:type="spellStart"/>
+      <w:r>
+        <w:t>powershell</w:t>
+      </w:r>
+      <w:proofErr w:type="spellEnd"/>
+      <w:r>
+        <w:t xml:space="preserve"> script to convert bulk JSON data into status reports with little human interaction</w:t>
+      </w:r>
+      <w:r>
+        <w:t xml:space="preserve"> saving time spent on reporting by </w:t>
+      </w:r>
+      <w:proofErr w:type="gramStart"/>
+      <w:r>
+        <w:t>80%</w:t>
+      </w:r>
+      <w:proofErr w:type="gramEnd"/>
     </w:p>
     <w:p>
       <w:pPr>
@@ -2394,8 +1579,13 @@
         <w:t>pre-silicon hardware</w:t>
       </w:r>
       <w:r>
-        <w:t xml:space="preserve"> for validation testing</w:t>
-      </w:r>
+        <w:t xml:space="preserve"> for validation </w:t>
+      </w:r>
+      <w:proofErr w:type="gramStart"/>
+      <w:r>
+        <w:t>testing</w:t>
+      </w:r>
+      <w:proofErr w:type="gramEnd"/>
     </w:p>
     <w:p>
       <w:pPr>
@@ -2406,12 +1596,16 @@
         </w:numPr>
       </w:pPr>
       <w:r>
-        <w:lastRenderedPageBreak/>
         <w:t>Configured local networks to enable large and flexible lab layouts that are both functional and organized</w:t>
       </w:r>
       <w:r>
-        <w:t xml:space="preserve"> expanding test volume by 4x</w:t>
-      </w:r>
+        <w:t xml:space="preserve"> expanding test volume by </w:t>
+      </w:r>
+      <w:proofErr w:type="gramStart"/>
+      <w:r>
+        <w:t>4x</w:t>
+      </w:r>
+      <w:proofErr w:type="gramEnd"/>
     </w:p>
     <w:p/>
     <w:p>
@@ -2423,8 +1617,13 @@
       </w:r>
     </w:p>
     <w:p>
-      <w:r>
-        <w:t>ReConext formerly Teleplan International</w:t>
+      <w:proofErr w:type="spellStart"/>
+      <w:r>
+        <w:t>ReConext</w:t>
+      </w:r>
+      <w:proofErr w:type="spellEnd"/>
+      <w:r>
+        <w:t xml:space="preserve"> formerly Teleplan International</w:t>
       </w:r>
     </w:p>
     <w:p>
@@ -2468,8 +1667,13 @@
         </w:numPr>
       </w:pPr>
       <w:r>
-        <w:t>Operated with an end-of-chain-customer priority mindset when making documentation and process decisions</w:t>
-      </w:r>
+        <w:t xml:space="preserve">Operated with an end-of-chain-customer priority mindset when making documentation and process </w:t>
+      </w:r>
+      <w:proofErr w:type="gramStart"/>
+      <w:r>
+        <w:t>decisions</w:t>
+      </w:r>
+      <w:proofErr w:type="gramEnd"/>
     </w:p>
     <w:p>
       <w:pPr>
@@ -2480,8 +1684,13 @@
         </w:numPr>
       </w:pPr>
       <w:r>
-        <w:t>Documented new products with the customer in mind to catch potential hick-ups in handling</w:t>
-      </w:r>
+        <w:t xml:space="preserve">Documented new products with the customer in mind to catch potential hick-ups in </w:t>
+      </w:r>
+      <w:proofErr w:type="gramStart"/>
+      <w:r>
+        <w:t>handling</w:t>
+      </w:r>
+      <w:proofErr w:type="gramEnd"/>
     </w:p>
     <w:p>
       <w:pPr>
@@ -2492,8 +1701,13 @@
         </w:numPr>
       </w:pPr>
       <w:r>
-        <w:t>Researched technical documentation regarding new products and include process caveats within documentation for global teams</w:t>
-      </w:r>
+        <w:t xml:space="preserve">Researched technical documentation regarding new products and include process caveats within documentation for global </w:t>
+      </w:r>
+      <w:proofErr w:type="gramStart"/>
+      <w:r>
+        <w:t>teams</w:t>
+      </w:r>
+      <w:proofErr w:type="gramEnd"/>
     </w:p>
     <w:p>
       <w:pPr>
@@ -2504,7 +1718,15 @@
         </w:numPr>
       </w:pPr>
       <w:r>
-        <w:t>Developed and refined tools in Python, Batch, and Powershell to accelerate the documentation process. (Saved an average of 5 days per unit)</w:t>
+        <w:t xml:space="preserve">Developed and refined tools in Python, Batch, and </w:t>
+      </w:r>
+      <w:proofErr w:type="spellStart"/>
+      <w:r>
+        <w:t>Powershell</w:t>
+      </w:r>
+      <w:proofErr w:type="spellEnd"/>
+      <w:r>
+        <w:t xml:space="preserve"> to accelerate the documentation process. (Saved an average of 5 days per unit)</w:t>
       </w:r>
     </w:p>
     <w:p>
@@ -2516,8 +1738,13 @@
         </w:numPr>
       </w:pPr>
       <w:r>
-        <w:t>Included some image manipulation</w:t>
-      </w:r>
+        <w:t xml:space="preserve">Included some image </w:t>
+      </w:r>
+      <w:proofErr w:type="gramStart"/>
+      <w:r>
+        <w:t>manipulation</w:t>
+      </w:r>
+      <w:proofErr w:type="gramEnd"/>
     </w:p>
     <w:p>
       <w:pPr>
@@ -2528,8 +1755,13 @@
         </w:numPr>
       </w:pPr>
       <w:r>
-        <w:t>Included some file management</w:t>
-      </w:r>
+        <w:t xml:space="preserve">Included some file </w:t>
+      </w:r>
+      <w:proofErr w:type="gramStart"/>
+      <w:r>
+        <w:t>management</w:t>
+      </w:r>
+      <w:proofErr w:type="gramEnd"/>
     </w:p>
     <w:p>
       <w:pPr>
@@ -2548,8 +1780,13 @@
         </w:numPr>
       </w:pPr>
       <w:r>
-        <w:t>Onboarded by previous engineer for automation maintenance programming and development for department automation project</w:t>
-      </w:r>
+        <w:t xml:space="preserve">Onboarded by previous engineer for automation maintenance programming and development for department automation </w:t>
+      </w:r>
+      <w:proofErr w:type="gramStart"/>
+      <w:r>
+        <w:t>project</w:t>
+      </w:r>
+      <w:proofErr w:type="gramEnd"/>
     </w:p>
     <w:p>
       <w:pPr>
@@ -2563,6 +1800,7 @@
         <w:t>Attempted to draft an extension of the automation project that would enable more flexibility for fast paced changes slated to occur within the department.</w:t>
       </w:r>
     </w:p>
+    <w:p/>
     <w:p>
       <w:pPr>
         <w:spacing w:after="160" w:line="259" w:lineRule="auto"/>
@@ -2574,402 +1812,526 @@
           <w:szCs w:val="26"/>
         </w:rPr>
       </w:pPr>
+      <w:r>
+        <w:br w:type="page"/>
+      </w:r>
     </w:p>
     <w:p>
       <w:pPr>
         <w:pStyle w:val="Heading2"/>
-      </w:pPr>
-      <w:r>
-        <w:t xml:space="preserve">Notable Personal </w:t>
-      </w:r>
-      <w:r>
-        <w:t>Projects</w:t>
-      </w:r>
-    </w:p>
-    <w:p>
-      <w:pPr>
-        <w:pStyle w:val="Heading3"/>
-      </w:pPr>
-      <w:r>
-        <w:t>Project Documentation Template</w:t>
-      </w:r>
-    </w:p>
-    <w:p>
-      <w:r>
-        <w:t>Fall 2023</w:t>
-      </w:r>
-    </w:p>
-    <w:p>
-      <w:r>
-        <w:t>An ongoing project intended as a framework for documentation that would streamline the thought process and construction of project documentation to make it possible for myself to retrieve important learnings from previous projects so that they can be applied to future projects.</w:t>
+        <w:sectPr>
+          <w:footerReference w:type="default" r:id="rId11"/>
+          <w:type w:val="continuous"/>
+          <w:pgSz w:w="12240" w:h="15840"/>
+          <w:pgMar w:top="1440" w:right="1440" w:bottom="1440" w:left="1440" w:header="720" w:footer="720" w:gutter="0"/>
+          <w:cols w:space="720"/>
+          <w:docGrid w:linePitch="360"/>
+        </w:sectPr>
+      </w:pPr>
+      <w:r>
+        <w:lastRenderedPageBreak/>
+        <w:t>Some of my skills</w:t>
+      </w:r>
+    </w:p>
+    <w:p>
+      <w:pPr>
+        <w:pStyle w:val="ListParagraph"/>
+        <w:numPr>
+          <w:ilvl w:val="0"/>
+          <w:numId w:val="7"/>
+        </w:numPr>
+        <w:sectPr>
+          <w:type w:val="continuous"/>
+          <w:pgSz w:w="12240" w:h="15840"/>
+          <w:pgMar w:top="1440" w:right="1440" w:bottom="1440" w:left="1440" w:header="720" w:footer="720" w:gutter="0"/>
+          <w:cols w:space="720"/>
+          <w:docGrid w:linePitch="360"/>
+        </w:sectPr>
+      </w:pPr>
+    </w:p>
+    <w:p>
+      <w:pPr>
+        <w:pStyle w:val="ListParagraph"/>
+        <w:numPr>
+          <w:ilvl w:val="0"/>
+          <w:numId w:val="7"/>
+        </w:numPr>
+      </w:pPr>
+      <w:r>
+        <w:t>Small Business Operations</w:t>
+      </w:r>
+    </w:p>
+    <w:p>
+      <w:pPr>
+        <w:pStyle w:val="ListParagraph"/>
+        <w:numPr>
+          <w:ilvl w:val="0"/>
+          <w:numId w:val="7"/>
+        </w:numPr>
+      </w:pPr>
+      <w:r>
+        <w:t>Entrepreneurship</w:t>
+      </w:r>
+    </w:p>
+    <w:p>
+      <w:pPr>
+        <w:pStyle w:val="ListParagraph"/>
+        <w:numPr>
+          <w:ilvl w:val="0"/>
+          <w:numId w:val="7"/>
+        </w:numPr>
+      </w:pPr>
+      <w:r>
+        <w:t>Customer Relations</w:t>
+      </w:r>
+    </w:p>
+    <w:p>
+      <w:pPr>
+        <w:pStyle w:val="ListParagraph"/>
+        <w:numPr>
+          <w:ilvl w:val="0"/>
+          <w:numId w:val="7"/>
+        </w:numPr>
+      </w:pPr>
+      <w:r>
+        <w:t>Customer Service</w:t>
+      </w:r>
+    </w:p>
+    <w:p>
+      <w:pPr>
+        <w:pStyle w:val="ListParagraph"/>
+        <w:numPr>
+          <w:ilvl w:val="0"/>
+          <w:numId w:val="7"/>
+        </w:numPr>
+      </w:pPr>
+      <w:r>
+        <w:t>Source Control</w:t>
+      </w:r>
+    </w:p>
+    <w:p>
+      <w:pPr>
+        <w:pStyle w:val="ListParagraph"/>
+        <w:numPr>
+          <w:ilvl w:val="0"/>
+          <w:numId w:val="7"/>
+        </w:numPr>
+      </w:pPr>
+      <w:r>
+        <w:t>Git</w:t>
+      </w:r>
+    </w:p>
+    <w:p>
+      <w:pPr>
+        <w:pStyle w:val="ListParagraph"/>
+        <w:numPr>
+          <w:ilvl w:val="0"/>
+          <w:numId w:val="7"/>
+        </w:numPr>
+      </w:pPr>
+      <w:proofErr w:type="spellStart"/>
+      <w:r>
+        <w:t>DevOPs</w:t>
+      </w:r>
+      <w:proofErr w:type="spellEnd"/>
+    </w:p>
+    <w:p>
+      <w:pPr>
+        <w:pStyle w:val="ListParagraph"/>
+        <w:numPr>
+          <w:ilvl w:val="0"/>
+          <w:numId w:val="7"/>
+        </w:numPr>
+      </w:pPr>
+      <w:r>
+        <w:t>Agile</w:t>
+      </w:r>
+    </w:p>
+    <w:p>
+      <w:pPr>
+        <w:pStyle w:val="ListParagraph"/>
+        <w:numPr>
+          <w:ilvl w:val="0"/>
+          <w:numId w:val="7"/>
+        </w:numPr>
+      </w:pPr>
+      <w:r>
+        <w:t>Scrum</w:t>
+      </w:r>
+    </w:p>
+    <w:p>
+      <w:pPr>
+        <w:pStyle w:val="ListParagraph"/>
+        <w:numPr>
+          <w:ilvl w:val="0"/>
+          <w:numId w:val="7"/>
+        </w:numPr>
+      </w:pPr>
+      <w:r>
+        <w:t>Kanban</w:t>
+      </w:r>
+    </w:p>
+    <w:p>
+      <w:pPr>
+        <w:pStyle w:val="ListParagraph"/>
+        <w:numPr>
+          <w:ilvl w:val="0"/>
+          <w:numId w:val="7"/>
+        </w:numPr>
+      </w:pPr>
+      <w:r>
+        <w:t>Linux</w:t>
+      </w:r>
+    </w:p>
+    <w:p>
+      <w:pPr>
+        <w:pStyle w:val="ListParagraph"/>
+        <w:numPr>
+          <w:ilvl w:val="0"/>
+          <w:numId w:val="7"/>
+        </w:numPr>
+      </w:pPr>
+      <w:r>
+        <w:t xml:space="preserve">Debugging with </w:t>
+      </w:r>
+      <w:proofErr w:type="spellStart"/>
+      <w:r>
+        <w:t>WinDBG</w:t>
+      </w:r>
+      <w:proofErr w:type="spellEnd"/>
+    </w:p>
+    <w:p>
+      <w:pPr>
+        <w:pStyle w:val="ListParagraph"/>
+        <w:numPr>
+          <w:ilvl w:val="0"/>
+          <w:numId w:val="7"/>
+        </w:numPr>
+      </w:pPr>
+      <w:r>
+        <w:t>Debugging with Process Debugger</w:t>
+      </w:r>
+    </w:p>
+    <w:p>
+      <w:pPr>
+        <w:pStyle w:val="ListParagraph"/>
+        <w:numPr>
+          <w:ilvl w:val="0"/>
+          <w:numId w:val="7"/>
+        </w:numPr>
+      </w:pPr>
+      <w:r>
+        <w:t>Bios Deployments</w:t>
+      </w:r>
+    </w:p>
+    <w:p>
+      <w:pPr>
+        <w:pStyle w:val="ListParagraph"/>
+        <w:numPr>
+          <w:ilvl w:val="0"/>
+          <w:numId w:val="7"/>
+        </w:numPr>
+      </w:pPr>
+      <w:r>
+        <w:t>Debugging</w:t>
+      </w:r>
+    </w:p>
+    <w:p>
+      <w:pPr>
+        <w:pStyle w:val="ListParagraph"/>
+        <w:numPr>
+          <w:ilvl w:val="0"/>
+          <w:numId w:val="7"/>
+        </w:numPr>
+      </w:pPr>
+      <w:r>
+        <w:t>Hardware Testing</w:t>
+      </w:r>
+    </w:p>
+    <w:p>
+      <w:pPr>
+        <w:pStyle w:val="ListParagraph"/>
+        <w:numPr>
+          <w:ilvl w:val="0"/>
+          <w:numId w:val="7"/>
+        </w:numPr>
+      </w:pPr>
+      <w:r>
+        <w:t>OS Deployments</w:t>
+      </w:r>
+    </w:p>
+    <w:p>
+      <w:pPr>
+        <w:pStyle w:val="ListParagraph"/>
+        <w:numPr>
+          <w:ilvl w:val="0"/>
+          <w:numId w:val="7"/>
+        </w:numPr>
+      </w:pPr>
+      <w:r>
+        <w:t>Business Communication</w:t>
+      </w:r>
+    </w:p>
+    <w:p>
+      <w:pPr>
+        <w:pStyle w:val="ListParagraph"/>
+        <w:numPr>
+          <w:ilvl w:val="0"/>
+          <w:numId w:val="7"/>
+        </w:numPr>
+      </w:pPr>
+      <w:r>
+        <w:t>Community Building</w:t>
+      </w:r>
+    </w:p>
+    <w:p>
+      <w:pPr>
+        <w:pStyle w:val="ListParagraph"/>
+        <w:numPr>
+          <w:ilvl w:val="0"/>
+          <w:numId w:val="7"/>
+        </w:numPr>
+      </w:pPr>
+      <w:r>
+        <w:t>PCB Soldering</w:t>
+      </w:r>
+    </w:p>
+    <w:p>
+      <w:pPr>
+        <w:pStyle w:val="ListParagraph"/>
+        <w:numPr>
+          <w:ilvl w:val="0"/>
+          <w:numId w:val="7"/>
+        </w:numPr>
+      </w:pPr>
+      <w:r>
+        <w:t>Laptop Repair</w:t>
+      </w:r>
+    </w:p>
+    <w:p>
+      <w:pPr>
+        <w:pStyle w:val="ListParagraph"/>
+        <w:numPr>
+          <w:ilvl w:val="0"/>
+          <w:numId w:val="7"/>
+        </w:numPr>
+      </w:pPr>
+      <w:r>
+        <w:t>Phone Repair</w:t>
+      </w:r>
+    </w:p>
+    <w:p>
+      <w:pPr>
+        <w:pStyle w:val="ListParagraph"/>
+        <w:numPr>
+          <w:ilvl w:val="0"/>
+          <w:numId w:val="7"/>
+        </w:numPr>
+      </w:pPr>
+      <w:r>
+        <w:t>Technical Writing</w:t>
+      </w:r>
+    </w:p>
+    <w:p>
+      <w:pPr>
+        <w:pStyle w:val="ListParagraph"/>
+        <w:numPr>
+          <w:ilvl w:val="0"/>
+          <w:numId w:val="7"/>
+        </w:numPr>
+      </w:pPr>
+      <w:r>
+        <w:t>Public Speaking</w:t>
+      </w:r>
+    </w:p>
+    <w:p>
+      <w:pPr>
+        <w:pStyle w:val="ListParagraph"/>
+        <w:numPr>
+          <w:ilvl w:val="0"/>
+          <w:numId w:val="7"/>
+        </w:numPr>
+      </w:pPr>
+      <w:r>
+        <w:t>Event Technology Planning</w:t>
+      </w:r>
+    </w:p>
+    <w:p>
+      <w:pPr>
+        <w:pStyle w:val="ListParagraph"/>
+        <w:numPr>
+          <w:ilvl w:val="0"/>
+          <w:numId w:val="7"/>
+        </w:numPr>
+      </w:pPr>
+      <w:r>
+        <w:t>AI implementation</w:t>
+      </w:r>
+    </w:p>
+    <w:p>
+      <w:pPr>
+        <w:pStyle w:val="ListParagraph"/>
+        <w:numPr>
+          <w:ilvl w:val="0"/>
+          <w:numId w:val="7"/>
+        </w:numPr>
+      </w:pPr>
+      <w:r>
+        <w:t>Software Engineering</w:t>
+      </w:r>
+    </w:p>
+    <w:p>
+      <w:pPr>
+        <w:pStyle w:val="ListParagraph"/>
+        <w:numPr>
+          <w:ilvl w:val="0"/>
+          <w:numId w:val="7"/>
+        </w:numPr>
+      </w:pPr>
+      <w:r>
+        <w:t>Software Development</w:t>
+      </w:r>
+    </w:p>
+    <w:p>
+      <w:pPr>
+        <w:pStyle w:val="ListParagraph"/>
+        <w:numPr>
+          <w:ilvl w:val="0"/>
+          <w:numId w:val="7"/>
+        </w:numPr>
+      </w:pPr>
+      <w:r>
+        <w:t>Iterative Development</w:t>
+      </w:r>
+    </w:p>
+    <w:p>
+      <w:pPr>
+        <w:pStyle w:val="ListParagraph"/>
+        <w:numPr>
+          <w:ilvl w:val="0"/>
+          <w:numId w:val="7"/>
+        </w:numPr>
+      </w:pPr>
+      <w:r>
+        <w:t>Consulting</w:t>
+      </w:r>
+    </w:p>
+    <w:p>
+      <w:pPr>
+        <w:pStyle w:val="ListParagraph"/>
+        <w:numPr>
+          <w:ilvl w:val="0"/>
+          <w:numId w:val="7"/>
+        </w:numPr>
+      </w:pPr>
+      <w:r>
+        <w:t>Computer Science</w:t>
+      </w:r>
+    </w:p>
+    <w:p>
+      <w:pPr>
+        <w:pStyle w:val="ListParagraph"/>
+        <w:numPr>
+          <w:ilvl w:val="0"/>
+          <w:numId w:val="7"/>
+        </w:numPr>
+      </w:pPr>
+      <w:r>
+        <w:t>Process Automation</w:t>
+      </w:r>
+    </w:p>
+    <w:p>
+      <w:pPr>
+        <w:pStyle w:val="ListParagraph"/>
+        <w:numPr>
+          <w:ilvl w:val="0"/>
+          <w:numId w:val="7"/>
+        </w:numPr>
+      </w:pPr>
+      <w:r>
+        <w:t>Micro Service Architecture</w:t>
+      </w:r>
+    </w:p>
+    <w:p>
+      <w:pPr>
+        <w:pStyle w:val="ListParagraph"/>
+        <w:numPr>
+          <w:ilvl w:val="0"/>
+          <w:numId w:val="7"/>
+        </w:numPr>
+      </w:pPr>
+      <w:r>
+        <w:t>APIs</w:t>
+      </w:r>
+    </w:p>
+    <w:p>
+      <w:pPr>
+        <w:pStyle w:val="ListParagraph"/>
+        <w:numPr>
+          <w:ilvl w:val="0"/>
+          <w:numId w:val="7"/>
+        </w:numPr>
+      </w:pPr>
+      <w:r>
+        <w:t xml:space="preserve">Testing software </w:t>
+      </w:r>
+    </w:p>
+    <w:p>
+      <w:pPr>
+        <w:pStyle w:val="ListParagraph"/>
+        <w:numPr>
+          <w:ilvl w:val="0"/>
+          <w:numId w:val="7"/>
+        </w:numPr>
+      </w:pPr>
+      <w:r>
+        <w:t>Testing APIs</w:t>
+      </w:r>
+    </w:p>
+    <w:p>
+      <w:pPr>
+        <w:pStyle w:val="ListParagraph"/>
+        <w:numPr>
+          <w:ilvl w:val="0"/>
+          <w:numId w:val="7"/>
+        </w:numPr>
+      </w:pPr>
+      <w:r>
+        <w:t>Managing project teams</w:t>
+      </w:r>
+    </w:p>
+    <w:p>
+      <w:pPr>
+        <w:pStyle w:val="ListParagraph"/>
+        <w:numPr>
+          <w:ilvl w:val="0"/>
+          <w:numId w:val="7"/>
+        </w:numPr>
+      </w:pPr>
+      <w:r>
+        <w:t>Team collaboration</w:t>
+      </w:r>
+    </w:p>
+    <w:p>
+      <w:pPr>
+        <w:pStyle w:val="ListParagraph"/>
+        <w:numPr>
+          <w:ilvl w:val="0"/>
+          <w:numId w:val="7"/>
+        </w:numPr>
+        <w:sectPr>
+          <w:type w:val="continuous"/>
+          <w:pgSz w:w="12240" w:h="15840"/>
+          <w:pgMar w:top="1440" w:right="1440" w:bottom="1440" w:left="1440" w:header="720" w:footer="720" w:gutter="0"/>
+          <w:cols w:num="3" w:space="720"/>
+          <w:docGrid w:linePitch="360"/>
+        </w:sectPr>
+      </w:pPr>
+      <w:r>
+        <w:t>Service-now</w:t>
       </w:r>
     </w:p>
     <w:p/>
-    <w:p>
-      <w:pPr>
-        <w:rPr>
-          <w:b/>
-          <w:bCs/>
-        </w:rPr>
-      </w:pPr>
-      <w:r>
-        <w:rPr>
-          <w:b/>
-          <w:bCs/>
-        </w:rPr>
-        <w:t>No key learnings yet since this is still in its implementation phase.</w:t>
-      </w:r>
-    </w:p>
-    <w:p>
-      <w:pPr>
-        <w:pStyle w:val="Heading3"/>
-      </w:pPr>
-    </w:p>
-    <w:p>
-      <w:pPr>
-        <w:pStyle w:val="Heading3"/>
-      </w:pPr>
-      <w:r>
-        <w:t>Project Coinbase Trading Bot</w:t>
-      </w:r>
-    </w:p>
-    <w:p>
-      <w:r>
-        <w:t>Summer 2023</w:t>
-      </w:r>
-    </w:p>
-    <w:p>
-      <w:r>
-        <w:t>A project utilizing a mixture of React Native, Express.js, and other node packages to build out a set of microservices with the intent to monitor, analyze, and utilize market movements.</w:t>
-      </w:r>
-    </w:p>
-    <w:p/>
-    <w:p>
-      <w:pPr>
-        <w:rPr>
-          <w:b/>
-          <w:bCs/>
-        </w:rPr>
-      </w:pPr>
-      <w:r>
-        <w:rPr>
-          <w:b/>
-          <w:bCs/>
-        </w:rPr>
-        <w:t>Key Learnings:</w:t>
-      </w:r>
-    </w:p>
-    <w:p>
-      <w:pPr>
-        <w:pStyle w:val="ListParagraph"/>
-        <w:numPr>
-          <w:ilvl w:val="0"/>
-          <w:numId w:val="1"/>
-        </w:numPr>
-      </w:pPr>
-      <w:r>
-        <w:t>Microservices</w:t>
-      </w:r>
-    </w:p>
-    <w:p>
-      <w:pPr>
-        <w:pStyle w:val="ListParagraph"/>
-        <w:numPr>
-          <w:ilvl w:val="0"/>
-          <w:numId w:val="1"/>
-        </w:numPr>
-      </w:pPr>
-      <w:r>
-        <w:t>Typescript</w:t>
-      </w:r>
-    </w:p>
-    <w:p>
-      <w:pPr>
-        <w:pStyle w:val="ListParagraph"/>
-        <w:numPr>
-          <w:ilvl w:val="0"/>
-          <w:numId w:val="1"/>
-        </w:numPr>
-      </w:pPr>
-      <w:r>
-        <w:t>Mongodb patterns and strategies</w:t>
-      </w:r>
-    </w:p>
-    <w:p>
-      <w:pPr>
-        <w:pStyle w:val="ListParagraph"/>
-        <w:numPr>
-          <w:ilvl w:val="0"/>
-          <w:numId w:val="1"/>
-        </w:numPr>
-      </w:pPr>
-      <w:r>
-        <w:t>Cloud services</w:t>
-      </w:r>
-    </w:p>
-    <w:p>
-      <w:pPr>
-        <w:pStyle w:val="ListParagraph"/>
-        <w:numPr>
-          <w:ilvl w:val="0"/>
-          <w:numId w:val="1"/>
-        </w:numPr>
-      </w:pPr>
-      <w:r>
-        <w:t>APIs</w:t>
-      </w:r>
-    </w:p>
-    <w:p>
-      <w:pPr>
-        <w:pStyle w:val="ListParagraph"/>
-        <w:numPr>
-          <w:ilvl w:val="0"/>
-          <w:numId w:val="1"/>
-        </w:numPr>
-      </w:pPr>
-      <w:r>
-        <w:lastRenderedPageBreak/>
-        <w:t>React Navigation</w:t>
-      </w:r>
-    </w:p>
-    <w:p>
-      <w:pPr>
-        <w:pStyle w:val="ListParagraph"/>
-        <w:numPr>
-          <w:ilvl w:val="0"/>
-          <w:numId w:val="1"/>
-        </w:numPr>
-        <w:spacing w:after="160" w:line="259" w:lineRule="auto"/>
-        <w:rPr>
-          <w:rFonts w:eastAsiaTheme="majorEastAsia" w:cstheme="majorBidi"/>
-          <w:b/>
-          <w:color w:val="1F3763" w:themeColor="accent1" w:themeShade="7F"/>
-          <w:sz w:val="24"/>
-          <w:szCs w:val="24"/>
-        </w:rPr>
-      </w:pPr>
-      <w:r>
-        <w:t>A hybrid implementation of cloud and local hosted servers for a cheaper microservice implementation</w:t>
-      </w:r>
-    </w:p>
-    <w:p>
-      <w:pPr>
-        <w:pStyle w:val="Heading3"/>
-      </w:pPr>
-      <w:r>
-        <w:t>Automated Google Form Email Response</w:t>
-      </w:r>
-    </w:p>
-    <w:p>
-      <w:r>
-        <w:t>Fall 2022</w:t>
-      </w:r>
-    </w:p>
-    <w:p>
-      <w:r>
-        <w:t>A project intended to cut myself out as the arbitrator between clients and their desired office by implementing a self-diagnostic survey with the aim to guide clients towards common solutions and building a pipeline of standardized communication for the office in question to receive.  This project was done using Google’s flavor of Javascript called Google Apps Script.</w:t>
-      </w:r>
-    </w:p>
-    <w:p/>
-    <w:p>
-      <w:pPr>
-        <w:rPr>
-          <w:b/>
-          <w:bCs/>
-        </w:rPr>
-      </w:pPr>
-      <w:r>
-        <w:rPr>
-          <w:b/>
-          <w:bCs/>
-        </w:rPr>
-        <w:t>Key Learnings:</w:t>
-      </w:r>
-    </w:p>
-    <w:p>
-      <w:pPr>
-        <w:pStyle w:val="ListParagraph"/>
-        <w:numPr>
-          <w:ilvl w:val="0"/>
-          <w:numId w:val="1"/>
-        </w:numPr>
-      </w:pPr>
-      <w:r>
-        <w:t>Due to the lack of interoperability between Google Apps Script and other Google services this system was far too rigid but due to the operational constraints of the University of San Francisco this was the only solution available.</w:t>
-      </w:r>
-    </w:p>
-    <w:p/>
-    <w:p>
-      <w:pPr>
-        <w:pStyle w:val="Heading3"/>
-      </w:pPr>
-      <w:r>
-        <w:t>Additional projects can be found at</w:t>
-      </w:r>
-    </w:p>
-    <w:p>
-      <w:pPr>
-        <w:rPr>
-          <w:color w:val="0563C1" w:themeColor="hyperlink"/>
-          <w:u w:val="single"/>
-        </w:rPr>
-      </w:pPr>
-      <w:hyperlink r:id="rId11" w:history="1">
-        <w:r>
-          <w:rPr>
-            <w:rStyle w:val="Hyperlink"/>
-          </w:rPr>
-          <w:t>https://github.com/KenMunk</w:t>
-        </w:r>
-      </w:hyperlink>
-    </w:p>
-    <w:p>
-      <w:pPr>
-        <w:pStyle w:val="ListParagraph"/>
-        <w:numPr>
-          <w:ilvl w:val="0"/>
-          <w:numId w:val="1"/>
-        </w:numPr>
-      </w:pPr>
-      <w:r>
-        <w:t>Includes small, medium, and large projects done individually and managed in teams</w:t>
-      </w:r>
-    </w:p>
-    <w:p>
-      <w:r>
-        <w:t>Didn’t add all relevant projects due to volume</w:t>
-      </w:r>
-    </w:p>
-    <w:p/>
-    <w:p>
-      <w:pPr>
-        <w:pStyle w:val="Heading2"/>
-      </w:pPr>
-      <w:r>
-        <w:t>Education</w:t>
-      </w:r>
-    </w:p>
-    <w:p>
-      <w:pPr>
-        <w:pStyle w:val="Heading3"/>
-      </w:pPr>
-      <w:r>
-        <w:t>B</w:t>
-      </w:r>
-      <w:r>
-        <w:t>S</w:t>
-      </w:r>
-      <w:r>
-        <w:t xml:space="preserve"> in Computer Science</w:t>
-      </w:r>
-    </w:p>
-    <w:p>
-      <w:r>
-        <w:t>California State University – Sacramento – Sacramento, CA</w:t>
-      </w:r>
-    </w:p>
-    <w:p>
-      <w:r>
-        <w:t>Graduated Fall 2023</w:t>
-      </w:r>
-    </w:p>
-    <w:p/>
-    <w:p>
-      <w:r>
-        <w:t>Things used: Java, Javascipt, Python, Node.js, React, React Native, Angular, C, C++, C#, SQL, NoSQL, Git</w:t>
-      </w:r>
-    </w:p>
-    <w:p/>
-    <w:p>
-      <w:pPr>
-        <w:pStyle w:val="Heading3"/>
-      </w:pPr>
-      <w:r>
-        <w:t>Course work in Computer Science</w:t>
-      </w:r>
-    </w:p>
-    <w:p>
-      <w:r>
-        <w:t>Sierra College – Rocklin, CA</w:t>
-      </w:r>
-    </w:p>
-    <w:p/>
-    <w:p>
-      <w:r>
-        <w:t>Things used: Java, Python, C, C++, C#, SQL, Git</w:t>
-      </w:r>
-    </w:p>
-    <w:p/>
-    <w:p>
-      <w:pPr>
-        <w:pStyle w:val="Heading3"/>
-      </w:pPr>
-      <w:r>
-        <w:t>Course work in Business Management</w:t>
-      </w:r>
-    </w:p>
-    <w:p>
-      <w:r>
-        <w:t>Chemeketa Community College – Salem, OR</w:t>
-      </w:r>
-    </w:p>
-    <w:p/>
-    <w:p>
-      <w:pPr>
-        <w:pStyle w:val="Heading2"/>
-      </w:pPr>
-      <w:r>
-        <w:t>Areas where I want to grow</w:t>
-      </w:r>
-    </w:p>
-    <w:p>
-      <w:pPr>
-        <w:pStyle w:val="ListParagraph"/>
-        <w:numPr>
-          <w:ilvl w:val="0"/>
-          <w:numId w:val="1"/>
-        </w:numPr>
-      </w:pPr>
-      <w:r>
-        <w:t>Web application test development (already have skills but want to continue growing)</w:t>
-      </w:r>
-    </w:p>
-    <w:p>
-      <w:pPr>
-        <w:pStyle w:val="ListParagraph"/>
-        <w:numPr>
-          <w:ilvl w:val="0"/>
-          <w:numId w:val="1"/>
-        </w:numPr>
-      </w:pPr>
-      <w:r>
-        <w:t>SQL scripting (already have some experience but would like to have more)</w:t>
-      </w:r>
-    </w:p>
-    <w:p>
-      <w:pPr>
-        <w:pStyle w:val="ListParagraph"/>
-        <w:numPr>
-          <w:ilvl w:val="0"/>
-          <w:numId w:val="1"/>
-        </w:numPr>
-      </w:pPr>
-      <w:r>
-        <w:t>Experience as a lead developer (although I’m probably not in a position where I’m ready for this, I would like to eventually grow into the capacity)</w:t>
-      </w:r>
-    </w:p>
-    <w:p>
-      <w:pPr>
-        <w:pStyle w:val="ListParagraph"/>
-        <w:numPr>
-          <w:ilvl w:val="0"/>
-          <w:numId w:val="1"/>
-        </w:numPr>
-      </w:pPr>
-      <w:r>
-        <w:t>Building tools for automating processes since I haven’t gotten a lot of feedback on my tools since my main strategy is to integrate tools without disrupting the workflows of others</w:t>
-      </w:r>
-    </w:p>
     <w:sectPr>
       <w:type w:val="continuous"/>
       <w:pgSz w:w="12240" w:h="15840"/>
@@ -3014,6 +2376,134 @@
       <w:sdt>
         <w:sdtPr>
           <w:id w:val="1728636285"/>
+          <w:docPartObj>
+            <w:docPartGallery w:val="Page Numbers (Top of Page)"/>
+            <w:docPartUnique/>
+          </w:docPartObj>
+        </w:sdtPr>
+        <w:sdtContent>
+          <w:p>
+            <w:pPr>
+              <w:pStyle w:val="Footer"/>
+              <w:jc w:val="center"/>
+            </w:pPr>
+            <w:r>
+              <w:t xml:space="preserve">Page </w:t>
+            </w:r>
+            <w:r>
+              <w:rPr>
+                <w:b/>
+                <w:bCs/>
+                <w:sz w:val="24"/>
+                <w:szCs w:val="24"/>
+              </w:rPr>
+              <w:fldChar w:fldCharType="begin"/>
+            </w:r>
+            <w:r>
+              <w:rPr>
+                <w:b/>
+                <w:bCs/>
+              </w:rPr>
+              <w:instrText xml:space="preserve"> PAGE </w:instrText>
+            </w:r>
+            <w:r>
+              <w:rPr>
+                <w:b/>
+                <w:bCs/>
+                <w:sz w:val="24"/>
+                <w:szCs w:val="24"/>
+              </w:rPr>
+              <w:fldChar w:fldCharType="separate"/>
+            </w:r>
+            <w:r>
+              <w:rPr>
+                <w:b/>
+                <w:bCs/>
+                <w:noProof/>
+              </w:rPr>
+              <w:t>2</w:t>
+            </w:r>
+            <w:r>
+              <w:rPr>
+                <w:b/>
+                <w:bCs/>
+                <w:sz w:val="24"/>
+                <w:szCs w:val="24"/>
+              </w:rPr>
+              <w:fldChar w:fldCharType="end"/>
+            </w:r>
+            <w:r>
+              <w:t xml:space="preserve"> of </w:t>
+            </w:r>
+            <w:r>
+              <w:rPr>
+                <w:b/>
+                <w:bCs/>
+                <w:sz w:val="24"/>
+                <w:szCs w:val="24"/>
+              </w:rPr>
+              <w:fldChar w:fldCharType="begin"/>
+            </w:r>
+            <w:r>
+              <w:rPr>
+                <w:b/>
+                <w:bCs/>
+              </w:rPr>
+              <w:instrText xml:space="preserve"> NUMPAGES  </w:instrText>
+            </w:r>
+            <w:r>
+              <w:rPr>
+                <w:b/>
+                <w:bCs/>
+                <w:sz w:val="24"/>
+                <w:szCs w:val="24"/>
+              </w:rPr>
+              <w:fldChar w:fldCharType="separate"/>
+            </w:r>
+            <w:r>
+              <w:rPr>
+                <w:b/>
+                <w:bCs/>
+                <w:noProof/>
+              </w:rPr>
+              <w:t>2</w:t>
+            </w:r>
+            <w:r>
+              <w:rPr>
+                <w:b/>
+                <w:bCs/>
+                <w:sz w:val="24"/>
+                <w:szCs w:val="24"/>
+              </w:rPr>
+              <w:fldChar w:fldCharType="end"/>
+            </w:r>
+          </w:p>
+        </w:sdtContent>
+      </w:sdt>
+    </w:sdtContent>
+  </w:sdt>
+  <w:p>
+    <w:pPr>
+      <w:pStyle w:val="Footer"/>
+    </w:pPr>
+  </w:p>
+</w:ftr>
+</file>
+
+<file path=word/footer2.xml><?xml version="1.0" encoding="utf-8"?>
+<w:ftr xmlns:wpc="http://schemas.microsoft.com/office/word/2010/wordprocessingCanvas" xmlns:cx="http://schemas.microsoft.com/office/drawing/2014/chartex" xmlns:cx1="http://schemas.microsoft.com/office/drawing/2015/9/8/chartex" xmlns:cx2="http://schemas.microsoft.com/office/drawing/2015/10/21/chartex" xmlns:cx3="http://schemas.microsoft.com/office/drawing/2016/5/9/chartex" xmlns:cx4="http://schemas.microsoft.com/office/drawing/2016/5/10/chartex" xmlns:cx5="http://schemas.microsoft.com/office/drawing/2016/5/11/chartex" xmlns:cx6="http://schemas.microsoft.com/office/drawing/2016/5/12/chartex" xmlns:cx7="http://schemas.microsoft.com/office/drawing/2016/5/13/chartex" xmlns:cx8="http://schemas.microsoft.com/office/drawing/2016/5/14/chartex" xmlns:mc="http://schemas.openxmlformats.org/markup-compatibility/2006" xmlns:aink="http://schemas.microsoft.com/office/drawing/2016/ink" xmlns:am3d="http://schemas.microsoft.com/office/drawing/2017/model3d" xmlns:o="urn:schemas-microsoft-com:office:office" xmlns:oel="http://schemas.microsoft.com/office/2019/extlst" xmlns:r="http://schemas.openxmlformats.org/officeDocument/2006/relationships" xmlns:m="http://schemas.openxmlformats.org/officeDocument/2006/math" xmlns:v="urn:schemas-microsoft-com:vml" xmlns:wp14="http://schemas.microsoft.com/office/word/2010/wordprocessingDrawing" xmlns:wp="http://schemas.openxmlformats.org/drawingml/2006/wordprocessingDrawing" xmlns:w10="urn:schemas-microsoft-com:office:word" xmlns:w="http://schemas.openxmlformats.org/wordprocessingml/2006/main" xmlns:w14="http://schemas.microsoft.com/office/word/2010/wordml" xmlns:w15="http://schemas.microsoft.com/office/word/2012/wordml" xmlns:w16cex="http://schemas.microsoft.com/office/word/2018/wordml/cex" xmlns:w16cid="http://schemas.microsoft.com/office/word/2016/wordml/cid" xmlns:w16="http://schemas.microsoft.com/office/word/2018/wordml" xmlns:w16sdtdh="http://schemas.microsoft.com/office/word/2020/wordml/sdtdatahash" xmlns:w16se="http://schemas.microsoft.com/office/word/2015/wordml/symex" xmlns:wpg="http://schemas.microsoft.com/office/word/2010/wordprocessingGroup" xmlns:wpi="http://schemas.microsoft.com/office/word/2010/wordprocessingInk" xmlns:wne="http://schemas.microsoft.com/office/word/2006/wordml" xmlns:wps="http://schemas.microsoft.com/office/word/2010/wordprocessingShape" mc:Ignorable="w14 w15 w16se w16cid w16 w16cex w16sdtdh wp14">
+  <w:sdt>
+    <w:sdtPr>
+      <w:id w:val="-642426878"/>
+      <w:docPartObj>
+        <w:docPartGallery w:val="Page Numbers (Bottom of Page)"/>
+        <w:docPartUnique/>
+      </w:docPartObj>
+    </w:sdtPr>
+    <w:sdtContent>
+      <w:sdt>
+        <w:sdtPr>
+          <w:id w:val="-1907290371"/>
           <w:docPartObj>
             <w:docPartGallery w:val="Page Numbers (Top of Page)"/>
             <w:docPartUnique/>

</xml_diff>

<commit_message>
Chamberlain update - Sutter simulation operations role target
</commit_message>
<xml_diff>
--- a/KennethMunk--Resume.docx
+++ b/KennethMunk--Resume.docx
@@ -1,6 +1,6 @@
 
 <file path=word/document.xml><?xml version="1.0" encoding="utf-8"?>
-<w:document xmlns:wpc="http://schemas.microsoft.com/office/word/2010/wordprocessingCanvas" xmlns:cx="http://schemas.microsoft.com/office/drawing/2014/chartex" xmlns:cx1="http://schemas.microsoft.com/office/drawing/2015/9/8/chartex" xmlns:cx2="http://schemas.microsoft.com/office/drawing/2015/10/21/chartex" xmlns:cx3="http://schemas.microsoft.com/office/drawing/2016/5/9/chartex" xmlns:cx4="http://schemas.microsoft.com/office/drawing/2016/5/10/chartex" xmlns:cx5="http://schemas.microsoft.com/office/drawing/2016/5/11/chartex" xmlns:cx6="http://schemas.microsoft.com/office/drawing/2016/5/12/chartex" xmlns:cx7="http://schemas.microsoft.com/office/drawing/2016/5/13/chartex" xmlns:cx8="http://schemas.microsoft.com/office/drawing/2016/5/14/chartex" xmlns:mc="http://schemas.openxmlformats.org/markup-compatibility/2006" xmlns:aink="http://schemas.microsoft.com/office/drawing/2016/ink" xmlns:am3d="http://schemas.microsoft.com/office/drawing/2017/model3d" xmlns:o="urn:schemas-microsoft-com:office:office" xmlns:oel="http://schemas.microsoft.com/office/2019/extlst" xmlns:r="http://schemas.openxmlformats.org/officeDocument/2006/relationships" xmlns:m="http://schemas.openxmlformats.org/officeDocument/2006/math" xmlns:v="urn:schemas-microsoft-com:vml" xmlns:wp14="http://schemas.microsoft.com/office/word/2010/wordprocessingDrawing" xmlns:wp="http://schemas.openxmlformats.org/drawingml/2006/wordprocessingDrawing" xmlns:w10="urn:schemas-microsoft-com:office:word" xmlns:w="http://schemas.openxmlformats.org/wordprocessingml/2006/main" xmlns:w14="http://schemas.microsoft.com/office/word/2010/wordml" xmlns:w15="http://schemas.microsoft.com/office/word/2012/wordml" xmlns:w16cex="http://schemas.microsoft.com/office/word/2018/wordml/cex" xmlns:w16cid="http://schemas.microsoft.com/office/word/2016/wordml/cid" xmlns:w16="http://schemas.microsoft.com/office/word/2018/wordml" xmlns:w16sdtdh="http://schemas.microsoft.com/office/word/2020/wordml/sdtdatahash" xmlns:w16se="http://schemas.microsoft.com/office/word/2015/wordml/symex" xmlns:wpg="http://schemas.microsoft.com/office/word/2010/wordprocessingGroup" xmlns:wpi="http://schemas.microsoft.com/office/word/2010/wordprocessingInk" xmlns:wne="http://schemas.microsoft.com/office/word/2006/wordml" xmlns:wps="http://schemas.microsoft.com/office/word/2010/wordprocessingShape" mc:Ignorable="w14 w15 w16se w16cid w16 w16cex w16sdtdh wp14">
+<w:document xmlns:wpc="http://schemas.microsoft.com/office/word/2010/wordprocessingCanvas" xmlns:cx="http://schemas.microsoft.com/office/drawing/2014/chartex" xmlns:cx1="http://schemas.microsoft.com/office/drawing/2015/9/8/chartex" xmlns:cx2="http://schemas.microsoft.com/office/drawing/2015/10/21/chartex" xmlns:cx3="http://schemas.microsoft.com/office/drawing/2016/5/9/chartex" xmlns:cx4="http://schemas.microsoft.com/office/drawing/2016/5/10/chartex" xmlns:cx5="http://schemas.microsoft.com/office/drawing/2016/5/11/chartex" xmlns:cx6="http://schemas.microsoft.com/office/drawing/2016/5/12/chartex" xmlns:cx7="http://schemas.microsoft.com/office/drawing/2016/5/13/chartex" xmlns:cx8="http://schemas.microsoft.com/office/drawing/2016/5/14/chartex" xmlns:mc="http://schemas.openxmlformats.org/markup-compatibility/2006" xmlns:aink="http://schemas.microsoft.com/office/drawing/2016/ink" xmlns:am3d="http://schemas.microsoft.com/office/drawing/2017/model3d" xmlns:o="urn:schemas-microsoft-com:office:office" xmlns:oel="http://schemas.microsoft.com/office/2019/extlst" xmlns:r="http://schemas.openxmlformats.org/officeDocument/2006/relationships" xmlns:m="http://schemas.openxmlformats.org/officeDocument/2006/math" xmlns:v="urn:schemas-microsoft-com:vml" xmlns:wp14="http://schemas.microsoft.com/office/word/2010/wordprocessingDrawing" xmlns:wp="http://schemas.openxmlformats.org/drawingml/2006/wordprocessingDrawing" xmlns:w10="urn:schemas-microsoft-com:office:word" xmlns:w="http://schemas.openxmlformats.org/wordprocessingml/2006/main" xmlns:w14="http://schemas.microsoft.com/office/word/2010/wordml" xmlns:w15="http://schemas.microsoft.com/office/word/2012/wordml" xmlns:w16cex="http://schemas.microsoft.com/office/word/2018/wordml/cex" xmlns:w16cid="http://schemas.microsoft.com/office/word/2016/wordml/cid" xmlns:w16="http://schemas.microsoft.com/office/word/2018/wordml" xmlns:w16du="http://schemas.microsoft.com/office/word/2023/wordml/word16du" xmlns:w16sdtdh="http://schemas.microsoft.com/office/word/2020/wordml/sdtdatahash" xmlns:w16se="http://schemas.microsoft.com/office/word/2015/wordml/symex" xmlns:wpg="http://schemas.microsoft.com/office/word/2010/wordprocessingGroup" xmlns:wpi="http://schemas.microsoft.com/office/word/2010/wordprocessingInk" xmlns:wne="http://schemas.microsoft.com/office/word/2006/wordml" xmlns:wps="http://schemas.microsoft.com/office/word/2010/wordprocessingShape" mc:Ignorable="w14 w15 w16se w16cid w16 w16cex w16sdtdh w16du wp14">
   <w:body>
     <w:p>
       <w:pPr>
@@ -141,8 +141,379 @@
         <w:pStyle w:val="Heading3"/>
       </w:pPr>
       <w:r>
-        <w:t xml:space="preserve">Tier 2 </w:t>
-      </w:r>
+        <w:t>Simulation and IT Support Specialist</w:t>
+      </w:r>
+    </w:p>
+    <w:p>
+      <w:r>
+        <w:t xml:space="preserve">Chamberlain University – </w:t>
+      </w:r>
+      <w:proofErr w:type="spellStart"/>
+      <w:r>
+        <w:t>Adtalem</w:t>
+      </w:r>
+      <w:proofErr w:type="spellEnd"/>
+      <w:r>
+        <w:t xml:space="preserve"> Global Education – Sacramento Campus</w:t>
+      </w:r>
+    </w:p>
+    <w:p>
+      <w:r>
+        <w:t>10970 Sun Center Dr, Sacramento, CA 95670</w:t>
+      </w:r>
+    </w:p>
+    <w:p>
+      <w:r>
+        <w:t>May 2024 to Present</w:t>
+      </w:r>
+    </w:p>
+    <w:p>
+      <w:r>
+        <w:t>40-45 hours/week</w:t>
+      </w:r>
+    </w:p>
+    <w:p/>
+    <w:p>
+      <w:pPr>
+        <w:rPr>
+          <w:b/>
+          <w:bCs/>
+        </w:rPr>
+      </w:pPr>
+      <w:r>
+        <w:rPr>
+          <w:b/>
+          <w:bCs/>
+        </w:rPr>
+        <w:t>Accomplishments</w:t>
+      </w:r>
+    </w:p>
+    <w:p>
+      <w:pPr>
+        <w:pStyle w:val="ListParagraph"/>
+        <w:numPr>
+          <w:ilvl w:val="0"/>
+          <w:numId w:val="8"/>
+        </w:numPr>
+        <w:rPr>
+          <w:b/>
+          <w:bCs/>
+        </w:rPr>
+      </w:pPr>
+      <w:r>
+        <w:t>Digitized equipment checkout systems for better equipment accountability</w:t>
+      </w:r>
+    </w:p>
+    <w:p>
+      <w:pPr>
+        <w:pStyle w:val="ListParagraph"/>
+        <w:numPr>
+          <w:ilvl w:val="1"/>
+          <w:numId w:val="8"/>
+        </w:numPr>
+        <w:rPr>
+          <w:b/>
+          <w:bCs/>
+        </w:rPr>
+      </w:pPr>
+      <w:r>
+        <w:t>Net result was a  0% unaccounted device status</w:t>
+      </w:r>
+    </w:p>
+    <w:p>
+      <w:pPr>
+        <w:pStyle w:val="ListParagraph"/>
+        <w:numPr>
+          <w:ilvl w:val="0"/>
+          <w:numId w:val="8"/>
+        </w:numPr>
+        <w:rPr>
+          <w:b/>
+          <w:bCs/>
+        </w:rPr>
+      </w:pPr>
+      <w:r>
+        <w:t>Created a dashboard of switch port activity status and VLAN assignment map utilizing cisco CLI</w:t>
+      </w:r>
+    </w:p>
+    <w:p>
+      <w:pPr>
+        <w:pStyle w:val="ListParagraph"/>
+        <w:numPr>
+          <w:ilvl w:val="1"/>
+          <w:numId w:val="8"/>
+        </w:numPr>
+        <w:rPr>
+          <w:b/>
+          <w:bCs/>
+        </w:rPr>
+      </w:pPr>
+      <w:r>
+        <w:t>Net result was more awareness of which ports are available for reconfiguration</w:t>
+      </w:r>
+    </w:p>
+    <w:p>
+      <w:pPr>
+        <w:pStyle w:val="ListParagraph"/>
+        <w:numPr>
+          <w:ilvl w:val="0"/>
+          <w:numId w:val="8"/>
+        </w:numPr>
+        <w:rPr>
+          <w:b/>
+          <w:bCs/>
+        </w:rPr>
+      </w:pPr>
+      <w:r>
+        <w:t>Created a power apps tool for equipment tracking to organize and track equipment data</w:t>
+      </w:r>
+    </w:p>
+    <w:p>
+      <w:pPr>
+        <w:pStyle w:val="ListParagraph"/>
+        <w:numPr>
+          <w:ilvl w:val="1"/>
+          <w:numId w:val="8"/>
+        </w:numPr>
+        <w:rPr>
+          <w:b/>
+          <w:bCs/>
+        </w:rPr>
+      </w:pPr>
+      <w:r>
+        <w:t>Net result has been 0 redundant asset entries since tool creation and identification of</w:t>
+      </w:r>
+      <w:r>
+        <w:t xml:space="preserve"> redundant and mis-identified assets</w:t>
+      </w:r>
+    </w:p>
+    <w:p>
+      <w:pPr>
+        <w:pStyle w:val="ListParagraph"/>
+        <w:numPr>
+          <w:ilvl w:val="1"/>
+          <w:numId w:val="8"/>
+        </w:numPr>
+        <w:rPr>
+          <w:b/>
+          <w:bCs/>
+        </w:rPr>
+      </w:pPr>
+      <w:r>
+        <w:t>Tool has also been shared with simulation team to track simulation assets</w:t>
+      </w:r>
+    </w:p>
+    <w:p>
+      <w:pPr>
+        <w:pStyle w:val="ListParagraph"/>
+        <w:numPr>
+          <w:ilvl w:val="0"/>
+          <w:numId w:val="8"/>
+        </w:numPr>
+        <w:rPr>
+          <w:b/>
+          <w:bCs/>
+        </w:rPr>
+      </w:pPr>
+      <w:r>
+        <w:t>Organized IT spaces according to 5S principles to build a better understanding of existing inventory status to mitigate purchasing waste</w:t>
+      </w:r>
+    </w:p>
+    <w:p>
+      <w:pPr>
+        <w:pStyle w:val="ListParagraph"/>
+        <w:numPr>
+          <w:ilvl w:val="1"/>
+          <w:numId w:val="8"/>
+        </w:numPr>
+        <w:rPr>
+          <w:b/>
+          <w:bCs/>
+        </w:rPr>
+      </w:pPr>
+      <w:r>
+        <w:t>Net result as been 0 redundant purchases when existing inventory can handle asks</w:t>
+      </w:r>
+    </w:p>
+    <w:p>
+      <w:pPr>
+        <w:pStyle w:val="ListParagraph"/>
+        <w:numPr>
+          <w:ilvl w:val="1"/>
+          <w:numId w:val="8"/>
+        </w:numPr>
+        <w:rPr>
+          <w:b/>
+          <w:bCs/>
+        </w:rPr>
+      </w:pPr>
+      <w:r>
+        <w:t>Primary objective has been to maintain 50% more inventory than what is normally utilized to account for normal wear and tear</w:t>
+      </w:r>
+    </w:p>
+    <w:p>
+      <w:pPr>
+        <w:pStyle w:val="ListParagraph"/>
+        <w:numPr>
+          <w:ilvl w:val="0"/>
+          <w:numId w:val="8"/>
+        </w:numPr>
+        <w:rPr>
+          <w:b/>
+          <w:bCs/>
+        </w:rPr>
+      </w:pPr>
+      <w:r>
+        <w:t>Created a labeling system for assets for better asset identification with a combination of human friendly names, serial numbers, and asset system names</w:t>
+      </w:r>
+    </w:p>
+    <w:p>
+      <w:pPr>
+        <w:pStyle w:val="ListParagraph"/>
+        <w:numPr>
+          <w:ilvl w:val="1"/>
+          <w:numId w:val="8"/>
+        </w:numPr>
+        <w:rPr>
+          <w:b/>
+          <w:bCs/>
+        </w:rPr>
+      </w:pPr>
+      <w:r>
+        <w:t>Net result has been a 100% identification rate for labeled assets for both IT operator and standard users</w:t>
+      </w:r>
+    </w:p>
+    <w:p>
+      <w:pPr>
+        <w:rPr>
+          <w:b/>
+          <w:bCs/>
+        </w:rPr>
+      </w:pPr>
+      <w:r>
+        <w:rPr>
+          <w:b/>
+          <w:bCs/>
+        </w:rPr>
+        <w:t>Regular duties</w:t>
+      </w:r>
+    </w:p>
+    <w:p>
+      <w:pPr>
+        <w:pStyle w:val="ListParagraph"/>
+        <w:numPr>
+          <w:ilvl w:val="0"/>
+          <w:numId w:val="8"/>
+        </w:numPr>
+      </w:pPr>
+      <w:r>
+        <w:t xml:space="preserve">Troubleshooting networking issues with simulation equipment including but not limited to SimMan3G, </w:t>
+      </w:r>
+      <w:proofErr w:type="spellStart"/>
+      <w:r>
+        <w:t>SimPad</w:t>
+      </w:r>
+      <w:proofErr w:type="spellEnd"/>
+      <w:r>
+        <w:t xml:space="preserve"> Plus, CAE Lucina, and other equipment.</w:t>
+      </w:r>
+    </w:p>
+    <w:p>
+      <w:pPr>
+        <w:pStyle w:val="ListParagraph"/>
+        <w:numPr>
+          <w:ilvl w:val="0"/>
+          <w:numId w:val="8"/>
+        </w:numPr>
+      </w:pPr>
+      <w:r>
+        <w:t>Check for and execute updates to simulation</w:t>
+      </w:r>
+      <w:r>
+        <w:t>, classroom, and staff</w:t>
+      </w:r>
+      <w:r>
+        <w:t xml:space="preserve"> hardware</w:t>
+      </w:r>
+    </w:p>
+    <w:p>
+      <w:pPr>
+        <w:pStyle w:val="ListParagraph"/>
+        <w:numPr>
+          <w:ilvl w:val="0"/>
+          <w:numId w:val="8"/>
+        </w:numPr>
+      </w:pPr>
+      <w:r>
+        <w:t>Maintain and monitor AV systems for both classrooms and simulation spaces</w:t>
+      </w:r>
+    </w:p>
+    <w:p>
+      <w:pPr>
+        <w:pStyle w:val="ListParagraph"/>
+        <w:numPr>
+          <w:ilvl w:val="0"/>
+          <w:numId w:val="8"/>
+        </w:numPr>
+      </w:pPr>
+      <w:r>
+        <w:t>Troubleshoot and monitor network issues campus wide</w:t>
+      </w:r>
+    </w:p>
+    <w:p>
+      <w:pPr>
+        <w:pStyle w:val="ListParagraph"/>
+        <w:numPr>
+          <w:ilvl w:val="0"/>
+          <w:numId w:val="8"/>
+        </w:numPr>
+      </w:pPr>
+      <w:r>
+        <w:lastRenderedPageBreak/>
+        <w:t>Provide top tier customer service to both students and staff</w:t>
+      </w:r>
+    </w:p>
+    <w:p>
+      <w:pPr>
+        <w:pStyle w:val="ListParagraph"/>
+        <w:numPr>
+          <w:ilvl w:val="0"/>
+          <w:numId w:val="8"/>
+        </w:numPr>
+      </w:pPr>
+      <w:r>
+        <w:t>Troubleshoot and repair equipment for staff, classrooms, and simulation spaces</w:t>
+      </w:r>
+    </w:p>
+    <w:p>
+      <w:pPr>
+        <w:pStyle w:val="ListParagraph"/>
+        <w:numPr>
+          <w:ilvl w:val="0"/>
+          <w:numId w:val="8"/>
+        </w:numPr>
+      </w:pPr>
+      <w:r>
+        <w:t>Maintain inventory for the technology needs of the simulation and classroom spaces as well as staff support</w:t>
+      </w:r>
+    </w:p>
+    <w:p>
+      <w:pPr>
+        <w:pStyle w:val="ListParagraph"/>
+        <w:numPr>
+          <w:ilvl w:val="0"/>
+          <w:numId w:val="8"/>
+        </w:numPr>
+      </w:pPr>
+      <w:r>
+        <w:t>Be the point of contact for system upgrades for the charge campus</w:t>
+      </w:r>
+    </w:p>
+    <w:p/>
+    <w:p>
+      <w:pPr>
+        <w:pStyle w:val="Heading3"/>
+      </w:pPr>
       <w:r>
         <w:t xml:space="preserve">IT Field Operations </w:t>
       </w:r>
@@ -171,7 +542,10 @@
     </w:p>
     <w:p>
       <w:r>
-        <w:t>June 2022 to Present</w:t>
+        <w:t xml:space="preserve">June 2022 to </w:t>
+      </w:r>
+      <w:r>
+        <w:t>August 2024</w:t>
       </w:r>
     </w:p>
     <w:p>
@@ -248,13 +622,8 @@
         </w:numPr>
       </w:pPr>
       <w:r>
-        <w:t xml:space="preserve">Finding/providing software solutions to enable </w:t>
-      </w:r>
-      <w:proofErr w:type="gramStart"/>
-      <w:r>
-        <w:t>people</w:t>
-      </w:r>
-      <w:proofErr w:type="gramEnd"/>
+        <w:t>Finding/providing software solutions to enable people</w:t>
+      </w:r>
     </w:p>
     <w:p>
       <w:pPr>
@@ -292,13 +661,8 @@
         <w:t xml:space="preserve">Rebuild branch campus operations </w:t>
       </w:r>
       <w:r>
-        <w:t xml:space="preserve">for </w:t>
-      </w:r>
-      <w:proofErr w:type="gramStart"/>
-      <w:r>
-        <w:t>sustainability</w:t>
-      </w:r>
-      <w:proofErr w:type="gramEnd"/>
+        <w:t>for sustainability</w:t>
+      </w:r>
     </w:p>
     <w:p>
       <w:pPr>
@@ -323,13 +687,8 @@
       </w:r>
       <w:proofErr w:type="spellEnd"/>
       <w:r>
-        <w:t xml:space="preserve"> reducing overall ticket volume by </w:t>
-      </w:r>
-      <w:proofErr w:type="gramStart"/>
-      <w:r>
-        <w:t>80%</w:t>
-      </w:r>
-      <w:proofErr w:type="gramEnd"/>
+        <w:t xml:space="preserve"> reducing overall ticket volume by 80%</w:t>
+      </w:r>
     </w:p>
     <w:p>
       <w:pPr>
@@ -343,13 +702,8 @@
         <w:t>Educates non-technical staff of easy solutions that are readily available</w:t>
       </w:r>
       <w:r>
-        <w:t xml:space="preserve"> reducing overall ticket volume by </w:t>
-      </w:r>
-      <w:proofErr w:type="gramStart"/>
-      <w:r>
-        <w:t>50%</w:t>
-      </w:r>
-      <w:proofErr w:type="gramEnd"/>
+        <w:t xml:space="preserve"> reducing overall ticket volume by 50%</w:t>
+      </w:r>
     </w:p>
     <w:p>
       <w:pPr>
@@ -363,13 +717,8 @@
         <w:t>Automates repetitive and common operations using Service Now</w:t>
       </w:r>
       <w:r>
-        <w:t xml:space="preserve"> saving time spent on bulk ticket operations by </w:t>
-      </w:r>
-      <w:proofErr w:type="gramStart"/>
-      <w:r>
-        <w:t>99%</w:t>
-      </w:r>
-      <w:proofErr w:type="gramEnd"/>
+        <w:t xml:space="preserve"> saving time spent on bulk ticket operations by 99%</w:t>
+      </w:r>
     </w:p>
     <w:p>
       <w:pPr>
@@ -383,13 +732,8 @@
         <w:t>Builds a library of solutions for the local community</w:t>
       </w:r>
       <w:r>
-        <w:t xml:space="preserve"> reducing time to solution by at least </w:t>
-      </w:r>
-      <w:proofErr w:type="gramStart"/>
-      <w:r>
-        <w:t>70%</w:t>
-      </w:r>
-      <w:proofErr w:type="gramEnd"/>
+        <w:t xml:space="preserve"> reducing time to solution by at least 70%</w:t>
+      </w:r>
     </w:p>
     <w:p>
       <w:pPr>
@@ -403,13 +747,8 @@
         <w:t>Repair the campus perception of IT services by learning about the communities being served</w:t>
       </w:r>
       <w:r>
-        <w:t xml:space="preserve"> and tailoring service experiences to the needs of those </w:t>
-      </w:r>
-      <w:proofErr w:type="gramStart"/>
-      <w:r>
-        <w:t>communities</w:t>
-      </w:r>
-      <w:proofErr w:type="gramEnd"/>
+        <w:t xml:space="preserve"> and tailoring service experiences to the needs of those communities</w:t>
+      </w:r>
     </w:p>
     <w:p>
       <w:pPr>
@@ -440,13 +779,8 @@
         </w:numPr>
       </w:pPr>
       <w:r>
-        <w:t xml:space="preserve">Explores and implements new solutions to improve reliability by adding </w:t>
-      </w:r>
-      <w:proofErr w:type="gramStart"/>
-      <w:r>
-        <w:t>redundancies</w:t>
-      </w:r>
-      <w:proofErr w:type="gramEnd"/>
+        <w:t>Explores and implements new solutions to improve reliability by adding redundancies</w:t>
+      </w:r>
     </w:p>
     <w:p>
       <w:pPr>
@@ -460,13 +794,8 @@
         <w:t>Automates systems using Service-Now Flows and scripting to eliminate inefficiencies</w:t>
       </w:r>
       <w:r>
-        <w:t xml:space="preserve"> saving time by at least </w:t>
-      </w:r>
-      <w:proofErr w:type="gramStart"/>
-      <w:r>
-        <w:t>30%</w:t>
-      </w:r>
-      <w:proofErr w:type="gramEnd"/>
+        <w:t xml:space="preserve"> saving time by at least 30%</w:t>
+      </w:r>
     </w:p>
     <w:p>
       <w:pPr>
@@ -477,17 +806,107 @@
         </w:numPr>
       </w:pPr>
       <w:r>
+        <w:t>Agent of procedural shifts that eliminate unnecessary resource blocks</w:t>
+      </w:r>
+      <w:r>
+        <w:t xml:space="preserve"> reducing time to delivery by up to 95% and reducing time to solution by up to 99%</w:t>
+      </w:r>
+    </w:p>
+    <w:p>
+      <w:pPr>
+        <w:pStyle w:val="ListParagraph"/>
+        <w:numPr>
+          <w:ilvl w:val="0"/>
+          <w:numId w:val="2"/>
+        </w:numPr>
+      </w:pPr>
+      <w:r>
+        <w:t xml:space="preserve">Continuously self-improving personal performance with </w:t>
+      </w:r>
+      <w:proofErr w:type="spellStart"/>
+      <w:r>
+        <w:t>DevOPs</w:t>
+      </w:r>
+      <w:proofErr w:type="spellEnd"/>
+      <w:r>
+        <w:t xml:space="preserve"> tool called Click Up</w:t>
+      </w:r>
+      <w:r>
+        <w:t xml:space="preserve"> using a Kanban approach</w:t>
+      </w:r>
+    </w:p>
+    <w:p>
+      <w:pPr>
+        <w:pStyle w:val="ListParagraph"/>
+        <w:numPr>
+          <w:ilvl w:val="0"/>
+          <w:numId w:val="2"/>
+        </w:numPr>
+      </w:pPr>
+      <w:r>
+        <w:t>And more</w:t>
+      </w:r>
+    </w:p>
+    <w:p/>
+    <w:p>
+      <w:pPr>
+        <w:pStyle w:val="Heading4"/>
+      </w:pPr>
+      <w:r>
+        <w:t>Event Technology Provider</w:t>
+      </w:r>
+    </w:p>
+    <w:p>
+      <w:pPr>
+        <w:pStyle w:val="ListParagraph"/>
+        <w:numPr>
+          <w:ilvl w:val="0"/>
+          <w:numId w:val="4"/>
+        </w:numPr>
+      </w:pPr>
+      <w:r>
+        <w:t>Manages and prepares equipment necessary for running events</w:t>
+      </w:r>
+    </w:p>
+    <w:p>
+      <w:pPr>
+        <w:pStyle w:val="ListParagraph"/>
+        <w:numPr>
+          <w:ilvl w:val="0"/>
+          <w:numId w:val="4"/>
+        </w:numPr>
+      </w:pPr>
+      <w:r>
+        <w:t>Evaluates equipment readiness based on event descriptions</w:t>
+      </w:r>
+    </w:p>
+    <w:p>
+      <w:pPr>
+        <w:pStyle w:val="ListParagraph"/>
+        <w:numPr>
+          <w:ilvl w:val="0"/>
+          <w:numId w:val="4"/>
+        </w:numPr>
+      </w:pPr>
+      <w:r>
+        <w:t>Explores additional hardware solutions to enable better event facilitation</w:t>
+      </w:r>
+    </w:p>
+    <w:p>
+      <w:pPr>
+        <w:pStyle w:val="ListParagraph"/>
+        <w:numPr>
+          <w:ilvl w:val="0"/>
+          <w:numId w:val="4"/>
+        </w:numPr>
+      </w:pPr>
+      <w:r>
         <w:lastRenderedPageBreak/>
-        <w:t>Agent of procedural shifts that eliminate unnecessary resource blocks</w:t>
-      </w:r>
-      <w:r>
-        <w:t xml:space="preserve"> reducing time to delivery by up to 95% and reducing time to solution by up to </w:t>
-      </w:r>
-      <w:proofErr w:type="gramStart"/>
-      <w:r>
-        <w:t>99%</w:t>
-      </w:r>
-      <w:proofErr w:type="gramEnd"/>
+        <w:t>Prepared documentation on event technology preparation and usage making it possible to accelerate event prep by at least 50%</w:t>
+      </w:r>
+      <w:r>
+        <w:t xml:space="preserve"> while scaling improvements with the number of people on the crew</w:t>
+      </w:r>
     </w:p>
     <w:p>
       <w:pPr>
@@ -498,24 +917,8 @@
         </w:numPr>
       </w:pPr>
       <w:r>
-        <w:t xml:space="preserve">Continuously self-improving personal performance with </w:t>
-      </w:r>
-      <w:proofErr w:type="spellStart"/>
-      <w:r>
-        <w:t>DevOPs</w:t>
-      </w:r>
-      <w:proofErr w:type="spellEnd"/>
-      <w:r>
-        <w:t xml:space="preserve"> tool called Click Up</w:t>
-      </w:r>
-      <w:r>
-        <w:t xml:space="preserve"> using a Kanban </w:t>
-      </w:r>
-      <w:proofErr w:type="gramStart"/>
-      <w:r>
-        <w:t>approach</w:t>
-      </w:r>
-      <w:proofErr w:type="gramEnd"/>
+        <w:t>Designed a single cart event system to consolidate all event hardware into one ecosystem saving equipment gathering time by 90%</w:t>
+      </w:r>
     </w:p>
     <w:p>
       <w:pPr>
@@ -529,125 +932,16 @@
         <w:t>And more</w:t>
       </w:r>
     </w:p>
-    <w:p/>
+    <w:p>
+      <w:pPr>
+        <w:pStyle w:val="ListParagraph"/>
+      </w:pPr>
+    </w:p>
     <w:p>
       <w:pPr>
         <w:pStyle w:val="Heading4"/>
       </w:pPr>
       <w:r>
-        <w:t>Event Technology Provider</w:t>
-      </w:r>
-    </w:p>
-    <w:p>
-      <w:pPr>
-        <w:pStyle w:val="ListParagraph"/>
-        <w:numPr>
-          <w:ilvl w:val="0"/>
-          <w:numId w:val="4"/>
-        </w:numPr>
-      </w:pPr>
-      <w:r>
-        <w:t xml:space="preserve">Manages and prepares equipment necessary for running </w:t>
-      </w:r>
-      <w:proofErr w:type="gramStart"/>
-      <w:r>
-        <w:t>events</w:t>
-      </w:r>
-      <w:proofErr w:type="gramEnd"/>
-    </w:p>
-    <w:p>
-      <w:pPr>
-        <w:pStyle w:val="ListParagraph"/>
-        <w:numPr>
-          <w:ilvl w:val="0"/>
-          <w:numId w:val="4"/>
-        </w:numPr>
-      </w:pPr>
-      <w:r>
-        <w:t xml:space="preserve">Evaluates equipment readiness based on event </w:t>
-      </w:r>
-      <w:proofErr w:type="gramStart"/>
-      <w:r>
-        <w:t>descriptions</w:t>
-      </w:r>
-      <w:proofErr w:type="gramEnd"/>
-    </w:p>
-    <w:p>
-      <w:pPr>
-        <w:pStyle w:val="ListParagraph"/>
-        <w:numPr>
-          <w:ilvl w:val="0"/>
-          <w:numId w:val="4"/>
-        </w:numPr>
-      </w:pPr>
-      <w:r>
-        <w:t xml:space="preserve">Explores additional hardware solutions to enable better event </w:t>
-      </w:r>
-      <w:proofErr w:type="gramStart"/>
-      <w:r>
-        <w:t>facilitation</w:t>
-      </w:r>
-      <w:proofErr w:type="gramEnd"/>
-    </w:p>
-    <w:p>
-      <w:pPr>
-        <w:pStyle w:val="ListParagraph"/>
-        <w:numPr>
-          <w:ilvl w:val="0"/>
-          <w:numId w:val="4"/>
-        </w:numPr>
-      </w:pPr>
-      <w:r>
-        <w:t>Prepared documentation on event technology preparation and usage making it possible to accelerate event prep by at least 50%</w:t>
-      </w:r>
-      <w:r>
-        <w:t xml:space="preserve"> while scaling improvements with the number of people on the </w:t>
-      </w:r>
-      <w:proofErr w:type="gramStart"/>
-      <w:r>
-        <w:t>crew</w:t>
-      </w:r>
-      <w:proofErr w:type="gramEnd"/>
-    </w:p>
-    <w:p>
-      <w:pPr>
-        <w:pStyle w:val="ListParagraph"/>
-        <w:numPr>
-          <w:ilvl w:val="0"/>
-          <w:numId w:val="2"/>
-        </w:numPr>
-      </w:pPr>
-      <w:r>
-        <w:t xml:space="preserve">Designed a single cart event system to consolidate all event hardware into one ecosystem saving equipment gathering time by </w:t>
-      </w:r>
-      <w:proofErr w:type="gramStart"/>
-      <w:r>
-        <w:t>90%</w:t>
-      </w:r>
-      <w:proofErr w:type="gramEnd"/>
-    </w:p>
-    <w:p>
-      <w:pPr>
-        <w:pStyle w:val="ListParagraph"/>
-        <w:numPr>
-          <w:ilvl w:val="0"/>
-          <w:numId w:val="2"/>
-        </w:numPr>
-      </w:pPr>
-      <w:r>
-        <w:t>And more</w:t>
-      </w:r>
-    </w:p>
-    <w:p>
-      <w:pPr>
-        <w:pStyle w:val="ListParagraph"/>
-      </w:pPr>
-    </w:p>
-    <w:p>
-      <w:pPr>
-        <w:pStyle w:val="Heading4"/>
-      </w:pPr>
-      <w:r>
         <w:t>Equipment Manager</w:t>
       </w:r>
     </w:p>
@@ -669,13 +963,8 @@
         <w:t xml:space="preserve"> up automated systems to make campus inventory management sustainable</w:t>
       </w:r>
       <w:r>
-        <w:t xml:space="preserve"> saving 50% of time spent on inventory </w:t>
-      </w:r>
-      <w:proofErr w:type="gramStart"/>
-      <w:r>
-        <w:t>management</w:t>
-      </w:r>
-      <w:proofErr w:type="gramEnd"/>
+        <w:t xml:space="preserve"> saving 50% of time spent on inventory management</w:t>
+      </w:r>
     </w:p>
     <w:p>
       <w:pPr>
@@ -695,13 +984,8 @@
         <w:t xml:space="preserve"> and batch scripting to streamline exam laptop refreshes</w:t>
       </w:r>
       <w:r>
-        <w:t xml:space="preserve"> saving 80% of time spent on updates and </w:t>
-      </w:r>
-      <w:proofErr w:type="gramStart"/>
-      <w:r>
-        <w:t>refreshes</w:t>
-      </w:r>
-      <w:proofErr w:type="gramEnd"/>
+        <w:t xml:space="preserve"> saving 80% of time spent on updates and refreshes</w:t>
+      </w:r>
     </w:p>
     <w:p>
       <w:pPr>
@@ -772,13 +1056,8 @@
         <w:pStyle w:val="Heading4"/>
       </w:pPr>
       <w:r>
-        <w:t xml:space="preserve">Customer facing </w:t>
-      </w:r>
-      <w:proofErr w:type="gramStart"/>
-      <w:r>
-        <w:t>IT</w:t>
-      </w:r>
-      <w:proofErr w:type="gramEnd"/>
+        <w:t>Customer facing IT</w:t>
+      </w:r>
     </w:p>
     <w:p>
       <w:pPr>
@@ -798,13 +1077,8 @@
         <w:t xml:space="preserve"> client faculty or staff </w:t>
       </w:r>
       <w:r>
-        <w:t xml:space="preserve">on their current case to discover known and unknown customer </w:t>
-      </w:r>
-      <w:proofErr w:type="gramStart"/>
-      <w:r>
-        <w:t>needs</w:t>
-      </w:r>
-      <w:proofErr w:type="gramEnd"/>
+        <w:t>on their current case to discover known and unknown customer needs</w:t>
+      </w:r>
     </w:p>
     <w:p>
       <w:pPr>
@@ -821,13 +1095,8 @@
         <w:t>s</w:t>
       </w:r>
       <w:r>
-        <w:t xml:space="preserve"> with clients to ensure that deployments are less </w:t>
-      </w:r>
-      <w:proofErr w:type="gramStart"/>
-      <w:r>
-        <w:t>painful</w:t>
-      </w:r>
-      <w:proofErr w:type="gramEnd"/>
+        <w:t xml:space="preserve"> with clients to ensure that deployments are less painful</w:t>
+      </w:r>
     </w:p>
     <w:p>
       <w:pPr>
@@ -844,13 +1113,8 @@
         <w:t>s</w:t>
       </w:r>
       <w:r>
-        <w:t xml:space="preserve"> about solution spaces for clients before deploying </w:t>
-      </w:r>
-      <w:proofErr w:type="gramStart"/>
-      <w:r>
-        <w:t>solutions</w:t>
-      </w:r>
-      <w:proofErr w:type="gramEnd"/>
+        <w:t xml:space="preserve"> about solution spaces for clients before deploying solutions</w:t>
+      </w:r>
     </w:p>
     <w:p>
       <w:pPr>
@@ -867,13 +1131,8 @@
         <w:t>s</w:t>
       </w:r>
       <w:r>
-        <w:t xml:space="preserve"> positive client relationships to build an open channel of communication between the department and its client </w:t>
-      </w:r>
-      <w:proofErr w:type="gramStart"/>
-      <w:r>
-        <w:t>base</w:t>
-      </w:r>
-      <w:proofErr w:type="gramEnd"/>
+        <w:t xml:space="preserve"> positive client relationships to build an open channel of communication between the department and its client base</w:t>
+      </w:r>
     </w:p>
     <w:p/>
     <w:p>
@@ -896,13 +1155,8 @@
         </w:numPr>
       </w:pPr>
       <w:r>
-        <w:t xml:space="preserve">Manages department tickets to mitigate aging tickets and disruptions with </w:t>
-      </w:r>
-      <w:proofErr w:type="gramStart"/>
-      <w:r>
-        <w:t>ServiceNow</w:t>
-      </w:r>
-      <w:proofErr w:type="gramEnd"/>
+        <w:t>Manages department tickets to mitigate aging tickets and disruptions with ServiceNow</w:t>
+      </w:r>
     </w:p>
     <w:p>
       <w:pPr>
@@ -916,13 +1170,8 @@
         <w:t>Tracks current inventory levels to notify department head of incoming hardware needs</w:t>
       </w:r>
       <w:r>
-        <w:t xml:space="preserve"> reducing storage footprint by 50% and time to resource by </w:t>
-      </w:r>
-      <w:proofErr w:type="gramStart"/>
-      <w:r>
-        <w:t>70%</w:t>
-      </w:r>
-      <w:proofErr w:type="gramEnd"/>
+        <w:t xml:space="preserve"> reducing storage footprint by 50% and time to resource by 70%</w:t>
+      </w:r>
     </w:p>
     <w:p>
       <w:pPr>
@@ -936,13 +1185,8 @@
         <w:t xml:space="preserve">Explored </w:t>
       </w:r>
       <w:r>
-        <w:t xml:space="preserve">building a Teams-based tool that would hopefully automate the process of hardware tracking through an interview or conversation type </w:t>
-      </w:r>
-      <w:proofErr w:type="gramStart"/>
-      <w:r>
-        <w:t>system</w:t>
-      </w:r>
-      <w:proofErr w:type="gramEnd"/>
+        <w:t>building a Teams-based tool that would hopefully automate the process of hardware tracking through an interview or conversation type system</w:t>
+      </w:r>
     </w:p>
     <w:p>
       <w:pPr>
@@ -953,120 +1197,95 @@
         </w:numPr>
       </w:pPr>
       <w:r>
+        <w:t xml:space="preserve">Develops scripted tools that help to accelerate </w:t>
+      </w:r>
+      <w:r>
+        <w:t>repetitive</w:t>
+      </w:r>
+      <w:r>
+        <w:t xml:space="preserve"> tasks like license conversions</w:t>
+      </w:r>
+      <w:r>
+        <w:t xml:space="preserve"> using </w:t>
+      </w:r>
+      <w:proofErr w:type="spellStart"/>
+      <w:r>
+        <w:t>Powershell</w:t>
+      </w:r>
+      <w:proofErr w:type="spellEnd"/>
+      <w:r>
+        <w:t xml:space="preserve"> and Batch saving 90% of time spent</w:t>
+      </w:r>
+    </w:p>
+    <w:p/>
+    <w:p>
+      <w:pPr>
+        <w:pStyle w:val="Heading4"/>
+      </w:pPr>
+      <w:r>
+        <w:t>Internal facing IT</w:t>
+      </w:r>
+    </w:p>
+    <w:p>
+      <w:pPr>
+        <w:pStyle w:val="ListParagraph"/>
+        <w:numPr>
+          <w:ilvl w:val="0"/>
+          <w:numId w:val="1"/>
+        </w:numPr>
+      </w:pPr>
+      <w:r>
+        <w:t>Seeks to maintain an organized and easy to share workspace</w:t>
+      </w:r>
+    </w:p>
+    <w:p>
+      <w:pPr>
+        <w:pStyle w:val="ListParagraph"/>
+        <w:numPr>
+          <w:ilvl w:val="0"/>
+          <w:numId w:val="1"/>
+        </w:numPr>
+      </w:pPr>
+      <w:r>
+        <w:t>Deploys lab equipment in a way that is easy to maintain while being functional for students and faculty</w:t>
+      </w:r>
+    </w:p>
+    <w:p>
+      <w:pPr>
+        <w:pStyle w:val="ListParagraph"/>
+        <w:numPr>
+          <w:ilvl w:val="0"/>
+          <w:numId w:val="1"/>
+        </w:numPr>
+      </w:pPr>
+      <w:r>
+        <w:t>Troubleshoots hardware issues such as hard drive failures based on the specific hardware used</w:t>
+      </w:r>
+    </w:p>
+    <w:p>
+      <w:pPr>
+        <w:pStyle w:val="ListParagraph"/>
+        <w:numPr>
+          <w:ilvl w:val="0"/>
+          <w:numId w:val="1"/>
+        </w:numPr>
+      </w:pPr>
+      <w:r>
+        <w:t>Sets up and deploys systems with Windows, Linux, and MacOS corporate images with tools like SCCM and WinPE</w:t>
+      </w:r>
+    </w:p>
+    <w:p>
+      <w:pPr>
+        <w:pStyle w:val="ListParagraph"/>
+        <w:numPr>
+          <w:ilvl w:val="0"/>
+          <w:numId w:val="1"/>
+        </w:numPr>
+      </w:pPr>
+      <w:r>
         <w:lastRenderedPageBreak/>
-        <w:t xml:space="preserve">Develops scripted tools that help to accelerate </w:t>
-      </w:r>
-      <w:r>
-        <w:t>repetitive</w:t>
-      </w:r>
-      <w:r>
-        <w:t xml:space="preserve"> tasks like license conversions</w:t>
-      </w:r>
-      <w:r>
-        <w:t xml:space="preserve"> using </w:t>
-      </w:r>
-      <w:proofErr w:type="spellStart"/>
-      <w:r>
-        <w:t>Powershell</w:t>
-      </w:r>
-      <w:proofErr w:type="spellEnd"/>
-      <w:r>
-        <w:t xml:space="preserve"> and Batch saving 90% of time </w:t>
-      </w:r>
-      <w:proofErr w:type="gramStart"/>
-      <w:r>
-        <w:t>spent</w:t>
-      </w:r>
-      <w:proofErr w:type="gramEnd"/>
-    </w:p>
-    <w:p/>
-    <w:p>
-      <w:pPr>
-        <w:pStyle w:val="Heading4"/>
-      </w:pPr>
-      <w:r>
-        <w:t>Internal facing IT</w:t>
-      </w:r>
-    </w:p>
-    <w:p>
-      <w:pPr>
-        <w:pStyle w:val="ListParagraph"/>
-        <w:numPr>
-          <w:ilvl w:val="0"/>
-          <w:numId w:val="1"/>
-        </w:numPr>
-      </w:pPr>
-      <w:r>
-        <w:t xml:space="preserve">Seeks to maintain an organized and easy to share </w:t>
-      </w:r>
-      <w:proofErr w:type="gramStart"/>
-      <w:r>
-        <w:t>workspace</w:t>
-      </w:r>
-      <w:proofErr w:type="gramEnd"/>
-    </w:p>
-    <w:p>
-      <w:pPr>
-        <w:pStyle w:val="ListParagraph"/>
-        <w:numPr>
-          <w:ilvl w:val="0"/>
-          <w:numId w:val="1"/>
-        </w:numPr>
-      </w:pPr>
-      <w:r>
-        <w:t xml:space="preserve">Deploys lab equipment in a way that is easy to maintain while being functional for students and </w:t>
-      </w:r>
-      <w:proofErr w:type="gramStart"/>
-      <w:r>
-        <w:t>faculty</w:t>
-      </w:r>
-      <w:proofErr w:type="gramEnd"/>
-    </w:p>
-    <w:p>
-      <w:pPr>
-        <w:pStyle w:val="ListParagraph"/>
-        <w:numPr>
-          <w:ilvl w:val="0"/>
-          <w:numId w:val="1"/>
-        </w:numPr>
-      </w:pPr>
-      <w:r>
-        <w:t xml:space="preserve">Troubleshoots hardware issues such as hard drive failures based on the specific hardware </w:t>
-      </w:r>
-      <w:proofErr w:type="gramStart"/>
-      <w:r>
-        <w:t>used</w:t>
-      </w:r>
-      <w:proofErr w:type="gramEnd"/>
-    </w:p>
-    <w:p>
-      <w:pPr>
-        <w:pStyle w:val="ListParagraph"/>
-        <w:numPr>
-          <w:ilvl w:val="0"/>
-          <w:numId w:val="1"/>
-        </w:numPr>
-      </w:pPr>
-      <w:r>
-        <w:t>Sets up and deploys systems with Windows, Linux, and MacOS corporate images with tools like SCCM and WinPE</w:t>
-      </w:r>
-    </w:p>
-    <w:p>
-      <w:pPr>
-        <w:pStyle w:val="ListParagraph"/>
-        <w:numPr>
-          <w:ilvl w:val="0"/>
-          <w:numId w:val="1"/>
-        </w:numPr>
-      </w:pPr>
-      <w:r>
-        <w:t xml:space="preserve">Finds and studies solutions to unfamiliar problems before attempting to settle on a solution to ensure that disruptions are </w:t>
-      </w:r>
-      <w:proofErr w:type="gramStart"/>
-      <w:r>
-        <w:t>minimized</w:t>
-      </w:r>
-      <w:proofErr w:type="gramEnd"/>
+        <w:t>Finds and studies solutions to unfamiliar problems before attempting to settle on a solution to ensure that disruptions are minimized</w:t>
+      </w:r>
     </w:p>
     <w:p>
       <w:pPr>
@@ -1137,13 +1356,8 @@
         </w:numPr>
       </w:pPr>
       <w:r>
-        <w:t xml:space="preserve">Built a team culture centered around exploration, documentation, and </w:t>
-      </w:r>
-      <w:proofErr w:type="gramStart"/>
-      <w:r>
-        <w:t>troubleshooting</w:t>
-      </w:r>
-      <w:proofErr w:type="gramEnd"/>
+        <w:t>Built a team culture centered around exploration, documentation, and troubleshooting</w:t>
+      </w:r>
     </w:p>
     <w:p>
       <w:pPr>
@@ -1154,13 +1368,8 @@
         </w:numPr>
       </w:pPr>
       <w:r>
-        <w:t xml:space="preserve">Mentored technicians on new tools and ideas to foster team </w:t>
-      </w:r>
-      <w:proofErr w:type="gramStart"/>
-      <w:r>
-        <w:t>growth</w:t>
-      </w:r>
-      <w:proofErr w:type="gramEnd"/>
+        <w:t>Mentored technicians on new tools and ideas to foster team growth</w:t>
+      </w:r>
     </w:p>
     <w:p>
       <w:pPr>
@@ -1186,13 +1395,8 @@
         <w:t xml:space="preserve">Built </w:t>
       </w:r>
       <w:r>
-        <w:t xml:space="preserve">an information infrastructure that would enable the team and its patrons on future </w:t>
-      </w:r>
-      <w:proofErr w:type="gramStart"/>
-      <w:r>
-        <w:t>tasks</w:t>
-      </w:r>
-      <w:proofErr w:type="gramEnd"/>
+        <w:t>an information infrastructure that would enable the team and its patrons on future tasks</w:t>
+      </w:r>
     </w:p>
     <w:p>
       <w:pPr>
@@ -1203,13 +1407,8 @@
         </w:numPr>
       </w:pPr>
       <w:r>
-        <w:t xml:space="preserve">Identified hardware needs and procured hardware to build the team up for current and future </w:t>
-      </w:r>
-      <w:proofErr w:type="gramStart"/>
-      <w:r>
-        <w:t>projects</w:t>
-      </w:r>
-      <w:proofErr w:type="gramEnd"/>
+        <w:t>Identified hardware needs and procured hardware to build the team up for current and future projects</w:t>
+      </w:r>
     </w:p>
     <w:p>
       <w:pPr>
@@ -1220,13 +1419,8 @@
         </w:numPr>
       </w:pPr>
       <w:r>
-        <w:t xml:space="preserve">Generated weekly status reports on the number of issues touched based on SQL-like database queries for the company’s internal ticketing management </w:t>
-      </w:r>
-      <w:proofErr w:type="gramStart"/>
-      <w:r>
-        <w:t>system</w:t>
-      </w:r>
-      <w:proofErr w:type="gramEnd"/>
+        <w:t>Generated weekly status reports on the number of issues touched based on SQL-like database queries for the company’s internal ticketing management system</w:t>
+      </w:r>
     </w:p>
     <w:p>
       <w:pPr>
@@ -1245,13 +1439,8 @@
         </w:numPr>
       </w:pPr>
       <w:r>
-        <w:t xml:space="preserve">Triaged problems with a combination of filters and categorization to focus on critical problems while reducing problem </w:t>
-      </w:r>
-      <w:proofErr w:type="gramStart"/>
-      <w:r>
-        <w:t>count</w:t>
-      </w:r>
-      <w:proofErr w:type="gramEnd"/>
+        <w:t>Triaged problems with a combination of filters and categorization to focus on critical problems while reducing problem count</w:t>
+      </w:r>
     </w:p>
     <w:p>
       <w:pPr>
@@ -1274,13 +1463,8 @@
         </w:numPr>
       </w:pPr>
       <w:r>
-        <w:t xml:space="preserve">Performed platform bring-up to replicate and isolate test case </w:t>
-      </w:r>
-      <w:proofErr w:type="gramStart"/>
-      <w:r>
-        <w:t>conditions</w:t>
-      </w:r>
-      <w:proofErr w:type="gramEnd"/>
+        <w:t>Performed platform bring-up to replicate and isolate test case conditions</w:t>
+      </w:r>
     </w:p>
     <w:p>
       <w:pPr>
@@ -1319,13 +1503,8 @@
         </w:numPr>
       </w:pPr>
       <w:r>
-        <w:t xml:space="preserve">Analyzed code of third-party software based on the results produced from hardware debugging and event </w:t>
-      </w:r>
-      <w:proofErr w:type="gramStart"/>
-      <w:r>
-        <w:t>logs</w:t>
-      </w:r>
-      <w:proofErr w:type="gramEnd"/>
+        <w:t>Analyzed code of third-party software based on the results produced from hardware debugging and event logs</w:t>
+      </w:r>
     </w:p>
     <w:p>
       <w:pPr>
@@ -1336,13 +1515,8 @@
         </w:numPr>
       </w:pPr>
       <w:r>
-        <w:t xml:space="preserve">Created detailed documentation of replication activities to isolate issues to their </w:t>
-      </w:r>
-      <w:proofErr w:type="gramStart"/>
-      <w:r>
-        <w:t>core</w:t>
-      </w:r>
-      <w:proofErr w:type="gramEnd"/>
+        <w:t>Created detailed documentation of replication activities to isolate issues to their core</w:t>
+      </w:r>
     </w:p>
     <w:p>
       <w:pPr>
@@ -1353,15 +1527,7 @@
         </w:numPr>
       </w:pPr>
       <w:r>
-        <w:t xml:space="preserve">Relayed information to individual points of contact to ensure that relevant specialists are </w:t>
-      </w:r>
-      <w:proofErr w:type="gramStart"/>
-      <w:r>
-        <w:t>involved</w:t>
-      </w:r>
-      <w:proofErr w:type="gramEnd"/>
-      <w:r>
-        <w:t xml:space="preserve"> </w:t>
+        <w:t xml:space="preserve">Relayed information to individual points of contact to ensure that relevant specialists are involved </w:t>
       </w:r>
     </w:p>
     <w:p>
@@ -1373,13 +1539,8 @@
         </w:numPr>
       </w:pPr>
       <w:r>
-        <w:t xml:space="preserve">Developed open-source and proprietary tools to enhance platform bring-up time and team </w:t>
-      </w:r>
-      <w:proofErr w:type="gramStart"/>
-      <w:r>
-        <w:t>performance</w:t>
-      </w:r>
-      <w:proofErr w:type="gramEnd"/>
+        <w:t>Developed open-source and proprietary tools to enhance platform bring-up time and team performance</w:t>
+      </w:r>
     </w:p>
     <w:p>
       <w:pPr>
@@ -1392,11 +1553,9 @@
       <w:r>
         <w:t xml:space="preserve">Example: </w:t>
       </w:r>
-      <w:proofErr w:type="gramStart"/>
       <w:r>
         <w:t>open source</w:t>
       </w:r>
-      <w:proofErr w:type="gramEnd"/>
       <w:r>
         <w:t xml:space="preserve"> extracting utilities coded with a combination of python/</w:t>
       </w:r>
@@ -1413,8 +1572,125 @@
         <w:pStyle w:val="Heading4"/>
       </w:pPr>
       <w:r>
+        <w:t>[Project 1] Automated Test Validation as of October 2020</w:t>
+      </w:r>
+    </w:p>
+    <w:p>
+      <w:pPr>
+        <w:pStyle w:val="ListParagraph"/>
+        <w:numPr>
+          <w:ilvl w:val="0"/>
+          <w:numId w:val="1"/>
+        </w:numPr>
+      </w:pPr>
+      <w:r>
+        <w:t>Ran software tests on various hardware projects</w:t>
+      </w:r>
+    </w:p>
+    <w:p>
+      <w:pPr>
+        <w:pStyle w:val="ListParagraph"/>
+        <w:numPr>
+          <w:ilvl w:val="0"/>
+          <w:numId w:val="1"/>
+        </w:numPr>
+      </w:pPr>
+      <w:r>
+        <w:t>Validated results from tests on hardware</w:t>
+      </w:r>
+    </w:p>
+    <w:p>
+      <w:pPr>
+        <w:pStyle w:val="ListParagraph"/>
+        <w:numPr>
+          <w:ilvl w:val="0"/>
+          <w:numId w:val="1"/>
+        </w:numPr>
+      </w:pPr>
+      <w:r>
+        <w:t>Debugged erroneous data to eliminate bad configs and bad test data</w:t>
+      </w:r>
+      <w:r>
+        <w:t xml:space="preserve"> due that were caused by user error</w:t>
+      </w:r>
+    </w:p>
+    <w:p>
+      <w:pPr>
+        <w:pStyle w:val="ListParagraph"/>
+        <w:numPr>
+          <w:ilvl w:val="0"/>
+          <w:numId w:val="1"/>
+        </w:numPr>
+      </w:pPr>
+      <w:r>
+        <w:t>Found ways to further optimize testing via automation with additional tools to reduce human interference</w:t>
+      </w:r>
+    </w:p>
+    <w:p>
+      <w:pPr>
+        <w:pStyle w:val="ListParagraph"/>
+        <w:numPr>
+          <w:ilvl w:val="0"/>
+          <w:numId w:val="1"/>
+        </w:numPr>
+      </w:pPr>
+      <w:r>
+        <w:t xml:space="preserve">Reviewed code to find out why tests are performing the way they perform </w:t>
+      </w:r>
+      <w:r>
+        <w:t>to validate results</w:t>
+      </w:r>
+    </w:p>
+    <w:p>
+      <w:pPr>
+        <w:pStyle w:val="ListParagraph"/>
+        <w:numPr>
+          <w:ilvl w:val="0"/>
+          <w:numId w:val="1"/>
+        </w:numPr>
+      </w:pPr>
+      <w:r>
+        <w:t xml:space="preserve">Developed a </w:t>
+      </w:r>
+      <w:proofErr w:type="spellStart"/>
+      <w:r>
+        <w:t>powershell</w:t>
+      </w:r>
+      <w:proofErr w:type="spellEnd"/>
+      <w:r>
+        <w:t xml:space="preserve"> script to organize messy </w:t>
+      </w:r>
+      <w:proofErr w:type="spellStart"/>
+      <w:r>
+        <w:t>json</w:t>
+      </w:r>
+      <w:proofErr w:type="spellEnd"/>
+      <w:r>
+        <w:t xml:space="preserve"> data into a more human friendly form</w:t>
+      </w:r>
+    </w:p>
+    <w:p>
+      <w:pPr>
+        <w:pStyle w:val="ListParagraph"/>
+        <w:numPr>
+          <w:ilvl w:val="0"/>
+          <w:numId w:val="1"/>
+        </w:numPr>
+      </w:pPr>
+      <w:r>
         <w:lastRenderedPageBreak/>
-        <w:t>[Project 1] Automated Test Validation as of October 2020</w:t>
+        <w:t xml:space="preserve">Developed a </w:t>
+      </w:r>
+      <w:proofErr w:type="spellStart"/>
+      <w:r>
+        <w:t>powershell</w:t>
+      </w:r>
+      <w:proofErr w:type="spellEnd"/>
+      <w:r>
+        <w:t xml:space="preserve"> script to convert bulk JSON data into status reports with little human interaction</w:t>
+      </w:r>
+      <w:r>
+        <w:t xml:space="preserve"> saving time spent on reporting by 80%</w:t>
       </w:r>
     </w:p>
     <w:p>
@@ -1426,13 +1702,14 @@
         </w:numPr>
       </w:pPr>
       <w:r>
-        <w:t xml:space="preserve">Ran software tests on various hardware </w:t>
-      </w:r>
-      <w:proofErr w:type="gramStart"/>
-      <w:r>
-        <w:t>projects</w:t>
-      </w:r>
-      <w:proofErr w:type="gramEnd"/>
+        <w:t xml:space="preserve">Deployed </w:t>
+      </w:r>
+      <w:r>
+        <w:t>pre-silicon hardware</w:t>
+      </w:r>
+      <w:r>
+        <w:t xml:space="preserve"> for validation testing</w:t>
+      </w:r>
     </w:p>
     <w:p>
       <w:pPr>
@@ -1443,169 +1720,11 @@
         </w:numPr>
       </w:pPr>
       <w:r>
-        <w:t>Validated results from tests on hardware</w:t>
-      </w:r>
-    </w:p>
-    <w:p>
-      <w:pPr>
-        <w:pStyle w:val="ListParagraph"/>
-        <w:numPr>
-          <w:ilvl w:val="0"/>
-          <w:numId w:val="1"/>
-        </w:numPr>
-      </w:pPr>
-      <w:r>
-        <w:t>Debugged erroneous data to eliminate bad configs and bad test data</w:t>
-      </w:r>
-      <w:r>
-        <w:t xml:space="preserve"> due that were caused by user </w:t>
-      </w:r>
-      <w:proofErr w:type="gramStart"/>
-      <w:r>
-        <w:t>error</w:t>
-      </w:r>
-      <w:proofErr w:type="gramEnd"/>
-    </w:p>
-    <w:p>
-      <w:pPr>
-        <w:pStyle w:val="ListParagraph"/>
-        <w:numPr>
-          <w:ilvl w:val="0"/>
-          <w:numId w:val="1"/>
-        </w:numPr>
-      </w:pPr>
-      <w:r>
-        <w:t xml:space="preserve">Found ways to further optimize testing via automation with additional tools to reduce human </w:t>
-      </w:r>
-      <w:proofErr w:type="gramStart"/>
-      <w:r>
-        <w:t>interference</w:t>
-      </w:r>
-      <w:proofErr w:type="gramEnd"/>
-    </w:p>
-    <w:p>
-      <w:pPr>
-        <w:pStyle w:val="ListParagraph"/>
-        <w:numPr>
-          <w:ilvl w:val="0"/>
-          <w:numId w:val="1"/>
-        </w:numPr>
-      </w:pPr>
-      <w:r>
-        <w:t xml:space="preserve">Reviewed code to find out why tests are performing the way they perform </w:t>
-      </w:r>
-      <w:r>
-        <w:t xml:space="preserve">to validate </w:t>
-      </w:r>
-      <w:proofErr w:type="gramStart"/>
-      <w:r>
-        <w:t>results</w:t>
-      </w:r>
-      <w:proofErr w:type="gramEnd"/>
-    </w:p>
-    <w:p>
-      <w:pPr>
-        <w:pStyle w:val="ListParagraph"/>
-        <w:numPr>
-          <w:ilvl w:val="0"/>
-          <w:numId w:val="1"/>
-        </w:numPr>
-      </w:pPr>
-      <w:r>
-        <w:t xml:space="preserve">Developed a </w:t>
-      </w:r>
-      <w:proofErr w:type="spellStart"/>
-      <w:r>
-        <w:t>powershell</w:t>
-      </w:r>
-      <w:proofErr w:type="spellEnd"/>
-      <w:r>
-        <w:t xml:space="preserve"> script to organize messy </w:t>
-      </w:r>
-      <w:proofErr w:type="spellStart"/>
-      <w:r>
-        <w:t>json</w:t>
-      </w:r>
-      <w:proofErr w:type="spellEnd"/>
-      <w:r>
-        <w:t xml:space="preserve"> data into a more human friendly </w:t>
-      </w:r>
-      <w:proofErr w:type="gramStart"/>
-      <w:r>
-        <w:t>form</w:t>
-      </w:r>
-      <w:proofErr w:type="gramEnd"/>
-    </w:p>
-    <w:p>
-      <w:pPr>
-        <w:pStyle w:val="ListParagraph"/>
-        <w:numPr>
-          <w:ilvl w:val="0"/>
-          <w:numId w:val="1"/>
-        </w:numPr>
-      </w:pPr>
-      <w:r>
-        <w:t xml:space="preserve">Developed a </w:t>
-      </w:r>
-      <w:proofErr w:type="spellStart"/>
-      <w:r>
-        <w:t>powershell</w:t>
-      </w:r>
-      <w:proofErr w:type="spellEnd"/>
-      <w:r>
-        <w:t xml:space="preserve"> script to convert bulk JSON data into status reports with little human interaction</w:t>
-      </w:r>
-      <w:r>
-        <w:t xml:space="preserve"> saving time spent on reporting by </w:t>
-      </w:r>
-      <w:proofErr w:type="gramStart"/>
-      <w:r>
-        <w:t>80%</w:t>
-      </w:r>
-      <w:proofErr w:type="gramEnd"/>
-    </w:p>
-    <w:p>
-      <w:pPr>
-        <w:pStyle w:val="ListParagraph"/>
-        <w:numPr>
-          <w:ilvl w:val="0"/>
-          <w:numId w:val="1"/>
-        </w:numPr>
-      </w:pPr>
-      <w:r>
-        <w:t xml:space="preserve">Deployed </w:t>
-      </w:r>
-      <w:r>
-        <w:t>pre-silicon hardware</w:t>
-      </w:r>
-      <w:r>
-        <w:t xml:space="preserve"> for validation </w:t>
-      </w:r>
-      <w:proofErr w:type="gramStart"/>
-      <w:r>
-        <w:t>testing</w:t>
-      </w:r>
-      <w:proofErr w:type="gramEnd"/>
-    </w:p>
-    <w:p>
-      <w:pPr>
-        <w:pStyle w:val="ListParagraph"/>
-        <w:numPr>
-          <w:ilvl w:val="0"/>
-          <w:numId w:val="1"/>
-        </w:numPr>
-      </w:pPr>
-      <w:r>
         <w:t>Configured local networks to enable large and flexible lab layouts that are both functional and organized</w:t>
       </w:r>
       <w:r>
-        <w:t xml:space="preserve"> expanding test volume by </w:t>
-      </w:r>
-      <w:proofErr w:type="gramStart"/>
-      <w:r>
-        <w:t>4x</w:t>
-      </w:r>
-      <w:proofErr w:type="gramEnd"/>
+        <w:t xml:space="preserve"> expanding test volume by 4x</w:t>
+      </w:r>
     </w:p>
     <w:p/>
     <w:p>
@@ -1667,13 +1786,8 @@
         </w:numPr>
       </w:pPr>
       <w:r>
-        <w:t xml:space="preserve">Operated with an end-of-chain-customer priority mindset when making documentation and process </w:t>
-      </w:r>
-      <w:proofErr w:type="gramStart"/>
-      <w:r>
-        <w:t>decisions</w:t>
-      </w:r>
-      <w:proofErr w:type="gramEnd"/>
+        <w:t>Operated with an end-of-chain-customer priority mindset when making documentation and process decisions</w:t>
+      </w:r>
     </w:p>
     <w:p>
       <w:pPr>
@@ -1684,13 +1798,8 @@
         </w:numPr>
       </w:pPr>
       <w:r>
-        <w:t xml:space="preserve">Documented new products with the customer in mind to catch potential hick-ups in </w:t>
-      </w:r>
-      <w:proofErr w:type="gramStart"/>
-      <w:r>
-        <w:t>handling</w:t>
-      </w:r>
-      <w:proofErr w:type="gramEnd"/>
+        <w:t>Documented new products with the customer in mind to catch potential hick-ups in handling</w:t>
+      </w:r>
     </w:p>
     <w:p>
       <w:pPr>
@@ -1701,13 +1810,8 @@
         </w:numPr>
       </w:pPr>
       <w:r>
-        <w:t xml:space="preserve">Researched technical documentation regarding new products and include process caveats within documentation for global </w:t>
-      </w:r>
-      <w:proofErr w:type="gramStart"/>
-      <w:r>
-        <w:t>teams</w:t>
-      </w:r>
-      <w:proofErr w:type="gramEnd"/>
+        <w:t>Researched technical documentation regarding new products and include process caveats within documentation for global teams</w:t>
+      </w:r>
     </w:p>
     <w:p>
       <w:pPr>
@@ -1738,13 +1842,8 @@
         </w:numPr>
       </w:pPr>
       <w:r>
-        <w:t xml:space="preserve">Included some image </w:t>
-      </w:r>
-      <w:proofErr w:type="gramStart"/>
-      <w:r>
-        <w:t>manipulation</w:t>
-      </w:r>
-      <w:proofErr w:type="gramEnd"/>
+        <w:t>Included some image manipulation</w:t>
+      </w:r>
     </w:p>
     <w:p>
       <w:pPr>
@@ -1755,13 +1854,8 @@
         </w:numPr>
       </w:pPr>
       <w:r>
-        <w:t xml:space="preserve">Included some file </w:t>
-      </w:r>
-      <w:proofErr w:type="gramStart"/>
-      <w:r>
-        <w:t>management</w:t>
-      </w:r>
-      <w:proofErr w:type="gramEnd"/>
+        <w:t>Included some file management</w:t>
+      </w:r>
     </w:p>
     <w:p>
       <w:pPr>
@@ -1780,13 +1874,8 @@
         </w:numPr>
       </w:pPr>
       <w:r>
-        <w:t xml:space="preserve">Onboarded by previous engineer for automation maintenance programming and development for department automation </w:t>
-      </w:r>
-      <w:proofErr w:type="gramStart"/>
-      <w:r>
-        <w:t>project</w:t>
-      </w:r>
-      <w:proofErr w:type="gramEnd"/>
+        <w:t>Onboarded by previous engineer for automation maintenance programming and development for department automation project</w:t>
+      </w:r>
     </w:p>
     <w:p>
       <w:pPr>
@@ -2344,7 +2433,7 @@
 </file>
 
 <file path=word/endnotes.xml><?xml version="1.0" encoding="utf-8"?>
-<w:endnotes xmlns:wpc="http://schemas.microsoft.com/office/word/2010/wordprocessingCanvas" xmlns:cx="http://schemas.microsoft.com/office/drawing/2014/chartex" xmlns:cx1="http://schemas.microsoft.com/office/drawing/2015/9/8/chartex" xmlns:cx2="http://schemas.microsoft.com/office/drawing/2015/10/21/chartex" xmlns:cx3="http://schemas.microsoft.com/office/drawing/2016/5/9/chartex" xmlns:cx4="http://schemas.microsoft.com/office/drawing/2016/5/10/chartex" xmlns:cx5="http://schemas.microsoft.com/office/drawing/2016/5/11/chartex" xmlns:cx6="http://schemas.microsoft.com/office/drawing/2016/5/12/chartex" xmlns:cx7="http://schemas.microsoft.com/office/drawing/2016/5/13/chartex" xmlns:cx8="http://schemas.microsoft.com/office/drawing/2016/5/14/chartex" xmlns:mc="http://schemas.openxmlformats.org/markup-compatibility/2006" xmlns:aink="http://schemas.microsoft.com/office/drawing/2016/ink" xmlns:am3d="http://schemas.microsoft.com/office/drawing/2017/model3d" xmlns:o="urn:schemas-microsoft-com:office:office" xmlns:oel="http://schemas.microsoft.com/office/2019/extlst" xmlns:r="http://schemas.openxmlformats.org/officeDocument/2006/relationships" xmlns:m="http://schemas.openxmlformats.org/officeDocument/2006/math" xmlns:v="urn:schemas-microsoft-com:vml" xmlns:wp14="http://schemas.microsoft.com/office/word/2010/wordprocessingDrawing" xmlns:wp="http://schemas.openxmlformats.org/drawingml/2006/wordprocessingDrawing" xmlns:w10="urn:schemas-microsoft-com:office:word" xmlns:w="http://schemas.openxmlformats.org/wordprocessingml/2006/main" xmlns:w14="http://schemas.microsoft.com/office/word/2010/wordml" xmlns:w15="http://schemas.microsoft.com/office/word/2012/wordml" xmlns:w16cex="http://schemas.microsoft.com/office/word/2018/wordml/cex" xmlns:w16cid="http://schemas.microsoft.com/office/word/2016/wordml/cid" xmlns:w16="http://schemas.microsoft.com/office/word/2018/wordml" xmlns:w16sdtdh="http://schemas.microsoft.com/office/word/2020/wordml/sdtdatahash" xmlns:w16se="http://schemas.microsoft.com/office/word/2015/wordml/symex" xmlns:wpg="http://schemas.microsoft.com/office/word/2010/wordprocessingGroup" xmlns:wpi="http://schemas.microsoft.com/office/word/2010/wordprocessingInk" xmlns:wne="http://schemas.microsoft.com/office/word/2006/wordml" xmlns:wps="http://schemas.microsoft.com/office/word/2010/wordprocessingShape" mc:Ignorable="w14 w15 w16se w16cid w16 w16cex w16sdtdh wp14">
+<w:endnotes xmlns:wpc="http://schemas.microsoft.com/office/word/2010/wordprocessingCanvas" xmlns:cx="http://schemas.microsoft.com/office/drawing/2014/chartex" xmlns:cx1="http://schemas.microsoft.com/office/drawing/2015/9/8/chartex" xmlns:cx2="http://schemas.microsoft.com/office/drawing/2015/10/21/chartex" xmlns:cx3="http://schemas.microsoft.com/office/drawing/2016/5/9/chartex" xmlns:cx4="http://schemas.microsoft.com/office/drawing/2016/5/10/chartex" xmlns:cx5="http://schemas.microsoft.com/office/drawing/2016/5/11/chartex" xmlns:cx6="http://schemas.microsoft.com/office/drawing/2016/5/12/chartex" xmlns:cx7="http://schemas.microsoft.com/office/drawing/2016/5/13/chartex" xmlns:cx8="http://schemas.microsoft.com/office/drawing/2016/5/14/chartex" xmlns:mc="http://schemas.openxmlformats.org/markup-compatibility/2006" xmlns:aink="http://schemas.microsoft.com/office/drawing/2016/ink" xmlns:am3d="http://schemas.microsoft.com/office/drawing/2017/model3d" xmlns:o="urn:schemas-microsoft-com:office:office" xmlns:oel="http://schemas.microsoft.com/office/2019/extlst" xmlns:r="http://schemas.openxmlformats.org/officeDocument/2006/relationships" xmlns:m="http://schemas.openxmlformats.org/officeDocument/2006/math" xmlns:v="urn:schemas-microsoft-com:vml" xmlns:wp14="http://schemas.microsoft.com/office/word/2010/wordprocessingDrawing" xmlns:wp="http://schemas.openxmlformats.org/drawingml/2006/wordprocessingDrawing" xmlns:w10="urn:schemas-microsoft-com:office:word" xmlns:w="http://schemas.openxmlformats.org/wordprocessingml/2006/main" xmlns:w14="http://schemas.microsoft.com/office/word/2010/wordml" xmlns:w15="http://schemas.microsoft.com/office/word/2012/wordml" xmlns:w16cex="http://schemas.microsoft.com/office/word/2018/wordml/cex" xmlns:w16cid="http://schemas.microsoft.com/office/word/2016/wordml/cid" xmlns:w16="http://schemas.microsoft.com/office/word/2018/wordml" xmlns:w16du="http://schemas.microsoft.com/office/word/2023/wordml/word16du" xmlns:w16sdtdh="http://schemas.microsoft.com/office/word/2020/wordml/sdtdatahash" xmlns:w16se="http://schemas.microsoft.com/office/word/2015/wordml/symex" xmlns:wpg="http://schemas.microsoft.com/office/word/2010/wordprocessingGroup" xmlns:wpi="http://schemas.microsoft.com/office/word/2010/wordprocessingInk" xmlns:wne="http://schemas.microsoft.com/office/word/2006/wordml" xmlns:wps="http://schemas.microsoft.com/office/word/2010/wordprocessingShape" mc:Ignorable="w14 w15 w16se w16cid w16 w16cex w16sdtdh w16du wp14">
   <w:endnote w:type="separator" w:id="-1">
     <w:p>
       <w:r>
@@ -2363,7 +2452,7 @@
 </file>
 
 <file path=word/footer1.xml><?xml version="1.0" encoding="utf-8"?>
-<w:ftr xmlns:wpc="http://schemas.microsoft.com/office/word/2010/wordprocessingCanvas" xmlns:cx="http://schemas.microsoft.com/office/drawing/2014/chartex" xmlns:cx1="http://schemas.microsoft.com/office/drawing/2015/9/8/chartex" xmlns:cx2="http://schemas.microsoft.com/office/drawing/2015/10/21/chartex" xmlns:cx3="http://schemas.microsoft.com/office/drawing/2016/5/9/chartex" xmlns:cx4="http://schemas.microsoft.com/office/drawing/2016/5/10/chartex" xmlns:cx5="http://schemas.microsoft.com/office/drawing/2016/5/11/chartex" xmlns:cx6="http://schemas.microsoft.com/office/drawing/2016/5/12/chartex" xmlns:cx7="http://schemas.microsoft.com/office/drawing/2016/5/13/chartex" xmlns:cx8="http://schemas.microsoft.com/office/drawing/2016/5/14/chartex" xmlns:mc="http://schemas.openxmlformats.org/markup-compatibility/2006" xmlns:aink="http://schemas.microsoft.com/office/drawing/2016/ink" xmlns:am3d="http://schemas.microsoft.com/office/drawing/2017/model3d" xmlns:o="urn:schemas-microsoft-com:office:office" xmlns:oel="http://schemas.microsoft.com/office/2019/extlst" xmlns:r="http://schemas.openxmlformats.org/officeDocument/2006/relationships" xmlns:m="http://schemas.openxmlformats.org/officeDocument/2006/math" xmlns:v="urn:schemas-microsoft-com:vml" xmlns:wp14="http://schemas.microsoft.com/office/word/2010/wordprocessingDrawing" xmlns:wp="http://schemas.openxmlformats.org/drawingml/2006/wordprocessingDrawing" xmlns:w10="urn:schemas-microsoft-com:office:word" xmlns:w="http://schemas.openxmlformats.org/wordprocessingml/2006/main" xmlns:w14="http://schemas.microsoft.com/office/word/2010/wordml" xmlns:w15="http://schemas.microsoft.com/office/word/2012/wordml" xmlns:w16cex="http://schemas.microsoft.com/office/word/2018/wordml/cex" xmlns:w16cid="http://schemas.microsoft.com/office/word/2016/wordml/cid" xmlns:w16="http://schemas.microsoft.com/office/word/2018/wordml" xmlns:w16sdtdh="http://schemas.microsoft.com/office/word/2020/wordml/sdtdatahash" xmlns:w16se="http://schemas.microsoft.com/office/word/2015/wordml/symex" xmlns:wpg="http://schemas.microsoft.com/office/word/2010/wordprocessingGroup" xmlns:wpi="http://schemas.microsoft.com/office/word/2010/wordprocessingInk" xmlns:wne="http://schemas.microsoft.com/office/word/2006/wordml" xmlns:wps="http://schemas.microsoft.com/office/word/2010/wordprocessingShape" mc:Ignorable="w14 w15 w16se w16cid w16 w16cex w16sdtdh wp14">
+<w:ftr xmlns:wpc="http://schemas.microsoft.com/office/word/2010/wordprocessingCanvas" xmlns:cx="http://schemas.microsoft.com/office/drawing/2014/chartex" xmlns:cx1="http://schemas.microsoft.com/office/drawing/2015/9/8/chartex" xmlns:cx2="http://schemas.microsoft.com/office/drawing/2015/10/21/chartex" xmlns:cx3="http://schemas.microsoft.com/office/drawing/2016/5/9/chartex" xmlns:cx4="http://schemas.microsoft.com/office/drawing/2016/5/10/chartex" xmlns:cx5="http://schemas.microsoft.com/office/drawing/2016/5/11/chartex" xmlns:cx6="http://schemas.microsoft.com/office/drawing/2016/5/12/chartex" xmlns:cx7="http://schemas.microsoft.com/office/drawing/2016/5/13/chartex" xmlns:cx8="http://schemas.microsoft.com/office/drawing/2016/5/14/chartex" xmlns:mc="http://schemas.openxmlformats.org/markup-compatibility/2006" xmlns:aink="http://schemas.microsoft.com/office/drawing/2016/ink" xmlns:am3d="http://schemas.microsoft.com/office/drawing/2017/model3d" xmlns:o="urn:schemas-microsoft-com:office:office" xmlns:oel="http://schemas.microsoft.com/office/2019/extlst" xmlns:r="http://schemas.openxmlformats.org/officeDocument/2006/relationships" xmlns:m="http://schemas.openxmlformats.org/officeDocument/2006/math" xmlns:v="urn:schemas-microsoft-com:vml" xmlns:wp14="http://schemas.microsoft.com/office/word/2010/wordprocessingDrawing" xmlns:wp="http://schemas.openxmlformats.org/drawingml/2006/wordprocessingDrawing" xmlns:w10="urn:schemas-microsoft-com:office:word" xmlns:w="http://schemas.openxmlformats.org/wordprocessingml/2006/main" xmlns:w14="http://schemas.microsoft.com/office/word/2010/wordml" xmlns:w15="http://schemas.microsoft.com/office/word/2012/wordml" xmlns:w16cex="http://schemas.microsoft.com/office/word/2018/wordml/cex" xmlns:w16cid="http://schemas.microsoft.com/office/word/2016/wordml/cid" xmlns:w16="http://schemas.microsoft.com/office/word/2018/wordml" xmlns:w16du="http://schemas.microsoft.com/office/word/2023/wordml/word16du" xmlns:w16sdtdh="http://schemas.microsoft.com/office/word/2020/wordml/sdtdatahash" xmlns:w16se="http://schemas.microsoft.com/office/word/2015/wordml/symex" xmlns:wpg="http://schemas.microsoft.com/office/word/2010/wordprocessingGroup" xmlns:wpi="http://schemas.microsoft.com/office/word/2010/wordprocessingInk" xmlns:wne="http://schemas.microsoft.com/office/word/2006/wordml" xmlns:wps="http://schemas.microsoft.com/office/word/2010/wordprocessingShape" mc:Ignorable="w14 w15 w16se w16cid w16 w16cex w16sdtdh w16du wp14">
   <w:sdt>
     <w:sdtPr>
       <w:id w:val="2050330852"/>
@@ -2491,7 +2580,7 @@
 </file>
 
 <file path=word/footer2.xml><?xml version="1.0" encoding="utf-8"?>
-<w:ftr xmlns:wpc="http://schemas.microsoft.com/office/word/2010/wordprocessingCanvas" xmlns:cx="http://schemas.microsoft.com/office/drawing/2014/chartex" xmlns:cx1="http://schemas.microsoft.com/office/drawing/2015/9/8/chartex" xmlns:cx2="http://schemas.microsoft.com/office/drawing/2015/10/21/chartex" xmlns:cx3="http://schemas.microsoft.com/office/drawing/2016/5/9/chartex" xmlns:cx4="http://schemas.microsoft.com/office/drawing/2016/5/10/chartex" xmlns:cx5="http://schemas.microsoft.com/office/drawing/2016/5/11/chartex" xmlns:cx6="http://schemas.microsoft.com/office/drawing/2016/5/12/chartex" xmlns:cx7="http://schemas.microsoft.com/office/drawing/2016/5/13/chartex" xmlns:cx8="http://schemas.microsoft.com/office/drawing/2016/5/14/chartex" xmlns:mc="http://schemas.openxmlformats.org/markup-compatibility/2006" xmlns:aink="http://schemas.microsoft.com/office/drawing/2016/ink" xmlns:am3d="http://schemas.microsoft.com/office/drawing/2017/model3d" xmlns:o="urn:schemas-microsoft-com:office:office" xmlns:oel="http://schemas.microsoft.com/office/2019/extlst" xmlns:r="http://schemas.openxmlformats.org/officeDocument/2006/relationships" xmlns:m="http://schemas.openxmlformats.org/officeDocument/2006/math" xmlns:v="urn:schemas-microsoft-com:vml" xmlns:wp14="http://schemas.microsoft.com/office/word/2010/wordprocessingDrawing" xmlns:wp="http://schemas.openxmlformats.org/drawingml/2006/wordprocessingDrawing" xmlns:w10="urn:schemas-microsoft-com:office:word" xmlns:w="http://schemas.openxmlformats.org/wordprocessingml/2006/main" xmlns:w14="http://schemas.microsoft.com/office/word/2010/wordml" xmlns:w15="http://schemas.microsoft.com/office/word/2012/wordml" xmlns:w16cex="http://schemas.microsoft.com/office/word/2018/wordml/cex" xmlns:w16cid="http://schemas.microsoft.com/office/word/2016/wordml/cid" xmlns:w16="http://schemas.microsoft.com/office/word/2018/wordml" xmlns:w16sdtdh="http://schemas.microsoft.com/office/word/2020/wordml/sdtdatahash" xmlns:w16se="http://schemas.microsoft.com/office/word/2015/wordml/symex" xmlns:wpg="http://schemas.microsoft.com/office/word/2010/wordprocessingGroup" xmlns:wpi="http://schemas.microsoft.com/office/word/2010/wordprocessingInk" xmlns:wne="http://schemas.microsoft.com/office/word/2006/wordml" xmlns:wps="http://schemas.microsoft.com/office/word/2010/wordprocessingShape" mc:Ignorable="w14 w15 w16se w16cid w16 w16cex w16sdtdh wp14">
+<w:ftr xmlns:wpc="http://schemas.microsoft.com/office/word/2010/wordprocessingCanvas" xmlns:cx="http://schemas.microsoft.com/office/drawing/2014/chartex" xmlns:cx1="http://schemas.microsoft.com/office/drawing/2015/9/8/chartex" xmlns:cx2="http://schemas.microsoft.com/office/drawing/2015/10/21/chartex" xmlns:cx3="http://schemas.microsoft.com/office/drawing/2016/5/9/chartex" xmlns:cx4="http://schemas.microsoft.com/office/drawing/2016/5/10/chartex" xmlns:cx5="http://schemas.microsoft.com/office/drawing/2016/5/11/chartex" xmlns:cx6="http://schemas.microsoft.com/office/drawing/2016/5/12/chartex" xmlns:cx7="http://schemas.microsoft.com/office/drawing/2016/5/13/chartex" xmlns:cx8="http://schemas.microsoft.com/office/drawing/2016/5/14/chartex" xmlns:mc="http://schemas.openxmlformats.org/markup-compatibility/2006" xmlns:aink="http://schemas.microsoft.com/office/drawing/2016/ink" xmlns:am3d="http://schemas.microsoft.com/office/drawing/2017/model3d" xmlns:o="urn:schemas-microsoft-com:office:office" xmlns:oel="http://schemas.microsoft.com/office/2019/extlst" xmlns:r="http://schemas.openxmlformats.org/officeDocument/2006/relationships" xmlns:m="http://schemas.openxmlformats.org/officeDocument/2006/math" xmlns:v="urn:schemas-microsoft-com:vml" xmlns:wp14="http://schemas.microsoft.com/office/word/2010/wordprocessingDrawing" xmlns:wp="http://schemas.openxmlformats.org/drawingml/2006/wordprocessingDrawing" xmlns:w10="urn:schemas-microsoft-com:office:word" xmlns:w="http://schemas.openxmlformats.org/wordprocessingml/2006/main" xmlns:w14="http://schemas.microsoft.com/office/word/2010/wordml" xmlns:w15="http://schemas.microsoft.com/office/word/2012/wordml" xmlns:w16cex="http://schemas.microsoft.com/office/word/2018/wordml/cex" xmlns:w16cid="http://schemas.microsoft.com/office/word/2016/wordml/cid" xmlns:w16="http://schemas.microsoft.com/office/word/2018/wordml" xmlns:w16du="http://schemas.microsoft.com/office/word/2023/wordml/word16du" xmlns:w16sdtdh="http://schemas.microsoft.com/office/word/2020/wordml/sdtdatahash" xmlns:w16se="http://schemas.microsoft.com/office/word/2015/wordml/symex" xmlns:wpg="http://schemas.microsoft.com/office/word/2010/wordprocessingGroup" xmlns:wpi="http://schemas.microsoft.com/office/word/2010/wordprocessingInk" xmlns:wne="http://schemas.microsoft.com/office/word/2006/wordml" xmlns:wps="http://schemas.microsoft.com/office/word/2010/wordprocessingShape" mc:Ignorable="w14 w15 w16se w16cid w16 w16cex w16sdtdh w16du wp14">
   <w:sdt>
     <w:sdtPr>
       <w:id w:val="-642426878"/>
@@ -2619,7 +2708,7 @@
 </file>
 
 <file path=word/footnotes.xml><?xml version="1.0" encoding="utf-8"?>
-<w:footnotes xmlns:wpc="http://schemas.microsoft.com/office/word/2010/wordprocessingCanvas" xmlns:cx="http://schemas.microsoft.com/office/drawing/2014/chartex" xmlns:cx1="http://schemas.microsoft.com/office/drawing/2015/9/8/chartex" xmlns:cx2="http://schemas.microsoft.com/office/drawing/2015/10/21/chartex" xmlns:cx3="http://schemas.microsoft.com/office/drawing/2016/5/9/chartex" xmlns:cx4="http://schemas.microsoft.com/office/drawing/2016/5/10/chartex" xmlns:cx5="http://schemas.microsoft.com/office/drawing/2016/5/11/chartex" xmlns:cx6="http://schemas.microsoft.com/office/drawing/2016/5/12/chartex" xmlns:cx7="http://schemas.microsoft.com/office/drawing/2016/5/13/chartex" xmlns:cx8="http://schemas.microsoft.com/office/drawing/2016/5/14/chartex" xmlns:mc="http://schemas.openxmlformats.org/markup-compatibility/2006" xmlns:aink="http://schemas.microsoft.com/office/drawing/2016/ink" xmlns:am3d="http://schemas.microsoft.com/office/drawing/2017/model3d" xmlns:o="urn:schemas-microsoft-com:office:office" xmlns:oel="http://schemas.microsoft.com/office/2019/extlst" xmlns:r="http://schemas.openxmlformats.org/officeDocument/2006/relationships" xmlns:m="http://schemas.openxmlformats.org/officeDocument/2006/math" xmlns:v="urn:schemas-microsoft-com:vml" xmlns:wp14="http://schemas.microsoft.com/office/word/2010/wordprocessingDrawing" xmlns:wp="http://schemas.openxmlformats.org/drawingml/2006/wordprocessingDrawing" xmlns:w10="urn:schemas-microsoft-com:office:word" xmlns:w="http://schemas.openxmlformats.org/wordprocessingml/2006/main" xmlns:w14="http://schemas.microsoft.com/office/word/2010/wordml" xmlns:w15="http://schemas.microsoft.com/office/word/2012/wordml" xmlns:w16cex="http://schemas.microsoft.com/office/word/2018/wordml/cex" xmlns:w16cid="http://schemas.microsoft.com/office/word/2016/wordml/cid" xmlns:w16="http://schemas.microsoft.com/office/word/2018/wordml" xmlns:w16sdtdh="http://schemas.microsoft.com/office/word/2020/wordml/sdtdatahash" xmlns:w16se="http://schemas.microsoft.com/office/word/2015/wordml/symex" xmlns:wpg="http://schemas.microsoft.com/office/word/2010/wordprocessingGroup" xmlns:wpi="http://schemas.microsoft.com/office/word/2010/wordprocessingInk" xmlns:wne="http://schemas.microsoft.com/office/word/2006/wordml" xmlns:wps="http://schemas.microsoft.com/office/word/2010/wordprocessingShape" mc:Ignorable="w14 w15 w16se w16cid w16 w16cex w16sdtdh wp14">
+<w:footnotes xmlns:wpc="http://schemas.microsoft.com/office/word/2010/wordprocessingCanvas" xmlns:cx="http://schemas.microsoft.com/office/drawing/2014/chartex" xmlns:cx1="http://schemas.microsoft.com/office/drawing/2015/9/8/chartex" xmlns:cx2="http://schemas.microsoft.com/office/drawing/2015/10/21/chartex" xmlns:cx3="http://schemas.microsoft.com/office/drawing/2016/5/9/chartex" xmlns:cx4="http://schemas.microsoft.com/office/drawing/2016/5/10/chartex" xmlns:cx5="http://schemas.microsoft.com/office/drawing/2016/5/11/chartex" xmlns:cx6="http://schemas.microsoft.com/office/drawing/2016/5/12/chartex" xmlns:cx7="http://schemas.microsoft.com/office/drawing/2016/5/13/chartex" xmlns:cx8="http://schemas.microsoft.com/office/drawing/2016/5/14/chartex" xmlns:mc="http://schemas.openxmlformats.org/markup-compatibility/2006" xmlns:aink="http://schemas.microsoft.com/office/drawing/2016/ink" xmlns:am3d="http://schemas.microsoft.com/office/drawing/2017/model3d" xmlns:o="urn:schemas-microsoft-com:office:office" xmlns:oel="http://schemas.microsoft.com/office/2019/extlst" xmlns:r="http://schemas.openxmlformats.org/officeDocument/2006/relationships" xmlns:m="http://schemas.openxmlformats.org/officeDocument/2006/math" xmlns:v="urn:schemas-microsoft-com:vml" xmlns:wp14="http://schemas.microsoft.com/office/word/2010/wordprocessingDrawing" xmlns:wp="http://schemas.openxmlformats.org/drawingml/2006/wordprocessingDrawing" xmlns:w10="urn:schemas-microsoft-com:office:word" xmlns:w="http://schemas.openxmlformats.org/wordprocessingml/2006/main" xmlns:w14="http://schemas.microsoft.com/office/word/2010/wordml" xmlns:w15="http://schemas.microsoft.com/office/word/2012/wordml" xmlns:w16cex="http://schemas.microsoft.com/office/word/2018/wordml/cex" xmlns:w16cid="http://schemas.microsoft.com/office/word/2016/wordml/cid" xmlns:w16="http://schemas.microsoft.com/office/word/2018/wordml" xmlns:w16du="http://schemas.microsoft.com/office/word/2023/wordml/word16du" xmlns:w16sdtdh="http://schemas.microsoft.com/office/word/2020/wordml/sdtdatahash" xmlns:w16se="http://schemas.microsoft.com/office/word/2015/wordml/symex" xmlns:wpg="http://schemas.microsoft.com/office/word/2010/wordprocessingGroup" xmlns:wpi="http://schemas.microsoft.com/office/word/2010/wordprocessingInk" xmlns:wne="http://schemas.microsoft.com/office/word/2006/wordml" xmlns:wps="http://schemas.microsoft.com/office/word/2010/wordprocessingShape" mc:Ignorable="w14 w15 w16se w16cid w16 w16cex w16sdtdh w16du wp14">
   <w:footnote w:type="separator" w:id="-1">
     <w:p>
       <w:r>
@@ -2638,7 +2727,7 @@
 </file>
 
 <file path=word/numbering.xml><?xml version="1.0" encoding="utf-8"?>
-<w:numbering xmlns:wpc="http://schemas.microsoft.com/office/word/2010/wordprocessingCanvas" xmlns:cx="http://schemas.microsoft.com/office/drawing/2014/chartex" xmlns:cx1="http://schemas.microsoft.com/office/drawing/2015/9/8/chartex" xmlns:cx2="http://schemas.microsoft.com/office/drawing/2015/10/21/chartex" xmlns:cx3="http://schemas.microsoft.com/office/drawing/2016/5/9/chartex" xmlns:cx4="http://schemas.microsoft.com/office/drawing/2016/5/10/chartex" xmlns:cx5="http://schemas.microsoft.com/office/drawing/2016/5/11/chartex" xmlns:cx6="http://schemas.microsoft.com/office/drawing/2016/5/12/chartex" xmlns:cx7="http://schemas.microsoft.com/office/drawing/2016/5/13/chartex" xmlns:cx8="http://schemas.microsoft.com/office/drawing/2016/5/14/chartex" xmlns:mc="http://schemas.openxmlformats.org/markup-compatibility/2006" xmlns:aink="http://schemas.microsoft.com/office/drawing/2016/ink" xmlns:am3d="http://schemas.microsoft.com/office/drawing/2017/model3d" xmlns:o="urn:schemas-microsoft-com:office:office" xmlns:oel="http://schemas.microsoft.com/office/2019/extlst" xmlns:r="http://schemas.openxmlformats.org/officeDocument/2006/relationships" xmlns:m="http://schemas.openxmlformats.org/officeDocument/2006/math" xmlns:v="urn:schemas-microsoft-com:vml" xmlns:wp14="http://schemas.microsoft.com/office/word/2010/wordprocessingDrawing" xmlns:wp="http://schemas.openxmlformats.org/drawingml/2006/wordprocessingDrawing" xmlns:w10="urn:schemas-microsoft-com:office:word" xmlns:w="http://schemas.openxmlformats.org/wordprocessingml/2006/main" xmlns:w14="http://schemas.microsoft.com/office/word/2010/wordml" xmlns:w15="http://schemas.microsoft.com/office/word/2012/wordml" xmlns:w16cex="http://schemas.microsoft.com/office/word/2018/wordml/cex" xmlns:w16cid="http://schemas.microsoft.com/office/word/2016/wordml/cid" xmlns:w16="http://schemas.microsoft.com/office/word/2018/wordml" xmlns:w16sdtdh="http://schemas.microsoft.com/office/word/2020/wordml/sdtdatahash" xmlns:w16se="http://schemas.microsoft.com/office/word/2015/wordml/symex" xmlns:wpg="http://schemas.microsoft.com/office/word/2010/wordprocessingGroup" xmlns:wpi="http://schemas.microsoft.com/office/word/2010/wordprocessingInk" xmlns:wne="http://schemas.microsoft.com/office/word/2006/wordml" xmlns:wps="http://schemas.microsoft.com/office/word/2010/wordprocessingShape" mc:Ignorable="w14 w15 w16se w16cid w16 w16cex w16sdtdh wp14">
+<w:numbering xmlns:wpc="http://schemas.microsoft.com/office/word/2010/wordprocessingCanvas" xmlns:cx="http://schemas.microsoft.com/office/drawing/2014/chartex" xmlns:cx1="http://schemas.microsoft.com/office/drawing/2015/9/8/chartex" xmlns:cx2="http://schemas.microsoft.com/office/drawing/2015/10/21/chartex" xmlns:cx3="http://schemas.microsoft.com/office/drawing/2016/5/9/chartex" xmlns:cx4="http://schemas.microsoft.com/office/drawing/2016/5/10/chartex" xmlns:cx5="http://schemas.microsoft.com/office/drawing/2016/5/11/chartex" xmlns:cx6="http://schemas.microsoft.com/office/drawing/2016/5/12/chartex" xmlns:cx7="http://schemas.microsoft.com/office/drawing/2016/5/13/chartex" xmlns:cx8="http://schemas.microsoft.com/office/drawing/2016/5/14/chartex" xmlns:mc="http://schemas.openxmlformats.org/markup-compatibility/2006" xmlns:aink="http://schemas.microsoft.com/office/drawing/2016/ink" xmlns:am3d="http://schemas.microsoft.com/office/drawing/2017/model3d" xmlns:o="urn:schemas-microsoft-com:office:office" xmlns:oel="http://schemas.microsoft.com/office/2019/extlst" xmlns:r="http://schemas.openxmlformats.org/officeDocument/2006/relationships" xmlns:m="http://schemas.openxmlformats.org/officeDocument/2006/math" xmlns:v="urn:schemas-microsoft-com:vml" xmlns:wp14="http://schemas.microsoft.com/office/word/2010/wordprocessingDrawing" xmlns:wp="http://schemas.openxmlformats.org/drawingml/2006/wordprocessingDrawing" xmlns:w10="urn:schemas-microsoft-com:office:word" xmlns:w="http://schemas.openxmlformats.org/wordprocessingml/2006/main" xmlns:w14="http://schemas.microsoft.com/office/word/2010/wordml" xmlns:w15="http://schemas.microsoft.com/office/word/2012/wordml" xmlns:w16cex="http://schemas.microsoft.com/office/word/2018/wordml/cex" xmlns:w16cid="http://schemas.microsoft.com/office/word/2016/wordml/cid" xmlns:w16="http://schemas.microsoft.com/office/word/2018/wordml" xmlns:w16du="http://schemas.microsoft.com/office/word/2023/wordml/word16du" xmlns:w16sdtdh="http://schemas.microsoft.com/office/word/2020/wordml/sdtdatahash" xmlns:w16se="http://schemas.microsoft.com/office/word/2015/wordml/symex" xmlns:wpg="http://schemas.microsoft.com/office/word/2010/wordprocessingGroup" xmlns:wpi="http://schemas.microsoft.com/office/word/2010/wordprocessingInk" xmlns:wne="http://schemas.microsoft.com/office/word/2006/wordml" xmlns:wps="http://schemas.microsoft.com/office/word/2010/wordprocessingShape" mc:Ignorable="w14 w15 w16se w16cid w16 w16cex w16sdtdh w16du wp14">
   <w:abstractNum w:abstractNumId="0" w15:restartNumberingAfterBreak="0">
     <w:nsid w:val="0DA36104"/>
     <w:multiLevelType w:val="hybridMultilevel"/>
@@ -3316,6 +3405,119 @@
     </w:lvl>
   </w:abstractNum>
   <w:abstractNum w:abstractNumId="6" w15:restartNumberingAfterBreak="0">
+    <w:nsid w:val="6DFB7821"/>
+    <w:multiLevelType w:val="hybridMultilevel"/>
+    <w:tmpl w:val="AAD67960"/>
+    <w:lvl w:ilvl="0" w:tplc="F24AAE8C">
+      <w:start w:val="40"/>
+      <w:numFmt w:val="bullet"/>
+      <w:lvlText w:val=""/>
+      <w:lvlJc w:val="left"/>
+      <w:pPr>
+        <w:ind w:left="720" w:hanging="360"/>
+      </w:pPr>
+      <w:rPr>
+        <w:rFonts w:ascii="Symbol" w:eastAsiaTheme="minorHAnsi" w:hAnsi="Symbol" w:cstheme="minorBidi" w:hint="default"/>
+      </w:rPr>
+    </w:lvl>
+    <w:lvl w:ilvl="1" w:tplc="04090003">
+      <w:start w:val="1"/>
+      <w:numFmt w:val="bullet"/>
+      <w:lvlText w:val="o"/>
+      <w:lvlJc w:val="left"/>
+      <w:pPr>
+        <w:ind w:left="1440" w:hanging="360"/>
+      </w:pPr>
+      <w:rPr>
+        <w:rFonts w:ascii="Courier New" w:hAnsi="Courier New" w:cs="Courier New" w:hint="default"/>
+      </w:rPr>
+    </w:lvl>
+    <w:lvl w:ilvl="2" w:tplc="04090005" w:tentative="1">
+      <w:start w:val="1"/>
+      <w:numFmt w:val="bullet"/>
+      <w:lvlText w:val=""/>
+      <w:lvlJc w:val="left"/>
+      <w:pPr>
+        <w:ind w:left="2160" w:hanging="360"/>
+      </w:pPr>
+      <w:rPr>
+        <w:rFonts w:ascii="Wingdings" w:hAnsi="Wingdings" w:hint="default"/>
+      </w:rPr>
+    </w:lvl>
+    <w:lvl w:ilvl="3" w:tplc="04090001" w:tentative="1">
+      <w:start w:val="1"/>
+      <w:numFmt w:val="bullet"/>
+      <w:lvlText w:val=""/>
+      <w:lvlJc w:val="left"/>
+      <w:pPr>
+        <w:ind w:left="2880" w:hanging="360"/>
+      </w:pPr>
+      <w:rPr>
+        <w:rFonts w:ascii="Symbol" w:hAnsi="Symbol" w:hint="default"/>
+      </w:rPr>
+    </w:lvl>
+    <w:lvl w:ilvl="4" w:tplc="04090003" w:tentative="1">
+      <w:start w:val="1"/>
+      <w:numFmt w:val="bullet"/>
+      <w:lvlText w:val="o"/>
+      <w:lvlJc w:val="left"/>
+      <w:pPr>
+        <w:ind w:left="3600" w:hanging="360"/>
+      </w:pPr>
+      <w:rPr>
+        <w:rFonts w:ascii="Courier New" w:hAnsi="Courier New" w:cs="Courier New" w:hint="default"/>
+      </w:rPr>
+    </w:lvl>
+    <w:lvl w:ilvl="5" w:tplc="04090005" w:tentative="1">
+      <w:start w:val="1"/>
+      <w:numFmt w:val="bullet"/>
+      <w:lvlText w:val=""/>
+      <w:lvlJc w:val="left"/>
+      <w:pPr>
+        <w:ind w:left="4320" w:hanging="360"/>
+      </w:pPr>
+      <w:rPr>
+        <w:rFonts w:ascii="Wingdings" w:hAnsi="Wingdings" w:hint="default"/>
+      </w:rPr>
+    </w:lvl>
+    <w:lvl w:ilvl="6" w:tplc="04090001" w:tentative="1">
+      <w:start w:val="1"/>
+      <w:numFmt w:val="bullet"/>
+      <w:lvlText w:val=""/>
+      <w:lvlJc w:val="left"/>
+      <w:pPr>
+        <w:ind w:left="5040" w:hanging="360"/>
+      </w:pPr>
+      <w:rPr>
+        <w:rFonts w:ascii="Symbol" w:hAnsi="Symbol" w:hint="default"/>
+      </w:rPr>
+    </w:lvl>
+    <w:lvl w:ilvl="7" w:tplc="04090003" w:tentative="1">
+      <w:start w:val="1"/>
+      <w:numFmt w:val="bullet"/>
+      <w:lvlText w:val="o"/>
+      <w:lvlJc w:val="left"/>
+      <w:pPr>
+        <w:ind w:left="5760" w:hanging="360"/>
+      </w:pPr>
+      <w:rPr>
+        <w:rFonts w:ascii="Courier New" w:hAnsi="Courier New" w:cs="Courier New" w:hint="default"/>
+      </w:rPr>
+    </w:lvl>
+    <w:lvl w:ilvl="8" w:tplc="04090005" w:tentative="1">
+      <w:start w:val="1"/>
+      <w:numFmt w:val="bullet"/>
+      <w:lvlText w:val=""/>
+      <w:lvlJc w:val="left"/>
+      <w:pPr>
+        <w:ind w:left="6480" w:hanging="360"/>
+      </w:pPr>
+      <w:rPr>
+        <w:rFonts w:ascii="Wingdings" w:hAnsi="Wingdings" w:hint="default"/>
+      </w:rPr>
+    </w:lvl>
+  </w:abstractNum>
+  <w:abstractNum w:abstractNumId="7" w15:restartNumberingAfterBreak="0">
     <w:nsid w:val="7CAC33BC"/>
     <w:multiLevelType w:val="hybridMultilevel"/>
     <w:tmpl w:val="F4A4FF4A"/>
@@ -3432,7 +3634,7 @@
     <w:abstractNumId w:val="4"/>
   </w:num>
   <w:num w:numId="2" w16cid:durableId="1811170835">
-    <w:abstractNumId w:val="6"/>
+    <w:abstractNumId w:val="7"/>
   </w:num>
   <w:num w:numId="3" w16cid:durableId="834876445">
     <w:abstractNumId w:val="2"/>
@@ -3449,11 +3651,14 @@
   <w:num w:numId="7" w16cid:durableId="1783063607">
     <w:abstractNumId w:val="3"/>
   </w:num>
+  <w:num w:numId="8" w16cid:durableId="913202371">
+    <w:abstractNumId w:val="6"/>
+  </w:num>
 </w:numbering>
 </file>
 
 <file path=word/styles.xml><?xml version="1.0" encoding="utf-8"?>
-<w:styles xmlns:mc="http://schemas.openxmlformats.org/markup-compatibility/2006" xmlns:r="http://schemas.openxmlformats.org/officeDocument/2006/relationships" xmlns:w="http://schemas.openxmlformats.org/wordprocessingml/2006/main" xmlns:w14="http://schemas.microsoft.com/office/word/2010/wordml" xmlns:w15="http://schemas.microsoft.com/office/word/2012/wordml" xmlns:w16cex="http://schemas.microsoft.com/office/word/2018/wordml/cex" xmlns:w16cid="http://schemas.microsoft.com/office/word/2016/wordml/cid" xmlns:w16="http://schemas.microsoft.com/office/word/2018/wordml" xmlns:w16sdtdh="http://schemas.microsoft.com/office/word/2020/wordml/sdtdatahash" xmlns:w16se="http://schemas.microsoft.com/office/word/2015/wordml/symex" mc:Ignorable="w14 w15 w16se w16cid w16 w16cex w16sdtdh">
+<w:styles xmlns:mc="http://schemas.openxmlformats.org/markup-compatibility/2006" xmlns:r="http://schemas.openxmlformats.org/officeDocument/2006/relationships" xmlns:w="http://schemas.openxmlformats.org/wordprocessingml/2006/main" xmlns:w14="http://schemas.microsoft.com/office/word/2010/wordml" xmlns:w15="http://schemas.microsoft.com/office/word/2012/wordml" xmlns:w16cex="http://schemas.microsoft.com/office/word/2018/wordml/cex" xmlns:w16cid="http://schemas.microsoft.com/office/word/2016/wordml/cid" xmlns:w16="http://schemas.microsoft.com/office/word/2018/wordml" xmlns:w16du="http://schemas.microsoft.com/office/word/2023/wordml/word16du" xmlns:w16sdtdh="http://schemas.microsoft.com/office/word/2020/wordml/sdtdatahash" xmlns:w16se="http://schemas.microsoft.com/office/word/2015/wordml/symex" mc:Ignorable="w14 w15 w16se w16cid w16 w16cex w16sdtdh w16du">
   <w:docDefaults>
     <w:rPrDefault>
       <w:rPr>

</xml_diff>

<commit_message>
Chamberlain update - Sutter simulation role target
</commit_message>
<xml_diff>
--- a/KennethMunk--Resume.docx
+++ b/KennethMunk--Resume.docx
@@ -1,6 +1,6 @@
 
 <file path=word/document.xml><?xml version="1.0" encoding="utf-8"?>
-<w:document xmlns:wpc="http://schemas.microsoft.com/office/word/2010/wordprocessingCanvas" xmlns:cx="http://schemas.microsoft.com/office/drawing/2014/chartex" xmlns:cx1="http://schemas.microsoft.com/office/drawing/2015/9/8/chartex" xmlns:cx2="http://schemas.microsoft.com/office/drawing/2015/10/21/chartex" xmlns:cx3="http://schemas.microsoft.com/office/drawing/2016/5/9/chartex" xmlns:cx4="http://schemas.microsoft.com/office/drawing/2016/5/10/chartex" xmlns:cx5="http://schemas.microsoft.com/office/drawing/2016/5/11/chartex" xmlns:cx6="http://schemas.microsoft.com/office/drawing/2016/5/12/chartex" xmlns:cx7="http://schemas.microsoft.com/office/drawing/2016/5/13/chartex" xmlns:cx8="http://schemas.microsoft.com/office/drawing/2016/5/14/chartex" xmlns:mc="http://schemas.openxmlformats.org/markup-compatibility/2006" xmlns:aink="http://schemas.microsoft.com/office/drawing/2016/ink" xmlns:am3d="http://schemas.microsoft.com/office/drawing/2017/model3d" xmlns:o="urn:schemas-microsoft-com:office:office" xmlns:oel="http://schemas.microsoft.com/office/2019/extlst" xmlns:r="http://schemas.openxmlformats.org/officeDocument/2006/relationships" xmlns:m="http://schemas.openxmlformats.org/officeDocument/2006/math" xmlns:v="urn:schemas-microsoft-com:vml" xmlns:wp14="http://schemas.microsoft.com/office/word/2010/wordprocessingDrawing" xmlns:wp="http://schemas.openxmlformats.org/drawingml/2006/wordprocessingDrawing" xmlns:w10="urn:schemas-microsoft-com:office:word" xmlns:w="http://schemas.openxmlformats.org/wordprocessingml/2006/main" xmlns:w14="http://schemas.microsoft.com/office/word/2010/wordml" xmlns:w15="http://schemas.microsoft.com/office/word/2012/wordml" xmlns:w16cex="http://schemas.microsoft.com/office/word/2018/wordml/cex" xmlns:w16cid="http://schemas.microsoft.com/office/word/2016/wordml/cid" xmlns:w16="http://schemas.microsoft.com/office/word/2018/wordml" xmlns:w16sdtdh="http://schemas.microsoft.com/office/word/2020/wordml/sdtdatahash" xmlns:w16se="http://schemas.microsoft.com/office/word/2015/wordml/symex" xmlns:wpg="http://schemas.microsoft.com/office/word/2010/wordprocessingGroup" xmlns:wpi="http://schemas.microsoft.com/office/word/2010/wordprocessingInk" xmlns:wne="http://schemas.microsoft.com/office/word/2006/wordml" xmlns:wps="http://schemas.microsoft.com/office/word/2010/wordprocessingShape" mc:Ignorable="w14 w15 w16se w16cid w16 w16cex w16sdtdh wp14">
+<w:document xmlns:wpc="http://schemas.microsoft.com/office/word/2010/wordprocessingCanvas" xmlns:cx="http://schemas.microsoft.com/office/drawing/2014/chartex" xmlns:cx1="http://schemas.microsoft.com/office/drawing/2015/9/8/chartex" xmlns:cx2="http://schemas.microsoft.com/office/drawing/2015/10/21/chartex" xmlns:cx3="http://schemas.microsoft.com/office/drawing/2016/5/9/chartex" xmlns:cx4="http://schemas.microsoft.com/office/drawing/2016/5/10/chartex" xmlns:cx5="http://schemas.microsoft.com/office/drawing/2016/5/11/chartex" xmlns:cx6="http://schemas.microsoft.com/office/drawing/2016/5/12/chartex" xmlns:cx7="http://schemas.microsoft.com/office/drawing/2016/5/13/chartex" xmlns:cx8="http://schemas.microsoft.com/office/drawing/2016/5/14/chartex" xmlns:mc="http://schemas.openxmlformats.org/markup-compatibility/2006" xmlns:aink="http://schemas.microsoft.com/office/drawing/2016/ink" xmlns:am3d="http://schemas.microsoft.com/office/drawing/2017/model3d" xmlns:o="urn:schemas-microsoft-com:office:office" xmlns:oel="http://schemas.microsoft.com/office/2019/extlst" xmlns:r="http://schemas.openxmlformats.org/officeDocument/2006/relationships" xmlns:m="http://schemas.openxmlformats.org/officeDocument/2006/math" xmlns:v="urn:schemas-microsoft-com:vml" xmlns:wp14="http://schemas.microsoft.com/office/word/2010/wordprocessingDrawing" xmlns:wp="http://schemas.openxmlformats.org/drawingml/2006/wordprocessingDrawing" xmlns:w10="urn:schemas-microsoft-com:office:word" xmlns:w="http://schemas.openxmlformats.org/wordprocessingml/2006/main" xmlns:w14="http://schemas.microsoft.com/office/word/2010/wordml" xmlns:w15="http://schemas.microsoft.com/office/word/2012/wordml" xmlns:w16cex="http://schemas.microsoft.com/office/word/2018/wordml/cex" xmlns:w16cid="http://schemas.microsoft.com/office/word/2016/wordml/cid" xmlns:w16="http://schemas.microsoft.com/office/word/2018/wordml" xmlns:w16du="http://schemas.microsoft.com/office/word/2023/wordml/word16du" xmlns:w16sdtdh="http://schemas.microsoft.com/office/word/2020/wordml/sdtdatahash" xmlns:w16se="http://schemas.microsoft.com/office/word/2015/wordml/symex" xmlns:wpg="http://schemas.microsoft.com/office/word/2010/wordprocessingGroup" xmlns:wpi="http://schemas.microsoft.com/office/word/2010/wordprocessingInk" xmlns:wne="http://schemas.microsoft.com/office/word/2006/wordml" xmlns:wps="http://schemas.microsoft.com/office/word/2010/wordprocessingShape" mc:Ignorable="w14 w15 w16se w16cid w16 w16cex w16sdtdh w16du wp14">
   <w:body>
     <w:p>
       <w:pPr>
@@ -9,11 +9,6 @@
       </w:pPr>
       <w:r>
         <w:t>Kenneth Munk</w:t>
-      </w:r>
-    </w:p>
-    <w:p>
-      <w:r>
-        <w:t>Seeking to utilize my skills towards a junior software engineering role.</w:t>
       </w:r>
     </w:p>
     <w:p>
@@ -45,12 +40,14 @@
     </w:p>
     <w:p/>
     <w:p>
+      <w:proofErr w:type="spellStart"/>
       <w:r>
         <w:t>Git</w:t>
       </w:r>
       <w:r>
         <w:t>hub</w:t>
       </w:r>
+      <w:proofErr w:type="spellEnd"/>
       <w:r>
         <w:t xml:space="preserve">: </w:t>
       </w:r>
@@ -88,304 +85,9 @@
     <w:p/>
     <w:p>
       <w:pPr>
-        <w:pStyle w:val="Heading2"/>
-      </w:pPr>
-      <w:r>
-        <w:t xml:space="preserve">Skills with </w:t>
-      </w:r>
-      <w:r>
-        <w:t>Programming Languages</w:t>
-      </w:r>
-    </w:p>
-    <w:p>
-      <w:pPr>
-        <w:pStyle w:val="ListParagraph"/>
-        <w:numPr>
-          <w:ilvl w:val="0"/>
-          <w:numId w:val="6"/>
-        </w:numPr>
+        <w:ind w:left="360"/>
         <w:sectPr>
           <w:footerReference w:type="default" r:id="rId10"/>
-          <w:pgSz w:w="12240" w:h="15840"/>
-          <w:pgMar w:top="1440" w:right="1440" w:bottom="1440" w:left="1440" w:header="720" w:footer="720" w:gutter="0"/>
-          <w:cols w:space="720"/>
-          <w:docGrid w:linePitch="360"/>
-        </w:sectPr>
-      </w:pPr>
-    </w:p>
-    <w:p>
-      <w:pPr>
-        <w:pStyle w:val="ListParagraph"/>
-        <w:numPr>
-          <w:ilvl w:val="0"/>
-          <w:numId w:val="6"/>
-        </w:numPr>
-      </w:pPr>
-      <w:r>
-        <w:t>Python</w:t>
-      </w:r>
-    </w:p>
-    <w:p>
-      <w:pPr>
-        <w:pStyle w:val="ListParagraph"/>
-        <w:numPr>
-          <w:ilvl w:val="0"/>
-          <w:numId w:val="6"/>
-        </w:numPr>
-      </w:pPr>
-      <w:r>
-        <w:t>C#</w:t>
-      </w:r>
-    </w:p>
-    <w:p>
-      <w:pPr>
-        <w:pStyle w:val="ListParagraph"/>
-        <w:numPr>
-          <w:ilvl w:val="0"/>
-          <w:numId w:val="6"/>
-        </w:numPr>
-      </w:pPr>
-      <w:r>
-        <w:t>CMD/Bash</w:t>
-      </w:r>
-    </w:p>
-    <w:p>
-      <w:pPr>
-        <w:pStyle w:val="ListParagraph"/>
-        <w:numPr>
-          <w:ilvl w:val="0"/>
-          <w:numId w:val="6"/>
-        </w:numPr>
-      </w:pPr>
-      <w:r>
-        <w:t>Powershell</w:t>
-      </w:r>
-    </w:p>
-    <w:p>
-      <w:pPr>
-        <w:pStyle w:val="ListParagraph"/>
-        <w:numPr>
-          <w:ilvl w:val="0"/>
-          <w:numId w:val="6"/>
-        </w:numPr>
-      </w:pPr>
-      <w:r>
-        <w:t>Javascript</w:t>
-      </w:r>
-    </w:p>
-    <w:p>
-      <w:pPr>
-        <w:pStyle w:val="ListParagraph"/>
-        <w:numPr>
-          <w:ilvl w:val="0"/>
-          <w:numId w:val="6"/>
-        </w:numPr>
-      </w:pPr>
-      <w:r>
-        <w:t>SQL</w:t>
-      </w:r>
-    </w:p>
-    <w:p>
-      <w:pPr>
-        <w:pStyle w:val="ListParagraph"/>
-        <w:numPr>
-          <w:ilvl w:val="0"/>
-          <w:numId w:val="6"/>
-        </w:numPr>
-      </w:pPr>
-      <w:r>
-        <w:t>Java</w:t>
-      </w:r>
-    </w:p>
-    <w:p>
-      <w:pPr>
-        <w:pStyle w:val="ListParagraph"/>
-        <w:numPr>
-          <w:ilvl w:val="0"/>
-          <w:numId w:val="6"/>
-        </w:numPr>
-      </w:pPr>
-      <w:r>
-        <w:t>HLSL</w:t>
-      </w:r>
-    </w:p>
-    <w:p>
-      <w:pPr>
-        <w:pStyle w:val="ListParagraph"/>
-        <w:numPr>
-          <w:ilvl w:val="0"/>
-          <w:numId w:val="6"/>
-        </w:numPr>
-      </w:pPr>
-      <w:r>
-        <w:t>HTML</w:t>
-      </w:r>
-    </w:p>
-    <w:p>
-      <w:pPr>
-        <w:pStyle w:val="ListParagraph"/>
-        <w:numPr>
-          <w:ilvl w:val="0"/>
-          <w:numId w:val="6"/>
-        </w:numPr>
-      </w:pPr>
-      <w:r>
-        <w:t>CSS</w:t>
-      </w:r>
-    </w:p>
-    <w:p>
-      <w:pPr>
-        <w:pStyle w:val="ListParagraph"/>
-        <w:numPr>
-          <w:ilvl w:val="0"/>
-          <w:numId w:val="6"/>
-        </w:numPr>
-      </w:pPr>
-      <w:r>
-        <w:t>C</w:t>
-      </w:r>
-    </w:p>
-    <w:p>
-      <w:pPr>
-        <w:pStyle w:val="ListParagraph"/>
-        <w:numPr>
-          <w:ilvl w:val="0"/>
-          <w:numId w:val="6"/>
-        </w:numPr>
-      </w:pPr>
-      <w:r>
-        <w:t>C++</w:t>
-      </w:r>
-    </w:p>
-    <w:p>
-      <w:pPr>
-        <w:pStyle w:val="ListParagraph"/>
-        <w:numPr>
-          <w:ilvl w:val="0"/>
-          <w:numId w:val="6"/>
-        </w:numPr>
-      </w:pPr>
-      <w:r>
-        <w:t>Basic</w:t>
-      </w:r>
-    </w:p>
-    <w:p>
-      <w:pPr>
-        <w:pStyle w:val="ListParagraph"/>
-        <w:numPr>
-          <w:ilvl w:val="0"/>
-          <w:numId w:val="6"/>
-        </w:numPr>
-      </w:pPr>
-      <w:r>
-        <w:t>Typescript</w:t>
-      </w:r>
-    </w:p>
-    <w:p>
-      <w:pPr>
-        <w:pStyle w:val="ListParagraph"/>
-        <w:numPr>
-          <w:ilvl w:val="0"/>
-          <w:numId w:val="6"/>
-        </w:numPr>
-      </w:pPr>
-      <w:r>
-        <w:t>Visual Basic</w:t>
-      </w:r>
-    </w:p>
-    <w:p>
-      <w:pPr>
-        <w:pStyle w:val="ListParagraph"/>
-        <w:numPr>
-          <w:ilvl w:val="0"/>
-          <w:numId w:val="6"/>
-        </w:numPr>
-      </w:pPr>
-      <w:r>
-        <w:t>COBOL</w:t>
-      </w:r>
-    </w:p>
-    <w:p>
-      <w:pPr>
-        <w:pStyle w:val="ListParagraph"/>
-        <w:numPr>
-          <w:ilvl w:val="0"/>
-          <w:numId w:val="6"/>
-        </w:numPr>
-      </w:pPr>
-      <w:r>
-        <w:t>SQL</w:t>
-      </w:r>
-    </w:p>
-    <w:p>
-      <w:pPr>
-        <w:pStyle w:val="ListParagraph"/>
-        <w:numPr>
-          <w:ilvl w:val="0"/>
-          <w:numId w:val="6"/>
-        </w:numPr>
-      </w:pPr>
-      <w:r>
-        <w:t>mySQL</w:t>
-      </w:r>
-    </w:p>
-    <w:p>
-      <w:pPr>
-        <w:pStyle w:val="ListParagraph"/>
-        <w:numPr>
-          <w:ilvl w:val="0"/>
-          <w:numId w:val="6"/>
-        </w:numPr>
-      </w:pPr>
-      <w:r>
-        <w:t>PostgreSQL</w:t>
-      </w:r>
-    </w:p>
-    <w:p>
-      <w:pPr>
-        <w:pStyle w:val="ListParagraph"/>
-        <w:numPr>
-          <w:ilvl w:val="0"/>
-          <w:numId w:val="6"/>
-        </w:numPr>
-      </w:pPr>
-      <w:r>
-        <w:t>NoSQL</w:t>
-      </w:r>
-    </w:p>
-    <w:p>
-      <w:pPr>
-        <w:pStyle w:val="ListParagraph"/>
-        <w:numPr>
-          <w:ilvl w:val="0"/>
-          <w:numId w:val="6"/>
-        </w:numPr>
-        <w:sectPr>
-          <w:type w:val="continuous"/>
-          <w:pgSz w:w="12240" w:h="15840"/>
-          <w:pgMar w:top="1440" w:right="1440" w:bottom="1440" w:left="1440" w:header="720" w:footer="720" w:gutter="0"/>
-          <w:cols w:num="4" w:space="720"/>
-          <w:docGrid w:linePitch="360"/>
-        </w:sectPr>
-      </w:pPr>
-      <w:r>
-        <w:t>MongoDB</w:t>
-      </w:r>
-    </w:p>
-    <w:p>
-      <w:pPr>
-        <w:pStyle w:val="Heading2"/>
-      </w:pPr>
-      <w:r>
-        <w:t xml:space="preserve">Skills with </w:t>
-      </w:r>
-      <w:r>
-        <w:t>Frameworks</w:t>
-      </w:r>
-    </w:p>
-    <w:p>
-      <w:pPr>
-        <w:sectPr>
           <w:type w:val="continuous"/>
           <w:pgSz w:w="12240" w:h="15840"/>
           <w:pgMar w:top="1440" w:right="1440" w:bottom="1440" w:left="1440" w:header="720" w:footer="720" w:gutter="0"/>
@@ -394,342 +96,36 @@
         </w:sectPr>
       </w:pPr>
     </w:p>
-    <w:p>
-      <w:pPr>
-        <w:pStyle w:val="ListParagraph"/>
-        <w:numPr>
-          <w:ilvl w:val="0"/>
-          <w:numId w:val="7"/>
-        </w:numPr>
-      </w:pPr>
-      <w:r>
-        <w:t>Node.js</w:t>
-      </w:r>
-    </w:p>
-    <w:p>
-      <w:pPr>
-        <w:pStyle w:val="ListParagraph"/>
-        <w:numPr>
-          <w:ilvl w:val="0"/>
-          <w:numId w:val="7"/>
-        </w:numPr>
-      </w:pPr>
-      <w:r>
-        <w:t>React Native</w:t>
-      </w:r>
-    </w:p>
-    <w:p>
-      <w:pPr>
-        <w:pStyle w:val="ListParagraph"/>
-        <w:numPr>
-          <w:ilvl w:val="0"/>
-          <w:numId w:val="7"/>
-        </w:numPr>
-      </w:pPr>
-      <w:r>
-        <w:t>React.js</w:t>
-      </w:r>
-    </w:p>
-    <w:p>
-      <w:pPr>
-        <w:pStyle w:val="ListParagraph"/>
-        <w:numPr>
-          <w:ilvl w:val="0"/>
-          <w:numId w:val="7"/>
-        </w:numPr>
-      </w:pPr>
-      <w:r>
-        <w:t>Angular.js</w:t>
-      </w:r>
-    </w:p>
-    <w:p>
-      <w:pPr>
-        <w:pStyle w:val="ListParagraph"/>
-        <w:numPr>
-          <w:ilvl w:val="0"/>
-          <w:numId w:val="7"/>
-        </w:numPr>
-      </w:pPr>
-      <w:r>
-        <w:t>Express.js</w:t>
-      </w:r>
-    </w:p>
-    <w:p>
-      <w:pPr>
-        <w:pStyle w:val="ListParagraph"/>
-        <w:numPr>
-          <w:ilvl w:val="0"/>
-          <w:numId w:val="7"/>
-        </w:numPr>
-      </w:pPr>
-      <w:r>
-        <w:t>HLSL</w:t>
-      </w:r>
-    </w:p>
-    <w:p>
-      <w:pPr>
-        <w:pStyle w:val="ListParagraph"/>
-        <w:numPr>
-          <w:ilvl w:val="0"/>
-          <w:numId w:val="7"/>
-        </w:numPr>
-      </w:pPr>
-      <w:r>
-        <w:t>CUDA</w:t>
-      </w:r>
-    </w:p>
-    <w:p>
-      <w:pPr>
-        <w:pStyle w:val="ListParagraph"/>
-        <w:numPr>
-          <w:ilvl w:val="0"/>
-          <w:numId w:val="7"/>
-        </w:numPr>
-      </w:pPr>
-      <w:r>
-        <w:t>Markdown</w:t>
-      </w:r>
-    </w:p>
-    <w:p>
-      <w:pPr>
-        <w:sectPr>
-          <w:type w:val="continuous"/>
-          <w:pgSz w:w="12240" w:h="15840"/>
-          <w:pgMar w:top="1440" w:right="1440" w:bottom="1440" w:left="1440" w:header="720" w:footer="720" w:gutter="0"/>
-          <w:cols w:num="3" w:space="720"/>
-          <w:docGrid w:linePitch="360"/>
-        </w:sectPr>
-      </w:pPr>
-    </w:p>
+    <w:p/>
     <w:p>
       <w:pPr>
         <w:pStyle w:val="Heading2"/>
       </w:pPr>
       <w:r>
-        <w:t xml:space="preserve">Skills with </w:t>
-      </w:r>
-      <w:r>
-        <w:t>Tools</w:t>
-      </w:r>
-    </w:p>
-    <w:p>
-      <w:pPr>
-        <w:pStyle w:val="ListParagraph"/>
-        <w:numPr>
-          <w:ilvl w:val="0"/>
-          <w:numId w:val="1"/>
-        </w:numPr>
-        <w:sectPr>
-          <w:type w:val="continuous"/>
-          <w:pgSz w:w="12240" w:h="15840"/>
-          <w:pgMar w:top="1440" w:right="1440" w:bottom="1440" w:left="1440" w:header="720" w:footer="720" w:gutter="0"/>
-          <w:cols w:space="720"/>
-          <w:docGrid w:linePitch="360"/>
-        </w:sectPr>
-      </w:pPr>
-    </w:p>
-    <w:p>
-      <w:pPr>
-        <w:pStyle w:val="ListParagraph"/>
-        <w:numPr>
-          <w:ilvl w:val="0"/>
-          <w:numId w:val="1"/>
-        </w:numPr>
-      </w:pPr>
-      <w:r>
-        <w:t>Visual Studio</w:t>
-      </w:r>
-    </w:p>
-    <w:p>
-      <w:pPr>
-        <w:pStyle w:val="ListParagraph"/>
-        <w:numPr>
-          <w:ilvl w:val="0"/>
-          <w:numId w:val="1"/>
-        </w:numPr>
-      </w:pPr>
-      <w:r>
-        <w:t>Notepad++</w:t>
-      </w:r>
-    </w:p>
-    <w:p>
-      <w:pPr>
-        <w:pStyle w:val="ListParagraph"/>
-        <w:numPr>
-          <w:ilvl w:val="0"/>
-          <w:numId w:val="1"/>
-        </w:numPr>
-      </w:pPr>
-      <w:r>
-        <w:t>Intellij Idea</w:t>
-      </w:r>
-    </w:p>
-    <w:p>
-      <w:pPr>
-        <w:pStyle w:val="ListParagraph"/>
-        <w:numPr>
-          <w:ilvl w:val="0"/>
-          <w:numId w:val="1"/>
-        </w:numPr>
-      </w:pPr>
-      <w:r>
-        <w:t>Eclipse</w:t>
-      </w:r>
-    </w:p>
-    <w:p>
-      <w:pPr>
-        <w:pStyle w:val="ListParagraph"/>
-        <w:numPr>
-          <w:ilvl w:val="0"/>
-          <w:numId w:val="1"/>
-        </w:numPr>
-      </w:pPr>
-      <w:r>
-        <w:t>Github</w:t>
-      </w:r>
-    </w:p>
-    <w:p>
-      <w:pPr>
-        <w:pStyle w:val="ListParagraph"/>
-        <w:numPr>
-          <w:ilvl w:val="0"/>
-          <w:numId w:val="1"/>
-        </w:numPr>
-      </w:pPr>
-      <w:r>
-        <w:t>Bitbucket</w:t>
-      </w:r>
-    </w:p>
-    <w:p>
-      <w:pPr>
-        <w:pStyle w:val="ListParagraph"/>
-        <w:numPr>
-          <w:ilvl w:val="0"/>
-          <w:numId w:val="1"/>
-        </w:numPr>
-      </w:pPr>
-      <w:r>
-        <w:t>Service-Now</w:t>
-      </w:r>
-    </w:p>
-    <w:p>
-      <w:pPr>
-        <w:pStyle w:val="ListParagraph"/>
-        <w:numPr>
-          <w:ilvl w:val="0"/>
-          <w:numId w:val="1"/>
-        </w:numPr>
-      </w:pPr>
-      <w:r>
-        <w:t>Unity Game Engine</w:t>
-      </w:r>
-    </w:p>
-    <w:p>
-      <w:pPr>
-        <w:pStyle w:val="ListParagraph"/>
-        <w:numPr>
-          <w:ilvl w:val="0"/>
-          <w:numId w:val="1"/>
-        </w:numPr>
-      </w:pPr>
-      <w:r>
-        <w:t>Maya 3D</w:t>
-      </w:r>
-    </w:p>
-    <w:p>
-      <w:pPr>
-        <w:pStyle w:val="ListParagraph"/>
-        <w:numPr>
-          <w:ilvl w:val="0"/>
-          <w:numId w:val="1"/>
-        </w:numPr>
-      </w:pPr>
-      <w:r>
-        <w:t>Blender</w:t>
-      </w:r>
-    </w:p>
-    <w:p>
-      <w:pPr>
-        <w:pStyle w:val="ListParagraph"/>
-        <w:numPr>
-          <w:ilvl w:val="0"/>
-          <w:numId w:val="1"/>
-        </w:numPr>
-      </w:pPr>
-      <w:r>
-        <w:t>Excel</w:t>
-      </w:r>
-    </w:p>
-    <w:p>
-      <w:pPr>
-        <w:pStyle w:val="ListParagraph"/>
-        <w:numPr>
-          <w:ilvl w:val="0"/>
-          <w:numId w:val="1"/>
-        </w:numPr>
-      </w:pPr>
-      <w:r>
-        <w:t>Jira</w:t>
-      </w:r>
-    </w:p>
-    <w:p>
-      <w:pPr>
-        <w:pStyle w:val="ListParagraph"/>
-        <w:numPr>
-          <w:ilvl w:val="0"/>
-          <w:numId w:val="1"/>
-        </w:numPr>
-      </w:pPr>
-      <w:r>
-        <w:t>Trello</w:t>
-      </w:r>
-    </w:p>
-    <w:p>
-      <w:pPr>
-        <w:pStyle w:val="ListParagraph"/>
-        <w:numPr>
-          <w:ilvl w:val="0"/>
-          <w:numId w:val="1"/>
-        </w:numPr>
-      </w:pPr>
-      <w:r>
-        <w:t>ClickUp</w:t>
-      </w:r>
-    </w:p>
-    <w:p>
-      <w:pPr>
-        <w:pStyle w:val="ListParagraph"/>
-        <w:numPr>
-          <w:ilvl w:val="0"/>
-          <w:numId w:val="1"/>
-        </w:numPr>
-      </w:pPr>
-      <w:r>
-        <w:t>Powerpoint</w:t>
-      </w:r>
-    </w:p>
-    <w:p>
-      <w:pPr>
-        <w:pStyle w:val="ListParagraph"/>
-        <w:numPr>
-          <w:ilvl w:val="0"/>
-          <w:numId w:val="1"/>
-        </w:numPr>
-      </w:pPr>
-      <w:r>
-        <w:t>Visio</w:t>
+        <w:t>Education</w:t>
+      </w:r>
+    </w:p>
+    <w:p>
+      <w:pPr>
+        <w:pStyle w:val="Heading3"/>
+      </w:pPr>
+      <w:r>
+        <w:t>BS in Computer Science</w:t>
+      </w:r>
+    </w:p>
+    <w:p>
+      <w:r>
+        <w:t>California State University – Sacramento – Sacramento, CA</w:t>
+      </w:r>
+    </w:p>
+    <w:p>
+      <w:r>
+        <w:t>Graduated Fall 2023</w:t>
       </w:r>
     </w:p>
     <w:p>
       <w:pPr>
         <w:pStyle w:val="Heading2"/>
-        <w:sectPr>
-          <w:type w:val="continuous"/>
-          <w:pgSz w:w="12240" w:h="15840"/>
-          <w:pgMar w:top="1440" w:right="1440" w:bottom="1440" w:left="1440" w:header="720" w:footer="720" w:gutter="0"/>
-          <w:cols w:num="3" w:space="720"/>
-          <w:docGrid w:linePitch="360"/>
-        </w:sectPr>
       </w:pPr>
     </w:p>
     <w:p>
@@ -737,524 +133,387 @@
         <w:pStyle w:val="Heading2"/>
       </w:pPr>
       <w:r>
-        <w:t xml:space="preserve">Skills </w:t>
-      </w:r>
-      <w:r>
-        <w:t>in Other Areas</w:t>
-      </w:r>
-    </w:p>
-    <w:p>
-      <w:pPr>
-        <w:pStyle w:val="ListParagraph"/>
-        <w:numPr>
-          <w:ilvl w:val="0"/>
-          <w:numId w:val="7"/>
-        </w:numPr>
-        <w:sectPr>
-          <w:type w:val="continuous"/>
-          <w:pgSz w:w="12240" w:h="15840"/>
-          <w:pgMar w:top="1440" w:right="1440" w:bottom="1440" w:left="1440" w:header="720" w:footer="720" w:gutter="0"/>
-          <w:cols w:space="720"/>
-          <w:docGrid w:linePitch="360"/>
-        </w:sectPr>
-      </w:pPr>
-    </w:p>
-    <w:p>
-      <w:pPr>
-        <w:pStyle w:val="ListParagraph"/>
-        <w:numPr>
-          <w:ilvl w:val="0"/>
-          <w:numId w:val="7"/>
-        </w:numPr>
-      </w:pPr>
-      <w:r>
-        <w:t>Small Business Operations</w:t>
-      </w:r>
-    </w:p>
-    <w:p>
-      <w:pPr>
-        <w:pStyle w:val="ListParagraph"/>
-        <w:numPr>
-          <w:ilvl w:val="0"/>
-          <w:numId w:val="7"/>
-        </w:numPr>
-      </w:pPr>
-      <w:r>
-        <w:t>Entrepreneurship</w:t>
-      </w:r>
-    </w:p>
-    <w:p>
-      <w:pPr>
-        <w:pStyle w:val="ListParagraph"/>
-        <w:numPr>
-          <w:ilvl w:val="0"/>
-          <w:numId w:val="7"/>
-        </w:numPr>
-      </w:pPr>
-      <w:r>
-        <w:t>Customer Relations</w:t>
-      </w:r>
-    </w:p>
-    <w:p>
-      <w:pPr>
-        <w:pStyle w:val="ListParagraph"/>
-        <w:numPr>
-          <w:ilvl w:val="0"/>
-          <w:numId w:val="7"/>
-        </w:numPr>
-      </w:pPr>
-      <w:r>
-        <w:t>Customer Service</w:t>
-      </w:r>
-    </w:p>
-    <w:p>
-      <w:pPr>
-        <w:pStyle w:val="ListParagraph"/>
-        <w:numPr>
-          <w:ilvl w:val="0"/>
-          <w:numId w:val="7"/>
-        </w:numPr>
-      </w:pPr>
-      <w:r>
-        <w:t>Source Control</w:t>
-      </w:r>
-    </w:p>
-    <w:p>
-      <w:pPr>
-        <w:pStyle w:val="ListParagraph"/>
-        <w:numPr>
-          <w:ilvl w:val="0"/>
-          <w:numId w:val="7"/>
-        </w:numPr>
-      </w:pPr>
-      <w:r>
-        <w:t>Git</w:t>
-      </w:r>
-    </w:p>
-    <w:p>
-      <w:pPr>
-        <w:pStyle w:val="ListParagraph"/>
-        <w:numPr>
-          <w:ilvl w:val="0"/>
-          <w:numId w:val="7"/>
-        </w:numPr>
-      </w:pPr>
-      <w:r>
-        <w:t>DevOPs</w:t>
-      </w:r>
-    </w:p>
-    <w:p>
-      <w:pPr>
-        <w:pStyle w:val="ListParagraph"/>
-        <w:numPr>
-          <w:ilvl w:val="0"/>
-          <w:numId w:val="7"/>
-        </w:numPr>
-      </w:pPr>
-      <w:r>
-        <w:t>Agile</w:t>
-      </w:r>
-    </w:p>
-    <w:p>
-      <w:pPr>
-        <w:pStyle w:val="ListParagraph"/>
-        <w:numPr>
-          <w:ilvl w:val="0"/>
-          <w:numId w:val="7"/>
-        </w:numPr>
-      </w:pPr>
-      <w:r>
-        <w:t>Scrum</w:t>
-      </w:r>
-    </w:p>
-    <w:p>
-      <w:pPr>
-        <w:pStyle w:val="ListParagraph"/>
-        <w:numPr>
-          <w:ilvl w:val="0"/>
-          <w:numId w:val="7"/>
-        </w:numPr>
-      </w:pPr>
-      <w:r>
-        <w:t>Kanban</w:t>
-      </w:r>
-    </w:p>
-    <w:p>
-      <w:pPr>
-        <w:pStyle w:val="ListParagraph"/>
-        <w:numPr>
-          <w:ilvl w:val="0"/>
-          <w:numId w:val="7"/>
-        </w:numPr>
-      </w:pPr>
-      <w:r>
-        <w:t>Linux</w:t>
-      </w:r>
-    </w:p>
-    <w:p>
-      <w:pPr>
-        <w:pStyle w:val="ListParagraph"/>
-        <w:numPr>
-          <w:ilvl w:val="0"/>
-          <w:numId w:val="7"/>
-        </w:numPr>
-      </w:pPr>
-      <w:r>
-        <w:t>Debugging with WinDBG</w:t>
-      </w:r>
-    </w:p>
-    <w:p>
-      <w:pPr>
-        <w:pStyle w:val="ListParagraph"/>
-        <w:numPr>
-          <w:ilvl w:val="0"/>
-          <w:numId w:val="7"/>
-        </w:numPr>
-      </w:pPr>
-      <w:r>
-        <w:t>Debugging with Process Debugger</w:t>
-      </w:r>
-    </w:p>
-    <w:p>
-      <w:pPr>
-        <w:pStyle w:val="ListParagraph"/>
-        <w:numPr>
-          <w:ilvl w:val="0"/>
-          <w:numId w:val="7"/>
-        </w:numPr>
-      </w:pPr>
-      <w:r>
-        <w:t>Bios Deployments</w:t>
-      </w:r>
-    </w:p>
-    <w:p>
-      <w:pPr>
-        <w:pStyle w:val="ListParagraph"/>
-        <w:numPr>
-          <w:ilvl w:val="0"/>
-          <w:numId w:val="7"/>
-        </w:numPr>
-      </w:pPr>
-      <w:r>
-        <w:t>Debugging</w:t>
-      </w:r>
-    </w:p>
-    <w:p>
-      <w:pPr>
-        <w:pStyle w:val="ListParagraph"/>
-        <w:numPr>
-          <w:ilvl w:val="0"/>
-          <w:numId w:val="7"/>
-        </w:numPr>
-      </w:pPr>
-      <w:r>
-        <w:t>Hardware Testing</w:t>
-      </w:r>
-    </w:p>
-    <w:p>
-      <w:pPr>
-        <w:pStyle w:val="ListParagraph"/>
-        <w:numPr>
-          <w:ilvl w:val="0"/>
-          <w:numId w:val="7"/>
-        </w:numPr>
-      </w:pPr>
-      <w:r>
-        <w:t>OS Deployments</w:t>
-      </w:r>
-    </w:p>
-    <w:p>
-      <w:pPr>
-        <w:pStyle w:val="ListParagraph"/>
-        <w:numPr>
-          <w:ilvl w:val="0"/>
-          <w:numId w:val="7"/>
-        </w:numPr>
-      </w:pPr>
-      <w:r>
-        <w:t>Business Communication</w:t>
-      </w:r>
-    </w:p>
-    <w:p>
-      <w:pPr>
-        <w:pStyle w:val="ListParagraph"/>
-        <w:numPr>
-          <w:ilvl w:val="0"/>
-          <w:numId w:val="7"/>
-        </w:numPr>
-      </w:pPr>
-      <w:r>
-        <w:t>Community Building</w:t>
-      </w:r>
-    </w:p>
-    <w:p>
-      <w:pPr>
-        <w:pStyle w:val="ListParagraph"/>
-        <w:numPr>
-          <w:ilvl w:val="0"/>
-          <w:numId w:val="7"/>
-        </w:numPr>
-      </w:pPr>
-      <w:r>
-        <w:t>PCB Soldering</w:t>
-      </w:r>
-    </w:p>
-    <w:p>
-      <w:pPr>
-        <w:pStyle w:val="ListParagraph"/>
-        <w:numPr>
-          <w:ilvl w:val="0"/>
-          <w:numId w:val="7"/>
-        </w:numPr>
-      </w:pPr>
-      <w:r>
-        <w:t>Laptop Repair</w:t>
-      </w:r>
-    </w:p>
-    <w:p>
-      <w:pPr>
-        <w:pStyle w:val="ListParagraph"/>
-        <w:numPr>
-          <w:ilvl w:val="0"/>
-          <w:numId w:val="7"/>
-        </w:numPr>
-      </w:pPr>
-      <w:r>
-        <w:t>Phone Repair</w:t>
-      </w:r>
-    </w:p>
-    <w:p>
-      <w:pPr>
-        <w:pStyle w:val="ListParagraph"/>
-        <w:numPr>
-          <w:ilvl w:val="0"/>
-          <w:numId w:val="7"/>
-        </w:numPr>
-      </w:pPr>
-      <w:r>
-        <w:t>Technical Writing</w:t>
-      </w:r>
-    </w:p>
-    <w:p>
-      <w:pPr>
-        <w:pStyle w:val="ListParagraph"/>
-        <w:numPr>
-          <w:ilvl w:val="0"/>
-          <w:numId w:val="7"/>
-        </w:numPr>
-      </w:pPr>
-      <w:r>
-        <w:t>Public Speaking</w:t>
-      </w:r>
-    </w:p>
-    <w:p>
-      <w:pPr>
-        <w:pStyle w:val="ListParagraph"/>
-        <w:numPr>
-          <w:ilvl w:val="0"/>
-          <w:numId w:val="7"/>
-        </w:numPr>
-      </w:pPr>
-      <w:r>
-        <w:t>Event Technology Planning</w:t>
-      </w:r>
-    </w:p>
-    <w:p>
-      <w:pPr>
-        <w:pStyle w:val="ListParagraph"/>
-        <w:numPr>
-          <w:ilvl w:val="0"/>
-          <w:numId w:val="7"/>
-        </w:numPr>
-      </w:pPr>
-      <w:r>
-        <w:t>AI implementation</w:t>
-      </w:r>
-    </w:p>
-    <w:p>
-      <w:pPr>
-        <w:pStyle w:val="ListParagraph"/>
-        <w:numPr>
-          <w:ilvl w:val="0"/>
-          <w:numId w:val="7"/>
-        </w:numPr>
-      </w:pPr>
-      <w:r>
-        <w:t>Software Engineering</w:t>
-      </w:r>
-    </w:p>
-    <w:p>
-      <w:pPr>
-        <w:pStyle w:val="ListParagraph"/>
-        <w:numPr>
-          <w:ilvl w:val="0"/>
-          <w:numId w:val="7"/>
-        </w:numPr>
-      </w:pPr>
-      <w:r>
-        <w:t>Software Development</w:t>
-      </w:r>
-    </w:p>
-    <w:p>
-      <w:pPr>
-        <w:pStyle w:val="ListParagraph"/>
-        <w:numPr>
-          <w:ilvl w:val="0"/>
-          <w:numId w:val="7"/>
-        </w:numPr>
-      </w:pPr>
-      <w:r>
-        <w:t>Iterative Development</w:t>
-      </w:r>
-    </w:p>
-    <w:p>
-      <w:pPr>
-        <w:pStyle w:val="ListParagraph"/>
-        <w:numPr>
-          <w:ilvl w:val="0"/>
-          <w:numId w:val="7"/>
-        </w:numPr>
-      </w:pPr>
-      <w:r>
-        <w:t>Consulting</w:t>
-      </w:r>
-    </w:p>
-    <w:p>
-      <w:pPr>
-        <w:pStyle w:val="ListParagraph"/>
-        <w:numPr>
-          <w:ilvl w:val="0"/>
-          <w:numId w:val="7"/>
-        </w:numPr>
-      </w:pPr>
-      <w:r>
-        <w:t>Computer Science</w:t>
-      </w:r>
-    </w:p>
-    <w:p>
-      <w:pPr>
-        <w:pStyle w:val="ListParagraph"/>
-        <w:numPr>
-          <w:ilvl w:val="0"/>
-          <w:numId w:val="7"/>
-        </w:numPr>
-      </w:pPr>
-      <w:r>
-        <w:t>Process Automation</w:t>
-      </w:r>
-    </w:p>
-    <w:p>
-      <w:pPr>
-        <w:pStyle w:val="ListParagraph"/>
-        <w:numPr>
-          <w:ilvl w:val="0"/>
-          <w:numId w:val="7"/>
-        </w:numPr>
-      </w:pPr>
-      <w:r>
-        <w:t>Micro Service Architecture</w:t>
-      </w:r>
-    </w:p>
-    <w:p>
-      <w:pPr>
-        <w:pStyle w:val="ListParagraph"/>
-        <w:numPr>
-          <w:ilvl w:val="0"/>
-          <w:numId w:val="7"/>
-        </w:numPr>
-      </w:pPr>
-      <w:r>
-        <w:t>APIs</w:t>
-      </w:r>
-    </w:p>
-    <w:p>
-      <w:pPr>
-        <w:pStyle w:val="ListParagraph"/>
-        <w:numPr>
-          <w:ilvl w:val="0"/>
-          <w:numId w:val="7"/>
-        </w:numPr>
-      </w:pPr>
-      <w:r>
-        <w:t xml:space="preserve">Testing software </w:t>
-      </w:r>
-    </w:p>
-    <w:p>
-      <w:pPr>
-        <w:pStyle w:val="ListParagraph"/>
-        <w:numPr>
-          <w:ilvl w:val="0"/>
-          <w:numId w:val="7"/>
-        </w:numPr>
-      </w:pPr>
-      <w:r>
-        <w:t>Testing APIs</w:t>
-      </w:r>
-    </w:p>
-    <w:p>
-      <w:pPr>
-        <w:pStyle w:val="ListParagraph"/>
-        <w:numPr>
-          <w:ilvl w:val="0"/>
-          <w:numId w:val="7"/>
-        </w:numPr>
-      </w:pPr>
-      <w:r>
-        <w:t>Managing project teams</w:t>
-      </w:r>
-    </w:p>
-    <w:p>
-      <w:pPr>
-        <w:pStyle w:val="ListParagraph"/>
-        <w:numPr>
-          <w:ilvl w:val="0"/>
-          <w:numId w:val="7"/>
-        </w:numPr>
-      </w:pPr>
-      <w:r>
-        <w:t>Team collaboration</w:t>
-      </w:r>
-    </w:p>
-    <w:p>
-      <w:pPr>
-        <w:pStyle w:val="ListParagraph"/>
-        <w:numPr>
-          <w:ilvl w:val="0"/>
-          <w:numId w:val="7"/>
-        </w:numPr>
-      </w:pPr>
-      <w:r>
-        <w:t>Service-now</w:t>
-      </w:r>
-    </w:p>
-    <w:p>
-      <w:pPr>
-        <w:ind w:left="360"/>
-        <w:sectPr>
-          <w:type w:val="continuous"/>
-          <w:pgSz w:w="12240" w:h="15840"/>
-          <w:pgMar w:top="1440" w:right="1440" w:bottom="1440" w:left="1440" w:header="720" w:footer="720" w:gutter="0"/>
-          <w:cols w:num="3" w:space="720"/>
-          <w:docGrid w:linePitch="360"/>
-        </w:sectPr>
-      </w:pPr>
-    </w:p>
-    <w:p>
-      <w:pPr>
-        <w:pStyle w:val="Heading2"/>
+        <w:t>Work Experience</w:t>
+      </w:r>
+    </w:p>
+    <w:p>
+      <w:pPr>
+        <w:pStyle w:val="Heading3"/>
+      </w:pPr>
+      <w:r>
+        <w:t>Simulation and IT Support Specialist</w:t>
+      </w:r>
+    </w:p>
+    <w:p>
+      <w:r>
+        <w:t xml:space="preserve">Chamberlain University – </w:t>
+      </w:r>
+      <w:proofErr w:type="spellStart"/>
+      <w:r>
+        <w:t>Adtalem</w:t>
+      </w:r>
+      <w:proofErr w:type="spellEnd"/>
+      <w:r>
+        <w:t xml:space="preserve"> Global Education – Sacramento Campus</w:t>
+      </w:r>
+    </w:p>
+    <w:p>
+      <w:r>
+        <w:t>10970 Sun Center Dr, Sacramento, CA 95670</w:t>
+      </w:r>
+    </w:p>
+    <w:p>
+      <w:r>
+        <w:t>May 2024 to Present</w:t>
+      </w:r>
+    </w:p>
+    <w:p>
+      <w:r>
+        <w:t>40-45 hours/week</w:t>
+      </w:r>
+    </w:p>
+    <w:p/>
+    <w:p>
+      <w:pPr>
+        <w:rPr>
+          <w:b/>
+          <w:bCs/>
+        </w:rPr>
+      </w:pPr>
+      <w:r>
+        <w:rPr>
+          <w:b/>
+          <w:bCs/>
+        </w:rPr>
+        <w:t>Accomplishments</w:t>
+      </w:r>
+    </w:p>
+    <w:p>
+      <w:pPr>
+        <w:pStyle w:val="ListParagraph"/>
+        <w:numPr>
+          <w:ilvl w:val="0"/>
+          <w:numId w:val="8"/>
+        </w:numPr>
+        <w:rPr>
+          <w:b/>
+          <w:bCs/>
+        </w:rPr>
+      </w:pPr>
+      <w:r>
+        <w:t>Digitized equipment checkout systems for better equipment accountability</w:t>
+      </w:r>
+    </w:p>
+    <w:p>
+      <w:pPr>
+        <w:pStyle w:val="ListParagraph"/>
+        <w:numPr>
+          <w:ilvl w:val="1"/>
+          <w:numId w:val="8"/>
+        </w:numPr>
+        <w:rPr>
+          <w:b/>
+          <w:bCs/>
+        </w:rPr>
+      </w:pPr>
+      <w:r>
+        <w:t>Net result was a  0% unaccounted device status</w:t>
+      </w:r>
+    </w:p>
+    <w:p>
+      <w:pPr>
+        <w:pStyle w:val="ListParagraph"/>
+        <w:numPr>
+          <w:ilvl w:val="0"/>
+          <w:numId w:val="8"/>
+        </w:numPr>
+        <w:rPr>
+          <w:b/>
+          <w:bCs/>
+        </w:rPr>
+      </w:pPr>
+      <w:r>
+        <w:t>Created a dashboard of switch port activity status and VLAN assignment map utilizing cisco CLI</w:t>
+      </w:r>
+    </w:p>
+    <w:p>
+      <w:pPr>
+        <w:pStyle w:val="ListParagraph"/>
+        <w:numPr>
+          <w:ilvl w:val="1"/>
+          <w:numId w:val="8"/>
+        </w:numPr>
+        <w:rPr>
+          <w:b/>
+          <w:bCs/>
+        </w:rPr>
+      </w:pPr>
+      <w:r>
+        <w:t>Net result was more awareness of which ports are available for reconfiguration</w:t>
+      </w:r>
+    </w:p>
+    <w:p>
+      <w:pPr>
+        <w:pStyle w:val="ListParagraph"/>
+        <w:numPr>
+          <w:ilvl w:val="0"/>
+          <w:numId w:val="8"/>
+        </w:numPr>
+        <w:rPr>
+          <w:b/>
+          <w:bCs/>
+        </w:rPr>
+      </w:pPr>
+      <w:r>
+        <w:t>Created a power apps tool for equipment tracking to organize and track equipment data</w:t>
+      </w:r>
+    </w:p>
+    <w:p>
+      <w:pPr>
+        <w:pStyle w:val="ListParagraph"/>
+        <w:numPr>
+          <w:ilvl w:val="1"/>
+          <w:numId w:val="8"/>
+        </w:numPr>
+        <w:rPr>
+          <w:b/>
+          <w:bCs/>
+        </w:rPr>
+      </w:pPr>
+      <w:r>
+        <w:t>Net result has been 0 redundant asset entries since tool creation and identification of</w:t>
+      </w:r>
+      <w:r>
+        <w:t xml:space="preserve"> redundant and mis-identified assets</w:t>
+      </w:r>
+    </w:p>
+    <w:p>
+      <w:pPr>
+        <w:pStyle w:val="ListParagraph"/>
+        <w:numPr>
+          <w:ilvl w:val="1"/>
+          <w:numId w:val="8"/>
+        </w:numPr>
+        <w:rPr>
+          <w:b/>
+          <w:bCs/>
+        </w:rPr>
+      </w:pPr>
+      <w:r>
+        <w:t>Tool has also been shared with simulation team to track simulation assets</w:t>
+      </w:r>
+    </w:p>
+    <w:p>
+      <w:pPr>
+        <w:pStyle w:val="ListParagraph"/>
+        <w:numPr>
+          <w:ilvl w:val="0"/>
+          <w:numId w:val="8"/>
+        </w:numPr>
+        <w:rPr>
+          <w:b/>
+          <w:bCs/>
+        </w:rPr>
+      </w:pPr>
+      <w:r>
+        <w:t>Organized IT spaces according to 5S principles to build a better understanding of existing inventory status to mitigate purchasing waste</w:t>
+      </w:r>
+    </w:p>
+    <w:p>
+      <w:pPr>
+        <w:pStyle w:val="ListParagraph"/>
+        <w:numPr>
+          <w:ilvl w:val="1"/>
+          <w:numId w:val="8"/>
+        </w:numPr>
+        <w:rPr>
+          <w:b/>
+          <w:bCs/>
+        </w:rPr>
+      </w:pPr>
+      <w:r>
+        <w:t>Net result as been 0 redundant purchases when existing inventory can handle asks</w:t>
+      </w:r>
+    </w:p>
+    <w:p>
+      <w:pPr>
+        <w:pStyle w:val="ListParagraph"/>
+        <w:numPr>
+          <w:ilvl w:val="1"/>
+          <w:numId w:val="8"/>
+        </w:numPr>
+        <w:rPr>
+          <w:b/>
+          <w:bCs/>
+        </w:rPr>
+      </w:pPr>
+      <w:r>
+        <w:t>Primary objective has been to maintain 50% more inventory than what is normally utilized to account for normal wear and tear</w:t>
+      </w:r>
+    </w:p>
+    <w:p>
+      <w:pPr>
+        <w:pStyle w:val="ListParagraph"/>
+        <w:numPr>
+          <w:ilvl w:val="0"/>
+          <w:numId w:val="8"/>
+        </w:numPr>
+        <w:rPr>
+          <w:b/>
+          <w:bCs/>
+        </w:rPr>
+      </w:pPr>
+      <w:r>
+        <w:t>Created a labeling system for assets for better asset identification with a combination of human friendly names, serial numbers, and asset system names</w:t>
+      </w:r>
+    </w:p>
+    <w:p>
+      <w:pPr>
+        <w:pStyle w:val="ListParagraph"/>
+        <w:numPr>
+          <w:ilvl w:val="1"/>
+          <w:numId w:val="8"/>
+        </w:numPr>
+        <w:rPr>
+          <w:b/>
+          <w:bCs/>
+        </w:rPr>
+      </w:pPr>
+      <w:r>
+        <w:t>Net result has been a 100% identification rate for labeled assets for both IT operator and standard users</w:t>
+      </w:r>
+    </w:p>
+    <w:p>
+      <w:pPr>
+        <w:rPr>
+          <w:b/>
+          <w:bCs/>
+        </w:rPr>
+      </w:pPr>
+      <w:r>
+        <w:rPr>
+          <w:b/>
+          <w:bCs/>
+        </w:rPr>
+        <w:t>Regular duties</w:t>
+      </w:r>
+    </w:p>
+    <w:p>
+      <w:pPr>
+        <w:pStyle w:val="ListParagraph"/>
+        <w:numPr>
+          <w:ilvl w:val="0"/>
+          <w:numId w:val="8"/>
+        </w:numPr>
+      </w:pPr>
+      <w:r>
+        <w:t xml:space="preserve">Troubleshooting networking issues with simulation equipment including but not limited to SimMan3G, </w:t>
+      </w:r>
+      <w:proofErr w:type="spellStart"/>
+      <w:r>
+        <w:t>SimPad</w:t>
+      </w:r>
+      <w:proofErr w:type="spellEnd"/>
+      <w:r>
+        <w:t xml:space="preserve"> Plus, CAE Lucina, and other equipment.</w:t>
+      </w:r>
+    </w:p>
+    <w:p>
+      <w:pPr>
+        <w:pStyle w:val="ListParagraph"/>
+        <w:numPr>
+          <w:ilvl w:val="0"/>
+          <w:numId w:val="8"/>
+        </w:numPr>
+      </w:pPr>
+      <w:r>
+        <w:t>Check for and execute updates to simulation</w:t>
+      </w:r>
+      <w:r>
+        <w:t>, classroom, and staff</w:t>
+      </w:r>
+      <w:r>
+        <w:t xml:space="preserve"> hardware</w:t>
+      </w:r>
+    </w:p>
+    <w:p>
+      <w:pPr>
+        <w:pStyle w:val="ListParagraph"/>
+        <w:numPr>
+          <w:ilvl w:val="0"/>
+          <w:numId w:val="8"/>
+        </w:numPr>
+      </w:pPr>
+      <w:r>
+        <w:t>Maintain and monitor AV systems for both classrooms and simulation spaces</w:t>
+      </w:r>
+    </w:p>
+    <w:p>
+      <w:pPr>
+        <w:pStyle w:val="ListParagraph"/>
+        <w:numPr>
+          <w:ilvl w:val="0"/>
+          <w:numId w:val="8"/>
+        </w:numPr>
+      </w:pPr>
+      <w:r>
+        <w:t>Troubleshoot and monitor network issues campus wide</w:t>
+      </w:r>
+    </w:p>
+    <w:p>
+      <w:pPr>
+        <w:pStyle w:val="ListParagraph"/>
+        <w:numPr>
+          <w:ilvl w:val="0"/>
+          <w:numId w:val="8"/>
+        </w:numPr>
       </w:pPr>
       <w:r>
         <w:lastRenderedPageBreak/>
-        <w:t>Work Experience</w:t>
-      </w:r>
-    </w:p>
+        <w:t>Provide top tier customer service to both students and staff</w:t>
+      </w:r>
+    </w:p>
+    <w:p>
+      <w:pPr>
+        <w:pStyle w:val="ListParagraph"/>
+        <w:numPr>
+          <w:ilvl w:val="0"/>
+          <w:numId w:val="8"/>
+        </w:numPr>
+      </w:pPr>
+      <w:r>
+        <w:t>Troubleshoot and repair equipment for staff, classrooms, and simulation spaces</w:t>
+      </w:r>
+    </w:p>
+    <w:p>
+      <w:pPr>
+        <w:pStyle w:val="ListParagraph"/>
+        <w:numPr>
+          <w:ilvl w:val="0"/>
+          <w:numId w:val="8"/>
+        </w:numPr>
+      </w:pPr>
+      <w:r>
+        <w:t>Maintain inventory for the technology needs of the simulation and classroom spaces as well as staff support</w:t>
+      </w:r>
+    </w:p>
+    <w:p>
+      <w:pPr>
+        <w:pStyle w:val="ListParagraph"/>
+        <w:numPr>
+          <w:ilvl w:val="0"/>
+          <w:numId w:val="8"/>
+        </w:numPr>
+      </w:pPr>
+      <w:r>
+        <w:t>Be the point of contact for system upgrades for the charge campus</w:t>
+      </w:r>
+    </w:p>
+    <w:p/>
     <w:p>
       <w:pPr>
         <w:pStyle w:val="Heading3"/>
       </w:pPr>
-      <w:r>
-        <w:t xml:space="preserve">Tier 2 </w:t>
-      </w:r>
       <w:r>
         <w:t xml:space="preserve">IT Field Operations </w:t>
       </w:r>
@@ -1283,7 +542,10 @@
     </w:p>
     <w:p>
       <w:r>
-        <w:t>June 2022 to Present</w:t>
+        <w:t xml:space="preserve">June 2022 to </w:t>
+      </w:r>
+      <w:r>
+        <w:t>August 2024</w:t>
       </w:r>
     </w:p>
     <w:p>
@@ -1417,8 +679,13 @@
         <w:t xml:space="preserve"> and documentation</w:t>
       </w:r>
       <w:r>
-        <w:t xml:space="preserve"> that make it possible for non-technical staff to self service</w:t>
-      </w:r>
+        <w:t xml:space="preserve"> that make it possible for non-technical staff to </w:t>
+      </w:r>
+      <w:proofErr w:type="spellStart"/>
+      <w:r>
+        <w:t>self service</w:t>
+      </w:r>
+      <w:proofErr w:type="spellEnd"/>
       <w:r>
         <w:t xml:space="preserve"> reducing overall ticket volume by 80%</w:t>
       </w:r>
@@ -1556,9 +823,11 @@
       <w:r>
         <w:t xml:space="preserve">Continuously self-improving personal performance with </w:t>
       </w:r>
+      <w:proofErr w:type="spellStart"/>
       <w:r>
         <w:t>DevOPs</w:t>
       </w:r>
+      <w:proofErr w:type="spellEnd"/>
       <w:r>
         <w:t xml:space="preserve"> tool called Click Up</w:t>
       </w:r>
@@ -1632,6 +901,7 @@
         </w:numPr>
       </w:pPr>
       <w:r>
+        <w:lastRenderedPageBreak/>
         <w:t>Prepared documentation on event technology preparation and usage making it possible to accelerate event prep by at least 50%</w:t>
       </w:r>
       <w:r>
@@ -1659,7 +929,6 @@
         </w:numPr>
       </w:pPr>
       <w:r>
-        <w:lastRenderedPageBreak/>
         <w:t>And more</w:t>
       </w:r>
     </w:p>
@@ -1937,7 +1206,15 @@
         <w:t xml:space="preserve"> tasks like license conversions</w:t>
       </w:r>
       <w:r>
-        <w:t xml:space="preserve"> using Powershell and Batch saving 90% of time spent</w:t>
+        <w:t xml:space="preserve"> using </w:t>
+      </w:r>
+      <w:proofErr w:type="spellStart"/>
+      <w:r>
+        <w:t>Powershell</w:t>
+      </w:r>
+      <w:proofErr w:type="spellEnd"/>
+      <w:r>
+        <w:t xml:space="preserve"> and Batch saving 90% of time spent</w:t>
       </w:r>
     </w:p>
     <w:p/>
@@ -2006,10 +1283,10 @@
         </w:numPr>
       </w:pPr>
       <w:r>
+        <w:lastRenderedPageBreak/>
         <w:t>Finds and studies solutions to unfamiliar problems before attempting to settle on a solution to ensure that disruptions are minimized</w:t>
       </w:r>
     </w:p>
-    <w:p/>
     <w:p>
       <w:pPr>
         <w:spacing w:after="160" w:line="259" w:lineRule="auto"/>
@@ -2021,16 +1298,12 @@
           <w:szCs w:val="24"/>
         </w:rPr>
       </w:pPr>
-      <w:r>
-        <w:br w:type="page"/>
-      </w:r>
     </w:p>
     <w:p>
       <w:pPr>
         <w:pStyle w:val="Heading3"/>
       </w:pPr>
       <w:r>
-        <w:lastRenderedPageBreak/>
         <w:t>Validation Technician / Platform Replication Lead / Remote Coverage Lead</w:t>
       </w:r>
     </w:p>
@@ -2202,7 +1475,23 @@
         </w:numPr>
       </w:pPr>
       <w:r>
-        <w:t>Debugged software with tools like winDBG, winSDK, event logs, and other software tools</w:t>
+        <w:t xml:space="preserve">Debugged software with tools like </w:t>
+      </w:r>
+      <w:proofErr w:type="spellStart"/>
+      <w:r>
+        <w:t>winDBG</w:t>
+      </w:r>
+      <w:proofErr w:type="spellEnd"/>
+      <w:r>
+        <w:t xml:space="preserve">, </w:t>
+      </w:r>
+      <w:proofErr w:type="spellStart"/>
+      <w:r>
+        <w:t>winSDK</w:t>
+      </w:r>
+      <w:proofErr w:type="spellEnd"/>
+      <w:r>
+        <w:t>, event logs, and other software tools</w:t>
       </w:r>
     </w:p>
     <w:p>
@@ -2361,7 +1650,23 @@
         </w:numPr>
       </w:pPr>
       <w:r>
-        <w:t>Developed a powershell script to organize messy json data into a more human friendly form</w:t>
+        <w:t xml:space="preserve">Developed a </w:t>
+      </w:r>
+      <w:proofErr w:type="spellStart"/>
+      <w:r>
+        <w:t>powershell</w:t>
+      </w:r>
+      <w:proofErr w:type="spellEnd"/>
+      <w:r>
+        <w:t xml:space="preserve"> script to organize messy </w:t>
+      </w:r>
+      <w:proofErr w:type="spellStart"/>
+      <w:r>
+        <w:t>json</w:t>
+      </w:r>
+      <w:proofErr w:type="spellEnd"/>
+      <w:r>
+        <w:t xml:space="preserve"> data into a more human friendly form</w:t>
       </w:r>
     </w:p>
     <w:p>
@@ -2373,7 +1678,16 @@
         </w:numPr>
       </w:pPr>
       <w:r>
-        <w:t>Developed a powershell script to convert bulk JSON data into status reports with little human interaction</w:t>
+        <w:lastRenderedPageBreak/>
+        <w:t xml:space="preserve">Developed a </w:t>
+      </w:r>
+      <w:proofErr w:type="spellStart"/>
+      <w:r>
+        <w:t>powershell</w:t>
+      </w:r>
+      <w:proofErr w:type="spellEnd"/>
+      <w:r>
+        <w:t xml:space="preserve"> script to convert bulk JSON data into status reports with little human interaction</w:t>
       </w:r>
       <w:r>
         <w:t xml:space="preserve"> saving time spent on reporting by 80%</w:t>
@@ -2406,7 +1720,6 @@
         </w:numPr>
       </w:pPr>
       <w:r>
-        <w:lastRenderedPageBreak/>
         <w:t>Configured local networks to enable large and flexible lab layouts that are both functional and organized</w:t>
       </w:r>
       <w:r>
@@ -2423,8 +1736,13 @@
       </w:r>
     </w:p>
     <w:p>
-      <w:r>
-        <w:t>ReConext formerly Teleplan International</w:t>
+      <w:proofErr w:type="spellStart"/>
+      <w:r>
+        <w:t>ReConext</w:t>
+      </w:r>
+      <w:proofErr w:type="spellEnd"/>
+      <w:r>
+        <w:t xml:space="preserve"> formerly Teleplan International</w:t>
       </w:r>
     </w:p>
     <w:p>
@@ -2504,7 +1822,15 @@
         </w:numPr>
       </w:pPr>
       <w:r>
-        <w:t>Developed and refined tools in Python, Batch, and Powershell to accelerate the documentation process. (Saved an average of 5 days per unit)</w:t>
+        <w:t xml:space="preserve">Developed and refined tools in Python, Batch, and </w:t>
+      </w:r>
+      <w:proofErr w:type="spellStart"/>
+      <w:r>
+        <w:t>Powershell</w:t>
+      </w:r>
+      <w:proofErr w:type="spellEnd"/>
+      <w:r>
+        <w:t xml:space="preserve"> to accelerate the documentation process. (Saved an average of 5 days per unit)</w:t>
       </w:r>
     </w:p>
     <w:p>
@@ -2563,6 +1889,7 @@
         <w:t>Attempted to draft an extension of the automation project that would enable more flexibility for fast paced changes slated to occur within the department.</w:t>
       </w:r>
     </w:p>
+    <w:p/>
     <w:p>
       <w:pPr>
         <w:spacing w:after="160" w:line="259" w:lineRule="auto"/>
@@ -2574,402 +1901,526 @@
           <w:szCs w:val="26"/>
         </w:rPr>
       </w:pPr>
+      <w:r>
+        <w:br w:type="page"/>
+      </w:r>
     </w:p>
     <w:p>
       <w:pPr>
         <w:pStyle w:val="Heading2"/>
-      </w:pPr>
-      <w:r>
-        <w:t xml:space="preserve">Notable Personal </w:t>
-      </w:r>
-      <w:r>
-        <w:t>Projects</w:t>
-      </w:r>
-    </w:p>
-    <w:p>
-      <w:pPr>
-        <w:pStyle w:val="Heading3"/>
-      </w:pPr>
-      <w:r>
-        <w:t>Project Documentation Template</w:t>
-      </w:r>
-    </w:p>
-    <w:p>
-      <w:r>
-        <w:t>Fall 2023</w:t>
-      </w:r>
-    </w:p>
-    <w:p>
-      <w:r>
-        <w:t>An ongoing project intended as a framework for documentation that would streamline the thought process and construction of project documentation to make it possible for myself to retrieve important learnings from previous projects so that they can be applied to future projects.</w:t>
+        <w:sectPr>
+          <w:footerReference w:type="default" r:id="rId11"/>
+          <w:type w:val="continuous"/>
+          <w:pgSz w:w="12240" w:h="15840"/>
+          <w:pgMar w:top="1440" w:right="1440" w:bottom="1440" w:left="1440" w:header="720" w:footer="720" w:gutter="0"/>
+          <w:cols w:space="720"/>
+          <w:docGrid w:linePitch="360"/>
+        </w:sectPr>
+      </w:pPr>
+      <w:r>
+        <w:lastRenderedPageBreak/>
+        <w:t>Some of my skills</w:t>
+      </w:r>
+    </w:p>
+    <w:p>
+      <w:pPr>
+        <w:pStyle w:val="ListParagraph"/>
+        <w:numPr>
+          <w:ilvl w:val="0"/>
+          <w:numId w:val="7"/>
+        </w:numPr>
+        <w:sectPr>
+          <w:type w:val="continuous"/>
+          <w:pgSz w:w="12240" w:h="15840"/>
+          <w:pgMar w:top="1440" w:right="1440" w:bottom="1440" w:left="1440" w:header="720" w:footer="720" w:gutter="0"/>
+          <w:cols w:space="720"/>
+          <w:docGrid w:linePitch="360"/>
+        </w:sectPr>
+      </w:pPr>
+    </w:p>
+    <w:p>
+      <w:pPr>
+        <w:pStyle w:val="ListParagraph"/>
+        <w:numPr>
+          <w:ilvl w:val="0"/>
+          <w:numId w:val="7"/>
+        </w:numPr>
+      </w:pPr>
+      <w:r>
+        <w:t>Small Business Operations</w:t>
+      </w:r>
+    </w:p>
+    <w:p>
+      <w:pPr>
+        <w:pStyle w:val="ListParagraph"/>
+        <w:numPr>
+          <w:ilvl w:val="0"/>
+          <w:numId w:val="7"/>
+        </w:numPr>
+      </w:pPr>
+      <w:r>
+        <w:t>Entrepreneurship</w:t>
+      </w:r>
+    </w:p>
+    <w:p>
+      <w:pPr>
+        <w:pStyle w:val="ListParagraph"/>
+        <w:numPr>
+          <w:ilvl w:val="0"/>
+          <w:numId w:val="7"/>
+        </w:numPr>
+      </w:pPr>
+      <w:r>
+        <w:t>Customer Relations</w:t>
+      </w:r>
+    </w:p>
+    <w:p>
+      <w:pPr>
+        <w:pStyle w:val="ListParagraph"/>
+        <w:numPr>
+          <w:ilvl w:val="0"/>
+          <w:numId w:val="7"/>
+        </w:numPr>
+      </w:pPr>
+      <w:r>
+        <w:t>Customer Service</w:t>
+      </w:r>
+    </w:p>
+    <w:p>
+      <w:pPr>
+        <w:pStyle w:val="ListParagraph"/>
+        <w:numPr>
+          <w:ilvl w:val="0"/>
+          <w:numId w:val="7"/>
+        </w:numPr>
+      </w:pPr>
+      <w:r>
+        <w:t>Source Control</w:t>
+      </w:r>
+    </w:p>
+    <w:p>
+      <w:pPr>
+        <w:pStyle w:val="ListParagraph"/>
+        <w:numPr>
+          <w:ilvl w:val="0"/>
+          <w:numId w:val="7"/>
+        </w:numPr>
+      </w:pPr>
+      <w:r>
+        <w:t>Git</w:t>
+      </w:r>
+    </w:p>
+    <w:p>
+      <w:pPr>
+        <w:pStyle w:val="ListParagraph"/>
+        <w:numPr>
+          <w:ilvl w:val="0"/>
+          <w:numId w:val="7"/>
+        </w:numPr>
+      </w:pPr>
+      <w:proofErr w:type="spellStart"/>
+      <w:r>
+        <w:t>DevOPs</w:t>
+      </w:r>
+      <w:proofErr w:type="spellEnd"/>
+    </w:p>
+    <w:p>
+      <w:pPr>
+        <w:pStyle w:val="ListParagraph"/>
+        <w:numPr>
+          <w:ilvl w:val="0"/>
+          <w:numId w:val="7"/>
+        </w:numPr>
+      </w:pPr>
+      <w:r>
+        <w:t>Agile</w:t>
+      </w:r>
+    </w:p>
+    <w:p>
+      <w:pPr>
+        <w:pStyle w:val="ListParagraph"/>
+        <w:numPr>
+          <w:ilvl w:val="0"/>
+          <w:numId w:val="7"/>
+        </w:numPr>
+      </w:pPr>
+      <w:r>
+        <w:t>Scrum</w:t>
+      </w:r>
+    </w:p>
+    <w:p>
+      <w:pPr>
+        <w:pStyle w:val="ListParagraph"/>
+        <w:numPr>
+          <w:ilvl w:val="0"/>
+          <w:numId w:val="7"/>
+        </w:numPr>
+      </w:pPr>
+      <w:r>
+        <w:t>Kanban</w:t>
+      </w:r>
+    </w:p>
+    <w:p>
+      <w:pPr>
+        <w:pStyle w:val="ListParagraph"/>
+        <w:numPr>
+          <w:ilvl w:val="0"/>
+          <w:numId w:val="7"/>
+        </w:numPr>
+      </w:pPr>
+      <w:r>
+        <w:t>Linux</w:t>
+      </w:r>
+    </w:p>
+    <w:p>
+      <w:pPr>
+        <w:pStyle w:val="ListParagraph"/>
+        <w:numPr>
+          <w:ilvl w:val="0"/>
+          <w:numId w:val="7"/>
+        </w:numPr>
+      </w:pPr>
+      <w:r>
+        <w:t xml:space="preserve">Debugging with </w:t>
+      </w:r>
+      <w:proofErr w:type="spellStart"/>
+      <w:r>
+        <w:t>WinDBG</w:t>
+      </w:r>
+      <w:proofErr w:type="spellEnd"/>
+    </w:p>
+    <w:p>
+      <w:pPr>
+        <w:pStyle w:val="ListParagraph"/>
+        <w:numPr>
+          <w:ilvl w:val="0"/>
+          <w:numId w:val="7"/>
+        </w:numPr>
+      </w:pPr>
+      <w:r>
+        <w:t>Debugging with Process Debugger</w:t>
+      </w:r>
+    </w:p>
+    <w:p>
+      <w:pPr>
+        <w:pStyle w:val="ListParagraph"/>
+        <w:numPr>
+          <w:ilvl w:val="0"/>
+          <w:numId w:val="7"/>
+        </w:numPr>
+      </w:pPr>
+      <w:r>
+        <w:t>Bios Deployments</w:t>
+      </w:r>
+    </w:p>
+    <w:p>
+      <w:pPr>
+        <w:pStyle w:val="ListParagraph"/>
+        <w:numPr>
+          <w:ilvl w:val="0"/>
+          <w:numId w:val="7"/>
+        </w:numPr>
+      </w:pPr>
+      <w:r>
+        <w:t>Debugging</w:t>
+      </w:r>
+    </w:p>
+    <w:p>
+      <w:pPr>
+        <w:pStyle w:val="ListParagraph"/>
+        <w:numPr>
+          <w:ilvl w:val="0"/>
+          <w:numId w:val="7"/>
+        </w:numPr>
+      </w:pPr>
+      <w:r>
+        <w:t>Hardware Testing</w:t>
+      </w:r>
+    </w:p>
+    <w:p>
+      <w:pPr>
+        <w:pStyle w:val="ListParagraph"/>
+        <w:numPr>
+          <w:ilvl w:val="0"/>
+          <w:numId w:val="7"/>
+        </w:numPr>
+      </w:pPr>
+      <w:r>
+        <w:t>OS Deployments</w:t>
+      </w:r>
+    </w:p>
+    <w:p>
+      <w:pPr>
+        <w:pStyle w:val="ListParagraph"/>
+        <w:numPr>
+          <w:ilvl w:val="0"/>
+          <w:numId w:val="7"/>
+        </w:numPr>
+      </w:pPr>
+      <w:r>
+        <w:t>Business Communication</w:t>
+      </w:r>
+    </w:p>
+    <w:p>
+      <w:pPr>
+        <w:pStyle w:val="ListParagraph"/>
+        <w:numPr>
+          <w:ilvl w:val="0"/>
+          <w:numId w:val="7"/>
+        </w:numPr>
+      </w:pPr>
+      <w:r>
+        <w:t>Community Building</w:t>
+      </w:r>
+    </w:p>
+    <w:p>
+      <w:pPr>
+        <w:pStyle w:val="ListParagraph"/>
+        <w:numPr>
+          <w:ilvl w:val="0"/>
+          <w:numId w:val="7"/>
+        </w:numPr>
+      </w:pPr>
+      <w:r>
+        <w:t>PCB Soldering</w:t>
+      </w:r>
+    </w:p>
+    <w:p>
+      <w:pPr>
+        <w:pStyle w:val="ListParagraph"/>
+        <w:numPr>
+          <w:ilvl w:val="0"/>
+          <w:numId w:val="7"/>
+        </w:numPr>
+      </w:pPr>
+      <w:r>
+        <w:t>Laptop Repair</w:t>
+      </w:r>
+    </w:p>
+    <w:p>
+      <w:pPr>
+        <w:pStyle w:val="ListParagraph"/>
+        <w:numPr>
+          <w:ilvl w:val="0"/>
+          <w:numId w:val="7"/>
+        </w:numPr>
+      </w:pPr>
+      <w:r>
+        <w:t>Phone Repair</w:t>
+      </w:r>
+    </w:p>
+    <w:p>
+      <w:pPr>
+        <w:pStyle w:val="ListParagraph"/>
+        <w:numPr>
+          <w:ilvl w:val="0"/>
+          <w:numId w:val="7"/>
+        </w:numPr>
+      </w:pPr>
+      <w:r>
+        <w:t>Technical Writing</w:t>
+      </w:r>
+    </w:p>
+    <w:p>
+      <w:pPr>
+        <w:pStyle w:val="ListParagraph"/>
+        <w:numPr>
+          <w:ilvl w:val="0"/>
+          <w:numId w:val="7"/>
+        </w:numPr>
+      </w:pPr>
+      <w:r>
+        <w:t>Public Speaking</w:t>
+      </w:r>
+    </w:p>
+    <w:p>
+      <w:pPr>
+        <w:pStyle w:val="ListParagraph"/>
+        <w:numPr>
+          <w:ilvl w:val="0"/>
+          <w:numId w:val="7"/>
+        </w:numPr>
+      </w:pPr>
+      <w:r>
+        <w:t>Event Technology Planning</w:t>
+      </w:r>
+    </w:p>
+    <w:p>
+      <w:pPr>
+        <w:pStyle w:val="ListParagraph"/>
+        <w:numPr>
+          <w:ilvl w:val="0"/>
+          <w:numId w:val="7"/>
+        </w:numPr>
+      </w:pPr>
+      <w:r>
+        <w:t>AI implementation</w:t>
+      </w:r>
+    </w:p>
+    <w:p>
+      <w:pPr>
+        <w:pStyle w:val="ListParagraph"/>
+        <w:numPr>
+          <w:ilvl w:val="0"/>
+          <w:numId w:val="7"/>
+        </w:numPr>
+      </w:pPr>
+      <w:r>
+        <w:t>Software Engineering</w:t>
+      </w:r>
+    </w:p>
+    <w:p>
+      <w:pPr>
+        <w:pStyle w:val="ListParagraph"/>
+        <w:numPr>
+          <w:ilvl w:val="0"/>
+          <w:numId w:val="7"/>
+        </w:numPr>
+      </w:pPr>
+      <w:r>
+        <w:t>Software Development</w:t>
+      </w:r>
+    </w:p>
+    <w:p>
+      <w:pPr>
+        <w:pStyle w:val="ListParagraph"/>
+        <w:numPr>
+          <w:ilvl w:val="0"/>
+          <w:numId w:val="7"/>
+        </w:numPr>
+      </w:pPr>
+      <w:r>
+        <w:t>Iterative Development</w:t>
+      </w:r>
+    </w:p>
+    <w:p>
+      <w:pPr>
+        <w:pStyle w:val="ListParagraph"/>
+        <w:numPr>
+          <w:ilvl w:val="0"/>
+          <w:numId w:val="7"/>
+        </w:numPr>
+      </w:pPr>
+      <w:r>
+        <w:t>Consulting</w:t>
+      </w:r>
+    </w:p>
+    <w:p>
+      <w:pPr>
+        <w:pStyle w:val="ListParagraph"/>
+        <w:numPr>
+          <w:ilvl w:val="0"/>
+          <w:numId w:val="7"/>
+        </w:numPr>
+      </w:pPr>
+      <w:r>
+        <w:t>Computer Science</w:t>
+      </w:r>
+    </w:p>
+    <w:p>
+      <w:pPr>
+        <w:pStyle w:val="ListParagraph"/>
+        <w:numPr>
+          <w:ilvl w:val="0"/>
+          <w:numId w:val="7"/>
+        </w:numPr>
+      </w:pPr>
+      <w:r>
+        <w:t>Process Automation</w:t>
+      </w:r>
+    </w:p>
+    <w:p>
+      <w:pPr>
+        <w:pStyle w:val="ListParagraph"/>
+        <w:numPr>
+          <w:ilvl w:val="0"/>
+          <w:numId w:val="7"/>
+        </w:numPr>
+      </w:pPr>
+      <w:r>
+        <w:t>Micro Service Architecture</w:t>
+      </w:r>
+    </w:p>
+    <w:p>
+      <w:pPr>
+        <w:pStyle w:val="ListParagraph"/>
+        <w:numPr>
+          <w:ilvl w:val="0"/>
+          <w:numId w:val="7"/>
+        </w:numPr>
+      </w:pPr>
+      <w:r>
+        <w:t>APIs</w:t>
+      </w:r>
+    </w:p>
+    <w:p>
+      <w:pPr>
+        <w:pStyle w:val="ListParagraph"/>
+        <w:numPr>
+          <w:ilvl w:val="0"/>
+          <w:numId w:val="7"/>
+        </w:numPr>
+      </w:pPr>
+      <w:r>
+        <w:t xml:space="preserve">Testing software </w:t>
+      </w:r>
+    </w:p>
+    <w:p>
+      <w:pPr>
+        <w:pStyle w:val="ListParagraph"/>
+        <w:numPr>
+          <w:ilvl w:val="0"/>
+          <w:numId w:val="7"/>
+        </w:numPr>
+      </w:pPr>
+      <w:r>
+        <w:t>Testing APIs</w:t>
+      </w:r>
+    </w:p>
+    <w:p>
+      <w:pPr>
+        <w:pStyle w:val="ListParagraph"/>
+        <w:numPr>
+          <w:ilvl w:val="0"/>
+          <w:numId w:val="7"/>
+        </w:numPr>
+      </w:pPr>
+      <w:r>
+        <w:t>Managing project teams</w:t>
+      </w:r>
+    </w:p>
+    <w:p>
+      <w:pPr>
+        <w:pStyle w:val="ListParagraph"/>
+        <w:numPr>
+          <w:ilvl w:val="0"/>
+          <w:numId w:val="7"/>
+        </w:numPr>
+      </w:pPr>
+      <w:r>
+        <w:t>Team collaboration</w:t>
+      </w:r>
+    </w:p>
+    <w:p>
+      <w:pPr>
+        <w:pStyle w:val="ListParagraph"/>
+        <w:numPr>
+          <w:ilvl w:val="0"/>
+          <w:numId w:val="7"/>
+        </w:numPr>
+        <w:sectPr>
+          <w:type w:val="continuous"/>
+          <w:pgSz w:w="12240" w:h="15840"/>
+          <w:pgMar w:top="1440" w:right="1440" w:bottom="1440" w:left="1440" w:header="720" w:footer="720" w:gutter="0"/>
+          <w:cols w:num="3" w:space="720"/>
+          <w:docGrid w:linePitch="360"/>
+        </w:sectPr>
+      </w:pPr>
+      <w:r>
+        <w:t>Service-now</w:t>
       </w:r>
     </w:p>
     <w:p/>
-    <w:p>
-      <w:pPr>
-        <w:rPr>
-          <w:b/>
-          <w:bCs/>
-        </w:rPr>
-      </w:pPr>
-      <w:r>
-        <w:rPr>
-          <w:b/>
-          <w:bCs/>
-        </w:rPr>
-        <w:t>No key learnings yet since this is still in its implementation phase.</w:t>
-      </w:r>
-    </w:p>
-    <w:p>
-      <w:pPr>
-        <w:pStyle w:val="Heading3"/>
-      </w:pPr>
-    </w:p>
-    <w:p>
-      <w:pPr>
-        <w:pStyle w:val="Heading3"/>
-      </w:pPr>
-      <w:r>
-        <w:t>Project Coinbase Trading Bot</w:t>
-      </w:r>
-    </w:p>
-    <w:p>
-      <w:r>
-        <w:t>Summer 2023</w:t>
-      </w:r>
-    </w:p>
-    <w:p>
-      <w:r>
-        <w:t>A project utilizing a mixture of React Native, Express.js, and other node packages to build out a set of microservices with the intent to monitor, analyze, and utilize market movements.</w:t>
-      </w:r>
-    </w:p>
-    <w:p/>
-    <w:p>
-      <w:pPr>
-        <w:rPr>
-          <w:b/>
-          <w:bCs/>
-        </w:rPr>
-      </w:pPr>
-      <w:r>
-        <w:rPr>
-          <w:b/>
-          <w:bCs/>
-        </w:rPr>
-        <w:t>Key Learnings:</w:t>
-      </w:r>
-    </w:p>
-    <w:p>
-      <w:pPr>
-        <w:pStyle w:val="ListParagraph"/>
-        <w:numPr>
-          <w:ilvl w:val="0"/>
-          <w:numId w:val="1"/>
-        </w:numPr>
-      </w:pPr>
-      <w:r>
-        <w:t>Microservices</w:t>
-      </w:r>
-    </w:p>
-    <w:p>
-      <w:pPr>
-        <w:pStyle w:val="ListParagraph"/>
-        <w:numPr>
-          <w:ilvl w:val="0"/>
-          <w:numId w:val="1"/>
-        </w:numPr>
-      </w:pPr>
-      <w:r>
-        <w:t>Typescript</w:t>
-      </w:r>
-    </w:p>
-    <w:p>
-      <w:pPr>
-        <w:pStyle w:val="ListParagraph"/>
-        <w:numPr>
-          <w:ilvl w:val="0"/>
-          <w:numId w:val="1"/>
-        </w:numPr>
-      </w:pPr>
-      <w:r>
-        <w:t>Mongodb patterns and strategies</w:t>
-      </w:r>
-    </w:p>
-    <w:p>
-      <w:pPr>
-        <w:pStyle w:val="ListParagraph"/>
-        <w:numPr>
-          <w:ilvl w:val="0"/>
-          <w:numId w:val="1"/>
-        </w:numPr>
-      </w:pPr>
-      <w:r>
-        <w:t>Cloud services</w:t>
-      </w:r>
-    </w:p>
-    <w:p>
-      <w:pPr>
-        <w:pStyle w:val="ListParagraph"/>
-        <w:numPr>
-          <w:ilvl w:val="0"/>
-          <w:numId w:val="1"/>
-        </w:numPr>
-      </w:pPr>
-      <w:r>
-        <w:t>APIs</w:t>
-      </w:r>
-    </w:p>
-    <w:p>
-      <w:pPr>
-        <w:pStyle w:val="ListParagraph"/>
-        <w:numPr>
-          <w:ilvl w:val="0"/>
-          <w:numId w:val="1"/>
-        </w:numPr>
-      </w:pPr>
-      <w:r>
-        <w:lastRenderedPageBreak/>
-        <w:t>React Navigation</w:t>
-      </w:r>
-    </w:p>
-    <w:p>
-      <w:pPr>
-        <w:pStyle w:val="ListParagraph"/>
-        <w:numPr>
-          <w:ilvl w:val="0"/>
-          <w:numId w:val="1"/>
-        </w:numPr>
-        <w:spacing w:after="160" w:line="259" w:lineRule="auto"/>
-        <w:rPr>
-          <w:rFonts w:eastAsiaTheme="majorEastAsia" w:cstheme="majorBidi"/>
-          <w:b/>
-          <w:color w:val="1F3763" w:themeColor="accent1" w:themeShade="7F"/>
-          <w:sz w:val="24"/>
-          <w:szCs w:val="24"/>
-        </w:rPr>
-      </w:pPr>
-      <w:r>
-        <w:t>A hybrid implementation of cloud and local hosted servers for a cheaper microservice implementation</w:t>
-      </w:r>
-    </w:p>
-    <w:p>
-      <w:pPr>
-        <w:pStyle w:val="Heading3"/>
-      </w:pPr>
-      <w:r>
-        <w:t>Automated Google Form Email Response</w:t>
-      </w:r>
-    </w:p>
-    <w:p>
-      <w:r>
-        <w:t>Fall 2022</w:t>
-      </w:r>
-    </w:p>
-    <w:p>
-      <w:r>
-        <w:t>A project intended to cut myself out as the arbitrator between clients and their desired office by implementing a self-diagnostic survey with the aim to guide clients towards common solutions and building a pipeline of standardized communication for the office in question to receive.  This project was done using Google’s flavor of Javascript called Google Apps Script.</w:t>
-      </w:r>
-    </w:p>
-    <w:p/>
-    <w:p>
-      <w:pPr>
-        <w:rPr>
-          <w:b/>
-          <w:bCs/>
-        </w:rPr>
-      </w:pPr>
-      <w:r>
-        <w:rPr>
-          <w:b/>
-          <w:bCs/>
-        </w:rPr>
-        <w:t>Key Learnings:</w:t>
-      </w:r>
-    </w:p>
-    <w:p>
-      <w:pPr>
-        <w:pStyle w:val="ListParagraph"/>
-        <w:numPr>
-          <w:ilvl w:val="0"/>
-          <w:numId w:val="1"/>
-        </w:numPr>
-      </w:pPr>
-      <w:r>
-        <w:t>Due to the lack of interoperability between Google Apps Script and other Google services this system was far too rigid but due to the operational constraints of the University of San Francisco this was the only solution available.</w:t>
-      </w:r>
-    </w:p>
-    <w:p/>
-    <w:p>
-      <w:pPr>
-        <w:pStyle w:val="Heading3"/>
-      </w:pPr>
-      <w:r>
-        <w:t>Additional projects can be found at</w:t>
-      </w:r>
-    </w:p>
-    <w:p>
-      <w:pPr>
-        <w:rPr>
-          <w:color w:val="0563C1" w:themeColor="hyperlink"/>
-          <w:u w:val="single"/>
-        </w:rPr>
-      </w:pPr>
-      <w:hyperlink r:id="rId11" w:history="1">
-        <w:r>
-          <w:rPr>
-            <w:rStyle w:val="Hyperlink"/>
-          </w:rPr>
-          <w:t>https://github.com/KenMunk</w:t>
-        </w:r>
-      </w:hyperlink>
-    </w:p>
-    <w:p>
-      <w:pPr>
-        <w:pStyle w:val="ListParagraph"/>
-        <w:numPr>
-          <w:ilvl w:val="0"/>
-          <w:numId w:val="1"/>
-        </w:numPr>
-      </w:pPr>
-      <w:r>
-        <w:t>Includes small, medium, and large projects done individually and managed in teams</w:t>
-      </w:r>
-    </w:p>
-    <w:p>
-      <w:r>
-        <w:t>Didn’t add all relevant projects due to volume</w:t>
-      </w:r>
-    </w:p>
-    <w:p/>
-    <w:p>
-      <w:pPr>
-        <w:pStyle w:val="Heading2"/>
-      </w:pPr>
-      <w:r>
-        <w:t>Education</w:t>
-      </w:r>
-    </w:p>
-    <w:p>
-      <w:pPr>
-        <w:pStyle w:val="Heading3"/>
-      </w:pPr>
-      <w:r>
-        <w:t>B</w:t>
-      </w:r>
-      <w:r>
-        <w:t>S</w:t>
-      </w:r>
-      <w:r>
-        <w:t xml:space="preserve"> in Computer Science</w:t>
-      </w:r>
-    </w:p>
-    <w:p>
-      <w:r>
-        <w:t>California State University – Sacramento – Sacramento, CA</w:t>
-      </w:r>
-    </w:p>
-    <w:p>
-      <w:r>
-        <w:t>Graduated Fall 2023</w:t>
-      </w:r>
-    </w:p>
-    <w:p/>
-    <w:p>
-      <w:r>
-        <w:t>Things used: Java, Javascipt, Python, Node.js, React, React Native, Angular, C, C++, C#, SQL, NoSQL, Git</w:t>
-      </w:r>
-    </w:p>
-    <w:p/>
-    <w:p>
-      <w:pPr>
-        <w:pStyle w:val="Heading3"/>
-      </w:pPr>
-      <w:r>
-        <w:t>Course work in Computer Science</w:t>
-      </w:r>
-    </w:p>
-    <w:p>
-      <w:r>
-        <w:t>Sierra College – Rocklin, CA</w:t>
-      </w:r>
-    </w:p>
-    <w:p/>
-    <w:p>
-      <w:r>
-        <w:t>Things used: Java, Python, C, C++, C#, SQL, Git</w:t>
-      </w:r>
-    </w:p>
-    <w:p/>
-    <w:p>
-      <w:pPr>
-        <w:pStyle w:val="Heading3"/>
-      </w:pPr>
-      <w:r>
-        <w:t>Course work in Business Management</w:t>
-      </w:r>
-    </w:p>
-    <w:p>
-      <w:r>
-        <w:t>Chemeketa Community College – Salem, OR</w:t>
-      </w:r>
-    </w:p>
-    <w:p/>
-    <w:p>
-      <w:pPr>
-        <w:pStyle w:val="Heading2"/>
-      </w:pPr>
-      <w:r>
-        <w:t>Areas where I want to grow</w:t>
-      </w:r>
-    </w:p>
-    <w:p>
-      <w:pPr>
-        <w:pStyle w:val="ListParagraph"/>
-        <w:numPr>
-          <w:ilvl w:val="0"/>
-          <w:numId w:val="1"/>
-        </w:numPr>
-      </w:pPr>
-      <w:r>
-        <w:t>Web application test development (already have skills but want to continue growing)</w:t>
-      </w:r>
-    </w:p>
-    <w:p>
-      <w:pPr>
-        <w:pStyle w:val="ListParagraph"/>
-        <w:numPr>
-          <w:ilvl w:val="0"/>
-          <w:numId w:val="1"/>
-        </w:numPr>
-      </w:pPr>
-      <w:r>
-        <w:t>SQL scripting (already have some experience but would like to have more)</w:t>
-      </w:r>
-    </w:p>
-    <w:p>
-      <w:pPr>
-        <w:pStyle w:val="ListParagraph"/>
-        <w:numPr>
-          <w:ilvl w:val="0"/>
-          <w:numId w:val="1"/>
-        </w:numPr>
-      </w:pPr>
-      <w:r>
-        <w:t>Experience as a lead developer (although I’m probably not in a position where I’m ready for this, I would like to eventually grow into the capacity)</w:t>
-      </w:r>
-    </w:p>
-    <w:p>
-      <w:pPr>
-        <w:pStyle w:val="ListParagraph"/>
-        <w:numPr>
-          <w:ilvl w:val="0"/>
-          <w:numId w:val="1"/>
-        </w:numPr>
-      </w:pPr>
-      <w:r>
-        <w:t>Building tools for automating processes since I haven’t gotten a lot of feedback on my tools since my main strategy is to integrate tools without disrupting the workflows of others</w:t>
-      </w:r>
-    </w:p>
     <w:sectPr>
       <w:type w:val="continuous"/>
       <w:pgSz w:w="12240" w:h="15840"/>
@@ -2982,7 +2433,7 @@
 </file>
 
 <file path=word/endnotes.xml><?xml version="1.0" encoding="utf-8"?>
-<w:endnotes xmlns:wpc="http://schemas.microsoft.com/office/word/2010/wordprocessingCanvas" xmlns:cx="http://schemas.microsoft.com/office/drawing/2014/chartex" xmlns:cx1="http://schemas.microsoft.com/office/drawing/2015/9/8/chartex" xmlns:cx2="http://schemas.microsoft.com/office/drawing/2015/10/21/chartex" xmlns:cx3="http://schemas.microsoft.com/office/drawing/2016/5/9/chartex" xmlns:cx4="http://schemas.microsoft.com/office/drawing/2016/5/10/chartex" xmlns:cx5="http://schemas.microsoft.com/office/drawing/2016/5/11/chartex" xmlns:cx6="http://schemas.microsoft.com/office/drawing/2016/5/12/chartex" xmlns:cx7="http://schemas.microsoft.com/office/drawing/2016/5/13/chartex" xmlns:cx8="http://schemas.microsoft.com/office/drawing/2016/5/14/chartex" xmlns:mc="http://schemas.openxmlformats.org/markup-compatibility/2006" xmlns:aink="http://schemas.microsoft.com/office/drawing/2016/ink" xmlns:am3d="http://schemas.microsoft.com/office/drawing/2017/model3d" xmlns:o="urn:schemas-microsoft-com:office:office" xmlns:oel="http://schemas.microsoft.com/office/2019/extlst" xmlns:r="http://schemas.openxmlformats.org/officeDocument/2006/relationships" xmlns:m="http://schemas.openxmlformats.org/officeDocument/2006/math" xmlns:v="urn:schemas-microsoft-com:vml" xmlns:wp14="http://schemas.microsoft.com/office/word/2010/wordprocessingDrawing" xmlns:wp="http://schemas.openxmlformats.org/drawingml/2006/wordprocessingDrawing" xmlns:w10="urn:schemas-microsoft-com:office:word" xmlns:w="http://schemas.openxmlformats.org/wordprocessingml/2006/main" xmlns:w14="http://schemas.microsoft.com/office/word/2010/wordml" xmlns:w15="http://schemas.microsoft.com/office/word/2012/wordml" xmlns:w16cex="http://schemas.microsoft.com/office/word/2018/wordml/cex" xmlns:w16cid="http://schemas.microsoft.com/office/word/2016/wordml/cid" xmlns:w16="http://schemas.microsoft.com/office/word/2018/wordml" xmlns:w16sdtdh="http://schemas.microsoft.com/office/word/2020/wordml/sdtdatahash" xmlns:w16se="http://schemas.microsoft.com/office/word/2015/wordml/symex" xmlns:wpg="http://schemas.microsoft.com/office/word/2010/wordprocessingGroup" xmlns:wpi="http://schemas.microsoft.com/office/word/2010/wordprocessingInk" xmlns:wne="http://schemas.microsoft.com/office/word/2006/wordml" xmlns:wps="http://schemas.microsoft.com/office/word/2010/wordprocessingShape" mc:Ignorable="w14 w15 w16se w16cid w16 w16cex w16sdtdh wp14">
+<w:endnotes xmlns:wpc="http://schemas.microsoft.com/office/word/2010/wordprocessingCanvas" xmlns:cx="http://schemas.microsoft.com/office/drawing/2014/chartex" xmlns:cx1="http://schemas.microsoft.com/office/drawing/2015/9/8/chartex" xmlns:cx2="http://schemas.microsoft.com/office/drawing/2015/10/21/chartex" xmlns:cx3="http://schemas.microsoft.com/office/drawing/2016/5/9/chartex" xmlns:cx4="http://schemas.microsoft.com/office/drawing/2016/5/10/chartex" xmlns:cx5="http://schemas.microsoft.com/office/drawing/2016/5/11/chartex" xmlns:cx6="http://schemas.microsoft.com/office/drawing/2016/5/12/chartex" xmlns:cx7="http://schemas.microsoft.com/office/drawing/2016/5/13/chartex" xmlns:cx8="http://schemas.microsoft.com/office/drawing/2016/5/14/chartex" xmlns:mc="http://schemas.openxmlformats.org/markup-compatibility/2006" xmlns:aink="http://schemas.microsoft.com/office/drawing/2016/ink" xmlns:am3d="http://schemas.microsoft.com/office/drawing/2017/model3d" xmlns:o="urn:schemas-microsoft-com:office:office" xmlns:oel="http://schemas.microsoft.com/office/2019/extlst" xmlns:r="http://schemas.openxmlformats.org/officeDocument/2006/relationships" xmlns:m="http://schemas.openxmlformats.org/officeDocument/2006/math" xmlns:v="urn:schemas-microsoft-com:vml" xmlns:wp14="http://schemas.microsoft.com/office/word/2010/wordprocessingDrawing" xmlns:wp="http://schemas.openxmlformats.org/drawingml/2006/wordprocessingDrawing" xmlns:w10="urn:schemas-microsoft-com:office:word" xmlns:w="http://schemas.openxmlformats.org/wordprocessingml/2006/main" xmlns:w14="http://schemas.microsoft.com/office/word/2010/wordml" xmlns:w15="http://schemas.microsoft.com/office/word/2012/wordml" xmlns:w16cex="http://schemas.microsoft.com/office/word/2018/wordml/cex" xmlns:w16cid="http://schemas.microsoft.com/office/word/2016/wordml/cid" xmlns:w16="http://schemas.microsoft.com/office/word/2018/wordml" xmlns:w16du="http://schemas.microsoft.com/office/word/2023/wordml/word16du" xmlns:w16sdtdh="http://schemas.microsoft.com/office/word/2020/wordml/sdtdatahash" xmlns:w16se="http://schemas.microsoft.com/office/word/2015/wordml/symex" xmlns:wpg="http://schemas.microsoft.com/office/word/2010/wordprocessingGroup" xmlns:wpi="http://schemas.microsoft.com/office/word/2010/wordprocessingInk" xmlns:wne="http://schemas.microsoft.com/office/word/2006/wordml" xmlns:wps="http://schemas.microsoft.com/office/word/2010/wordprocessingShape" mc:Ignorable="w14 w15 w16se w16cid w16 w16cex w16sdtdh w16du wp14">
   <w:endnote w:type="separator" w:id="-1">
     <w:p>
       <w:r>
@@ -3001,7 +2452,7 @@
 </file>
 
 <file path=word/footer1.xml><?xml version="1.0" encoding="utf-8"?>
-<w:ftr xmlns:wpc="http://schemas.microsoft.com/office/word/2010/wordprocessingCanvas" xmlns:cx="http://schemas.microsoft.com/office/drawing/2014/chartex" xmlns:cx1="http://schemas.microsoft.com/office/drawing/2015/9/8/chartex" xmlns:cx2="http://schemas.microsoft.com/office/drawing/2015/10/21/chartex" xmlns:cx3="http://schemas.microsoft.com/office/drawing/2016/5/9/chartex" xmlns:cx4="http://schemas.microsoft.com/office/drawing/2016/5/10/chartex" xmlns:cx5="http://schemas.microsoft.com/office/drawing/2016/5/11/chartex" xmlns:cx6="http://schemas.microsoft.com/office/drawing/2016/5/12/chartex" xmlns:cx7="http://schemas.microsoft.com/office/drawing/2016/5/13/chartex" xmlns:cx8="http://schemas.microsoft.com/office/drawing/2016/5/14/chartex" xmlns:mc="http://schemas.openxmlformats.org/markup-compatibility/2006" xmlns:aink="http://schemas.microsoft.com/office/drawing/2016/ink" xmlns:am3d="http://schemas.microsoft.com/office/drawing/2017/model3d" xmlns:o="urn:schemas-microsoft-com:office:office" xmlns:oel="http://schemas.microsoft.com/office/2019/extlst" xmlns:r="http://schemas.openxmlformats.org/officeDocument/2006/relationships" xmlns:m="http://schemas.openxmlformats.org/officeDocument/2006/math" xmlns:v="urn:schemas-microsoft-com:vml" xmlns:wp14="http://schemas.microsoft.com/office/word/2010/wordprocessingDrawing" xmlns:wp="http://schemas.openxmlformats.org/drawingml/2006/wordprocessingDrawing" xmlns:w10="urn:schemas-microsoft-com:office:word" xmlns:w="http://schemas.openxmlformats.org/wordprocessingml/2006/main" xmlns:w14="http://schemas.microsoft.com/office/word/2010/wordml" xmlns:w15="http://schemas.microsoft.com/office/word/2012/wordml" xmlns:w16cex="http://schemas.microsoft.com/office/word/2018/wordml/cex" xmlns:w16cid="http://schemas.microsoft.com/office/word/2016/wordml/cid" xmlns:w16="http://schemas.microsoft.com/office/word/2018/wordml" xmlns:w16sdtdh="http://schemas.microsoft.com/office/word/2020/wordml/sdtdatahash" xmlns:w16se="http://schemas.microsoft.com/office/word/2015/wordml/symex" xmlns:wpg="http://schemas.microsoft.com/office/word/2010/wordprocessingGroup" xmlns:wpi="http://schemas.microsoft.com/office/word/2010/wordprocessingInk" xmlns:wne="http://schemas.microsoft.com/office/word/2006/wordml" xmlns:wps="http://schemas.microsoft.com/office/word/2010/wordprocessingShape" mc:Ignorable="w14 w15 w16se w16cid w16 w16cex w16sdtdh wp14">
+<w:ftr xmlns:wpc="http://schemas.microsoft.com/office/word/2010/wordprocessingCanvas" xmlns:cx="http://schemas.microsoft.com/office/drawing/2014/chartex" xmlns:cx1="http://schemas.microsoft.com/office/drawing/2015/9/8/chartex" xmlns:cx2="http://schemas.microsoft.com/office/drawing/2015/10/21/chartex" xmlns:cx3="http://schemas.microsoft.com/office/drawing/2016/5/9/chartex" xmlns:cx4="http://schemas.microsoft.com/office/drawing/2016/5/10/chartex" xmlns:cx5="http://schemas.microsoft.com/office/drawing/2016/5/11/chartex" xmlns:cx6="http://schemas.microsoft.com/office/drawing/2016/5/12/chartex" xmlns:cx7="http://schemas.microsoft.com/office/drawing/2016/5/13/chartex" xmlns:cx8="http://schemas.microsoft.com/office/drawing/2016/5/14/chartex" xmlns:mc="http://schemas.openxmlformats.org/markup-compatibility/2006" xmlns:aink="http://schemas.microsoft.com/office/drawing/2016/ink" xmlns:am3d="http://schemas.microsoft.com/office/drawing/2017/model3d" xmlns:o="urn:schemas-microsoft-com:office:office" xmlns:oel="http://schemas.microsoft.com/office/2019/extlst" xmlns:r="http://schemas.openxmlformats.org/officeDocument/2006/relationships" xmlns:m="http://schemas.openxmlformats.org/officeDocument/2006/math" xmlns:v="urn:schemas-microsoft-com:vml" xmlns:wp14="http://schemas.microsoft.com/office/word/2010/wordprocessingDrawing" xmlns:wp="http://schemas.openxmlformats.org/drawingml/2006/wordprocessingDrawing" xmlns:w10="urn:schemas-microsoft-com:office:word" xmlns:w="http://schemas.openxmlformats.org/wordprocessingml/2006/main" xmlns:w14="http://schemas.microsoft.com/office/word/2010/wordml" xmlns:w15="http://schemas.microsoft.com/office/word/2012/wordml" xmlns:w16cex="http://schemas.microsoft.com/office/word/2018/wordml/cex" xmlns:w16cid="http://schemas.microsoft.com/office/word/2016/wordml/cid" xmlns:w16="http://schemas.microsoft.com/office/word/2018/wordml" xmlns:w16du="http://schemas.microsoft.com/office/word/2023/wordml/word16du" xmlns:w16sdtdh="http://schemas.microsoft.com/office/word/2020/wordml/sdtdatahash" xmlns:w16se="http://schemas.microsoft.com/office/word/2015/wordml/symex" xmlns:wpg="http://schemas.microsoft.com/office/word/2010/wordprocessingGroup" xmlns:wpi="http://schemas.microsoft.com/office/word/2010/wordprocessingInk" xmlns:wne="http://schemas.microsoft.com/office/word/2006/wordml" xmlns:wps="http://schemas.microsoft.com/office/word/2010/wordprocessingShape" mc:Ignorable="w14 w15 w16se w16cid w16 w16cex w16sdtdh w16du wp14">
   <w:sdt>
     <w:sdtPr>
       <w:id w:val="2050330852"/>
@@ -3128,8 +2579,136 @@
 </w:ftr>
 </file>
 
+<file path=word/footer2.xml><?xml version="1.0" encoding="utf-8"?>
+<w:ftr xmlns:wpc="http://schemas.microsoft.com/office/word/2010/wordprocessingCanvas" xmlns:cx="http://schemas.microsoft.com/office/drawing/2014/chartex" xmlns:cx1="http://schemas.microsoft.com/office/drawing/2015/9/8/chartex" xmlns:cx2="http://schemas.microsoft.com/office/drawing/2015/10/21/chartex" xmlns:cx3="http://schemas.microsoft.com/office/drawing/2016/5/9/chartex" xmlns:cx4="http://schemas.microsoft.com/office/drawing/2016/5/10/chartex" xmlns:cx5="http://schemas.microsoft.com/office/drawing/2016/5/11/chartex" xmlns:cx6="http://schemas.microsoft.com/office/drawing/2016/5/12/chartex" xmlns:cx7="http://schemas.microsoft.com/office/drawing/2016/5/13/chartex" xmlns:cx8="http://schemas.microsoft.com/office/drawing/2016/5/14/chartex" xmlns:mc="http://schemas.openxmlformats.org/markup-compatibility/2006" xmlns:aink="http://schemas.microsoft.com/office/drawing/2016/ink" xmlns:am3d="http://schemas.microsoft.com/office/drawing/2017/model3d" xmlns:o="urn:schemas-microsoft-com:office:office" xmlns:oel="http://schemas.microsoft.com/office/2019/extlst" xmlns:r="http://schemas.openxmlformats.org/officeDocument/2006/relationships" xmlns:m="http://schemas.openxmlformats.org/officeDocument/2006/math" xmlns:v="urn:schemas-microsoft-com:vml" xmlns:wp14="http://schemas.microsoft.com/office/word/2010/wordprocessingDrawing" xmlns:wp="http://schemas.openxmlformats.org/drawingml/2006/wordprocessingDrawing" xmlns:w10="urn:schemas-microsoft-com:office:word" xmlns:w="http://schemas.openxmlformats.org/wordprocessingml/2006/main" xmlns:w14="http://schemas.microsoft.com/office/word/2010/wordml" xmlns:w15="http://schemas.microsoft.com/office/word/2012/wordml" xmlns:w16cex="http://schemas.microsoft.com/office/word/2018/wordml/cex" xmlns:w16cid="http://schemas.microsoft.com/office/word/2016/wordml/cid" xmlns:w16="http://schemas.microsoft.com/office/word/2018/wordml" xmlns:w16du="http://schemas.microsoft.com/office/word/2023/wordml/word16du" xmlns:w16sdtdh="http://schemas.microsoft.com/office/word/2020/wordml/sdtdatahash" xmlns:w16se="http://schemas.microsoft.com/office/word/2015/wordml/symex" xmlns:wpg="http://schemas.microsoft.com/office/word/2010/wordprocessingGroup" xmlns:wpi="http://schemas.microsoft.com/office/word/2010/wordprocessingInk" xmlns:wne="http://schemas.microsoft.com/office/word/2006/wordml" xmlns:wps="http://schemas.microsoft.com/office/word/2010/wordprocessingShape" mc:Ignorable="w14 w15 w16se w16cid w16 w16cex w16sdtdh w16du wp14">
+  <w:sdt>
+    <w:sdtPr>
+      <w:id w:val="-642426878"/>
+      <w:docPartObj>
+        <w:docPartGallery w:val="Page Numbers (Bottom of Page)"/>
+        <w:docPartUnique/>
+      </w:docPartObj>
+    </w:sdtPr>
+    <w:sdtContent>
+      <w:sdt>
+        <w:sdtPr>
+          <w:id w:val="-1907290371"/>
+          <w:docPartObj>
+            <w:docPartGallery w:val="Page Numbers (Top of Page)"/>
+            <w:docPartUnique/>
+          </w:docPartObj>
+        </w:sdtPr>
+        <w:sdtContent>
+          <w:p>
+            <w:pPr>
+              <w:pStyle w:val="Footer"/>
+              <w:jc w:val="center"/>
+            </w:pPr>
+            <w:r>
+              <w:t xml:space="preserve">Page </w:t>
+            </w:r>
+            <w:r>
+              <w:rPr>
+                <w:b/>
+                <w:bCs/>
+                <w:sz w:val="24"/>
+                <w:szCs w:val="24"/>
+              </w:rPr>
+              <w:fldChar w:fldCharType="begin"/>
+            </w:r>
+            <w:r>
+              <w:rPr>
+                <w:b/>
+                <w:bCs/>
+              </w:rPr>
+              <w:instrText xml:space="preserve"> PAGE </w:instrText>
+            </w:r>
+            <w:r>
+              <w:rPr>
+                <w:b/>
+                <w:bCs/>
+                <w:sz w:val="24"/>
+                <w:szCs w:val="24"/>
+              </w:rPr>
+              <w:fldChar w:fldCharType="separate"/>
+            </w:r>
+            <w:r>
+              <w:rPr>
+                <w:b/>
+                <w:bCs/>
+                <w:noProof/>
+              </w:rPr>
+              <w:t>2</w:t>
+            </w:r>
+            <w:r>
+              <w:rPr>
+                <w:b/>
+                <w:bCs/>
+                <w:sz w:val="24"/>
+                <w:szCs w:val="24"/>
+              </w:rPr>
+              <w:fldChar w:fldCharType="end"/>
+            </w:r>
+            <w:r>
+              <w:t xml:space="preserve"> of </w:t>
+            </w:r>
+            <w:r>
+              <w:rPr>
+                <w:b/>
+                <w:bCs/>
+                <w:sz w:val="24"/>
+                <w:szCs w:val="24"/>
+              </w:rPr>
+              <w:fldChar w:fldCharType="begin"/>
+            </w:r>
+            <w:r>
+              <w:rPr>
+                <w:b/>
+                <w:bCs/>
+              </w:rPr>
+              <w:instrText xml:space="preserve"> NUMPAGES  </w:instrText>
+            </w:r>
+            <w:r>
+              <w:rPr>
+                <w:b/>
+                <w:bCs/>
+                <w:sz w:val="24"/>
+                <w:szCs w:val="24"/>
+              </w:rPr>
+              <w:fldChar w:fldCharType="separate"/>
+            </w:r>
+            <w:r>
+              <w:rPr>
+                <w:b/>
+                <w:bCs/>
+                <w:noProof/>
+              </w:rPr>
+              <w:t>2</w:t>
+            </w:r>
+            <w:r>
+              <w:rPr>
+                <w:b/>
+                <w:bCs/>
+                <w:sz w:val="24"/>
+                <w:szCs w:val="24"/>
+              </w:rPr>
+              <w:fldChar w:fldCharType="end"/>
+            </w:r>
+          </w:p>
+        </w:sdtContent>
+      </w:sdt>
+    </w:sdtContent>
+  </w:sdt>
+  <w:p>
+    <w:pPr>
+      <w:pStyle w:val="Footer"/>
+    </w:pPr>
+  </w:p>
+</w:ftr>
+</file>
+
 <file path=word/footnotes.xml><?xml version="1.0" encoding="utf-8"?>
-<w:footnotes xmlns:wpc="http://schemas.microsoft.com/office/word/2010/wordprocessingCanvas" xmlns:cx="http://schemas.microsoft.com/office/drawing/2014/chartex" xmlns:cx1="http://schemas.microsoft.com/office/drawing/2015/9/8/chartex" xmlns:cx2="http://schemas.microsoft.com/office/drawing/2015/10/21/chartex" xmlns:cx3="http://schemas.microsoft.com/office/drawing/2016/5/9/chartex" xmlns:cx4="http://schemas.microsoft.com/office/drawing/2016/5/10/chartex" xmlns:cx5="http://schemas.microsoft.com/office/drawing/2016/5/11/chartex" xmlns:cx6="http://schemas.microsoft.com/office/drawing/2016/5/12/chartex" xmlns:cx7="http://schemas.microsoft.com/office/drawing/2016/5/13/chartex" xmlns:cx8="http://schemas.microsoft.com/office/drawing/2016/5/14/chartex" xmlns:mc="http://schemas.openxmlformats.org/markup-compatibility/2006" xmlns:aink="http://schemas.microsoft.com/office/drawing/2016/ink" xmlns:am3d="http://schemas.microsoft.com/office/drawing/2017/model3d" xmlns:o="urn:schemas-microsoft-com:office:office" xmlns:oel="http://schemas.microsoft.com/office/2019/extlst" xmlns:r="http://schemas.openxmlformats.org/officeDocument/2006/relationships" xmlns:m="http://schemas.openxmlformats.org/officeDocument/2006/math" xmlns:v="urn:schemas-microsoft-com:vml" xmlns:wp14="http://schemas.microsoft.com/office/word/2010/wordprocessingDrawing" xmlns:wp="http://schemas.openxmlformats.org/drawingml/2006/wordprocessingDrawing" xmlns:w10="urn:schemas-microsoft-com:office:word" xmlns:w="http://schemas.openxmlformats.org/wordprocessingml/2006/main" xmlns:w14="http://schemas.microsoft.com/office/word/2010/wordml" xmlns:w15="http://schemas.microsoft.com/office/word/2012/wordml" xmlns:w16cex="http://schemas.microsoft.com/office/word/2018/wordml/cex" xmlns:w16cid="http://schemas.microsoft.com/office/word/2016/wordml/cid" xmlns:w16="http://schemas.microsoft.com/office/word/2018/wordml" xmlns:w16sdtdh="http://schemas.microsoft.com/office/word/2020/wordml/sdtdatahash" xmlns:w16se="http://schemas.microsoft.com/office/word/2015/wordml/symex" xmlns:wpg="http://schemas.microsoft.com/office/word/2010/wordprocessingGroup" xmlns:wpi="http://schemas.microsoft.com/office/word/2010/wordprocessingInk" xmlns:wne="http://schemas.microsoft.com/office/word/2006/wordml" xmlns:wps="http://schemas.microsoft.com/office/word/2010/wordprocessingShape" mc:Ignorable="w14 w15 w16se w16cid w16 w16cex w16sdtdh wp14">
+<w:footnotes xmlns:wpc="http://schemas.microsoft.com/office/word/2010/wordprocessingCanvas" xmlns:cx="http://schemas.microsoft.com/office/drawing/2014/chartex" xmlns:cx1="http://schemas.microsoft.com/office/drawing/2015/9/8/chartex" xmlns:cx2="http://schemas.microsoft.com/office/drawing/2015/10/21/chartex" xmlns:cx3="http://schemas.microsoft.com/office/drawing/2016/5/9/chartex" xmlns:cx4="http://schemas.microsoft.com/office/drawing/2016/5/10/chartex" xmlns:cx5="http://schemas.microsoft.com/office/drawing/2016/5/11/chartex" xmlns:cx6="http://schemas.microsoft.com/office/drawing/2016/5/12/chartex" xmlns:cx7="http://schemas.microsoft.com/office/drawing/2016/5/13/chartex" xmlns:cx8="http://schemas.microsoft.com/office/drawing/2016/5/14/chartex" xmlns:mc="http://schemas.openxmlformats.org/markup-compatibility/2006" xmlns:aink="http://schemas.microsoft.com/office/drawing/2016/ink" xmlns:am3d="http://schemas.microsoft.com/office/drawing/2017/model3d" xmlns:o="urn:schemas-microsoft-com:office:office" xmlns:oel="http://schemas.microsoft.com/office/2019/extlst" xmlns:r="http://schemas.openxmlformats.org/officeDocument/2006/relationships" xmlns:m="http://schemas.openxmlformats.org/officeDocument/2006/math" xmlns:v="urn:schemas-microsoft-com:vml" xmlns:wp14="http://schemas.microsoft.com/office/word/2010/wordprocessingDrawing" xmlns:wp="http://schemas.openxmlformats.org/drawingml/2006/wordprocessingDrawing" xmlns:w10="urn:schemas-microsoft-com:office:word" xmlns:w="http://schemas.openxmlformats.org/wordprocessingml/2006/main" xmlns:w14="http://schemas.microsoft.com/office/word/2010/wordml" xmlns:w15="http://schemas.microsoft.com/office/word/2012/wordml" xmlns:w16cex="http://schemas.microsoft.com/office/word/2018/wordml/cex" xmlns:w16cid="http://schemas.microsoft.com/office/word/2016/wordml/cid" xmlns:w16="http://schemas.microsoft.com/office/word/2018/wordml" xmlns:w16du="http://schemas.microsoft.com/office/word/2023/wordml/word16du" xmlns:w16sdtdh="http://schemas.microsoft.com/office/word/2020/wordml/sdtdatahash" xmlns:w16se="http://schemas.microsoft.com/office/word/2015/wordml/symex" xmlns:wpg="http://schemas.microsoft.com/office/word/2010/wordprocessingGroup" xmlns:wpi="http://schemas.microsoft.com/office/word/2010/wordprocessingInk" xmlns:wne="http://schemas.microsoft.com/office/word/2006/wordml" xmlns:wps="http://schemas.microsoft.com/office/word/2010/wordprocessingShape" mc:Ignorable="w14 w15 w16se w16cid w16 w16cex w16sdtdh w16du wp14">
   <w:footnote w:type="separator" w:id="-1">
     <w:p>
       <w:r>
@@ -3148,7 +2727,7 @@
 </file>
 
 <file path=word/numbering.xml><?xml version="1.0" encoding="utf-8"?>
-<w:numbering xmlns:wpc="http://schemas.microsoft.com/office/word/2010/wordprocessingCanvas" xmlns:cx="http://schemas.microsoft.com/office/drawing/2014/chartex" xmlns:cx1="http://schemas.microsoft.com/office/drawing/2015/9/8/chartex" xmlns:cx2="http://schemas.microsoft.com/office/drawing/2015/10/21/chartex" xmlns:cx3="http://schemas.microsoft.com/office/drawing/2016/5/9/chartex" xmlns:cx4="http://schemas.microsoft.com/office/drawing/2016/5/10/chartex" xmlns:cx5="http://schemas.microsoft.com/office/drawing/2016/5/11/chartex" xmlns:cx6="http://schemas.microsoft.com/office/drawing/2016/5/12/chartex" xmlns:cx7="http://schemas.microsoft.com/office/drawing/2016/5/13/chartex" xmlns:cx8="http://schemas.microsoft.com/office/drawing/2016/5/14/chartex" xmlns:mc="http://schemas.openxmlformats.org/markup-compatibility/2006" xmlns:aink="http://schemas.microsoft.com/office/drawing/2016/ink" xmlns:am3d="http://schemas.microsoft.com/office/drawing/2017/model3d" xmlns:o="urn:schemas-microsoft-com:office:office" xmlns:oel="http://schemas.microsoft.com/office/2019/extlst" xmlns:r="http://schemas.openxmlformats.org/officeDocument/2006/relationships" xmlns:m="http://schemas.openxmlformats.org/officeDocument/2006/math" xmlns:v="urn:schemas-microsoft-com:vml" xmlns:wp14="http://schemas.microsoft.com/office/word/2010/wordprocessingDrawing" xmlns:wp="http://schemas.openxmlformats.org/drawingml/2006/wordprocessingDrawing" xmlns:w10="urn:schemas-microsoft-com:office:word" xmlns:w="http://schemas.openxmlformats.org/wordprocessingml/2006/main" xmlns:w14="http://schemas.microsoft.com/office/word/2010/wordml" xmlns:w15="http://schemas.microsoft.com/office/word/2012/wordml" xmlns:w16cex="http://schemas.microsoft.com/office/word/2018/wordml/cex" xmlns:w16cid="http://schemas.microsoft.com/office/word/2016/wordml/cid" xmlns:w16="http://schemas.microsoft.com/office/word/2018/wordml" xmlns:w16sdtdh="http://schemas.microsoft.com/office/word/2020/wordml/sdtdatahash" xmlns:w16se="http://schemas.microsoft.com/office/word/2015/wordml/symex" xmlns:wpg="http://schemas.microsoft.com/office/word/2010/wordprocessingGroup" xmlns:wpi="http://schemas.microsoft.com/office/word/2010/wordprocessingInk" xmlns:wne="http://schemas.microsoft.com/office/word/2006/wordml" xmlns:wps="http://schemas.microsoft.com/office/word/2010/wordprocessingShape" mc:Ignorable="w14 w15 w16se w16cid w16 w16cex w16sdtdh wp14">
+<w:numbering xmlns:wpc="http://schemas.microsoft.com/office/word/2010/wordprocessingCanvas" xmlns:cx="http://schemas.microsoft.com/office/drawing/2014/chartex" xmlns:cx1="http://schemas.microsoft.com/office/drawing/2015/9/8/chartex" xmlns:cx2="http://schemas.microsoft.com/office/drawing/2015/10/21/chartex" xmlns:cx3="http://schemas.microsoft.com/office/drawing/2016/5/9/chartex" xmlns:cx4="http://schemas.microsoft.com/office/drawing/2016/5/10/chartex" xmlns:cx5="http://schemas.microsoft.com/office/drawing/2016/5/11/chartex" xmlns:cx6="http://schemas.microsoft.com/office/drawing/2016/5/12/chartex" xmlns:cx7="http://schemas.microsoft.com/office/drawing/2016/5/13/chartex" xmlns:cx8="http://schemas.microsoft.com/office/drawing/2016/5/14/chartex" xmlns:mc="http://schemas.openxmlformats.org/markup-compatibility/2006" xmlns:aink="http://schemas.microsoft.com/office/drawing/2016/ink" xmlns:am3d="http://schemas.microsoft.com/office/drawing/2017/model3d" xmlns:o="urn:schemas-microsoft-com:office:office" xmlns:oel="http://schemas.microsoft.com/office/2019/extlst" xmlns:r="http://schemas.openxmlformats.org/officeDocument/2006/relationships" xmlns:m="http://schemas.openxmlformats.org/officeDocument/2006/math" xmlns:v="urn:schemas-microsoft-com:vml" xmlns:wp14="http://schemas.microsoft.com/office/word/2010/wordprocessingDrawing" xmlns:wp="http://schemas.openxmlformats.org/drawingml/2006/wordprocessingDrawing" xmlns:w10="urn:schemas-microsoft-com:office:word" xmlns:w="http://schemas.openxmlformats.org/wordprocessingml/2006/main" xmlns:w14="http://schemas.microsoft.com/office/word/2010/wordml" xmlns:w15="http://schemas.microsoft.com/office/word/2012/wordml" xmlns:w16cex="http://schemas.microsoft.com/office/word/2018/wordml/cex" xmlns:w16cid="http://schemas.microsoft.com/office/word/2016/wordml/cid" xmlns:w16="http://schemas.microsoft.com/office/word/2018/wordml" xmlns:w16du="http://schemas.microsoft.com/office/word/2023/wordml/word16du" xmlns:w16sdtdh="http://schemas.microsoft.com/office/word/2020/wordml/sdtdatahash" xmlns:w16se="http://schemas.microsoft.com/office/word/2015/wordml/symex" xmlns:wpg="http://schemas.microsoft.com/office/word/2010/wordprocessingGroup" xmlns:wpi="http://schemas.microsoft.com/office/word/2010/wordprocessingInk" xmlns:wne="http://schemas.microsoft.com/office/word/2006/wordml" xmlns:wps="http://schemas.microsoft.com/office/word/2010/wordprocessingShape" mc:Ignorable="w14 w15 w16se w16cid w16 w16cex w16sdtdh w16du wp14">
   <w:abstractNum w:abstractNumId="0" w15:restartNumberingAfterBreak="0">
     <w:nsid w:val="0DA36104"/>
     <w:multiLevelType w:val="hybridMultilevel"/>
@@ -3826,6 +3405,119 @@
     </w:lvl>
   </w:abstractNum>
   <w:abstractNum w:abstractNumId="6" w15:restartNumberingAfterBreak="0">
+    <w:nsid w:val="6DFB7821"/>
+    <w:multiLevelType w:val="hybridMultilevel"/>
+    <w:tmpl w:val="AAD67960"/>
+    <w:lvl w:ilvl="0" w:tplc="F24AAE8C">
+      <w:start w:val="40"/>
+      <w:numFmt w:val="bullet"/>
+      <w:lvlText w:val=""/>
+      <w:lvlJc w:val="left"/>
+      <w:pPr>
+        <w:ind w:left="720" w:hanging="360"/>
+      </w:pPr>
+      <w:rPr>
+        <w:rFonts w:ascii="Symbol" w:eastAsiaTheme="minorHAnsi" w:hAnsi="Symbol" w:cstheme="minorBidi" w:hint="default"/>
+      </w:rPr>
+    </w:lvl>
+    <w:lvl w:ilvl="1" w:tplc="04090003">
+      <w:start w:val="1"/>
+      <w:numFmt w:val="bullet"/>
+      <w:lvlText w:val="o"/>
+      <w:lvlJc w:val="left"/>
+      <w:pPr>
+        <w:ind w:left="1440" w:hanging="360"/>
+      </w:pPr>
+      <w:rPr>
+        <w:rFonts w:ascii="Courier New" w:hAnsi="Courier New" w:cs="Courier New" w:hint="default"/>
+      </w:rPr>
+    </w:lvl>
+    <w:lvl w:ilvl="2" w:tplc="04090005" w:tentative="1">
+      <w:start w:val="1"/>
+      <w:numFmt w:val="bullet"/>
+      <w:lvlText w:val=""/>
+      <w:lvlJc w:val="left"/>
+      <w:pPr>
+        <w:ind w:left="2160" w:hanging="360"/>
+      </w:pPr>
+      <w:rPr>
+        <w:rFonts w:ascii="Wingdings" w:hAnsi="Wingdings" w:hint="default"/>
+      </w:rPr>
+    </w:lvl>
+    <w:lvl w:ilvl="3" w:tplc="04090001" w:tentative="1">
+      <w:start w:val="1"/>
+      <w:numFmt w:val="bullet"/>
+      <w:lvlText w:val=""/>
+      <w:lvlJc w:val="left"/>
+      <w:pPr>
+        <w:ind w:left="2880" w:hanging="360"/>
+      </w:pPr>
+      <w:rPr>
+        <w:rFonts w:ascii="Symbol" w:hAnsi="Symbol" w:hint="default"/>
+      </w:rPr>
+    </w:lvl>
+    <w:lvl w:ilvl="4" w:tplc="04090003" w:tentative="1">
+      <w:start w:val="1"/>
+      <w:numFmt w:val="bullet"/>
+      <w:lvlText w:val="o"/>
+      <w:lvlJc w:val="left"/>
+      <w:pPr>
+        <w:ind w:left="3600" w:hanging="360"/>
+      </w:pPr>
+      <w:rPr>
+        <w:rFonts w:ascii="Courier New" w:hAnsi="Courier New" w:cs="Courier New" w:hint="default"/>
+      </w:rPr>
+    </w:lvl>
+    <w:lvl w:ilvl="5" w:tplc="04090005" w:tentative="1">
+      <w:start w:val="1"/>
+      <w:numFmt w:val="bullet"/>
+      <w:lvlText w:val=""/>
+      <w:lvlJc w:val="left"/>
+      <w:pPr>
+        <w:ind w:left="4320" w:hanging="360"/>
+      </w:pPr>
+      <w:rPr>
+        <w:rFonts w:ascii="Wingdings" w:hAnsi="Wingdings" w:hint="default"/>
+      </w:rPr>
+    </w:lvl>
+    <w:lvl w:ilvl="6" w:tplc="04090001" w:tentative="1">
+      <w:start w:val="1"/>
+      <w:numFmt w:val="bullet"/>
+      <w:lvlText w:val=""/>
+      <w:lvlJc w:val="left"/>
+      <w:pPr>
+        <w:ind w:left="5040" w:hanging="360"/>
+      </w:pPr>
+      <w:rPr>
+        <w:rFonts w:ascii="Symbol" w:hAnsi="Symbol" w:hint="default"/>
+      </w:rPr>
+    </w:lvl>
+    <w:lvl w:ilvl="7" w:tplc="04090003" w:tentative="1">
+      <w:start w:val="1"/>
+      <w:numFmt w:val="bullet"/>
+      <w:lvlText w:val="o"/>
+      <w:lvlJc w:val="left"/>
+      <w:pPr>
+        <w:ind w:left="5760" w:hanging="360"/>
+      </w:pPr>
+      <w:rPr>
+        <w:rFonts w:ascii="Courier New" w:hAnsi="Courier New" w:cs="Courier New" w:hint="default"/>
+      </w:rPr>
+    </w:lvl>
+    <w:lvl w:ilvl="8" w:tplc="04090005" w:tentative="1">
+      <w:start w:val="1"/>
+      <w:numFmt w:val="bullet"/>
+      <w:lvlText w:val=""/>
+      <w:lvlJc w:val="left"/>
+      <w:pPr>
+        <w:ind w:left="6480" w:hanging="360"/>
+      </w:pPr>
+      <w:rPr>
+        <w:rFonts w:ascii="Wingdings" w:hAnsi="Wingdings" w:hint="default"/>
+      </w:rPr>
+    </w:lvl>
+  </w:abstractNum>
+  <w:abstractNum w:abstractNumId="7" w15:restartNumberingAfterBreak="0">
     <w:nsid w:val="7CAC33BC"/>
     <w:multiLevelType w:val="hybridMultilevel"/>
     <w:tmpl w:val="F4A4FF4A"/>
@@ -3942,7 +3634,7 @@
     <w:abstractNumId w:val="4"/>
   </w:num>
   <w:num w:numId="2" w16cid:durableId="1811170835">
-    <w:abstractNumId w:val="6"/>
+    <w:abstractNumId w:val="7"/>
   </w:num>
   <w:num w:numId="3" w16cid:durableId="834876445">
     <w:abstractNumId w:val="2"/>
@@ -3959,11 +3651,14 @@
   <w:num w:numId="7" w16cid:durableId="1783063607">
     <w:abstractNumId w:val="3"/>
   </w:num>
+  <w:num w:numId="8" w16cid:durableId="913202371">
+    <w:abstractNumId w:val="6"/>
+  </w:num>
 </w:numbering>
 </file>
 
 <file path=word/styles.xml><?xml version="1.0" encoding="utf-8"?>
-<w:styles xmlns:mc="http://schemas.openxmlformats.org/markup-compatibility/2006" xmlns:r="http://schemas.openxmlformats.org/officeDocument/2006/relationships" xmlns:w="http://schemas.openxmlformats.org/wordprocessingml/2006/main" xmlns:w14="http://schemas.microsoft.com/office/word/2010/wordml" xmlns:w15="http://schemas.microsoft.com/office/word/2012/wordml" xmlns:w16cex="http://schemas.microsoft.com/office/word/2018/wordml/cex" xmlns:w16cid="http://schemas.microsoft.com/office/word/2016/wordml/cid" xmlns:w16="http://schemas.microsoft.com/office/word/2018/wordml" xmlns:w16sdtdh="http://schemas.microsoft.com/office/word/2020/wordml/sdtdatahash" xmlns:w16se="http://schemas.microsoft.com/office/word/2015/wordml/symex" mc:Ignorable="w14 w15 w16se w16cid w16 w16cex w16sdtdh">
+<w:styles xmlns:mc="http://schemas.openxmlformats.org/markup-compatibility/2006" xmlns:r="http://schemas.openxmlformats.org/officeDocument/2006/relationships" xmlns:w="http://schemas.openxmlformats.org/wordprocessingml/2006/main" xmlns:w14="http://schemas.microsoft.com/office/word/2010/wordml" xmlns:w15="http://schemas.microsoft.com/office/word/2012/wordml" xmlns:w16cex="http://schemas.microsoft.com/office/word/2018/wordml/cex" xmlns:w16cid="http://schemas.microsoft.com/office/word/2016/wordml/cid" xmlns:w16="http://schemas.microsoft.com/office/word/2018/wordml" xmlns:w16du="http://schemas.microsoft.com/office/word/2023/wordml/word16du" xmlns:w16sdtdh="http://schemas.microsoft.com/office/word/2020/wordml/sdtdatahash" xmlns:w16se="http://schemas.microsoft.com/office/word/2015/wordml/symex" mc:Ignorable="w14 w15 w16se w16cid w16 w16cex w16sdtdh w16du">
   <w:docDefaults>
     <w:rPrDefault>
       <w:rPr>

</xml_diff>

<commit_message>
Updated resume to include coding projects
</commit_message>
<xml_diff>
--- a/KennethMunk--Resume.docx
+++ b/KennethMunk--Resume.docx
@@ -40,12 +40,14 @@
     </w:p>
     <w:p/>
     <w:p>
+      <w:proofErr w:type="spellStart"/>
       <w:r>
         <w:t>Git</w:t>
       </w:r>
       <w:r>
         <w:t>hub</w:t>
       </w:r>
+      <w:proofErr w:type="spellEnd"/>
       <w:r>
         <w:t xml:space="preserve">: </w:t>
       </w:r>
@@ -121,17 +123,16 @@
         <w:t>Graduated Fall 2023</w:t>
       </w:r>
     </w:p>
+    <w:p/>
     <w:p>
       <w:pPr>
         <w:pStyle w:val="Heading2"/>
       </w:pPr>
-    </w:p>
-    <w:p>
-      <w:pPr>
-        <w:pStyle w:val="Heading2"/>
-      </w:pPr>
-      <w:r>
-        <w:t>Work Experience</w:t>
+      <w:r>
+        <w:t xml:space="preserve">Recent Public </w:t>
+      </w:r>
+      <w:r>
+        <w:t>Projects</w:t>
       </w:r>
     </w:p>
     <w:p>
@@ -139,30 +140,9 @@
         <w:pStyle w:val="Heading3"/>
       </w:pPr>
       <w:r>
-        <w:t>Simulation and IT Support Specialist</w:t>
-      </w:r>
-    </w:p>
-    <w:p>
-      <w:r>
-        <w:t>Chamberlain University – Adtalem Global Education – Sacramento Campus</w:t>
-      </w:r>
-    </w:p>
-    <w:p>
-      <w:r>
-        <w:t>10970 Sun Center Dr, Sacramento, CA 95670</w:t>
-      </w:r>
-    </w:p>
-    <w:p>
-      <w:r>
-        <w:t>May 2024 to Present</w:t>
-      </w:r>
-    </w:p>
-    <w:p>
-      <w:r>
-        <w:t>40-45 hours/week</w:t>
-      </w:r>
-    </w:p>
-    <w:p/>
+        <w:t>Project Dynamic Document</w:t>
+      </w:r>
+    </w:p>
     <w:p>
       <w:pPr>
         <w:rPr>
@@ -175,22 +155,432 @@
           <w:b/>
           <w:bCs/>
         </w:rPr>
-        <w:t>Accomplishments</w:t>
-      </w:r>
-    </w:p>
-    <w:p>
-      <w:pPr>
-        <w:pStyle w:val="ListParagraph"/>
-        <w:numPr>
-          <w:ilvl w:val="0"/>
-          <w:numId w:val="8"/>
-        </w:numPr>
+        <w:t xml:space="preserve">Tech Stack: </w:t>
+      </w:r>
+      <w:r>
+        <w:t>C#</w:t>
+      </w:r>
+      <w:r>
+        <w:t>/.NET</w:t>
+      </w:r>
+    </w:p>
+    <w:p>
+      <w:pPr>
         <w:rPr>
           <w:b/>
           <w:bCs/>
         </w:rPr>
       </w:pPr>
       <w:r>
+        <w:rPr>
+          <w:b/>
+          <w:bCs/>
+        </w:rPr>
+        <w:t>Objective</w:t>
+      </w:r>
+    </w:p>
+    <w:p>
+      <w:r>
+        <w:t>Develop a document library that enables the creation of text documents through a modular format.  The goal was to reduce the overhead involved with refactoring resumes by allowing for entire sections of documents to be moved around within the document before the document is exported as a PDF</w:t>
+      </w:r>
+    </w:p>
+    <w:p>
+      <w:r>
+        <w:rPr>
+          <w:b/>
+          <w:bCs/>
+        </w:rPr>
+        <w:t xml:space="preserve">Status: </w:t>
+      </w:r>
+      <w:r>
+        <w:t>Currently Abandoned</w:t>
+      </w:r>
+    </w:p>
+    <w:p>
+      <w:r>
+        <w:rPr>
+          <w:b/>
+          <w:bCs/>
+        </w:rPr>
+        <w:t xml:space="preserve">Status Reason: </w:t>
+      </w:r>
+      <w:r>
+        <w:t>Reward outcome was seen as no longer available due to employment market after 2022</w:t>
+      </w:r>
+    </w:p>
+    <w:p>
+      <w:r>
+        <w:rPr>
+          <w:b/>
+          <w:bCs/>
+        </w:rPr>
+        <w:t xml:space="preserve">Findings: </w:t>
+      </w:r>
+      <w:r>
+        <w:t>Learned about C# unit tests with Visual Studio much more in depth and the capabilities that the unit test process has while also identifying ways to efficiently test code by creating test classes that are themselves tested to ensure that expected inputs are completed.</w:t>
+      </w:r>
+    </w:p>
+    <w:p>
+      <w:r>
+        <w:rPr>
+          <w:b/>
+          <w:bCs/>
+        </w:rPr>
+        <w:t>Repository Link</w:t>
+      </w:r>
+      <w:r>
+        <w:rPr>
+          <w:b/>
+          <w:bCs/>
+        </w:rPr>
+        <w:t xml:space="preserve">: </w:t>
+      </w:r>
+      <w:hyperlink r:id="rId11" w:history="1">
+        <w:r>
+          <w:rPr>
+            <w:rStyle w:val="Hyperlink"/>
+          </w:rPr>
+          <w:t>https://github.com/KenMunk/Project_Dynamic_Document</w:t>
+        </w:r>
+      </w:hyperlink>
+      <w:r>
+        <w:t xml:space="preserve"> </w:t>
+      </w:r>
+      <w:r>
+        <w:br/>
+      </w:r>
+    </w:p>
+    <w:p>
+      <w:pPr>
+        <w:pStyle w:val="Heading3"/>
+      </w:pPr>
+      <w:r>
+        <w:t>Project Coinbase Bot</w:t>
+      </w:r>
+    </w:p>
+    <w:p>
+      <w:r>
+        <w:rPr>
+          <w:b/>
+          <w:bCs/>
+        </w:rPr>
+        <w:t>Tech Stack:</w:t>
+      </w:r>
+      <w:r>
+        <w:t xml:space="preserve"> MERN </w:t>
+      </w:r>
+      <w:r>
+        <w:t>(</w:t>
+      </w:r>
+      <w:proofErr w:type="spellStart"/>
+      <w:r>
+        <w:t>Mongodb</w:t>
+      </w:r>
+      <w:proofErr w:type="spellEnd"/>
+      <w:r>
+        <w:t>, Express, React Native)</w:t>
+      </w:r>
+    </w:p>
+    <w:p>
+      <w:pPr>
+        <w:rPr>
+          <w:b/>
+          <w:bCs/>
+        </w:rPr>
+      </w:pPr>
+      <w:r>
+        <w:rPr>
+          <w:b/>
+          <w:bCs/>
+        </w:rPr>
+        <w:t>Objective</w:t>
+      </w:r>
+    </w:p>
+    <w:p>
+      <w:r>
+        <w:t>Explore a means of aggregating currency data for on-site analysis for use as potential trade signals to capitalize on recurring patterns and to test hypothesis of trading.</w:t>
+      </w:r>
+    </w:p>
+    <w:p>
+      <w:r>
+        <w:rPr>
+          <w:b/>
+          <w:bCs/>
+        </w:rPr>
+        <w:t xml:space="preserve">Status: </w:t>
+      </w:r>
+      <w:r>
+        <w:t>Abandoned</w:t>
+      </w:r>
+    </w:p>
+    <w:p>
+      <w:r>
+        <w:rPr>
+          <w:b/>
+          <w:bCs/>
+        </w:rPr>
+        <w:t xml:space="preserve">Status Reason: </w:t>
+      </w:r>
+      <w:r>
+        <w:t>Abandoned due to shifting priorities due to this being a summer project</w:t>
+      </w:r>
+    </w:p>
+    <w:p>
+      <w:r>
+        <w:rPr>
+          <w:b/>
+          <w:bCs/>
+        </w:rPr>
+        <w:t xml:space="preserve">Findings: </w:t>
+      </w:r>
+      <w:r>
+        <w:t>It was found that a system such as this would best perform as a microservice architecture where the core services are handled on-prem to reduce costs while the external dashboard services are hosted externally while utilizing as little external data transfers and external data storage as possible giving myself the ability to monitor how my systems are operating from anywhere in the globe while also bypassing issues of port forwarding with cellular home internet services.</w:t>
+      </w:r>
+    </w:p>
+    <w:p>
+      <w:r>
+        <w:rPr>
+          <w:b/>
+          <w:bCs/>
+        </w:rPr>
+        <w:t>Repository Link:</w:t>
+      </w:r>
+      <w:r>
+        <w:rPr>
+          <w:b/>
+          <w:bCs/>
+        </w:rPr>
+        <w:t xml:space="preserve"> </w:t>
+      </w:r>
+      <w:hyperlink r:id="rId12" w:history="1">
+        <w:r>
+          <w:rPr>
+            <w:rStyle w:val="Hyperlink"/>
+          </w:rPr>
+          <w:t>https://github.com/KenMunk/Project_Coinbase_Bot</w:t>
+        </w:r>
+      </w:hyperlink>
+      <w:r>
+        <w:t xml:space="preserve"> </w:t>
+      </w:r>
+    </w:p>
+    <w:p/>
+    <w:p>
+      <w:pPr>
+        <w:spacing w:after="160" w:line="259" w:lineRule="auto"/>
+        <w:rPr>
+          <w:b/>
+          <w:bCs/>
+        </w:rPr>
+      </w:pPr>
+      <w:r>
+        <w:rPr>
+          <w:b/>
+          <w:bCs/>
+        </w:rPr>
+        <w:br w:type="page"/>
+      </w:r>
+    </w:p>
+    <w:p>
+      <w:pPr>
+        <w:pStyle w:val="Heading3"/>
+      </w:pPr>
+      <w:r>
+        <w:lastRenderedPageBreak/>
+        <w:t xml:space="preserve">Project </w:t>
+      </w:r>
+      <w:proofErr w:type="spellStart"/>
+      <w:r>
+        <w:t>Rezidenc</w:t>
+      </w:r>
+      <w:proofErr w:type="spellEnd"/>
+    </w:p>
+    <w:p>
+      <w:r>
+        <w:rPr>
+          <w:b/>
+          <w:bCs/>
+        </w:rPr>
+        <w:t>Tech Stack:</w:t>
+      </w:r>
+      <w:r>
+        <w:t xml:space="preserve"> MERN (</w:t>
+      </w:r>
+      <w:proofErr w:type="spellStart"/>
+      <w:r>
+        <w:t>Mongodb</w:t>
+      </w:r>
+      <w:proofErr w:type="spellEnd"/>
+      <w:r>
+        <w:t>, Express, React Native)</w:t>
+      </w:r>
+    </w:p>
+    <w:p>
+      <w:pPr>
+        <w:rPr>
+          <w:b/>
+          <w:bCs/>
+        </w:rPr>
+      </w:pPr>
+      <w:r>
+        <w:rPr>
+          <w:b/>
+          <w:bCs/>
+        </w:rPr>
+        <w:t>Objective:</w:t>
+      </w:r>
+    </w:p>
+    <w:p>
+      <w:r>
+        <w:t>Utilize</w:t>
+      </w:r>
+      <w:r>
+        <w:t xml:space="preserve"> the platform of the CSU Sacramento Computer Science Senior Project program to help a fellow student build out a proof of concept of their startup.  The goal of this app was to build a roommate collaboration app that would enable easier co-habitation for individuals.</w:t>
+      </w:r>
+    </w:p>
+    <w:p>
+      <w:r>
+        <w:rPr>
+          <w:b/>
+          <w:bCs/>
+        </w:rPr>
+        <w:t>Status:</w:t>
+      </w:r>
+      <w:r>
+        <w:rPr>
+          <w:b/>
+          <w:bCs/>
+        </w:rPr>
+        <w:t xml:space="preserve"> </w:t>
+      </w:r>
+      <w:r>
+        <w:t>Project proof of concept completed and handed off</w:t>
+      </w:r>
+    </w:p>
+    <w:p>
+      <w:r>
+        <w:rPr>
+          <w:b/>
+          <w:bCs/>
+        </w:rPr>
+        <w:t>Findings:</w:t>
+      </w:r>
+      <w:r>
+        <w:t xml:space="preserve"> Since this was my first experience with the MERN stack it was an overall learning experience of how </w:t>
+      </w:r>
+      <w:proofErr w:type="spellStart"/>
+      <w:r>
+        <w:t>Javascript</w:t>
+      </w:r>
+      <w:proofErr w:type="spellEnd"/>
+      <w:r>
+        <w:t>, React Native, MongoDB, and Express.js operate together.  Some of the tricks and patterns created or found for this project are still referenced in later projects like the configuration of the express.js server and the API call systems.</w:t>
+      </w:r>
+    </w:p>
+    <w:p>
+      <w:r>
+        <w:rPr>
+          <w:b/>
+          <w:bCs/>
+        </w:rPr>
+        <w:t>Repository link:</w:t>
+      </w:r>
+      <w:r>
+        <w:t xml:space="preserve"> </w:t>
+      </w:r>
+      <w:hyperlink r:id="rId13" w:history="1">
+        <w:r>
+          <w:rPr>
+            <w:rStyle w:val="Hyperlink"/>
+          </w:rPr>
+          <w:t>https://github.com/KenMunk/loud-backspace.github.io-Snapshot-</w:t>
+        </w:r>
+      </w:hyperlink>
+      <w:r>
+        <w:t xml:space="preserve"> </w:t>
+      </w:r>
+    </w:p>
+    <w:p>
+      <w:pPr>
+        <w:rPr>
+          <w:b/>
+          <w:bCs/>
+        </w:rPr>
+      </w:pPr>
+    </w:p>
+    <w:p>
+      <w:pPr>
+        <w:pStyle w:val="Heading2"/>
+      </w:pPr>
+      <w:r>
+        <w:t>Work Experience</w:t>
+      </w:r>
+    </w:p>
+    <w:p>
+      <w:pPr>
+        <w:pStyle w:val="Heading3"/>
+      </w:pPr>
+      <w:r>
+        <w:t>Simulation and IT Support Specialist</w:t>
+      </w:r>
+    </w:p>
+    <w:p>
+      <w:r>
+        <w:t xml:space="preserve">Chamberlain University – </w:t>
+      </w:r>
+      <w:proofErr w:type="spellStart"/>
+      <w:r>
+        <w:t>Adtalem</w:t>
+      </w:r>
+      <w:proofErr w:type="spellEnd"/>
+      <w:r>
+        <w:t xml:space="preserve"> Global Education – Sacramento Campus</w:t>
+      </w:r>
+    </w:p>
+    <w:p>
+      <w:r>
+        <w:t>10970 Sun Center Dr, Sacramento, CA 95670</w:t>
+      </w:r>
+    </w:p>
+    <w:p>
+      <w:r>
+        <w:t>May 2024 to Present</w:t>
+      </w:r>
+    </w:p>
+    <w:p>
+      <w:r>
+        <w:t>40-45 hours/week</w:t>
+      </w:r>
+    </w:p>
+    <w:p/>
+    <w:p>
+      <w:pPr>
+        <w:rPr>
+          <w:b/>
+          <w:bCs/>
+        </w:rPr>
+      </w:pPr>
+      <w:r>
+        <w:rPr>
+          <w:b/>
+          <w:bCs/>
+        </w:rPr>
+        <w:t>Accomplishments</w:t>
+      </w:r>
+    </w:p>
+    <w:p>
+      <w:pPr>
+        <w:pStyle w:val="ListParagraph"/>
+        <w:numPr>
+          <w:ilvl w:val="0"/>
+          <w:numId w:val="8"/>
+        </w:numPr>
+        <w:rPr>
+          <w:b/>
+          <w:bCs/>
+        </w:rPr>
+      </w:pPr>
+      <w:r>
         <w:t>Digitized equipment checkout systems for better equipment accountability</w:t>
       </w:r>
     </w:p>
@@ -322,7 +712,15 @@
         </w:rPr>
       </w:pPr>
       <w:r>
-        <w:t>Net result as been 0 redundant purchases when existing inventory can handle asks</w:t>
+        <w:t xml:space="preserve">Net result </w:t>
+      </w:r>
+      <w:proofErr w:type="spellStart"/>
+      <w:r>
+        <w:t>as</w:t>
+      </w:r>
+      <w:proofErr w:type="spellEnd"/>
+      <w:r>
+        <w:t xml:space="preserve"> been 0 redundant purchases when existing inventory can handle asks</w:t>
       </w:r>
     </w:p>
     <w:p>
@@ -450,8 +848,19 @@
         </w:rPr>
       </w:pPr>
       <w:r>
+        <w:t xml:space="preserve">Transitioned campus equipment from using Windows 10 to Windows 11 using a combination of SCCM, Windows Autopilot, and in-place upgrades depending on the use case and the hardware </w:t>
+      </w:r>
+      <w:r>
         <w:lastRenderedPageBreak/>
-        <w:t>Transitioned campus equipment from using Windows 10 to Windows 11 using a combination of SCCM, Windows Autopilot, and in-place upgrades depending on the use case and the hardware health.  Equipment that were heavily aged were given small hardware upgrades to keep them viable until their scheduled refresh date.</w:t>
+        <w:t xml:space="preserve">health.  Equipment that </w:t>
+      </w:r>
+      <w:proofErr w:type="gramStart"/>
+      <w:r>
+        <w:t>were</w:t>
+      </w:r>
+      <w:proofErr w:type="gramEnd"/>
+      <w:r>
+        <w:t xml:space="preserve"> heavily aged were given small hardware upgrades to keep them viable until their scheduled refresh date.</w:t>
       </w:r>
     </w:p>
     <w:p>
@@ -478,7 +887,15 @@
         </w:numPr>
       </w:pPr>
       <w:r>
-        <w:t>Troubleshooting networking issues with simulation equipment including but not limited to SimMan3G, SimPad Plus, CAE Lucina, and other equipment.</w:t>
+        <w:t xml:space="preserve">Troubleshooting networking issues with simulation equipment including but not limited to SimMan3G, </w:t>
+      </w:r>
+      <w:proofErr w:type="spellStart"/>
+      <w:r>
+        <w:t>SimPad</w:t>
+      </w:r>
+      <w:proofErr w:type="spellEnd"/>
+      <w:r>
+        <w:t xml:space="preserve"> Plus, CAE Lucina, and other equipment.</w:t>
       </w:r>
     </w:p>
     <w:p>
@@ -580,7 +997,15 @@
         </w:numPr>
       </w:pPr>
       <w:r>
-        <w:t>Maintain campus printers including but not limited to, enterprise level HP printers, office grade HP printers, DataCard Badge printers, and Brother P-Touch series label makers.</w:t>
+        <w:t xml:space="preserve">Maintain campus printers including but not limited to, enterprise level HP printers, office grade HP printers, </w:t>
+      </w:r>
+      <w:proofErr w:type="spellStart"/>
+      <w:r>
+        <w:t>DataCard</w:t>
+      </w:r>
+      <w:proofErr w:type="spellEnd"/>
+      <w:r>
+        <w:t xml:space="preserve"> Badge printers, and Brother P-Touch series label makers.</w:t>
       </w:r>
     </w:p>
     <w:p>
@@ -801,8 +1226,13 @@
         <w:t xml:space="preserve"> and documentation</w:t>
       </w:r>
       <w:r>
-        <w:t xml:space="preserve"> that make it possible for non-technical staff to self service</w:t>
-      </w:r>
+        <w:t xml:space="preserve"> that make it possible for non-technical staff to </w:t>
+      </w:r>
+      <w:proofErr w:type="spellStart"/>
+      <w:r>
+        <w:t>self service</w:t>
+      </w:r>
+      <w:proofErr w:type="spellEnd"/>
       <w:r>
         <w:t xml:space="preserve"> reducing overall ticket volume by 80%</w:t>
       </w:r>
@@ -846,11 +1276,26 @@
         </w:numPr>
       </w:pPr>
       <w:r>
+        <w:t>Builds a library of solutions for the local community</w:t>
+      </w:r>
+      <w:r>
+        <w:t xml:space="preserve"> reducing time to solution by at least 70%</w:t>
+      </w:r>
+    </w:p>
+    <w:p>
+      <w:pPr>
+        <w:pStyle w:val="ListParagraph"/>
+        <w:numPr>
+          <w:ilvl w:val="0"/>
+          <w:numId w:val="2"/>
+        </w:numPr>
+      </w:pPr>
+      <w:r>
         <w:lastRenderedPageBreak/>
-        <w:t>Builds a library of solutions for the local community</w:t>
-      </w:r>
-      <w:r>
-        <w:t xml:space="preserve"> reducing time to solution by at least 70%</w:t>
+        <w:t>Repair the campus perception of IT services by learning about the communities being served</w:t>
+      </w:r>
+      <w:r>
+        <w:t xml:space="preserve"> and tailoring service experiences to the needs of those communities</w:t>
       </w:r>
     </w:p>
     <w:p>
@@ -862,10 +1307,57 @@
         </w:numPr>
       </w:pPr>
       <w:r>
-        <w:t>Repair the campus perception of IT services by learning about the communities being served</w:t>
-      </w:r>
-      <w:r>
-        <w:t xml:space="preserve"> and tailoring service experiences to the needs of those communities</w:t>
+        <w:t>And more</w:t>
+      </w:r>
+    </w:p>
+    <w:p>
+      <w:pPr>
+        <w:pStyle w:val="Heading4"/>
+      </w:pPr>
+      <w:r>
+        <w:t>Internal Facing IT</w:t>
+      </w:r>
+    </w:p>
+    <w:p>
+      <w:pPr>
+        <w:pStyle w:val="ListParagraph"/>
+        <w:numPr>
+          <w:ilvl w:val="0"/>
+          <w:numId w:val="3"/>
+        </w:numPr>
+      </w:pPr>
+      <w:r>
+        <w:t>Explores and implements new solutions to improve reliability by adding redundancies</w:t>
+      </w:r>
+    </w:p>
+    <w:p>
+      <w:pPr>
+        <w:pStyle w:val="ListParagraph"/>
+        <w:numPr>
+          <w:ilvl w:val="0"/>
+          <w:numId w:val="3"/>
+        </w:numPr>
+      </w:pPr>
+      <w:r>
+        <w:t>Automates systems using Service-Now Flows and scripting to eliminate inefficiencies</w:t>
+      </w:r>
+      <w:r>
+        <w:t xml:space="preserve"> saving time by at least 30%</w:t>
+      </w:r>
+    </w:p>
+    <w:p>
+      <w:pPr>
+        <w:pStyle w:val="ListParagraph"/>
+        <w:numPr>
+          <w:ilvl w:val="0"/>
+          <w:numId w:val="3"/>
+        </w:numPr>
+      </w:pPr>
+      <w:r>
+        <w:t>Agent of procedural shifts that eliminate unnecessary resource blocks</w:t>
+      </w:r>
+      <w:r>
+        <w:t xml:space="preserve"> reducing time to delivery by up to 95% and reducing time to solution by up to 99%</w:t>
       </w:r>
     </w:p>
     <w:p>
@@ -877,57 +1369,90 @@
         </w:numPr>
       </w:pPr>
       <w:r>
+        <w:t xml:space="preserve">Continuously self-improving personal performance with </w:t>
+      </w:r>
+      <w:proofErr w:type="spellStart"/>
+      <w:r>
+        <w:t>DevOPs</w:t>
+      </w:r>
+      <w:proofErr w:type="spellEnd"/>
+      <w:r>
+        <w:t xml:space="preserve"> tool called Click Up</w:t>
+      </w:r>
+      <w:r>
+        <w:t xml:space="preserve"> using a Kanban approach</w:t>
+      </w:r>
+    </w:p>
+    <w:p>
+      <w:pPr>
+        <w:pStyle w:val="ListParagraph"/>
+        <w:numPr>
+          <w:ilvl w:val="0"/>
+          <w:numId w:val="2"/>
+        </w:numPr>
+      </w:pPr>
+      <w:r>
         <w:t>And more</w:t>
       </w:r>
     </w:p>
+    <w:p/>
     <w:p>
       <w:pPr>
         <w:pStyle w:val="Heading4"/>
       </w:pPr>
       <w:r>
-        <w:t>Internal Facing IT</w:t>
-      </w:r>
-    </w:p>
-    <w:p>
-      <w:pPr>
-        <w:pStyle w:val="ListParagraph"/>
-        <w:numPr>
-          <w:ilvl w:val="0"/>
-          <w:numId w:val="3"/>
-        </w:numPr>
-      </w:pPr>
-      <w:r>
-        <w:t>Explores and implements new solutions to improve reliability by adding redundancies</w:t>
-      </w:r>
-    </w:p>
-    <w:p>
-      <w:pPr>
-        <w:pStyle w:val="ListParagraph"/>
-        <w:numPr>
-          <w:ilvl w:val="0"/>
-          <w:numId w:val="3"/>
-        </w:numPr>
-      </w:pPr>
-      <w:r>
-        <w:t>Automates systems using Service-Now Flows and scripting to eliminate inefficiencies</w:t>
-      </w:r>
-      <w:r>
-        <w:t xml:space="preserve"> saving time by at least 30%</w:t>
-      </w:r>
-    </w:p>
-    <w:p>
-      <w:pPr>
-        <w:pStyle w:val="ListParagraph"/>
-        <w:numPr>
-          <w:ilvl w:val="0"/>
-          <w:numId w:val="3"/>
-        </w:numPr>
-      </w:pPr>
-      <w:r>
-        <w:t>Agent of procedural shifts that eliminate unnecessary resource blocks</w:t>
-      </w:r>
-      <w:r>
-        <w:t xml:space="preserve"> reducing time to delivery by up to 95% and reducing time to solution by up to 99%</w:t>
+        <w:t>Event Technology Provider</w:t>
+      </w:r>
+    </w:p>
+    <w:p>
+      <w:pPr>
+        <w:pStyle w:val="ListParagraph"/>
+        <w:numPr>
+          <w:ilvl w:val="0"/>
+          <w:numId w:val="4"/>
+        </w:numPr>
+      </w:pPr>
+      <w:r>
+        <w:t>Manages and prepares equipment necessary for running events</w:t>
+      </w:r>
+    </w:p>
+    <w:p>
+      <w:pPr>
+        <w:pStyle w:val="ListParagraph"/>
+        <w:numPr>
+          <w:ilvl w:val="0"/>
+          <w:numId w:val="4"/>
+        </w:numPr>
+      </w:pPr>
+      <w:r>
+        <w:t>Evaluates equipment readiness based on event descriptions</w:t>
+      </w:r>
+    </w:p>
+    <w:p>
+      <w:pPr>
+        <w:pStyle w:val="ListParagraph"/>
+        <w:numPr>
+          <w:ilvl w:val="0"/>
+          <w:numId w:val="4"/>
+        </w:numPr>
+      </w:pPr>
+      <w:r>
+        <w:t>Explores additional hardware solutions to enable better event facilitation</w:t>
+      </w:r>
+    </w:p>
+    <w:p>
+      <w:pPr>
+        <w:pStyle w:val="ListParagraph"/>
+        <w:numPr>
+          <w:ilvl w:val="0"/>
+          <w:numId w:val="4"/>
+        </w:numPr>
+      </w:pPr>
+      <w:r>
+        <w:t>Prepared documentation on event technology preparation and usage making it possible to accelerate event prep by at least 50%</w:t>
+      </w:r>
+      <w:r>
+        <w:t xml:space="preserve"> while scaling improvements with the number of people on the crew</w:t>
       </w:r>
     </w:p>
     <w:p>
@@ -939,16 +1464,7 @@
         </w:numPr>
       </w:pPr>
       <w:r>
-        <w:t xml:space="preserve">Continuously self-improving personal performance with </w:t>
-      </w:r>
-      <w:r>
-        <w:t>DevOPs</w:t>
-      </w:r>
-      <w:r>
-        <w:t xml:space="preserve"> tool called Click Up</w:t>
-      </w:r>
-      <w:r>
-        <w:t xml:space="preserve"> using a Kanban approach</w:t>
+        <w:t>Designed a single cart event system to consolidate all event hardware into one ecosystem saving equipment gathering time by 90%</w:t>
       </w:r>
     </w:p>
     <w:p>
@@ -963,299 +1479,215 @@
         <w:t>And more</w:t>
       </w:r>
     </w:p>
+    <w:p>
+      <w:pPr>
+        <w:pStyle w:val="ListParagraph"/>
+      </w:pPr>
+    </w:p>
+    <w:p>
+      <w:pPr>
+        <w:pStyle w:val="Heading4"/>
+      </w:pPr>
+      <w:r>
+        <w:t>Equipment Manager</w:t>
+      </w:r>
+    </w:p>
+    <w:p>
+      <w:pPr>
+        <w:pStyle w:val="ListParagraph"/>
+        <w:numPr>
+          <w:ilvl w:val="0"/>
+          <w:numId w:val="5"/>
+        </w:numPr>
+      </w:pPr>
+      <w:r>
+        <w:t>Buil</w:t>
+      </w:r>
+      <w:r>
+        <w:t>t</w:t>
+      </w:r>
+      <w:r>
+        <w:t xml:space="preserve"> up automated systems to make campus inventory management sustainable</w:t>
+      </w:r>
+      <w:r>
+        <w:t xml:space="preserve"> saving 50% of time spent on inventory management</w:t>
+      </w:r>
+    </w:p>
+    <w:p>
+      <w:pPr>
+        <w:pStyle w:val="ListParagraph"/>
+        <w:numPr>
+          <w:ilvl w:val="0"/>
+          <w:numId w:val="5"/>
+        </w:numPr>
+      </w:pPr>
+      <w:r>
+        <w:t xml:space="preserve">Built a tool using </w:t>
+      </w:r>
+      <w:r>
+        <w:t>PowerShell</w:t>
+      </w:r>
+      <w:r>
+        <w:t xml:space="preserve"> and batch scripting to streamline exam laptop refreshes</w:t>
+      </w:r>
+      <w:r>
+        <w:t xml:space="preserve"> saving 80% of time spent on updates and refreshes</w:t>
+      </w:r>
+    </w:p>
+    <w:p>
+      <w:pPr>
+        <w:pStyle w:val="ListParagraph"/>
+        <w:numPr>
+          <w:ilvl w:val="0"/>
+          <w:numId w:val="2"/>
+        </w:numPr>
+      </w:pPr>
+      <w:r>
+        <w:t>Images laptops with Windows or MacOS using WinPE or JAMF</w:t>
+      </w:r>
+    </w:p>
+    <w:p>
+      <w:pPr>
+        <w:pStyle w:val="ListParagraph"/>
+        <w:numPr>
+          <w:ilvl w:val="0"/>
+          <w:numId w:val="2"/>
+        </w:numPr>
+      </w:pPr>
+      <w:r>
+        <w:t>And more</w:t>
+      </w:r>
+    </w:p>
+    <w:p>
+      <w:pPr>
+        <w:ind w:left="360"/>
+      </w:pPr>
+    </w:p>
+    <w:p>
+      <w:pPr>
+        <w:pStyle w:val="Heading3"/>
+      </w:pPr>
+      <w:r>
+        <w:t>IT Student Assistant</w:t>
+      </w:r>
+    </w:p>
+    <w:p>
+      <w:r>
+        <w:t>California State University Sacramento</w:t>
+      </w:r>
+    </w:p>
+    <w:p>
+      <w:r>
+        <w:rPr>
+          <w:rStyle w:val="lrzxr"/>
+        </w:rPr>
+        <w:t>6000 J St, Sacramento, CA 95819</w:t>
+      </w:r>
+    </w:p>
+    <w:p>
+      <w:r>
+        <w:t xml:space="preserve">November 2021 to </w:t>
+      </w:r>
+      <w:r>
+        <w:t>June 2022</w:t>
+      </w:r>
+    </w:p>
+    <w:p>
+      <w:r>
+        <w:t>8-10 hours/week</w:t>
+      </w:r>
+    </w:p>
     <w:p/>
     <w:p>
       <w:pPr>
         <w:pStyle w:val="Heading4"/>
       </w:pPr>
       <w:r>
-        <w:t>Event Technology Provider</w:t>
-      </w:r>
-    </w:p>
-    <w:p>
-      <w:pPr>
-        <w:pStyle w:val="ListParagraph"/>
-        <w:numPr>
-          <w:ilvl w:val="0"/>
-          <w:numId w:val="4"/>
-        </w:numPr>
-      </w:pPr>
-      <w:r>
-        <w:t>Manages and prepares equipment necessary for running events</w:t>
-      </w:r>
-    </w:p>
-    <w:p>
-      <w:pPr>
-        <w:pStyle w:val="ListParagraph"/>
-        <w:numPr>
-          <w:ilvl w:val="0"/>
-          <w:numId w:val="4"/>
-        </w:numPr>
-      </w:pPr>
-      <w:r>
-        <w:t>Evaluates equipment readiness based on event descriptions</w:t>
-      </w:r>
-    </w:p>
-    <w:p>
-      <w:pPr>
-        <w:pStyle w:val="ListParagraph"/>
-        <w:numPr>
-          <w:ilvl w:val="0"/>
-          <w:numId w:val="4"/>
-        </w:numPr>
-      </w:pPr>
-      <w:r>
-        <w:t>Explores additional hardware solutions to enable better event facilitation</w:t>
-      </w:r>
-    </w:p>
-    <w:p>
-      <w:pPr>
-        <w:pStyle w:val="ListParagraph"/>
-        <w:numPr>
-          <w:ilvl w:val="0"/>
-          <w:numId w:val="4"/>
-        </w:numPr>
-      </w:pPr>
-      <w:r>
-        <w:t>Prepared documentation on event technology preparation and usage making it possible to accelerate event prep by at least 50%</w:t>
-      </w:r>
-      <w:r>
-        <w:t xml:space="preserve"> while scaling improvements with the number of people on the crew</w:t>
-      </w:r>
-    </w:p>
-    <w:p>
-      <w:pPr>
-        <w:pStyle w:val="ListParagraph"/>
-        <w:numPr>
-          <w:ilvl w:val="0"/>
-          <w:numId w:val="2"/>
-        </w:numPr>
-      </w:pPr>
-      <w:r>
-        <w:t>Designed a single cart event system to consolidate all event hardware into one ecosystem saving equipment gathering time by 90%</w:t>
-      </w:r>
-    </w:p>
-    <w:p>
-      <w:pPr>
-        <w:pStyle w:val="ListParagraph"/>
-        <w:numPr>
-          <w:ilvl w:val="0"/>
-          <w:numId w:val="2"/>
-        </w:numPr>
-      </w:pPr>
-      <w:r>
-        <w:t>And more</w:t>
-      </w:r>
-    </w:p>
-    <w:p>
-      <w:pPr>
-        <w:pStyle w:val="ListParagraph"/>
-      </w:pPr>
-    </w:p>
+        <w:t>Customer facing IT</w:t>
+      </w:r>
+    </w:p>
+    <w:p>
+      <w:pPr>
+        <w:pStyle w:val="ListParagraph"/>
+        <w:numPr>
+          <w:ilvl w:val="0"/>
+          <w:numId w:val="1"/>
+        </w:numPr>
+      </w:pPr>
+      <w:r>
+        <w:t>Interview</w:t>
+      </w:r>
+      <w:r>
+        <w:t>s</w:t>
+      </w:r>
+      <w:r>
+        <w:t xml:space="preserve"> client faculty or staff </w:t>
+      </w:r>
+      <w:r>
+        <w:t>on their current case to discover known and unknown customer needs</w:t>
+      </w:r>
+    </w:p>
+    <w:p>
+      <w:pPr>
+        <w:pStyle w:val="ListParagraph"/>
+        <w:numPr>
+          <w:ilvl w:val="0"/>
+          <w:numId w:val="1"/>
+        </w:numPr>
+      </w:pPr>
+      <w:r>
+        <w:t>Coordinate</w:t>
+      </w:r>
+      <w:r>
+        <w:t>s</w:t>
+      </w:r>
+      <w:r>
+        <w:t xml:space="preserve"> with clients to ensure that deployments are less painful</w:t>
+      </w:r>
+    </w:p>
+    <w:p>
+      <w:pPr>
+        <w:pStyle w:val="ListParagraph"/>
+        <w:numPr>
+          <w:ilvl w:val="0"/>
+          <w:numId w:val="1"/>
+        </w:numPr>
+      </w:pPr>
+      <w:r>
+        <w:t>Learn</w:t>
+      </w:r>
+      <w:r>
+        <w:t>s</w:t>
+      </w:r>
+      <w:r>
+        <w:t xml:space="preserve"> about solution spaces for clients before deploying solutions</w:t>
+      </w:r>
+    </w:p>
+    <w:p>
+      <w:pPr>
+        <w:pStyle w:val="ListParagraph"/>
+        <w:numPr>
+          <w:ilvl w:val="0"/>
+          <w:numId w:val="1"/>
+        </w:numPr>
+      </w:pPr>
+      <w:r>
+        <w:t>Maintain</w:t>
+      </w:r>
+      <w:r>
+        <w:t>s</w:t>
+      </w:r>
+      <w:r>
+        <w:t xml:space="preserve"> positive client relationships to build an open channel of communication between the department and its client base</w:t>
+      </w:r>
+    </w:p>
+    <w:p/>
     <w:p>
       <w:pPr>
         <w:pStyle w:val="Heading4"/>
       </w:pPr>
       <w:r>
-        <w:t>Equipment Manager</w:t>
-      </w:r>
-    </w:p>
-    <w:p>
-      <w:pPr>
-        <w:pStyle w:val="ListParagraph"/>
-        <w:numPr>
-          <w:ilvl w:val="0"/>
-          <w:numId w:val="5"/>
-        </w:numPr>
-      </w:pPr>
-      <w:r>
-        <w:t>Buil</w:t>
-      </w:r>
-      <w:r>
-        <w:t>t</w:t>
-      </w:r>
-      <w:r>
-        <w:t xml:space="preserve"> up automated systems to make campus inventory management sustainable</w:t>
-      </w:r>
-      <w:r>
-        <w:t xml:space="preserve"> saving 50% of time spent on inventory management</w:t>
-      </w:r>
-    </w:p>
-    <w:p>
-      <w:pPr>
-        <w:pStyle w:val="ListParagraph"/>
-        <w:numPr>
-          <w:ilvl w:val="0"/>
-          <w:numId w:val="5"/>
-        </w:numPr>
-      </w:pPr>
-      <w:r>
-        <w:t xml:space="preserve">Built a tool using </w:t>
-      </w:r>
-      <w:r>
-        <w:t>PowerShell</w:t>
-      </w:r>
-      <w:r>
-        <w:t xml:space="preserve"> and batch scripting to streamline exam laptop refreshes</w:t>
-      </w:r>
-      <w:r>
-        <w:t xml:space="preserve"> saving 80% of time spent on updates and refreshes</w:t>
-      </w:r>
-    </w:p>
-    <w:p>
-      <w:pPr>
-        <w:pStyle w:val="ListParagraph"/>
-        <w:numPr>
-          <w:ilvl w:val="0"/>
-          <w:numId w:val="2"/>
-        </w:numPr>
-      </w:pPr>
-      <w:r>
-        <w:t>Images laptops with Windows or MacOS using WinPE or JAMF</w:t>
-      </w:r>
-    </w:p>
-    <w:p>
-      <w:pPr>
-        <w:pStyle w:val="ListParagraph"/>
-        <w:numPr>
-          <w:ilvl w:val="0"/>
-          <w:numId w:val="2"/>
-        </w:numPr>
-      </w:pPr>
-      <w:r>
-        <w:t>And more</w:t>
-      </w:r>
-    </w:p>
-    <w:p>
-      <w:pPr>
-        <w:ind w:left="360"/>
-      </w:pPr>
-    </w:p>
-    <w:p>
-      <w:pPr>
-        <w:pStyle w:val="Heading3"/>
-      </w:pPr>
-      <w:r>
-        <w:t>IT Student Assistant</w:t>
-      </w:r>
-    </w:p>
-    <w:p>
-      <w:r>
-        <w:t>California State University Sacramento</w:t>
-      </w:r>
-    </w:p>
-    <w:p>
-      <w:r>
-        <w:rPr>
-          <w:rStyle w:val="lrzxr"/>
-        </w:rPr>
-        <w:t>6000 J St, Sacramento, CA 95819</w:t>
-      </w:r>
-    </w:p>
-    <w:p>
-      <w:r>
-        <w:t xml:space="preserve">November 2021 to </w:t>
-      </w:r>
-      <w:r>
-        <w:t>June 2022</w:t>
-      </w:r>
-    </w:p>
-    <w:p>
-      <w:r>
-        <w:t>8-10 hours/week</w:t>
-      </w:r>
-    </w:p>
-    <w:p/>
-    <w:p>
-      <w:pPr>
-        <w:pStyle w:val="Heading4"/>
-      </w:pPr>
-      <w:r>
-        <w:t>Customer facing IT</w:t>
-      </w:r>
-    </w:p>
-    <w:p>
-      <w:pPr>
-        <w:pStyle w:val="ListParagraph"/>
-        <w:numPr>
-          <w:ilvl w:val="0"/>
-          <w:numId w:val="1"/>
-        </w:numPr>
-      </w:pPr>
-      <w:r>
-        <w:t>Interview</w:t>
-      </w:r>
-      <w:r>
-        <w:t>s</w:t>
-      </w:r>
-      <w:r>
-        <w:t xml:space="preserve"> client faculty or staff </w:t>
-      </w:r>
-      <w:r>
-        <w:t>on their current case to discover known and unknown customer needs</w:t>
-      </w:r>
-    </w:p>
-    <w:p>
-      <w:pPr>
-        <w:pStyle w:val="ListParagraph"/>
-        <w:numPr>
-          <w:ilvl w:val="0"/>
-          <w:numId w:val="1"/>
-        </w:numPr>
-      </w:pPr>
-      <w:r>
-        <w:t>Coordinate</w:t>
-      </w:r>
-      <w:r>
-        <w:t>s</w:t>
-      </w:r>
-      <w:r>
-        <w:t xml:space="preserve"> with clients to ensure that deployments are less painful</w:t>
-      </w:r>
-    </w:p>
-    <w:p>
-      <w:pPr>
-        <w:pStyle w:val="ListParagraph"/>
-        <w:numPr>
-          <w:ilvl w:val="0"/>
-          <w:numId w:val="1"/>
-        </w:numPr>
-      </w:pPr>
-      <w:r>
-        <w:t>Learn</w:t>
-      </w:r>
-      <w:r>
-        <w:t>s</w:t>
-      </w:r>
-      <w:r>
-        <w:t xml:space="preserve"> about solution spaces for clients before deploying solutions</w:t>
-      </w:r>
-    </w:p>
-    <w:p>
-      <w:pPr>
-        <w:pStyle w:val="ListParagraph"/>
-        <w:numPr>
-          <w:ilvl w:val="0"/>
-          <w:numId w:val="1"/>
-        </w:numPr>
-      </w:pPr>
-      <w:r>
         <w:lastRenderedPageBreak/>
-        <w:t>Maintain</w:t>
-      </w:r>
-      <w:r>
-        <w:t>s</w:t>
-      </w:r>
-      <w:r>
-        <w:t xml:space="preserve"> positive client relationships to build an open channel of communication between the department and its client base</w:t>
-      </w:r>
-    </w:p>
-    <w:p/>
-    <w:p>
-      <w:pPr>
-        <w:pStyle w:val="Heading4"/>
-      </w:pPr>
-      <w:r>
         <w:t>Internal facing IT</w:t>
       </w:r>
       <w:r>
@@ -1322,7 +1754,15 @@
         <w:t xml:space="preserve"> tasks like license conversions</w:t>
       </w:r>
       <w:r>
-        <w:t xml:space="preserve"> using Powershell and Batch saving 90% of time spent</w:t>
+        <w:t xml:space="preserve"> using </w:t>
+      </w:r>
+      <w:proofErr w:type="spellStart"/>
+      <w:r>
+        <w:t>Powershell</w:t>
+      </w:r>
+      <w:proofErr w:type="spellEnd"/>
+      <w:r>
+        <w:t xml:space="preserve"> and Batch saving 90% of time spent</w:t>
       </w:r>
     </w:p>
     <w:p/>
@@ -1582,7 +2022,23 @@
         </w:numPr>
       </w:pPr>
       <w:r>
-        <w:t>Debugged software with tools like winDBG, winSDK, event logs, and other software tools</w:t>
+        <w:t xml:space="preserve">Debugged software with tools like </w:t>
+      </w:r>
+      <w:proofErr w:type="spellStart"/>
+      <w:r>
+        <w:t>winDBG</w:t>
+      </w:r>
+      <w:proofErr w:type="spellEnd"/>
+      <w:r>
+        <w:t xml:space="preserve">, </w:t>
+      </w:r>
+      <w:proofErr w:type="spellStart"/>
+      <w:r>
+        <w:t>winSDK</w:t>
+      </w:r>
+      <w:proofErr w:type="spellEnd"/>
+      <w:r>
+        <w:t>, event logs, and other software tools</w:t>
       </w:r>
     </w:p>
     <w:p>
@@ -1594,31 +2050,31 @@
         </w:numPr>
       </w:pPr>
       <w:r>
+        <w:t>Analyzed code of third-party software based on the results produced from hardware debugging and event logs</w:t>
+      </w:r>
+    </w:p>
+    <w:p>
+      <w:pPr>
+        <w:pStyle w:val="ListParagraph"/>
+        <w:numPr>
+          <w:ilvl w:val="0"/>
+          <w:numId w:val="1"/>
+        </w:numPr>
+      </w:pPr>
+      <w:r>
+        <w:t>Created detailed documentation of replication activities to isolate issues to their core</w:t>
+      </w:r>
+    </w:p>
+    <w:p>
+      <w:pPr>
+        <w:pStyle w:val="ListParagraph"/>
+        <w:numPr>
+          <w:ilvl w:val="0"/>
+          <w:numId w:val="1"/>
+        </w:numPr>
+      </w:pPr>
+      <w:r>
         <w:lastRenderedPageBreak/>
-        <w:t>Analyzed code of third-party software based on the results produced from hardware debugging and event logs</w:t>
-      </w:r>
-    </w:p>
-    <w:p>
-      <w:pPr>
-        <w:pStyle w:val="ListParagraph"/>
-        <w:numPr>
-          <w:ilvl w:val="0"/>
-          <w:numId w:val="1"/>
-        </w:numPr>
-      </w:pPr>
-      <w:r>
-        <w:t>Created detailed documentation of replication activities to isolate issues to their core</w:t>
-      </w:r>
-    </w:p>
-    <w:p>
-      <w:pPr>
-        <w:pStyle w:val="ListParagraph"/>
-        <w:numPr>
-          <w:ilvl w:val="0"/>
-          <w:numId w:val="1"/>
-        </w:numPr>
-      </w:pPr>
-      <w:r>
         <w:t xml:space="preserve">Relayed information to individual points of contact to ensure that relevant specialists are involved </w:t>
       </w:r>
     </w:p>
@@ -1645,9 +2101,11 @@
       <w:r>
         <w:t xml:space="preserve">Example: </w:t>
       </w:r>
+      <w:proofErr w:type="gramStart"/>
       <w:r>
         <w:t>open source</w:t>
       </w:r>
+      <w:proofErr w:type="gramEnd"/>
       <w:r>
         <w:t xml:space="preserve"> extracting utilities coded with a combination of python/</w:t>
       </w:r>
@@ -1742,7 +2200,23 @@
         </w:numPr>
       </w:pPr>
       <w:r>
-        <w:t>Developed a powershell script to organize messy json data into a more human friendly form</w:t>
+        <w:t xml:space="preserve">Developed a </w:t>
+      </w:r>
+      <w:proofErr w:type="spellStart"/>
+      <w:r>
+        <w:t>powershell</w:t>
+      </w:r>
+      <w:proofErr w:type="spellEnd"/>
+      <w:r>
+        <w:t xml:space="preserve"> script to organize messy </w:t>
+      </w:r>
+      <w:proofErr w:type="spellStart"/>
+      <w:r>
+        <w:t>json</w:t>
+      </w:r>
+      <w:proofErr w:type="spellEnd"/>
+      <w:r>
+        <w:t xml:space="preserve"> data into a more human friendly form</w:t>
       </w:r>
     </w:p>
     <w:p>
@@ -1754,7 +2228,15 @@
         </w:numPr>
       </w:pPr>
       <w:r>
-        <w:t>Developed a powershell script to convert bulk JSON data into status reports with little human interaction</w:t>
+        <w:t xml:space="preserve">Developed a </w:t>
+      </w:r>
+      <w:proofErr w:type="spellStart"/>
+      <w:r>
+        <w:t>powershell</w:t>
+      </w:r>
+      <w:proofErr w:type="spellEnd"/>
+      <w:r>
+        <w:t xml:space="preserve"> script to convert bulk JSON data into status reports with little human interaction</w:t>
       </w:r>
       <w:r>
         <w:t xml:space="preserve"> saving time spent on reporting by 80%</w:t>
@@ -1803,8 +2285,13 @@
       </w:r>
     </w:p>
     <w:p>
-      <w:r>
-        <w:t>ReConext formerly Teleplan International</w:t>
+      <w:proofErr w:type="spellStart"/>
+      <w:r>
+        <w:t>ReConext</w:t>
+      </w:r>
+      <w:proofErr w:type="spellEnd"/>
+      <w:r>
+        <w:t xml:space="preserve"> formerly Teleplan International</w:t>
       </w:r>
     </w:p>
     <w:p>
@@ -1884,7 +2371,15 @@
         </w:numPr>
       </w:pPr>
       <w:r>
-        <w:t>Developed and refined tools in Python, Batch, and Powershell to accelerate the documentation process. (Saved an average of 5 days per unit)</w:t>
+        <w:t xml:space="preserve">Developed and refined tools in Python, Batch, and </w:t>
+      </w:r>
+      <w:proofErr w:type="spellStart"/>
+      <w:r>
+        <w:t>Powershell</w:t>
+      </w:r>
+      <w:proofErr w:type="spellEnd"/>
+      <w:r>
+        <w:t xml:space="preserve"> to accelerate the documentation process. (Saved an average of 5 days per unit)</w:t>
       </w:r>
     </w:p>
     <w:p>
@@ -1938,14 +2433,6 @@
           <w:ilvl w:val="0"/>
           <w:numId w:val="1"/>
         </w:numPr>
-      </w:pPr>
-      <w:r>
-        <w:t>Attempted to draft an extension of the automation project that would enable more flexibility for fast paced changes slated to occur within the department.</w:t>
-      </w:r>
-    </w:p>
-    <w:p/>
-    <w:p>
-      <w:pPr>
         <w:spacing w:after="160" w:line="259" w:lineRule="auto"/>
         <w:rPr>
           <w:rFonts w:asciiTheme="majorHAnsi" w:eastAsiaTheme="majorEastAsia" w:hAnsiTheme="majorHAnsi" w:cstheme="majorBidi"/>
@@ -1956,6 +2443,9 @@
         </w:rPr>
       </w:pPr>
       <w:r>
+        <w:t>Attempted to draft an extension of the automation project that would enable more flexibility for fast paced changes slated to occur within the department.</w:t>
+      </w:r>
+      <w:r>
         <w:br w:type="page"/>
       </w:r>
     </w:p>
@@ -1963,7 +2453,7 @@
       <w:pPr>
         <w:pStyle w:val="Heading2"/>
         <w:sectPr>
-          <w:footerReference w:type="default" r:id="rId11"/>
+          <w:footerReference w:type="default" r:id="rId14"/>
           <w:type w:val="continuous"/>
           <w:pgSz w:w="12240" w:h="15840"/>
           <w:pgMar w:top="1440" w:right="1440" w:bottom="1440" w:left="1440" w:header="720" w:footer="720" w:gutter="0"/>
@@ -2072,9 +2562,11 @@
           <w:numId w:val="7"/>
         </w:numPr>
       </w:pPr>
+      <w:proofErr w:type="spellStart"/>
       <w:r>
         <w:t>DevOPs</w:t>
       </w:r>
+      <w:proofErr w:type="spellEnd"/>
     </w:p>
     <w:p>
       <w:pPr>
@@ -2133,8 +2625,13 @@
         </w:numPr>
       </w:pPr>
       <w:r>
-        <w:t>Debugging with WinDBG</w:t>
-      </w:r>
+        <w:t xml:space="preserve">Debugging with </w:t>
+      </w:r>
+      <w:proofErr w:type="spellStart"/>
+      <w:r>
+        <w:t>WinDBG</w:t>
+      </w:r>
+      <w:proofErr w:type="spellEnd"/>
     </w:p>
     <w:p>
       <w:pPr>

</xml_diff>